<commit_message>
Commit test vanuit Visual Studio
</commit_message>
<xml_diff>
--- a/Logboek  - Miels Jimmy.docx
+++ b/Logboek  - Miels Jimmy.docx
@@ -562,7 +562,18 @@
                                 <w:szCs w:val="24"/>
                                 <w:lang w:val="nl-BE"/>
                               </w:rPr>
-                              <w:t>26</w:t>
+                              <w:t>2</w:t>
+                            </w:r>
+                            <w:r>
+                              <w:rPr>
+                                <w:rFonts w:ascii="Century Gothic" w:hAnsi="Century Gothic"/>
+                                <w:caps/>
+                                <w:color w:val="8496B0" w:themeColor="text2" w:themeTint="99"/>
+                                <w:sz w:val="28"/>
+                                <w:szCs w:val="24"/>
+                                <w:lang w:val="nl-BE"/>
+                              </w:rPr>
+                              <w:t>7</w:t>
                             </w:r>
                             <w:r>
                               <w:rPr>
@@ -1016,7 +1027,18 @@
                           <w:szCs w:val="24"/>
                           <w:lang w:val="nl-BE"/>
                         </w:rPr>
-                        <w:t>26</w:t>
+                        <w:t>2</w:t>
+                      </w:r>
+                      <w:r>
+                        <w:rPr>
+                          <w:rFonts w:ascii="Century Gothic" w:hAnsi="Century Gothic"/>
+                          <w:caps/>
+                          <w:color w:val="8496B0" w:themeColor="text2" w:themeTint="99"/>
+                          <w:sz w:val="28"/>
+                          <w:szCs w:val="24"/>
+                          <w:lang w:val="nl-BE"/>
+                        </w:rPr>
+                        <w:t>7</w:t>
                       </w:r>
                       <w:r>
                         <w:rPr>
@@ -2531,25 +2553,7 @@
           <w:sz w:val="24"/>
           <w:szCs w:val="24"/>
         </w:rPr>
-        <w:t xml:space="preserve">4 </w:t>
-      </w:r>
-      <w:proofErr w:type="spellStart"/>
-      <w:r>
-        <w:rPr>
-          <w:rFonts w:ascii="Century Gothic" w:hAnsi="Century Gothic" w:cstheme="majorHAnsi"/>
-          <w:sz w:val="24"/>
-          <w:szCs w:val="24"/>
-        </w:rPr>
-        <w:t>uur</w:t>
-      </w:r>
-      <w:proofErr w:type="spellEnd"/>
-      <w:r>
-        <w:rPr>
-          <w:rFonts w:ascii="Century Gothic" w:hAnsi="Century Gothic" w:cstheme="majorHAnsi"/>
-          <w:sz w:val="24"/>
-          <w:szCs w:val="24"/>
-        </w:rPr>
-        <w:t xml:space="preserve"> les</w:t>
+        <w:t>4 uur les</w:t>
       </w:r>
     </w:p>
     <w:p>
@@ -2571,36 +2575,8 @@
           <w:sz w:val="24"/>
           <w:szCs w:val="24"/>
         </w:rPr>
-        <w:t xml:space="preserve">3 </w:t>
+        <w:t>3 uur eigen tijd</w:t>
       </w:r>
-      <w:proofErr w:type="spellStart"/>
-      <w:r>
-        <w:rPr>
-          <w:rFonts w:ascii="Century Gothic" w:hAnsi="Century Gothic" w:cstheme="majorHAnsi"/>
-          <w:sz w:val="24"/>
-          <w:szCs w:val="24"/>
-        </w:rPr>
-        <w:t>uur</w:t>
-      </w:r>
-      <w:proofErr w:type="spellEnd"/>
-      <w:r>
-        <w:rPr>
-          <w:rFonts w:ascii="Century Gothic" w:hAnsi="Century Gothic" w:cstheme="majorHAnsi"/>
-          <w:sz w:val="24"/>
-          <w:szCs w:val="24"/>
-        </w:rPr>
-        <w:t xml:space="preserve"> eigen </w:t>
-      </w:r>
-      <w:proofErr w:type="spellStart"/>
-      <w:r>
-        <w:rPr>
-          <w:rFonts w:ascii="Century Gothic" w:hAnsi="Century Gothic" w:cstheme="majorHAnsi"/>
-          <w:sz w:val="24"/>
-          <w:szCs w:val="24"/>
-        </w:rPr>
-        <w:t>tijd</w:t>
-      </w:r>
-      <w:proofErr w:type="spellEnd"/>
     </w:p>
     <w:p/>
     <w:p>
@@ -2708,6 +2684,7 @@
       <w:r>
         <w:rPr>
           <w:rFonts w:cstheme="majorHAnsi"/>
+          <w:noProof/>
           <w:sz w:val="24"/>
           <w:szCs w:val="24"/>
         </w:rPr>
@@ -2770,13 +2747,7 @@
         <w:t xml:space="preserve">2 </w:t>
       </w:r>
       <w:r>
-        <w:t xml:space="preserve"> 2</w:t>
-      </w:r>
-      <w:r>
-        <w:t>8</w:t>
-      </w:r>
-      <w:r>
-        <w:t xml:space="preserve">/09/2021 – </w:t>
+        <w:t xml:space="preserve"> 28/09/2021 – </w:t>
       </w:r>
       <w:r>
         <w:t>04</w:t>
@@ -7239,6 +7210,16 @@
 </file>
 
 <file path=customXml/item2.xml><?xml version="1.0" encoding="utf-8"?>
+<b:Sources xmlns:b="http://schemas.openxmlformats.org/officeDocument/2006/bibliography" xmlns="http://schemas.openxmlformats.org/officeDocument/2006/bibliography" SelectedStyle="/APASixthEditionOfficeOnline.xsl" StyleName="APA" Version="6"/>
+</file>
+
+<file path=customXml/item3.xml><?xml version="1.0" encoding="utf-8"?>
+<p:properties xmlns:p="http://schemas.microsoft.com/office/2006/metadata/properties" xmlns:xsi="http://www.w3.org/2001/XMLSchema-instance" xmlns:pc="http://schemas.microsoft.com/office/infopath/2007/PartnerControls">
+  <documentManagement/>
+</p:properties>
+</file>
+
+<file path=customXml/item4.xml><?xml version="1.0" encoding="utf-8"?>
 <ct:contentTypeSchema xmlns:ct="http://schemas.microsoft.com/office/2006/metadata/contentType" xmlns:ma="http://schemas.microsoft.com/office/2006/metadata/properties/metaAttributes" ct:_="" ma:_="" ma:contentTypeName="Document" ma:contentTypeID="0x010100437A667303C2A4448B755C475D497366" ma:contentTypeVersion="5" ma:contentTypeDescription="Een nieuw document maken." ma:contentTypeScope="" ma:versionID="f979ce6bab067802871a47683ac5bdb0">
   <xsd:schema xmlns:xsd="http://www.w3.org/2001/XMLSchema" xmlns:xs="http://www.w3.org/2001/XMLSchema" xmlns:p="http://schemas.microsoft.com/office/2006/metadata/properties" xmlns:ns3="ed6c9ff0-05dc-406c-9ba3-be00096591c5" xmlns:ns4="538ff01a-19ad-47bc-a884-5ef0d4f1abd4" targetNamespace="http://schemas.microsoft.com/office/2006/metadata/properties" ma:root="true" ma:fieldsID="acf4c0f15aa2c17fa33ea687794cf2ea" ns3:_="" ns4:_="">
     <xsd:import namespace="ed6c9ff0-05dc-406c-9ba3-be00096591c5"/>
@@ -7409,16 +7390,6 @@
 </ct:contentTypeSchema>
 </file>
 
-<file path=customXml/item3.xml><?xml version="1.0" encoding="utf-8"?>
-<p:properties xmlns:p="http://schemas.microsoft.com/office/2006/metadata/properties" xmlns:xsi="http://www.w3.org/2001/XMLSchema-instance" xmlns:pc="http://schemas.microsoft.com/office/infopath/2007/PartnerControls">
-  <documentManagement/>
-</p:properties>
-</file>
-
-<file path=customXml/item4.xml><?xml version="1.0" encoding="utf-8"?>
-<b:Sources xmlns:b="http://schemas.openxmlformats.org/officeDocument/2006/bibliography" xmlns="http://schemas.openxmlformats.org/officeDocument/2006/bibliography" SelectedStyle="/APASixthEditionOfficeOnline.xsl" StyleName="APA" Version="6"/>
-</file>
-
 <file path=customXml/itemProps1.xml><?xml version="1.0" encoding="utf-8"?>
 <ds:datastoreItem xmlns:ds="http://schemas.openxmlformats.org/officeDocument/2006/customXml" ds:itemID="{7FDA5B8B-D5E5-480D-951A-04605EBDF60F}">
   <ds:schemaRefs>
@@ -7428,6 +7399,23 @@
 </file>
 
 <file path=customXml/itemProps2.xml><?xml version="1.0" encoding="utf-8"?>
+<ds:datastoreItem xmlns:ds="http://schemas.openxmlformats.org/officeDocument/2006/customXml" ds:itemID="{421EEE29-5941-475C-B09D-742716721A69}">
+  <ds:schemaRefs>
+    <ds:schemaRef ds:uri="http://schemas.openxmlformats.org/officeDocument/2006/bibliography"/>
+  </ds:schemaRefs>
+</ds:datastoreItem>
+</file>
+
+<file path=customXml/itemProps3.xml><?xml version="1.0" encoding="utf-8"?>
+<ds:datastoreItem xmlns:ds="http://schemas.openxmlformats.org/officeDocument/2006/customXml" ds:itemID="{CBD348DC-98DA-4004-8F63-30B02DAA0E87}">
+  <ds:schemaRefs>
+    <ds:schemaRef ds:uri="http://schemas.microsoft.com/office/2006/metadata/properties"/>
+    <ds:schemaRef ds:uri="http://schemas.microsoft.com/office/infopath/2007/PartnerControls"/>
+  </ds:schemaRefs>
+</ds:datastoreItem>
+</file>
+
+<file path=customXml/itemProps4.xml><?xml version="1.0" encoding="utf-8"?>
 <ds:datastoreItem xmlns:ds="http://schemas.openxmlformats.org/officeDocument/2006/customXml" ds:itemID="{1F186310-08DB-4DEF-94F9-3DF757E5EACC}">
   <ds:schemaRefs>
     <ds:schemaRef ds:uri="http://schemas.microsoft.com/office/2006/metadata/contentType"/>
@@ -7444,21 +7432,4 @@
     <ds:schemaRef ds:uri="http://schemas.microsoft.com/internal/obd"/>
   </ds:schemaRefs>
 </ds:datastoreItem>
-</file>
-
-<file path=customXml/itemProps3.xml><?xml version="1.0" encoding="utf-8"?>
-<ds:datastoreItem xmlns:ds="http://schemas.openxmlformats.org/officeDocument/2006/customXml" ds:itemID="{CBD348DC-98DA-4004-8F63-30B02DAA0E87}">
-  <ds:schemaRefs>
-    <ds:schemaRef ds:uri="http://schemas.microsoft.com/office/2006/metadata/properties"/>
-    <ds:schemaRef ds:uri="http://schemas.microsoft.com/office/infopath/2007/PartnerControls"/>
-  </ds:schemaRefs>
-</ds:datastoreItem>
-</file>
-
-<file path=customXml/itemProps4.xml><?xml version="1.0" encoding="utf-8"?>
-<ds:datastoreItem xmlns:ds="http://schemas.openxmlformats.org/officeDocument/2006/customXml" ds:itemID="{421EEE29-5941-475C-B09D-742716721A69}">
-  <ds:schemaRefs>
-    <ds:schemaRef ds:uri="http://schemas.openxmlformats.org/officeDocument/2006/bibliography"/>
-  </ds:schemaRefs>
-</ds:datastoreItem>
 </file>
</xml_diff>

<commit_message>
Log  - eerste Unit Test
Toelichting van vooruitgang E-course
</commit_message>
<xml_diff>
--- a/Logboek  - Miels Jimmy.docx
+++ b/Logboek  - Miels Jimmy.docx
@@ -454,6 +454,7 @@
                                 <w:szCs w:val="28"/>
                               </w:rPr>
                             </w:pPr>
+                            <w:proofErr w:type="spellStart"/>
                             <w:r>
                               <w:rPr>
                                 <w:rFonts w:ascii="Century Gothic" w:hAnsi="Century Gothic"/>
@@ -461,7 +462,17 @@
                                 <w:sz w:val="28"/>
                                 <w:szCs w:val="28"/>
                               </w:rPr>
-                              <w:t>Stormstraat 2,</w:t>
+                              <w:t>Stormstraat</w:t>
+                            </w:r>
+                            <w:proofErr w:type="spellEnd"/>
+                            <w:r>
+                              <w:rPr>
+                                <w:rFonts w:ascii="Century Gothic" w:hAnsi="Century Gothic"/>
+                                <w:color w:val="1F4E79" w:themeColor="accent5" w:themeShade="80"/>
+                                <w:sz w:val="28"/>
+                                <w:szCs w:val="28"/>
+                              </w:rPr>
+                              <w:t xml:space="preserve"> 2,</w:t>
                             </w:r>
                           </w:p>
                           <w:p>
@@ -919,6 +930,7 @@
                           <w:szCs w:val="28"/>
                         </w:rPr>
                       </w:pPr>
+                      <w:proofErr w:type="spellStart"/>
                       <w:r>
                         <w:rPr>
                           <w:rFonts w:ascii="Century Gothic" w:hAnsi="Century Gothic"/>
@@ -926,7 +938,17 @@
                           <w:sz w:val="28"/>
                           <w:szCs w:val="28"/>
                         </w:rPr>
-                        <w:t>Stormstraat 2,</w:t>
+                        <w:t>Stormstraat</w:t>
+                      </w:r>
+                      <w:proofErr w:type="spellEnd"/>
+                      <w:r>
+                        <w:rPr>
+                          <w:rFonts w:ascii="Century Gothic" w:hAnsi="Century Gothic"/>
+                          <w:color w:val="1F4E79" w:themeColor="accent5" w:themeShade="80"/>
+                          <w:sz w:val="28"/>
+                          <w:szCs w:val="28"/>
+                        </w:rPr>
+                        <w:t xml:space="preserve"> 2,</w:t>
                       </w:r>
                     </w:p>
                     <w:p>
@@ -2553,7 +2575,25 @@
           <w:sz w:val="24"/>
           <w:szCs w:val="24"/>
         </w:rPr>
-        <w:t>4 uur les</w:t>
+        <w:t xml:space="preserve">4 </w:t>
+      </w:r>
+      <w:proofErr w:type="spellStart"/>
+      <w:r>
+        <w:rPr>
+          <w:rFonts w:ascii="Century Gothic" w:hAnsi="Century Gothic" w:cstheme="majorHAnsi"/>
+          <w:sz w:val="24"/>
+          <w:szCs w:val="24"/>
+        </w:rPr>
+        <w:t>uur</w:t>
+      </w:r>
+      <w:proofErr w:type="spellEnd"/>
+      <w:r>
+        <w:rPr>
+          <w:rFonts w:ascii="Century Gothic" w:hAnsi="Century Gothic" w:cstheme="majorHAnsi"/>
+          <w:sz w:val="24"/>
+          <w:szCs w:val="24"/>
+        </w:rPr>
+        <w:t xml:space="preserve"> les</w:t>
       </w:r>
     </w:p>
     <w:p>
@@ -2575,8 +2615,36 @@
           <w:sz w:val="24"/>
           <w:szCs w:val="24"/>
         </w:rPr>
-        <w:t>3 uur eigen tijd</w:t>
+        <w:t xml:space="preserve">3 </w:t>
       </w:r>
+      <w:proofErr w:type="spellStart"/>
+      <w:r>
+        <w:rPr>
+          <w:rFonts w:ascii="Century Gothic" w:hAnsi="Century Gothic" w:cstheme="majorHAnsi"/>
+          <w:sz w:val="24"/>
+          <w:szCs w:val="24"/>
+        </w:rPr>
+        <w:t>uur</w:t>
+      </w:r>
+      <w:proofErr w:type="spellEnd"/>
+      <w:r>
+        <w:rPr>
+          <w:rFonts w:ascii="Century Gothic" w:hAnsi="Century Gothic" w:cstheme="majorHAnsi"/>
+          <w:sz w:val="24"/>
+          <w:szCs w:val="24"/>
+        </w:rPr>
+        <w:t xml:space="preserve"> eigen </w:t>
+      </w:r>
+      <w:proofErr w:type="spellStart"/>
+      <w:r>
+        <w:rPr>
+          <w:rFonts w:ascii="Century Gothic" w:hAnsi="Century Gothic" w:cstheme="majorHAnsi"/>
+          <w:sz w:val="24"/>
+          <w:szCs w:val="24"/>
+        </w:rPr>
+        <w:t>tijd</w:t>
+      </w:r>
+      <w:proofErr w:type="spellEnd"/>
     </w:p>
     <w:p/>
     <w:p>
@@ -2773,44 +2841,185 @@
     <w:p>
       <w:pPr>
         <w:rPr>
-          <w:rFonts w:asciiTheme="majorHAnsi" w:hAnsiTheme="majorHAnsi" w:cstheme="majorHAnsi"/>
-        </w:rPr>
-      </w:pPr>
-    </w:p>
-    <w:p>
-      <w:pPr>
-        <w:rPr>
-          <w:rFonts w:asciiTheme="majorHAnsi" w:hAnsiTheme="majorHAnsi" w:cstheme="majorHAnsi"/>
-        </w:rPr>
-      </w:pPr>
-    </w:p>
-    <w:p>
-      <w:pPr>
-        <w:rPr>
-          <w:rFonts w:asciiTheme="majorHAnsi" w:hAnsiTheme="majorHAnsi" w:cstheme="majorHAnsi"/>
-        </w:rPr>
-      </w:pPr>
-    </w:p>
-    <w:p>
-      <w:pPr>
-        <w:rPr>
-          <w:rFonts w:asciiTheme="majorHAnsi" w:hAnsiTheme="majorHAnsi" w:cstheme="majorHAnsi"/>
-        </w:rPr>
-      </w:pPr>
-    </w:p>
-    <w:p>
-      <w:pPr>
-        <w:rPr>
-          <w:rFonts w:asciiTheme="majorHAnsi" w:hAnsiTheme="majorHAnsi" w:cstheme="majorHAnsi"/>
-        </w:rPr>
-      </w:pPr>
-    </w:p>
-    <w:p>
-      <w:pPr>
-        <w:rPr>
-          <w:rFonts w:asciiTheme="majorHAnsi" w:hAnsiTheme="majorHAnsi" w:cstheme="majorHAnsi"/>
-        </w:rPr>
-      </w:pPr>
+          <w:rFonts w:cstheme="majorHAnsi"/>
+          <w:sz w:val="24"/>
+          <w:szCs w:val="24"/>
+        </w:rPr>
+      </w:pPr>
+    </w:p>
+    <w:p>
+      <w:pPr>
+        <w:rPr>
+          <w:rFonts w:cstheme="majorHAnsi"/>
+          <w:sz w:val="24"/>
+          <w:szCs w:val="24"/>
+        </w:rPr>
+      </w:pPr>
+      <w:r>
+        <w:rPr>
+          <w:rFonts w:cstheme="majorHAnsi"/>
+          <w:sz w:val="24"/>
+          <w:szCs w:val="24"/>
+        </w:rPr>
+        <w:t>Tweede deel van online cursus gedaan.</w:t>
+      </w:r>
+    </w:p>
+    <w:p>
+      <w:pPr>
+        <w:rPr>
+          <w:rFonts w:cstheme="majorHAnsi"/>
+          <w:sz w:val="24"/>
+          <w:szCs w:val="24"/>
+        </w:rPr>
+      </w:pPr>
+    </w:p>
+    <w:p>
+      <w:pPr>
+        <w:rPr>
+          <w:rFonts w:cstheme="majorHAnsi"/>
+          <w:sz w:val="24"/>
+          <w:szCs w:val="24"/>
+        </w:rPr>
+      </w:pPr>
+      <w:r>
+        <w:rPr>
+          <w:rFonts w:cstheme="majorHAnsi"/>
+          <w:sz w:val="24"/>
+          <w:szCs w:val="24"/>
+        </w:rPr>
+        <w:t>Eerste Unit test uitgevoerd in Visual Studio C# .NET 5 – Mstest ( standaard meegeleverde Unit testing framework)</w:t>
+      </w:r>
+    </w:p>
+    <w:p>
+      <w:pPr>
+        <w:rPr>
+          <w:rFonts w:asciiTheme="majorHAnsi" w:hAnsiTheme="majorHAnsi" w:cstheme="majorHAnsi"/>
+        </w:rPr>
+      </w:pPr>
+    </w:p>
+    <w:p>
+      <w:pPr>
+        <w:rPr>
+          <w:rFonts w:cstheme="majorHAnsi"/>
+          <w:sz w:val="24"/>
+          <w:szCs w:val="24"/>
+        </w:rPr>
+      </w:pPr>
+    </w:p>
+    <w:p>
+      <w:pPr>
+        <w:rPr>
+          <w:rFonts w:cstheme="majorHAnsi"/>
+          <w:sz w:val="24"/>
+          <w:szCs w:val="24"/>
+        </w:rPr>
+      </w:pPr>
+      <w:r>
+        <w:rPr>
+          <w:rFonts w:cstheme="majorHAnsi"/>
+          <w:sz w:val="24"/>
+          <w:szCs w:val="24"/>
+        </w:rPr>
+        <w:t>Link naar github waar de Testen van de online cursus zullen bijgehouden worden :</w:t>
+      </w:r>
+    </w:p>
+    <w:p>
+      <w:pPr>
+        <w:rPr>
+          <w:rFonts w:cstheme="majorHAnsi"/>
+          <w:sz w:val="24"/>
+          <w:szCs w:val="24"/>
+        </w:rPr>
+      </w:pPr>
+    </w:p>
+    <w:p>
+      <w:pPr>
+        <w:rPr>
+          <w:rFonts w:cstheme="majorHAnsi"/>
+          <w:sz w:val="24"/>
+          <w:szCs w:val="24"/>
+        </w:rPr>
+      </w:pPr>
+      <w:hyperlink r:id="rId16" w:history="1">
+        <w:r>
+          <w:rPr>
+            <w:rStyle w:val="Hyperlink"/>
+            <w:rFonts w:cstheme="majorHAnsi"/>
+            <w:sz w:val="24"/>
+            <w:szCs w:val="24"/>
+          </w:rPr>
+          <w:t>https://github.com/M-JM/FirstUnitTest</w:t>
+        </w:r>
+      </w:hyperlink>
+    </w:p>
+    <w:p>
+      <w:pPr>
+        <w:rPr>
+          <w:rFonts w:cstheme="majorHAnsi"/>
+          <w:sz w:val="24"/>
+          <w:szCs w:val="24"/>
+        </w:rPr>
+      </w:pPr>
+    </w:p>
+    <w:p>
+      <w:pPr>
+        <w:rPr>
+          <w:rFonts w:cstheme="majorHAnsi"/>
+          <w:sz w:val="24"/>
+          <w:szCs w:val="24"/>
+        </w:rPr>
+      </w:pPr>
+    </w:p>
+    <w:p>
+      <w:pPr>
+        <w:rPr>
+          <w:rFonts w:cstheme="majorHAnsi"/>
+          <w:sz w:val="24"/>
+          <w:szCs w:val="24"/>
+        </w:rPr>
+      </w:pPr>
+      <w:r>
+        <w:rPr>
+          <w:rFonts w:cstheme="majorHAnsi"/>
+          <w:sz w:val="24"/>
+          <w:szCs w:val="24"/>
+        </w:rPr>
+        <w:drawing>
+          <wp:inline distT="0" distB="0" distL="0" distR="0" wp14:anchorId="6218D481" wp14:editId="3C14379F">
+            <wp:extent cx="3715857" cy="2590800"/>
+            <wp:effectExtent l="0" t="0" r="0" b="0"/>
+            <wp:docPr id="3" name="Picture 3" descr="Graphical user interface, text, application&#10;&#10;Description automatically generated"/>
+            <wp:cNvGraphicFramePr>
+              <a:graphicFrameLocks xmlns:a="http://schemas.openxmlformats.org/drawingml/2006/main" noChangeAspect="1"/>
+            </wp:cNvGraphicFramePr>
+            <a:graphic xmlns:a="http://schemas.openxmlformats.org/drawingml/2006/main">
+              <a:graphicData uri="http://schemas.openxmlformats.org/drawingml/2006/picture">
+                <pic:pic xmlns:pic="http://schemas.openxmlformats.org/drawingml/2006/picture">
+                  <pic:nvPicPr>
+                    <pic:cNvPr id="3" name="Picture 3" descr="Graphical user interface, text, application&#10;&#10;Description automatically generated"/>
+                    <pic:cNvPicPr/>
+                  </pic:nvPicPr>
+                  <pic:blipFill>
+                    <a:blip r:embed="rId17"/>
+                    <a:stretch>
+                      <a:fillRect/>
+                    </a:stretch>
+                  </pic:blipFill>
+                  <pic:spPr>
+                    <a:xfrm>
+                      <a:off x="0" y="0"/>
+                      <a:ext cx="3719213" cy="2593140"/>
+                    </a:xfrm>
+                    <a:prstGeom prst="rect">
+                      <a:avLst/>
+                    </a:prstGeom>
+                  </pic:spPr>
+                </pic:pic>
+              </a:graphicData>
+            </a:graphic>
+          </wp:inline>
+        </w:drawing>
+      </w:r>
     </w:p>
     <w:p>
       <w:pPr>
@@ -2950,8 +3159,8 @@
       </w:pPr>
     </w:p>
     <w:sectPr>
-      <w:footerReference w:type="even" r:id="rId16"/>
-      <w:footerReference w:type="default" r:id="rId17"/>
+      <w:footerReference w:type="even" r:id="rId18"/>
+      <w:footerReference w:type="default" r:id="rId19"/>
       <w:pgSz w:w="12240" w:h="15840"/>
       <w:pgMar w:top="720" w:right="720" w:bottom="720" w:left="720" w:header="720" w:footer="720" w:gutter="0"/>
       <w:cols w:space="720"/>
@@ -7210,16 +7419,6 @@
 </file>
 
 <file path=customXml/item2.xml><?xml version="1.0" encoding="utf-8"?>
-<b:Sources xmlns:b="http://schemas.openxmlformats.org/officeDocument/2006/bibliography" xmlns="http://schemas.openxmlformats.org/officeDocument/2006/bibliography" SelectedStyle="/APASixthEditionOfficeOnline.xsl" StyleName="APA" Version="6"/>
-</file>
-
-<file path=customXml/item3.xml><?xml version="1.0" encoding="utf-8"?>
-<p:properties xmlns:p="http://schemas.microsoft.com/office/2006/metadata/properties" xmlns:xsi="http://www.w3.org/2001/XMLSchema-instance" xmlns:pc="http://schemas.microsoft.com/office/infopath/2007/PartnerControls">
-  <documentManagement/>
-</p:properties>
-</file>
-
-<file path=customXml/item4.xml><?xml version="1.0" encoding="utf-8"?>
 <ct:contentTypeSchema xmlns:ct="http://schemas.microsoft.com/office/2006/metadata/contentType" xmlns:ma="http://schemas.microsoft.com/office/2006/metadata/properties/metaAttributes" ct:_="" ma:_="" ma:contentTypeName="Document" ma:contentTypeID="0x010100437A667303C2A4448B755C475D497366" ma:contentTypeVersion="5" ma:contentTypeDescription="Een nieuw document maken." ma:contentTypeScope="" ma:versionID="f979ce6bab067802871a47683ac5bdb0">
   <xsd:schema xmlns:xsd="http://www.w3.org/2001/XMLSchema" xmlns:xs="http://www.w3.org/2001/XMLSchema" xmlns:p="http://schemas.microsoft.com/office/2006/metadata/properties" xmlns:ns3="ed6c9ff0-05dc-406c-9ba3-be00096591c5" xmlns:ns4="538ff01a-19ad-47bc-a884-5ef0d4f1abd4" targetNamespace="http://schemas.microsoft.com/office/2006/metadata/properties" ma:root="true" ma:fieldsID="acf4c0f15aa2c17fa33ea687794cf2ea" ns3:_="" ns4:_="">
     <xsd:import namespace="ed6c9ff0-05dc-406c-9ba3-be00096591c5"/>
@@ -7390,6 +7589,16 @@
 </ct:contentTypeSchema>
 </file>
 
+<file path=customXml/item3.xml><?xml version="1.0" encoding="utf-8"?>
+<p:properties xmlns:p="http://schemas.microsoft.com/office/2006/metadata/properties" xmlns:xsi="http://www.w3.org/2001/XMLSchema-instance" xmlns:pc="http://schemas.microsoft.com/office/infopath/2007/PartnerControls">
+  <documentManagement/>
+</p:properties>
+</file>
+
+<file path=customXml/item4.xml><?xml version="1.0" encoding="utf-8"?>
+<b:Sources xmlns:b="http://schemas.openxmlformats.org/officeDocument/2006/bibliography" xmlns="http://schemas.openxmlformats.org/officeDocument/2006/bibliography" SelectedStyle="/APASixthEditionOfficeOnline.xsl" StyleName="APA" Version="6"/>
+</file>
+
 <file path=customXml/itemProps1.xml><?xml version="1.0" encoding="utf-8"?>
 <ds:datastoreItem xmlns:ds="http://schemas.openxmlformats.org/officeDocument/2006/customXml" ds:itemID="{7FDA5B8B-D5E5-480D-951A-04605EBDF60F}">
   <ds:schemaRefs>
@@ -7399,23 +7608,6 @@
 </file>
 
 <file path=customXml/itemProps2.xml><?xml version="1.0" encoding="utf-8"?>
-<ds:datastoreItem xmlns:ds="http://schemas.openxmlformats.org/officeDocument/2006/customXml" ds:itemID="{421EEE29-5941-475C-B09D-742716721A69}">
-  <ds:schemaRefs>
-    <ds:schemaRef ds:uri="http://schemas.openxmlformats.org/officeDocument/2006/bibliography"/>
-  </ds:schemaRefs>
-</ds:datastoreItem>
-</file>
-
-<file path=customXml/itemProps3.xml><?xml version="1.0" encoding="utf-8"?>
-<ds:datastoreItem xmlns:ds="http://schemas.openxmlformats.org/officeDocument/2006/customXml" ds:itemID="{CBD348DC-98DA-4004-8F63-30B02DAA0E87}">
-  <ds:schemaRefs>
-    <ds:schemaRef ds:uri="http://schemas.microsoft.com/office/2006/metadata/properties"/>
-    <ds:schemaRef ds:uri="http://schemas.microsoft.com/office/infopath/2007/PartnerControls"/>
-  </ds:schemaRefs>
-</ds:datastoreItem>
-</file>
-
-<file path=customXml/itemProps4.xml><?xml version="1.0" encoding="utf-8"?>
 <ds:datastoreItem xmlns:ds="http://schemas.openxmlformats.org/officeDocument/2006/customXml" ds:itemID="{1F186310-08DB-4DEF-94F9-3DF757E5EACC}">
   <ds:schemaRefs>
     <ds:schemaRef ds:uri="http://schemas.microsoft.com/office/2006/metadata/contentType"/>
@@ -7432,4 +7624,21 @@
     <ds:schemaRef ds:uri="http://schemas.microsoft.com/internal/obd"/>
   </ds:schemaRefs>
 </ds:datastoreItem>
+</file>
+
+<file path=customXml/itemProps3.xml><?xml version="1.0" encoding="utf-8"?>
+<ds:datastoreItem xmlns:ds="http://schemas.openxmlformats.org/officeDocument/2006/customXml" ds:itemID="{CBD348DC-98DA-4004-8F63-30B02DAA0E87}">
+  <ds:schemaRefs>
+    <ds:schemaRef ds:uri="http://schemas.microsoft.com/office/2006/metadata/properties"/>
+    <ds:schemaRef ds:uri="http://schemas.microsoft.com/office/infopath/2007/PartnerControls"/>
+  </ds:schemaRefs>
+</ds:datastoreItem>
+</file>
+
+<file path=customXml/itemProps4.xml><?xml version="1.0" encoding="utf-8"?>
+<ds:datastoreItem xmlns:ds="http://schemas.openxmlformats.org/officeDocument/2006/customXml" ds:itemID="{421EEE29-5941-475C-B09D-742716721A69}">
+  <ds:schemaRefs>
+    <ds:schemaRef ds:uri="http://schemas.openxmlformats.org/officeDocument/2006/bibliography"/>
+  </ds:schemaRefs>
+</ds:datastoreItem>
 </file>
</xml_diff>

<commit_message>
Log - Opdracht 2 + extra testen
NUnit testomgeving opgezet
Online cursus verder gevolgd.
Extra Testen uitgevoerd
</commit_message>
<xml_diff>
--- a/Logboek  - Miels Jimmy.docx
+++ b/Logboek  - Miels Jimmy.docx
@@ -454,7 +454,6 @@
                                 <w:szCs w:val="28"/>
                               </w:rPr>
                             </w:pPr>
-                            <w:proofErr w:type="spellStart"/>
                             <w:r>
                               <w:rPr>
                                 <w:rFonts w:ascii="Century Gothic" w:hAnsi="Century Gothic"/>
@@ -462,17 +461,7 @@
                                 <w:sz w:val="28"/>
                                 <w:szCs w:val="28"/>
                               </w:rPr>
-                              <w:t>Stormstraat</w:t>
-                            </w:r>
-                            <w:proofErr w:type="spellEnd"/>
-                            <w:r>
-                              <w:rPr>
-                                <w:rFonts w:ascii="Century Gothic" w:hAnsi="Century Gothic"/>
-                                <w:color w:val="1F4E79" w:themeColor="accent5" w:themeShade="80"/>
-                                <w:sz w:val="28"/>
-                                <w:szCs w:val="28"/>
-                              </w:rPr>
-                              <w:t xml:space="preserve"> 2,</w:t>
+                              <w:t>Stormstraat 2,</w:t>
                             </w:r>
                           </w:p>
                           <w:p>
@@ -930,7 +919,6 @@
                           <w:szCs w:val="28"/>
                         </w:rPr>
                       </w:pPr>
-                      <w:proofErr w:type="spellStart"/>
                       <w:r>
                         <w:rPr>
                           <w:rFonts w:ascii="Century Gothic" w:hAnsi="Century Gothic"/>
@@ -938,17 +926,7 @@
                           <w:sz w:val="28"/>
                           <w:szCs w:val="28"/>
                         </w:rPr>
-                        <w:t>Stormstraat</w:t>
-                      </w:r>
-                      <w:proofErr w:type="spellEnd"/>
-                      <w:r>
-                        <w:rPr>
-                          <w:rFonts w:ascii="Century Gothic" w:hAnsi="Century Gothic"/>
-                          <w:color w:val="1F4E79" w:themeColor="accent5" w:themeShade="80"/>
-                          <w:sz w:val="28"/>
-                          <w:szCs w:val="28"/>
-                        </w:rPr>
-                        <w:t xml:space="preserve"> 2,</w:t>
+                        <w:t>Stormstraat 2,</w:t>
                       </w:r>
                     </w:p>
                     <w:p>
@@ -2554,6 +2532,9 @@
       <w:r>
         <w:t xml:space="preserve"> </w:t>
       </w:r>
+      <w:r>
+        <w:t>(7 UuR totaal)</w:t>
+      </w:r>
     </w:p>
     <w:p/>
     <w:p>
@@ -2575,25 +2556,7 @@
           <w:sz w:val="24"/>
           <w:szCs w:val="24"/>
         </w:rPr>
-        <w:t xml:space="preserve">4 </w:t>
-      </w:r>
-      <w:proofErr w:type="spellStart"/>
-      <w:r>
-        <w:rPr>
-          <w:rFonts w:ascii="Century Gothic" w:hAnsi="Century Gothic" w:cstheme="majorHAnsi"/>
-          <w:sz w:val="24"/>
-          <w:szCs w:val="24"/>
-        </w:rPr>
-        <w:t>uur</w:t>
-      </w:r>
-      <w:proofErr w:type="spellEnd"/>
-      <w:r>
-        <w:rPr>
-          <w:rFonts w:ascii="Century Gothic" w:hAnsi="Century Gothic" w:cstheme="majorHAnsi"/>
-          <w:sz w:val="24"/>
-          <w:szCs w:val="24"/>
-        </w:rPr>
-        <w:t xml:space="preserve"> les</w:t>
+        <w:t>4 uur les</w:t>
       </w:r>
     </w:p>
     <w:p>
@@ -2615,36 +2578,8 @@
           <w:sz w:val="24"/>
           <w:szCs w:val="24"/>
         </w:rPr>
-        <w:t xml:space="preserve">3 </w:t>
+        <w:t>3 uur eigen tijd</w:t>
       </w:r>
-      <w:proofErr w:type="spellStart"/>
-      <w:r>
-        <w:rPr>
-          <w:rFonts w:ascii="Century Gothic" w:hAnsi="Century Gothic" w:cstheme="majorHAnsi"/>
-          <w:sz w:val="24"/>
-          <w:szCs w:val="24"/>
-        </w:rPr>
-        <w:t>uur</w:t>
-      </w:r>
-      <w:proofErr w:type="spellEnd"/>
-      <w:r>
-        <w:rPr>
-          <w:rFonts w:ascii="Century Gothic" w:hAnsi="Century Gothic" w:cstheme="majorHAnsi"/>
-          <w:sz w:val="24"/>
-          <w:szCs w:val="24"/>
-        </w:rPr>
-        <w:t xml:space="preserve"> eigen </w:t>
-      </w:r>
-      <w:proofErr w:type="spellStart"/>
-      <w:r>
-        <w:rPr>
-          <w:rFonts w:ascii="Century Gothic" w:hAnsi="Century Gothic" w:cstheme="majorHAnsi"/>
-          <w:sz w:val="24"/>
-          <w:szCs w:val="24"/>
-        </w:rPr>
-        <w:t>tijd</w:t>
-      </w:r>
-      <w:proofErr w:type="spellEnd"/>
     </w:p>
     <w:p/>
     <w:p>
@@ -2727,6 +2662,8 @@
       <w:r>
         <w:rPr>
           <w:rFonts w:cstheme="majorHAnsi"/>
+          <w:b/>
+          <w:bCs/>
           <w:sz w:val="24"/>
           <w:szCs w:val="24"/>
         </w:rPr>
@@ -2735,10 +2672,20 @@
       <w:r>
         <w:rPr>
           <w:rFonts w:cstheme="majorHAnsi"/>
+          <w:b/>
+          <w:bCs/>
           <w:sz w:val="24"/>
           <w:szCs w:val="24"/>
         </w:rPr>
-        <w:t>. Test omgeving ingesteld en nagegaan of alle versie up to date zijn.</w:t>
+        <w:t>.</w:t>
+      </w:r>
+      <w:r>
+        <w:rPr>
+          <w:rFonts w:cstheme="majorHAnsi"/>
+          <w:sz w:val="24"/>
+          <w:szCs w:val="24"/>
+        </w:rPr>
+        <w:t xml:space="preserve"> Test omgeving ingesteld en nagegaan of alle versie up to date zijn.</w:t>
       </w:r>
     </w:p>
     <w:p>
@@ -2830,6 +2777,9 @@
         <w:t>/2021</w:t>
       </w:r>
       <w:bookmarkEnd w:id="5"/>
+      <w:r>
+        <w:t xml:space="preserve"> ( 5 uur totaal)</w:t>
+      </w:r>
     </w:p>
     <w:p>
       <w:pPr>
@@ -2851,6 +2801,8 @@
       <w:pPr>
         <w:rPr>
           <w:rFonts w:cstheme="majorHAnsi"/>
+          <w:b/>
+          <w:bCs/>
           <w:sz w:val="24"/>
           <w:szCs w:val="24"/>
         </w:rPr>
@@ -2858,10 +2810,22 @@
       <w:r>
         <w:rPr>
           <w:rFonts w:cstheme="majorHAnsi"/>
+          <w:b/>
+          <w:bCs/>
           <w:sz w:val="24"/>
           <w:szCs w:val="24"/>
         </w:rPr>
         <w:t>Tweede deel van online cursus gedaan.</w:t>
+      </w:r>
+      <w:r>
+        <w:rPr>
+          <w:rFonts w:cstheme="majorHAnsi"/>
+          <w:b/>
+          <w:bCs/>
+          <w:sz w:val="24"/>
+          <w:szCs w:val="24"/>
+        </w:rPr>
+        <w:t xml:space="preserve"> (Section 2 : MSTest Testing)</w:t>
       </w:r>
     </w:p>
     <w:p>
@@ -2981,6 +2945,7 @@
       <w:r>
         <w:rPr>
           <w:rFonts w:cstheme="majorHAnsi"/>
+          <w:noProof/>
           <w:sz w:val="24"/>
           <w:szCs w:val="24"/>
         </w:rPr>
@@ -3038,72 +3003,318 @@
     <w:p>
       <w:pPr>
         <w:rPr>
-          <w:rFonts w:asciiTheme="majorHAnsi" w:hAnsiTheme="majorHAnsi" w:cstheme="majorHAnsi"/>
-        </w:rPr>
-      </w:pPr>
-    </w:p>
-    <w:p>
-      <w:pPr>
-        <w:rPr>
-          <w:rFonts w:asciiTheme="majorHAnsi" w:hAnsiTheme="majorHAnsi" w:cstheme="majorHAnsi"/>
-        </w:rPr>
-      </w:pPr>
-    </w:p>
-    <w:p>
-      <w:pPr>
-        <w:rPr>
-          <w:rFonts w:asciiTheme="majorHAnsi" w:hAnsiTheme="majorHAnsi" w:cstheme="majorHAnsi"/>
-        </w:rPr>
-      </w:pPr>
-    </w:p>
-    <w:p>
-      <w:pPr>
-        <w:rPr>
-          <w:rFonts w:asciiTheme="majorHAnsi" w:hAnsiTheme="majorHAnsi" w:cstheme="majorHAnsi"/>
-        </w:rPr>
-      </w:pPr>
-    </w:p>
-    <w:p>
-      <w:pPr>
-        <w:rPr>
-          <w:rFonts w:asciiTheme="majorHAnsi" w:hAnsiTheme="majorHAnsi" w:cstheme="majorHAnsi"/>
-        </w:rPr>
-      </w:pPr>
-    </w:p>
-    <w:p>
-      <w:pPr>
-        <w:rPr>
-          <w:rFonts w:asciiTheme="majorHAnsi" w:hAnsiTheme="majorHAnsi" w:cstheme="majorHAnsi"/>
-        </w:rPr>
-      </w:pPr>
-    </w:p>
-    <w:p>
-      <w:pPr>
-        <w:rPr>
-          <w:rFonts w:asciiTheme="majorHAnsi" w:hAnsiTheme="majorHAnsi" w:cstheme="majorHAnsi"/>
-        </w:rPr>
-      </w:pPr>
-    </w:p>
-    <w:p>
-      <w:pPr>
-        <w:rPr>
-          <w:rFonts w:asciiTheme="majorHAnsi" w:hAnsiTheme="majorHAnsi" w:cstheme="majorHAnsi"/>
-        </w:rPr>
-      </w:pPr>
-    </w:p>
-    <w:p>
-      <w:pPr>
-        <w:rPr>
-          <w:rFonts w:asciiTheme="majorHAnsi" w:hAnsiTheme="majorHAnsi" w:cstheme="majorHAnsi"/>
-        </w:rPr>
-      </w:pPr>
-    </w:p>
-    <w:p>
-      <w:pPr>
-        <w:rPr>
-          <w:rFonts w:asciiTheme="majorHAnsi" w:hAnsiTheme="majorHAnsi" w:cstheme="majorHAnsi"/>
-        </w:rPr>
-      </w:pPr>
+          <w:rFonts w:cstheme="majorHAnsi"/>
+          <w:b/>
+          <w:bCs/>
+          <w:sz w:val="24"/>
+          <w:szCs w:val="24"/>
+        </w:rPr>
+      </w:pPr>
+      <w:r>
+        <w:rPr>
+          <w:rFonts w:cstheme="majorHAnsi"/>
+          <w:b/>
+          <w:bCs/>
+          <w:sz w:val="24"/>
+          <w:szCs w:val="24"/>
+        </w:rPr>
+        <w:t>Derde deel van de cursus gedaan ( Section 3 : NUnit Testing)</w:t>
+      </w:r>
+    </w:p>
+    <w:p>
+      <w:pPr>
+        <w:rPr>
+          <w:rFonts w:asciiTheme="majorHAnsi" w:hAnsiTheme="majorHAnsi" w:cstheme="majorHAnsi"/>
+        </w:rPr>
+      </w:pPr>
+    </w:p>
+    <w:p>
+      <w:pPr>
+        <w:rPr>
+          <w:rFonts w:asciiTheme="majorHAnsi" w:hAnsiTheme="majorHAnsi" w:cstheme="majorHAnsi"/>
+        </w:rPr>
+      </w:pPr>
+    </w:p>
+    <w:p>
+      <w:pPr>
+        <w:rPr>
+          <w:rFonts w:asciiTheme="majorHAnsi" w:hAnsiTheme="majorHAnsi" w:cstheme="majorHAnsi"/>
+        </w:rPr>
+      </w:pPr>
+    </w:p>
+    <w:p>
+      <w:pPr>
+        <w:rPr>
+          <w:rFonts w:asciiTheme="majorHAnsi" w:hAnsiTheme="majorHAnsi" w:cstheme="majorHAnsi"/>
+        </w:rPr>
+      </w:pPr>
+      <w:r>
+        <w:rPr>
+          <w:rFonts w:asciiTheme="majorHAnsi" w:hAnsiTheme="majorHAnsi" w:cstheme="majorHAnsi"/>
+        </w:rPr>
+        <w:drawing>
+          <wp:inline distT="0" distB="0" distL="0" distR="0" wp14:anchorId="43445C1F" wp14:editId="1EC56324">
+            <wp:extent cx="3448050" cy="5544350"/>
+            <wp:effectExtent l="0" t="0" r="0" b="0"/>
+            <wp:docPr id="6" name="Picture 6" descr="Graphical user interface, text, application&#10;&#10;Description automatically generated"/>
+            <wp:cNvGraphicFramePr>
+              <a:graphicFrameLocks xmlns:a="http://schemas.openxmlformats.org/drawingml/2006/main" noChangeAspect="1"/>
+            </wp:cNvGraphicFramePr>
+            <a:graphic xmlns:a="http://schemas.openxmlformats.org/drawingml/2006/main">
+              <a:graphicData uri="http://schemas.openxmlformats.org/drawingml/2006/picture">
+                <pic:pic xmlns:pic="http://schemas.openxmlformats.org/drawingml/2006/picture">
+                  <pic:nvPicPr>
+                    <pic:cNvPr id="6" name="Picture 6" descr="Graphical user interface, text, application&#10;&#10;Description automatically generated"/>
+                    <pic:cNvPicPr/>
+                  </pic:nvPicPr>
+                  <pic:blipFill>
+                    <a:blip r:embed="rId18"/>
+                    <a:stretch>
+                      <a:fillRect/>
+                    </a:stretch>
+                  </pic:blipFill>
+                  <pic:spPr>
+                    <a:xfrm>
+                      <a:off x="0" y="0"/>
+                      <a:ext cx="3456353" cy="5557701"/>
+                    </a:xfrm>
+                    <a:prstGeom prst="rect">
+                      <a:avLst/>
+                    </a:prstGeom>
+                  </pic:spPr>
+                </pic:pic>
+              </a:graphicData>
+            </a:graphic>
+          </wp:inline>
+        </w:drawing>
+      </w:r>
+    </w:p>
+    <w:p>
+      <w:pPr>
+        <w:rPr>
+          <w:rFonts w:asciiTheme="majorHAnsi" w:hAnsiTheme="majorHAnsi" w:cstheme="majorHAnsi"/>
+        </w:rPr>
+      </w:pPr>
+    </w:p>
+    <w:p>
+      <w:pPr>
+        <w:rPr>
+          <w:rFonts w:asciiTheme="majorHAnsi" w:hAnsiTheme="majorHAnsi" w:cstheme="majorHAnsi"/>
+        </w:rPr>
+      </w:pPr>
+    </w:p>
+    <w:p>
+      <w:pPr>
+        <w:rPr>
+          <w:rFonts w:asciiTheme="majorHAnsi" w:hAnsiTheme="majorHAnsi" w:cstheme="majorHAnsi"/>
+        </w:rPr>
+      </w:pPr>
+    </w:p>
+    <w:p>
+      <w:pPr>
+        <w:rPr>
+          <w:rFonts w:asciiTheme="majorHAnsi" w:hAnsiTheme="majorHAnsi" w:cstheme="majorHAnsi"/>
+        </w:rPr>
+      </w:pPr>
+    </w:p>
+    <w:p>
+      <w:pPr>
+        <w:rPr>
+          <w:rFonts w:asciiTheme="majorHAnsi" w:hAnsiTheme="majorHAnsi" w:cstheme="majorHAnsi"/>
+        </w:rPr>
+      </w:pPr>
+    </w:p>
+    <w:p>
+      <w:pPr>
+        <w:rPr>
+          <w:rFonts w:asciiTheme="majorHAnsi" w:hAnsiTheme="majorHAnsi" w:cstheme="majorHAnsi"/>
+        </w:rPr>
+      </w:pPr>
+    </w:p>
+    <w:p>
+      <w:pPr>
+        <w:rPr>
+          <w:rFonts w:asciiTheme="majorHAnsi" w:hAnsiTheme="majorHAnsi" w:cstheme="majorHAnsi"/>
+        </w:rPr>
+      </w:pPr>
+    </w:p>
+    <w:p>
+      <w:pPr>
+        <w:rPr>
+          <w:rFonts w:asciiTheme="majorHAnsi" w:hAnsiTheme="majorHAnsi" w:cstheme="majorHAnsi"/>
+        </w:rPr>
+      </w:pPr>
+    </w:p>
+    <w:p>
+      <w:pPr>
+        <w:rPr>
+          <w:rFonts w:asciiTheme="majorHAnsi" w:hAnsiTheme="majorHAnsi" w:cstheme="majorHAnsi"/>
+        </w:rPr>
+      </w:pPr>
+    </w:p>
+    <w:p>
+      <w:pPr>
+        <w:rPr>
+          <w:rFonts w:asciiTheme="majorHAnsi" w:hAnsiTheme="majorHAnsi" w:cstheme="majorHAnsi"/>
+        </w:rPr>
+      </w:pPr>
+    </w:p>
+    <w:p>
+      <w:pPr>
+        <w:rPr>
+          <w:rFonts w:asciiTheme="majorHAnsi" w:hAnsiTheme="majorHAnsi" w:cstheme="majorHAnsi"/>
+        </w:rPr>
+      </w:pPr>
+    </w:p>
+    <w:p>
+      <w:pPr>
+        <w:rPr>
+          <w:rFonts w:asciiTheme="majorHAnsi" w:hAnsiTheme="majorHAnsi" w:cstheme="majorHAnsi"/>
+        </w:rPr>
+      </w:pPr>
+    </w:p>
+    <w:p>
+      <w:pPr>
+        <w:rPr>
+          <w:rFonts w:asciiTheme="majorHAnsi" w:hAnsiTheme="majorHAnsi" w:cstheme="majorHAnsi"/>
+        </w:rPr>
+      </w:pPr>
+    </w:p>
+    <w:p>
+      <w:pPr>
+        <w:rPr>
+          <w:rFonts w:asciiTheme="majorHAnsi" w:hAnsiTheme="majorHAnsi" w:cstheme="majorHAnsi"/>
+        </w:rPr>
+      </w:pPr>
+    </w:p>
+    <w:p>
+      <w:pPr>
+        <w:rPr>
+          <w:rFonts w:asciiTheme="majorHAnsi" w:hAnsiTheme="majorHAnsi" w:cstheme="majorHAnsi"/>
+        </w:rPr>
+      </w:pPr>
+    </w:p>
+    <w:p>
+      <w:pPr>
+        <w:rPr>
+          <w:rFonts w:asciiTheme="majorHAnsi" w:hAnsiTheme="majorHAnsi" w:cstheme="majorHAnsi"/>
+        </w:rPr>
+      </w:pPr>
+    </w:p>
+    <w:p>
+      <w:pPr>
+        <w:rPr>
+          <w:rFonts w:asciiTheme="majorHAnsi" w:hAnsiTheme="majorHAnsi" w:cstheme="majorHAnsi"/>
+        </w:rPr>
+      </w:pPr>
+    </w:p>
+    <w:p>
+      <w:pPr>
+        <w:rPr>
+          <w:rFonts w:asciiTheme="majorHAnsi" w:hAnsiTheme="majorHAnsi" w:cstheme="majorHAnsi"/>
+        </w:rPr>
+      </w:pPr>
+    </w:p>
+    <w:p>
+      <w:pPr>
+        <w:rPr>
+          <w:rFonts w:asciiTheme="majorHAnsi" w:hAnsiTheme="majorHAnsi" w:cstheme="majorHAnsi"/>
+        </w:rPr>
+      </w:pPr>
+    </w:p>
+    <w:p>
+      <w:pPr>
+        <w:rPr>
+          <w:rFonts w:asciiTheme="majorHAnsi" w:hAnsiTheme="majorHAnsi" w:cstheme="majorHAnsi"/>
+        </w:rPr>
+      </w:pPr>
+    </w:p>
+    <w:p>
+      <w:pPr>
+        <w:rPr>
+          <w:rFonts w:asciiTheme="majorHAnsi" w:hAnsiTheme="majorHAnsi" w:cstheme="majorHAnsi"/>
+        </w:rPr>
+      </w:pPr>
+    </w:p>
+    <w:p>
+      <w:pPr>
+        <w:rPr>
+          <w:rFonts w:cstheme="majorHAnsi"/>
+          <w:sz w:val="24"/>
+          <w:szCs w:val="24"/>
+        </w:rPr>
+      </w:pPr>
+    </w:p>
+    <w:p>
+      <w:pPr>
+        <w:rPr>
+          <w:rFonts w:cstheme="majorHAnsi"/>
+          <w:sz w:val="24"/>
+          <w:szCs w:val="24"/>
+        </w:rPr>
+      </w:pPr>
+      <w:r>
+        <w:rPr>
+          <w:rFonts w:cstheme="majorHAnsi"/>
+          <w:sz w:val="24"/>
+          <w:szCs w:val="24"/>
+        </w:rPr>
+        <w:t>Extra testen gemaakt om dieper kennis te vergaren van Nunit</w:t>
+      </w:r>
+    </w:p>
+    <w:p>
+      <w:pPr>
+        <w:rPr>
+          <w:rFonts w:asciiTheme="majorHAnsi" w:hAnsiTheme="majorHAnsi" w:cstheme="majorHAnsi"/>
+        </w:rPr>
+      </w:pPr>
+    </w:p>
+    <w:p>
+      <w:pPr>
+        <w:rPr>
+          <w:rFonts w:asciiTheme="majorHAnsi" w:hAnsiTheme="majorHAnsi" w:cstheme="majorHAnsi"/>
+        </w:rPr>
+      </w:pPr>
+      <w:r>
+        <w:rPr>
+          <w:rFonts w:asciiTheme="majorHAnsi" w:hAnsiTheme="majorHAnsi" w:cstheme="majorHAnsi"/>
+        </w:rPr>
+        <w:drawing>
+          <wp:inline distT="0" distB="0" distL="0" distR="0" wp14:anchorId="099419B3" wp14:editId="0B4CD988">
+            <wp:extent cx="3197137" cy="2124075"/>
+            <wp:effectExtent l="0" t="0" r="3810" b="0"/>
+            <wp:docPr id="7" name="Picture 7" descr="Text&#10;&#10;Description automatically generated"/>
+            <wp:cNvGraphicFramePr>
+              <a:graphicFrameLocks xmlns:a="http://schemas.openxmlformats.org/drawingml/2006/main" noChangeAspect="1"/>
+            </wp:cNvGraphicFramePr>
+            <a:graphic xmlns:a="http://schemas.openxmlformats.org/drawingml/2006/main">
+              <a:graphicData uri="http://schemas.openxmlformats.org/drawingml/2006/picture">
+                <pic:pic xmlns:pic="http://schemas.openxmlformats.org/drawingml/2006/picture">
+                  <pic:nvPicPr>
+                    <pic:cNvPr id="7" name="Picture 7" descr="Text&#10;&#10;Description automatically generated"/>
+                    <pic:cNvPicPr/>
+                  </pic:nvPicPr>
+                  <pic:blipFill>
+                    <a:blip r:embed="rId19"/>
+                    <a:stretch>
+                      <a:fillRect/>
+                    </a:stretch>
+                  </pic:blipFill>
+                  <pic:spPr>
+                    <a:xfrm>
+                      <a:off x="0" y="0"/>
+                      <a:ext cx="3200016" cy="2125988"/>
+                    </a:xfrm>
+                    <a:prstGeom prst="rect">
+                      <a:avLst/>
+                    </a:prstGeom>
+                  </pic:spPr>
+                </pic:pic>
+              </a:graphicData>
+            </a:graphic>
+          </wp:inline>
+        </w:drawing>
+      </w:r>
     </w:p>
     <w:p>
       <w:pPr>
@@ -3159,8 +3370,8 @@
       </w:pPr>
     </w:p>
     <w:sectPr>
-      <w:footerReference w:type="even" r:id="rId18"/>
-      <w:footerReference w:type="default" r:id="rId19"/>
+      <w:footerReference w:type="even" r:id="rId20"/>
+      <w:footerReference w:type="default" r:id="rId21"/>
       <w:pgSz w:w="12240" w:h="15840"/>
       <w:pgMar w:top="720" w:right="720" w:bottom="720" w:left="720" w:header="720" w:footer="720" w:gutter="0"/>
       <w:cols w:space="720"/>

</xml_diff>

<commit_message>
Log - Collections Testing
Online cursus verder gevolgd
MSDN documentatie over Assert class doorgenomen
</commit_message>
<xml_diff>
--- a/Logboek  - Miels Jimmy.docx
+++ b/Logboek  - Miels Jimmy.docx
@@ -3051,6 +3051,7 @@
       <w:r>
         <w:rPr>
           <w:rFonts w:asciiTheme="majorHAnsi" w:hAnsiTheme="majorHAnsi" w:cstheme="majorHAnsi"/>
+          <w:noProof/>
         </w:rPr>
         <w:drawing>
           <wp:inline distT="0" distB="0" distL="0" distR="0" wp14:anchorId="43445C1F" wp14:editId="1EC56324">
@@ -3278,6 +3279,7 @@
       <w:r>
         <w:rPr>
           <w:rFonts w:asciiTheme="majorHAnsi" w:hAnsiTheme="majorHAnsi" w:cstheme="majorHAnsi"/>
+          <w:noProof/>
         </w:rPr>
         <w:drawing>
           <wp:inline distT="0" distB="0" distL="0" distR="0" wp14:anchorId="099419B3" wp14:editId="0B4CD988">
@@ -3360,6 +3362,32 @@
     </w:p>
     <w:p>
       <w:pPr>
+        <w:pStyle w:val="Header2"/>
+      </w:pPr>
+      <w:r>
+        <w:t xml:space="preserve">2.2  </w:t>
+      </w:r>
+      <w:r>
+        <w:t>04</w:t>
+      </w:r>
+      <w:r>
+        <w:t>/</w:t>
+      </w:r>
+      <w:r>
+        <w:t>10</w:t>
+      </w:r>
+      <w:r>
+        <w:t xml:space="preserve">/2021 – </w:t>
+      </w:r>
+      <w:r>
+        <w:t>11</w:t>
+      </w:r>
+      <w:r>
+        <w:t>/10/2021 (  uur totaal)</w:t>
+      </w:r>
+    </w:p>
+    <w:p>
+      <w:pPr>
         <w:spacing w:line="480" w:lineRule="auto"/>
         <w:rPr>
           <w:rFonts w:eastAsia="Times New Roman"/>
@@ -3369,9 +3397,228 @@
         </w:rPr>
       </w:pPr>
     </w:p>
+    <w:p>
+      <w:pPr>
+        <w:rPr>
+          <w:rFonts w:cstheme="majorHAnsi"/>
+          <w:b/>
+          <w:bCs/>
+          <w:sz w:val="24"/>
+          <w:szCs w:val="24"/>
+        </w:rPr>
+      </w:pPr>
+      <w:r>
+        <w:rPr>
+          <w:rFonts w:cstheme="majorHAnsi"/>
+          <w:b/>
+          <w:bCs/>
+          <w:sz w:val="24"/>
+          <w:szCs w:val="24"/>
+        </w:rPr>
+        <w:t>Vierder</w:t>
+      </w:r>
+      <w:r>
+        <w:rPr>
+          <w:rFonts w:cstheme="majorHAnsi"/>
+          <w:b/>
+          <w:bCs/>
+          <w:sz w:val="24"/>
+          <w:szCs w:val="24"/>
+        </w:rPr>
+        <w:t xml:space="preserve"> deel van de cursus </w:t>
+      </w:r>
+      <w:r>
+        <w:rPr>
+          <w:rFonts w:cstheme="majorHAnsi"/>
+          <w:b/>
+          <w:bCs/>
+          <w:sz w:val="24"/>
+          <w:szCs w:val="24"/>
+        </w:rPr>
+        <w:t>begonnen</w:t>
+      </w:r>
+      <w:r>
+        <w:rPr>
+          <w:rFonts w:cstheme="majorHAnsi"/>
+          <w:b/>
+          <w:bCs/>
+          <w:sz w:val="24"/>
+          <w:szCs w:val="24"/>
+        </w:rPr>
+        <w:t xml:space="preserve"> ( Section </w:t>
+      </w:r>
+      <w:r>
+        <w:rPr>
+          <w:rFonts w:cstheme="majorHAnsi"/>
+          <w:b/>
+          <w:bCs/>
+          <w:sz w:val="24"/>
+          <w:szCs w:val="24"/>
+        </w:rPr>
+        <w:t>4</w:t>
+      </w:r>
+      <w:r>
+        <w:rPr>
+          <w:rFonts w:cstheme="majorHAnsi"/>
+          <w:b/>
+          <w:bCs/>
+          <w:sz w:val="24"/>
+          <w:szCs w:val="24"/>
+        </w:rPr>
+        <w:t xml:space="preserve"> : NUnit Testing</w:t>
+      </w:r>
+      <w:r>
+        <w:rPr>
+          <w:rFonts w:cstheme="majorHAnsi"/>
+          <w:b/>
+          <w:bCs/>
+          <w:sz w:val="24"/>
+          <w:szCs w:val="24"/>
+        </w:rPr>
+        <w:t xml:space="preserve"> – advanced concepts</w:t>
+      </w:r>
+      <w:r>
+        <w:rPr>
+          <w:rFonts w:cstheme="majorHAnsi"/>
+          <w:b/>
+          <w:bCs/>
+          <w:sz w:val="24"/>
+          <w:szCs w:val="24"/>
+        </w:rPr>
+        <w:t>)</w:t>
+      </w:r>
+    </w:p>
+    <w:p>
+      <w:pPr>
+        <w:spacing w:line="480" w:lineRule="auto"/>
+        <w:rPr>
+          <w:rFonts w:eastAsia="Times New Roman"/>
+          <w:sz w:val="24"/>
+          <w:szCs w:val="24"/>
+          <w:lang w:eastAsia="en-BE"/>
+        </w:rPr>
+      </w:pPr>
+    </w:p>
+    <w:p>
+      <w:pPr>
+        <w:spacing w:line="480" w:lineRule="auto"/>
+        <w:rPr>
+          <w:rFonts w:eastAsia="Times New Roman"/>
+          <w:sz w:val="24"/>
+          <w:szCs w:val="24"/>
+          <w:lang w:eastAsia="en-BE"/>
+        </w:rPr>
+      </w:pPr>
+      <w:r>
+        <w:rPr>
+          <w:rFonts w:eastAsia="Times New Roman"/>
+          <w:sz w:val="24"/>
+          <w:szCs w:val="24"/>
+          <w:lang w:eastAsia="en-BE"/>
+        </w:rPr>
+        <w:t xml:space="preserve">Unit Testen zitten maken met collections and meerdere asserts. </w:t>
+      </w:r>
+    </w:p>
+    <w:p>
+      <w:pPr>
+        <w:spacing w:line="480" w:lineRule="auto"/>
+        <w:rPr>
+          <w:rFonts w:eastAsia="Times New Roman"/>
+          <w:sz w:val="24"/>
+          <w:szCs w:val="24"/>
+          <w:lang w:eastAsia="en-BE"/>
+        </w:rPr>
+      </w:pPr>
+      <w:r>
+        <w:rPr>
+          <w:rFonts w:eastAsia="Times New Roman"/>
+          <w:sz w:val="24"/>
+          <w:szCs w:val="24"/>
+          <w:lang w:eastAsia="en-BE"/>
+        </w:rPr>
+        <w:t xml:space="preserve">MSDN documentatie doorgenomen om eens alle helpers van Assert te bekijken die ter beschikking gesteld zijn </w:t>
+      </w:r>
+    </w:p>
+    <w:p>
+      <w:pPr>
+        <w:spacing w:line="480" w:lineRule="auto"/>
+        <w:rPr>
+          <w:rFonts w:eastAsia="Times New Roman"/>
+          <w:sz w:val="24"/>
+          <w:szCs w:val="24"/>
+          <w:lang w:eastAsia="en-BE"/>
+        </w:rPr>
+      </w:pPr>
+      <w:hyperlink r:id="rId20" w:history="1">
+        <w:r>
+          <w:rPr>
+            <w:rStyle w:val="Hyperlink"/>
+            <w:rFonts w:eastAsia="Times New Roman"/>
+            <w:sz w:val="24"/>
+            <w:szCs w:val="24"/>
+            <w:lang w:eastAsia="en-BE"/>
+          </w:rPr>
+          <w:t>https://docs.microsoft.com/en-us/dotnet/api/nunit.framework.assert?view=xamarin-ios-sdk-12</w:t>
+        </w:r>
+      </w:hyperlink>
+    </w:p>
+    <w:p>
+      <w:pPr>
+        <w:spacing w:line="480" w:lineRule="auto"/>
+        <w:rPr>
+          <w:rFonts w:eastAsia="Times New Roman"/>
+          <w:sz w:val="24"/>
+          <w:szCs w:val="24"/>
+          <w:lang w:eastAsia="en-BE"/>
+        </w:rPr>
+      </w:pPr>
+      <w:r>
+        <w:rPr>
+          <w:rFonts w:eastAsia="Times New Roman"/>
+          <w:sz w:val="24"/>
+          <w:szCs w:val="24"/>
+          <w:lang w:eastAsia="en-BE"/>
+        </w:rPr>
+        <w:drawing>
+          <wp:inline distT="0" distB="0" distL="0" distR="0" wp14:anchorId="3B260C69" wp14:editId="5592334C">
+            <wp:extent cx="3723959" cy="2133600"/>
+            <wp:effectExtent l="0" t="0" r="0" b="0"/>
+            <wp:docPr id="4" name="Picture 4" descr="Graphical user interface, text, application, email&#10;&#10;Description automatically generated"/>
+            <wp:cNvGraphicFramePr>
+              <a:graphicFrameLocks xmlns:a="http://schemas.openxmlformats.org/drawingml/2006/main" noChangeAspect="1"/>
+            </wp:cNvGraphicFramePr>
+            <a:graphic xmlns:a="http://schemas.openxmlformats.org/drawingml/2006/main">
+              <a:graphicData uri="http://schemas.openxmlformats.org/drawingml/2006/picture">
+                <pic:pic xmlns:pic="http://schemas.openxmlformats.org/drawingml/2006/picture">
+                  <pic:nvPicPr>
+                    <pic:cNvPr id="4" name="Picture 4" descr="Graphical user interface, text, application, email&#10;&#10;Description automatically generated"/>
+                    <pic:cNvPicPr/>
+                  </pic:nvPicPr>
+                  <pic:blipFill>
+                    <a:blip r:embed="rId21"/>
+                    <a:stretch>
+                      <a:fillRect/>
+                    </a:stretch>
+                  </pic:blipFill>
+                  <pic:spPr>
+                    <a:xfrm>
+                      <a:off x="0" y="0"/>
+                      <a:ext cx="3729182" cy="2136593"/>
+                    </a:xfrm>
+                    <a:prstGeom prst="rect">
+                      <a:avLst/>
+                    </a:prstGeom>
+                  </pic:spPr>
+                </pic:pic>
+              </a:graphicData>
+            </a:graphic>
+          </wp:inline>
+        </w:drawing>
+      </w:r>
+    </w:p>
     <w:sectPr>
-      <w:footerReference w:type="even" r:id="rId20"/>
-      <w:footerReference w:type="default" r:id="rId21"/>
+      <w:footerReference w:type="even" r:id="rId22"/>
+      <w:footerReference w:type="default" r:id="rId23"/>
       <w:pgSz w:w="12240" w:h="15840"/>
       <w:pgMar w:top="720" w:right="720" w:bottom="720" w:left="720" w:header="720" w:footer="720" w:gutter="0"/>
       <w:cols w:space="720"/>
@@ -7630,6 +7877,16 @@
 </file>
 
 <file path=customXml/item2.xml><?xml version="1.0" encoding="utf-8"?>
+<b:Sources xmlns:b="http://schemas.openxmlformats.org/officeDocument/2006/bibliography" xmlns="http://schemas.openxmlformats.org/officeDocument/2006/bibliography" SelectedStyle="/APASixthEditionOfficeOnline.xsl" StyleName="APA" Version="6"/>
+</file>
+
+<file path=customXml/item3.xml><?xml version="1.0" encoding="utf-8"?>
+<p:properties xmlns:p="http://schemas.microsoft.com/office/2006/metadata/properties" xmlns:xsi="http://www.w3.org/2001/XMLSchema-instance" xmlns:pc="http://schemas.microsoft.com/office/infopath/2007/PartnerControls">
+  <documentManagement/>
+</p:properties>
+</file>
+
+<file path=customXml/item4.xml><?xml version="1.0" encoding="utf-8"?>
 <ct:contentTypeSchema xmlns:ct="http://schemas.microsoft.com/office/2006/metadata/contentType" xmlns:ma="http://schemas.microsoft.com/office/2006/metadata/properties/metaAttributes" ct:_="" ma:_="" ma:contentTypeName="Document" ma:contentTypeID="0x010100437A667303C2A4448B755C475D497366" ma:contentTypeVersion="5" ma:contentTypeDescription="Een nieuw document maken." ma:contentTypeScope="" ma:versionID="f979ce6bab067802871a47683ac5bdb0">
   <xsd:schema xmlns:xsd="http://www.w3.org/2001/XMLSchema" xmlns:xs="http://www.w3.org/2001/XMLSchema" xmlns:p="http://schemas.microsoft.com/office/2006/metadata/properties" xmlns:ns3="ed6c9ff0-05dc-406c-9ba3-be00096591c5" xmlns:ns4="538ff01a-19ad-47bc-a884-5ef0d4f1abd4" targetNamespace="http://schemas.microsoft.com/office/2006/metadata/properties" ma:root="true" ma:fieldsID="acf4c0f15aa2c17fa33ea687794cf2ea" ns3:_="" ns4:_="">
     <xsd:import namespace="ed6c9ff0-05dc-406c-9ba3-be00096591c5"/>
@@ -7800,16 +8057,6 @@
 </ct:contentTypeSchema>
 </file>
 
-<file path=customXml/item3.xml><?xml version="1.0" encoding="utf-8"?>
-<p:properties xmlns:p="http://schemas.microsoft.com/office/2006/metadata/properties" xmlns:xsi="http://www.w3.org/2001/XMLSchema-instance" xmlns:pc="http://schemas.microsoft.com/office/infopath/2007/PartnerControls">
-  <documentManagement/>
-</p:properties>
-</file>
-
-<file path=customXml/item4.xml><?xml version="1.0" encoding="utf-8"?>
-<b:Sources xmlns:b="http://schemas.openxmlformats.org/officeDocument/2006/bibliography" xmlns="http://schemas.openxmlformats.org/officeDocument/2006/bibliography" SelectedStyle="/APASixthEditionOfficeOnline.xsl" StyleName="APA" Version="6"/>
-</file>
-
 <file path=customXml/itemProps1.xml><?xml version="1.0" encoding="utf-8"?>
 <ds:datastoreItem xmlns:ds="http://schemas.openxmlformats.org/officeDocument/2006/customXml" ds:itemID="{7FDA5B8B-D5E5-480D-951A-04605EBDF60F}">
   <ds:schemaRefs>
@@ -7819,6 +8066,23 @@
 </file>
 
 <file path=customXml/itemProps2.xml><?xml version="1.0" encoding="utf-8"?>
+<ds:datastoreItem xmlns:ds="http://schemas.openxmlformats.org/officeDocument/2006/customXml" ds:itemID="{421EEE29-5941-475C-B09D-742716721A69}">
+  <ds:schemaRefs>
+    <ds:schemaRef ds:uri="http://schemas.openxmlformats.org/officeDocument/2006/bibliography"/>
+  </ds:schemaRefs>
+</ds:datastoreItem>
+</file>
+
+<file path=customXml/itemProps3.xml><?xml version="1.0" encoding="utf-8"?>
+<ds:datastoreItem xmlns:ds="http://schemas.openxmlformats.org/officeDocument/2006/customXml" ds:itemID="{CBD348DC-98DA-4004-8F63-30B02DAA0E87}">
+  <ds:schemaRefs>
+    <ds:schemaRef ds:uri="http://schemas.microsoft.com/office/2006/metadata/properties"/>
+    <ds:schemaRef ds:uri="http://schemas.microsoft.com/office/infopath/2007/PartnerControls"/>
+  </ds:schemaRefs>
+</ds:datastoreItem>
+</file>
+
+<file path=customXml/itemProps4.xml><?xml version="1.0" encoding="utf-8"?>
 <ds:datastoreItem xmlns:ds="http://schemas.openxmlformats.org/officeDocument/2006/customXml" ds:itemID="{1F186310-08DB-4DEF-94F9-3DF757E5EACC}">
   <ds:schemaRefs>
     <ds:schemaRef ds:uri="http://schemas.microsoft.com/office/2006/metadata/contentType"/>
@@ -7835,21 +8099,4 @@
     <ds:schemaRef ds:uri="http://schemas.microsoft.com/internal/obd"/>
   </ds:schemaRefs>
 </ds:datastoreItem>
-</file>
-
-<file path=customXml/itemProps3.xml><?xml version="1.0" encoding="utf-8"?>
-<ds:datastoreItem xmlns:ds="http://schemas.openxmlformats.org/officeDocument/2006/customXml" ds:itemID="{CBD348DC-98DA-4004-8F63-30B02DAA0E87}">
-  <ds:schemaRefs>
-    <ds:schemaRef ds:uri="http://schemas.microsoft.com/office/2006/metadata/properties"/>
-    <ds:schemaRef ds:uri="http://schemas.microsoft.com/office/infopath/2007/PartnerControls"/>
-  </ds:schemaRefs>
-</ds:datastoreItem>
-</file>
-
-<file path=customXml/itemProps4.xml><?xml version="1.0" encoding="utf-8"?>
-<ds:datastoreItem xmlns:ds="http://schemas.openxmlformats.org/officeDocument/2006/customXml" ds:itemID="{421EEE29-5941-475C-B09D-742716721A69}">
-  <ds:schemaRefs>
-    <ds:schemaRef ds:uri="http://schemas.openxmlformats.org/officeDocument/2006/bibliography"/>
-  </ds:schemaRefs>
-</ds:datastoreItem>
 </file>
</xml_diff>

<commit_message>
Log - Expection & Object Testing + opdrachten E-cursus
Online cursus verder gevolgd ( 4de deel afgewerkt) + opdrachten E-cursus gemaakt.
Kennis zitten verdiepen van XUnit via boeken over C# & ASP.NET Core
</commit_message>
<xml_diff>
--- a/Logboek  - Miels Jimmy.docx
+++ b/Logboek  - Miels Jimmy.docx
@@ -454,6 +454,7 @@
                                 <w:szCs w:val="28"/>
                               </w:rPr>
                             </w:pPr>
+                            <w:proofErr w:type="spellStart"/>
                             <w:r>
                               <w:rPr>
                                 <w:rFonts w:ascii="Century Gothic" w:hAnsi="Century Gothic"/>
@@ -461,7 +462,17 @@
                                 <w:sz w:val="28"/>
                                 <w:szCs w:val="28"/>
                               </w:rPr>
-                              <w:t>Stormstraat 2,</w:t>
+                              <w:t>Stormstraat</w:t>
+                            </w:r>
+                            <w:proofErr w:type="spellEnd"/>
+                            <w:r>
+                              <w:rPr>
+                                <w:rFonts w:ascii="Century Gothic" w:hAnsi="Century Gothic"/>
+                                <w:color w:val="1F4E79" w:themeColor="accent5" w:themeShade="80"/>
+                                <w:sz w:val="28"/>
+                                <w:szCs w:val="28"/>
+                              </w:rPr>
+                              <w:t xml:space="preserve"> 2,</w:t>
                             </w:r>
                           </w:p>
                           <w:p>
@@ -919,6 +930,7 @@
                           <w:szCs w:val="28"/>
                         </w:rPr>
                       </w:pPr>
+                      <w:proofErr w:type="spellStart"/>
                       <w:r>
                         <w:rPr>
                           <w:rFonts w:ascii="Century Gothic" w:hAnsi="Century Gothic"/>
@@ -926,7 +938,17 @@
                           <w:sz w:val="28"/>
                           <w:szCs w:val="28"/>
                         </w:rPr>
-                        <w:t>Stormstraat 2,</w:t>
+                        <w:t>Stormstraat</w:t>
+                      </w:r>
+                      <w:proofErr w:type="spellEnd"/>
+                      <w:r>
+                        <w:rPr>
+                          <w:rFonts w:ascii="Century Gothic" w:hAnsi="Century Gothic"/>
+                          <w:color w:val="1F4E79" w:themeColor="accent5" w:themeShade="80"/>
+                          <w:sz w:val="28"/>
+                          <w:szCs w:val="28"/>
+                        </w:rPr>
+                        <w:t xml:space="preserve"> 2,</w:t>
                       </w:r>
                     </w:p>
                     <w:p>
@@ -1587,7 +1609,7 @@
             </w:rPr>
             <w:fldChar w:fldCharType="separate"/>
           </w:r>
-          <w:hyperlink w:anchor="_Toc83659910" w:history="1">
+          <w:hyperlink w:anchor="_Toc84708278" w:history="1">
             <w:r>
               <w:rPr>
                 <w:rStyle w:val="Hyperlink"/>
@@ -1628,7 +1650,7 @@
               <w:rPr>
                 <w:webHidden/>
               </w:rPr>
-              <w:instrText xml:space="preserve"> PAGEREF _Toc83659910 \h </w:instrText>
+              <w:instrText xml:space="preserve"> PAGEREF _Toc84708278 \h </w:instrText>
             </w:r>
             <w:r>
               <w:rPr>
@@ -1669,7 +1691,7 @@
               <w:lang w:val="en-BE" w:eastAsia="en-BE"/>
             </w:rPr>
           </w:pPr>
-          <w:hyperlink w:anchor="_Toc83659911" w:history="1">
+          <w:hyperlink w:anchor="_Toc84708279" w:history="1">
             <w:r>
               <w:rPr>
                 <w:rStyle w:val="Hyperlink"/>
@@ -1696,7 +1718,7 @@
                 <w:noProof/>
                 <w:webHidden/>
               </w:rPr>
-              <w:instrText xml:space="preserve"> PAGEREF _Toc83659911 \h </w:instrText>
+              <w:instrText xml:space="preserve"> PAGEREF _Toc84708279 \h </w:instrText>
             </w:r>
             <w:r>
               <w:rPr>
@@ -1741,7 +1763,7 @@
               <w:lang w:val="en-BE" w:eastAsia="en-BE"/>
             </w:rPr>
           </w:pPr>
-          <w:hyperlink w:anchor="_Toc83659912" w:history="1">
+          <w:hyperlink w:anchor="_Toc84708280" w:history="1">
             <w:r>
               <w:rPr>
                 <w:rStyle w:val="Hyperlink"/>
@@ -1768,7 +1790,7 @@
                 <w:noProof/>
                 <w:webHidden/>
               </w:rPr>
-              <w:instrText xml:space="preserve"> PAGEREF _Toc83659912 \h </w:instrText>
+              <w:instrText xml:space="preserve"> PAGEREF _Toc84708280 \h </w:instrText>
             </w:r>
             <w:r>
               <w:rPr>
@@ -1812,7 +1834,7 @@
               <w:lang w:val="en-BE" w:eastAsia="en-BE"/>
             </w:rPr>
           </w:pPr>
-          <w:hyperlink w:anchor="_Toc83659913" w:history="1">
+          <w:hyperlink w:anchor="_Toc84708281" w:history="1">
             <w:r>
               <w:rPr>
                 <w:rStyle w:val="Hyperlink"/>
@@ -1853,7 +1875,7 @@
               <w:rPr>
                 <w:webHidden/>
               </w:rPr>
-              <w:instrText xml:space="preserve"> PAGEREF _Toc83659913 \h </w:instrText>
+              <w:instrText xml:space="preserve"> PAGEREF _Toc84708281 \h </w:instrText>
             </w:r>
             <w:r>
               <w:rPr>
@@ -1894,13 +1916,13 @@
               <w:lang w:val="en-BE" w:eastAsia="en-BE"/>
             </w:rPr>
           </w:pPr>
-          <w:hyperlink w:anchor="_Toc83659914" w:history="1">
+          <w:hyperlink w:anchor="_Toc84708282" w:history="1">
             <w:r>
               <w:rPr>
                 <w:rStyle w:val="Hyperlink"/>
                 <w:noProof/>
               </w:rPr>
-              <w:t>2.1 20/09/2021 – 27/09/2021</w:t>
+              <w:t>2.1 20/09/2021 – 27/09/2021 (7 Uur totaal)</w:t>
             </w:r>
             <w:r>
               <w:rPr>
@@ -1921,7 +1943,7 @@
                 <w:noProof/>
                 <w:webHidden/>
               </w:rPr>
-              <w:instrText xml:space="preserve"> PAGEREF _Toc83659914 \h </w:instrText>
+              <w:instrText xml:space="preserve"> PAGEREF _Toc84708282 \h </w:instrText>
             </w:r>
             <w:r>
               <w:rPr>
@@ -1966,13 +1988,13 @@
               <w:lang w:val="en-BE" w:eastAsia="en-BE"/>
             </w:rPr>
           </w:pPr>
-          <w:hyperlink w:anchor="_Toc83659915" w:history="1">
+          <w:hyperlink w:anchor="_Toc84708283" w:history="1">
             <w:r>
               <w:rPr>
                 <w:rStyle w:val="Hyperlink"/>
                 <w:noProof/>
               </w:rPr>
-              <w:t>2.2  28/09/2021 – 04/10/2021</w:t>
+              <w:t>2.2  28/09/2021 – 04/10/2021 ( 5 uur totaal)</w:t>
             </w:r>
             <w:r>
               <w:rPr>
@@ -1993,7 +2015,7 @@
                 <w:noProof/>
                 <w:webHidden/>
               </w:rPr>
-              <w:instrText xml:space="preserve"> PAGEREF _Toc83659915 \h </w:instrText>
+              <w:instrText xml:space="preserve"> PAGEREF _Toc84708283 \h </w:instrText>
             </w:r>
             <w:r>
               <w:rPr>
@@ -2025,6 +2047,78 @@
           </w:hyperlink>
         </w:p>
         <w:p>
+          <w:pPr>
+            <w:pStyle w:val="TOC2"/>
+            <w:tabs>
+              <w:tab w:val="right" w:leader="dot" w:pos="10790"/>
+            </w:tabs>
+            <w:rPr>
+              <w:rFonts w:asciiTheme="minorHAnsi" w:eastAsiaTheme="minorEastAsia" w:hAnsiTheme="minorHAnsi" w:cstheme="minorBidi"/>
+              <w:b w:val="0"/>
+              <w:bCs w:val="0"/>
+              <w:noProof/>
+              <w:lang w:val="en-BE" w:eastAsia="en-BE"/>
+            </w:rPr>
+          </w:pPr>
+          <w:hyperlink w:anchor="_Toc84708284" w:history="1">
+            <w:r>
+              <w:rPr>
+                <w:rStyle w:val="Hyperlink"/>
+                <w:noProof/>
+              </w:rPr>
+              <w:t>2.2  04/10/2021 – 11/10/2021 (  uur totaal)</w:t>
+            </w:r>
+            <w:r>
+              <w:rPr>
+                <w:noProof/>
+                <w:webHidden/>
+              </w:rPr>
+              <w:tab/>
+            </w:r>
+            <w:r>
+              <w:rPr>
+                <w:noProof/>
+                <w:webHidden/>
+              </w:rPr>
+              <w:fldChar w:fldCharType="begin"/>
+            </w:r>
+            <w:r>
+              <w:rPr>
+                <w:noProof/>
+                <w:webHidden/>
+              </w:rPr>
+              <w:instrText xml:space="preserve"> PAGEREF _Toc84708284 \h </w:instrText>
+            </w:r>
+            <w:r>
+              <w:rPr>
+                <w:noProof/>
+                <w:webHidden/>
+              </w:rPr>
+            </w:r>
+            <w:r>
+              <w:rPr>
+                <w:noProof/>
+                <w:webHidden/>
+              </w:rPr>
+              <w:fldChar w:fldCharType="separate"/>
+            </w:r>
+            <w:r>
+              <w:rPr>
+                <w:noProof/>
+                <w:webHidden/>
+              </w:rPr>
+              <w:t>6</w:t>
+            </w:r>
+            <w:r>
+              <w:rPr>
+                <w:noProof/>
+                <w:webHidden/>
+              </w:rPr>
+              <w:fldChar w:fldCharType="end"/>
+            </w:r>
+          </w:hyperlink>
+        </w:p>
+        <w:p>
           <w:r>
             <w:rPr>
               <w:b/>
@@ -2404,27 +2498,13 @@
     </w:p>
     <w:p>
       <w:pPr>
-        <w:rPr>
-          <w:rFonts w:asciiTheme="majorHAnsi" w:hAnsiTheme="majorHAnsi" w:cstheme="majorHAnsi"/>
-        </w:rPr>
-      </w:pPr>
-    </w:p>
-    <w:p>
-      <w:pPr>
-        <w:rPr>
-          <w:rFonts w:asciiTheme="majorHAnsi" w:hAnsiTheme="majorHAnsi" w:cstheme="majorHAnsi"/>
-        </w:rPr>
-      </w:pPr>
-    </w:p>
-    <w:p>
-      <w:pPr>
         <w:pStyle w:val="Heading1"/>
         <w:numPr>
           <w:ilvl w:val="0"/>
           <w:numId w:val="7"/>
         </w:numPr>
       </w:pPr>
-      <w:bookmarkStart w:id="0" w:name="_Toc83659910"/>
+      <w:bookmarkStart w:id="0" w:name="_Toc84708278"/>
       <w:r>
         <w:t>Cursus + bijkomende bronnen</w:t>
       </w:r>
@@ -2436,7 +2516,7 @@
       <w:pPr>
         <w:pStyle w:val="Header2"/>
       </w:pPr>
-      <w:bookmarkStart w:id="1" w:name="_Toc83659911"/>
+      <w:bookmarkStart w:id="1" w:name="_Toc84708279"/>
       <w:r>
         <w:t>1.1 Udemy cursus</w:t>
       </w:r>
@@ -2462,7 +2542,7 @@
       <w:pPr>
         <w:pStyle w:val="Header2"/>
       </w:pPr>
-      <w:bookmarkStart w:id="2" w:name="_Toc83659912"/>
+      <w:bookmarkStart w:id="2" w:name="_Toc84708280"/>
       <w:r>
         <w:t xml:space="preserve">1.2 </w:t>
       </w:r>
@@ -2499,6 +2579,109 @@
     <w:p/>
     <w:p>
       <w:pPr>
+        <w:spacing w:line="480" w:lineRule="auto"/>
+        <w:ind w:left="720" w:hanging="720"/>
+        <w:rPr>
+          <w:rFonts w:ascii="Times New Roman" w:eastAsia="Times New Roman" w:hAnsi="Times New Roman"/>
+          <w:sz w:val="24"/>
+          <w:szCs w:val="24"/>
+          <w:lang w:val="en-BE" w:eastAsia="en-BE"/>
+        </w:rPr>
+      </w:pPr>
+      <w:r>
+        <w:rPr>
+          <w:rFonts w:ascii="Times New Roman" w:eastAsia="Times New Roman" w:hAnsi="Times New Roman"/>
+          <w:sz w:val="24"/>
+          <w:szCs w:val="24"/>
+          <w:lang w:val="en-BE" w:eastAsia="en-BE"/>
+        </w:rPr>
+        <w:t xml:space="preserve">Lock, A. (2018). </w:t>
+      </w:r>
+      <w:r>
+        <w:rPr>
+          <w:rFonts w:ascii="Times New Roman" w:eastAsia="Times New Roman" w:hAnsi="Times New Roman"/>
+          <w:i/>
+          <w:iCs/>
+          <w:sz w:val="24"/>
+          <w:szCs w:val="24"/>
+          <w:lang w:val="en-BE" w:eastAsia="en-BE"/>
+        </w:rPr>
+        <w:t>Asp.net Core in Action</w:t>
+      </w:r>
+      <w:r>
+        <w:rPr>
+          <w:rFonts w:ascii="Times New Roman" w:eastAsia="Times New Roman" w:hAnsi="Times New Roman"/>
+          <w:sz w:val="24"/>
+          <w:szCs w:val="24"/>
+          <w:lang w:val="en-BE" w:eastAsia="en-BE"/>
+        </w:rPr>
+        <w:t>. Manning.</w:t>
+      </w:r>
+    </w:p>
+    <w:p>
+      <w:pPr>
+        <w:spacing w:line="480" w:lineRule="auto"/>
+        <w:ind w:left="720" w:hanging="720"/>
+        <w:rPr>
+          <w:rFonts w:ascii="Times New Roman" w:eastAsia="Times New Roman" w:hAnsi="Times New Roman"/>
+          <w:sz w:val="24"/>
+          <w:szCs w:val="24"/>
+          <w:lang w:val="en-BE" w:eastAsia="en-BE"/>
+        </w:rPr>
+      </w:pPr>
+      <w:r>
+        <w:rPr>
+          <w:rFonts w:ascii="Times New Roman" w:eastAsia="Times New Roman" w:hAnsi="Times New Roman"/>
+          <w:sz w:val="24"/>
+          <w:szCs w:val="24"/>
+          <w:lang w:val="en-BE" w:eastAsia="en-BE"/>
+        </w:rPr>
+        <w:t xml:space="preserve">Price, M. J. (2019). </w:t>
+      </w:r>
+      <w:r>
+        <w:rPr>
+          <w:rFonts w:ascii="Times New Roman" w:eastAsia="Times New Roman" w:hAnsi="Times New Roman"/>
+          <w:i/>
+          <w:iCs/>
+          <w:sz w:val="24"/>
+          <w:szCs w:val="24"/>
+          <w:lang w:val="en-BE" w:eastAsia="en-BE"/>
+        </w:rPr>
+        <w:t>C# 8.0 and .NET Core 3.0 - Modern Cross-Platform Development</w:t>
+      </w:r>
+      <w:r>
+        <w:rPr>
+          <w:rFonts w:ascii="Times New Roman" w:eastAsia="Times New Roman" w:hAnsi="Times New Roman"/>
+          <w:sz w:val="24"/>
+          <w:szCs w:val="24"/>
+          <w:lang w:val="en-BE" w:eastAsia="en-BE"/>
+        </w:rPr>
+        <w:t xml:space="preserve"> (4de ed.). Van </w:t>
+      </w:r>
+      <w:proofErr w:type="spellStart"/>
+      <w:r>
+        <w:rPr>
+          <w:rFonts w:ascii="Times New Roman" w:eastAsia="Times New Roman" w:hAnsi="Times New Roman"/>
+          <w:sz w:val="24"/>
+          <w:szCs w:val="24"/>
+          <w:lang w:val="en-BE" w:eastAsia="en-BE"/>
+        </w:rPr>
+        <w:t>Haren</w:t>
+      </w:r>
+      <w:proofErr w:type="spellEnd"/>
+      <w:r>
+        <w:rPr>
+          <w:rFonts w:ascii="Times New Roman" w:eastAsia="Times New Roman" w:hAnsi="Times New Roman"/>
+          <w:sz w:val="24"/>
+          <w:szCs w:val="24"/>
+          <w:lang w:val="en-BE" w:eastAsia="en-BE"/>
+        </w:rPr>
+        <w:t xml:space="preserve"> Publishing.</w:t>
+      </w:r>
+    </w:p>
+    <w:p/>
+    <w:p>
+      <w:pPr>
         <w:rPr>
           <w:rFonts w:asciiTheme="majorHAnsi" w:hAnsiTheme="majorHAnsi" w:cstheme="majorHAnsi"/>
         </w:rPr>
@@ -2512,7 +2695,7 @@
           <w:numId w:val="7"/>
         </w:numPr>
       </w:pPr>
-      <w:bookmarkStart w:id="3" w:name="_Toc83659913"/>
+      <w:bookmarkStart w:id="3" w:name="_Toc84708281"/>
       <w:r>
         <w:t>Logboek</w:t>
       </w:r>
@@ -2524,17 +2707,29 @@
       <w:pPr>
         <w:pStyle w:val="Header2"/>
       </w:pPr>
-      <w:bookmarkStart w:id="4" w:name="_Toc83659914"/>
+      <w:bookmarkStart w:id="4" w:name="_Toc84708282"/>
       <w:r>
         <w:t>2.1 20/09/2021 – 27/09/2021</w:t>
       </w:r>
+      <w:r>
+        <w:t xml:space="preserve"> </w:t>
+      </w:r>
+      <w:r>
+        <w:t xml:space="preserve">(7 </w:t>
+      </w:r>
+      <w:r>
+        <w:t>u</w:t>
+      </w:r>
+      <w:r>
+        <w:t>u</w:t>
+      </w:r>
+      <w:r>
+        <w:t>r</w:t>
+      </w:r>
+      <w:r>
+        <w:t xml:space="preserve"> totaal)</w:t>
+      </w:r>
       <w:bookmarkEnd w:id="4"/>
-      <w:r>
-        <w:t xml:space="preserve"> </w:t>
-      </w:r>
-      <w:r>
-        <w:t>(7 UuR totaal)</w:t>
-      </w:r>
     </w:p>
     <w:p/>
     <w:p>
@@ -2556,7 +2751,25 @@
           <w:sz w:val="24"/>
           <w:szCs w:val="24"/>
         </w:rPr>
-        <w:t>4 uur les</w:t>
+        <w:t xml:space="preserve">4 </w:t>
+      </w:r>
+      <w:proofErr w:type="spellStart"/>
+      <w:r>
+        <w:rPr>
+          <w:rFonts w:ascii="Century Gothic" w:hAnsi="Century Gothic" w:cstheme="majorHAnsi"/>
+          <w:sz w:val="24"/>
+          <w:szCs w:val="24"/>
+        </w:rPr>
+        <w:t>uur</w:t>
+      </w:r>
+      <w:proofErr w:type="spellEnd"/>
+      <w:r>
+        <w:rPr>
+          <w:rFonts w:ascii="Century Gothic" w:hAnsi="Century Gothic" w:cstheme="majorHAnsi"/>
+          <w:sz w:val="24"/>
+          <w:szCs w:val="24"/>
+        </w:rPr>
+        <w:t xml:space="preserve"> les</w:t>
       </w:r>
     </w:p>
     <w:p>
@@ -2578,8 +2791,36 @@
           <w:sz w:val="24"/>
           <w:szCs w:val="24"/>
         </w:rPr>
-        <w:t>3 uur eigen tijd</w:t>
-      </w:r>
+        <w:t xml:space="preserve">3 </w:t>
+      </w:r>
+      <w:proofErr w:type="spellStart"/>
+      <w:r>
+        <w:rPr>
+          <w:rFonts w:ascii="Century Gothic" w:hAnsi="Century Gothic" w:cstheme="majorHAnsi"/>
+          <w:sz w:val="24"/>
+          <w:szCs w:val="24"/>
+        </w:rPr>
+        <w:t>uur</w:t>
+      </w:r>
+      <w:proofErr w:type="spellEnd"/>
+      <w:r>
+        <w:rPr>
+          <w:rFonts w:ascii="Century Gothic" w:hAnsi="Century Gothic" w:cstheme="majorHAnsi"/>
+          <w:sz w:val="24"/>
+          <w:szCs w:val="24"/>
+        </w:rPr>
+        <w:t xml:space="preserve"> eigen </w:t>
+      </w:r>
+      <w:proofErr w:type="spellStart"/>
+      <w:r>
+        <w:rPr>
+          <w:rFonts w:ascii="Century Gothic" w:hAnsi="Century Gothic" w:cstheme="majorHAnsi"/>
+          <w:sz w:val="24"/>
+          <w:szCs w:val="24"/>
+        </w:rPr>
+        <w:t>tijd</w:t>
+      </w:r>
+      <w:proofErr w:type="spellEnd"/>
     </w:p>
     <w:p/>
     <w:p>
@@ -2752,9 +2993,18 @@
     </w:p>
     <w:p>
       <w:pPr>
+        <w:rPr>
+          <w:rFonts w:cstheme="majorHAnsi"/>
+          <w:sz w:val="24"/>
+          <w:szCs w:val="24"/>
+        </w:rPr>
+      </w:pPr>
+    </w:p>
+    <w:p>
+      <w:pPr>
         <w:pStyle w:val="Header2"/>
       </w:pPr>
-      <w:bookmarkStart w:id="5" w:name="_Toc83659915"/>
+      <w:bookmarkStart w:id="5" w:name="_Toc84708283"/>
       <w:r>
         <w:t>2.</w:t>
       </w:r>
@@ -2776,10 +3026,10 @@
       <w:r>
         <w:t>/2021</w:t>
       </w:r>
+      <w:r>
+        <w:t xml:space="preserve"> ( 5 uur totaal)</w:t>
+      </w:r>
       <w:bookmarkEnd w:id="5"/>
-      <w:r>
-        <w:t xml:space="preserve"> ( 5 uur totaal)</w:t>
-      </w:r>
     </w:p>
     <w:p>
       <w:pPr>
@@ -2949,6 +3199,7 @@
           <w:sz w:val="24"/>
           <w:szCs w:val="24"/>
         </w:rPr>
+        <w:lastRenderedPageBreak/>
         <w:drawing>
           <wp:inline distT="0" distB="0" distL="0" distR="0" wp14:anchorId="6218D481" wp14:editId="3C14379F">
             <wp:extent cx="3715857" cy="2590800"/>
@@ -3093,173 +3344,18 @@
     <w:p>
       <w:pPr>
         <w:rPr>
-          <w:rFonts w:asciiTheme="majorHAnsi" w:hAnsiTheme="majorHAnsi" w:cstheme="majorHAnsi"/>
-        </w:rPr>
-      </w:pPr>
-    </w:p>
-    <w:p>
-      <w:pPr>
-        <w:rPr>
-          <w:rFonts w:asciiTheme="majorHAnsi" w:hAnsiTheme="majorHAnsi" w:cstheme="majorHAnsi"/>
-        </w:rPr>
-      </w:pPr>
-    </w:p>
-    <w:p>
-      <w:pPr>
-        <w:rPr>
-          <w:rFonts w:asciiTheme="majorHAnsi" w:hAnsiTheme="majorHAnsi" w:cstheme="majorHAnsi"/>
-        </w:rPr>
-      </w:pPr>
-    </w:p>
-    <w:p>
-      <w:pPr>
-        <w:rPr>
-          <w:rFonts w:asciiTheme="majorHAnsi" w:hAnsiTheme="majorHAnsi" w:cstheme="majorHAnsi"/>
-        </w:rPr>
-      </w:pPr>
-    </w:p>
-    <w:p>
-      <w:pPr>
-        <w:rPr>
-          <w:rFonts w:asciiTheme="majorHAnsi" w:hAnsiTheme="majorHAnsi" w:cstheme="majorHAnsi"/>
-        </w:rPr>
-      </w:pPr>
-    </w:p>
-    <w:p>
-      <w:pPr>
-        <w:rPr>
-          <w:rFonts w:asciiTheme="majorHAnsi" w:hAnsiTheme="majorHAnsi" w:cstheme="majorHAnsi"/>
-        </w:rPr>
-      </w:pPr>
-    </w:p>
-    <w:p>
-      <w:pPr>
-        <w:rPr>
-          <w:rFonts w:asciiTheme="majorHAnsi" w:hAnsiTheme="majorHAnsi" w:cstheme="majorHAnsi"/>
-        </w:rPr>
-      </w:pPr>
-    </w:p>
-    <w:p>
-      <w:pPr>
-        <w:rPr>
-          <w:rFonts w:asciiTheme="majorHAnsi" w:hAnsiTheme="majorHAnsi" w:cstheme="majorHAnsi"/>
-        </w:rPr>
-      </w:pPr>
-    </w:p>
-    <w:p>
-      <w:pPr>
-        <w:rPr>
-          <w:rFonts w:asciiTheme="majorHAnsi" w:hAnsiTheme="majorHAnsi" w:cstheme="majorHAnsi"/>
-        </w:rPr>
-      </w:pPr>
-    </w:p>
-    <w:p>
-      <w:pPr>
-        <w:rPr>
-          <w:rFonts w:asciiTheme="majorHAnsi" w:hAnsiTheme="majorHAnsi" w:cstheme="majorHAnsi"/>
-        </w:rPr>
-      </w:pPr>
-    </w:p>
-    <w:p>
-      <w:pPr>
-        <w:rPr>
-          <w:rFonts w:asciiTheme="majorHAnsi" w:hAnsiTheme="majorHAnsi" w:cstheme="majorHAnsi"/>
-        </w:rPr>
-      </w:pPr>
-    </w:p>
-    <w:p>
-      <w:pPr>
-        <w:rPr>
-          <w:rFonts w:asciiTheme="majorHAnsi" w:hAnsiTheme="majorHAnsi" w:cstheme="majorHAnsi"/>
-        </w:rPr>
-      </w:pPr>
-    </w:p>
-    <w:p>
-      <w:pPr>
-        <w:rPr>
-          <w:rFonts w:asciiTheme="majorHAnsi" w:hAnsiTheme="majorHAnsi" w:cstheme="majorHAnsi"/>
-        </w:rPr>
-      </w:pPr>
-    </w:p>
-    <w:p>
-      <w:pPr>
-        <w:rPr>
-          <w:rFonts w:asciiTheme="majorHAnsi" w:hAnsiTheme="majorHAnsi" w:cstheme="majorHAnsi"/>
-        </w:rPr>
-      </w:pPr>
-    </w:p>
-    <w:p>
-      <w:pPr>
-        <w:rPr>
-          <w:rFonts w:asciiTheme="majorHAnsi" w:hAnsiTheme="majorHAnsi" w:cstheme="majorHAnsi"/>
-        </w:rPr>
-      </w:pPr>
-    </w:p>
-    <w:p>
-      <w:pPr>
-        <w:rPr>
-          <w:rFonts w:asciiTheme="majorHAnsi" w:hAnsiTheme="majorHAnsi" w:cstheme="majorHAnsi"/>
-        </w:rPr>
-      </w:pPr>
-    </w:p>
-    <w:p>
-      <w:pPr>
-        <w:rPr>
-          <w:rFonts w:asciiTheme="majorHAnsi" w:hAnsiTheme="majorHAnsi" w:cstheme="majorHAnsi"/>
-        </w:rPr>
-      </w:pPr>
-    </w:p>
-    <w:p>
-      <w:pPr>
-        <w:rPr>
-          <w:rFonts w:asciiTheme="majorHAnsi" w:hAnsiTheme="majorHAnsi" w:cstheme="majorHAnsi"/>
-        </w:rPr>
-      </w:pPr>
-    </w:p>
-    <w:p>
-      <w:pPr>
-        <w:rPr>
-          <w:rFonts w:asciiTheme="majorHAnsi" w:hAnsiTheme="majorHAnsi" w:cstheme="majorHAnsi"/>
-        </w:rPr>
-      </w:pPr>
-    </w:p>
-    <w:p>
-      <w:pPr>
-        <w:rPr>
-          <w:rFonts w:asciiTheme="majorHAnsi" w:hAnsiTheme="majorHAnsi" w:cstheme="majorHAnsi"/>
-        </w:rPr>
-      </w:pPr>
-    </w:p>
-    <w:p>
-      <w:pPr>
-        <w:rPr>
-          <w:rFonts w:asciiTheme="majorHAnsi" w:hAnsiTheme="majorHAnsi" w:cstheme="majorHAnsi"/>
-        </w:rPr>
-      </w:pPr>
-    </w:p>
-    <w:p>
-      <w:pPr>
-        <w:rPr>
           <w:rFonts w:cstheme="majorHAnsi"/>
           <w:sz w:val="24"/>
           <w:szCs w:val="24"/>
         </w:rPr>
       </w:pPr>
-    </w:p>
-    <w:p>
-      <w:pPr>
+      <w:r>
         <w:rPr>
           <w:rFonts w:cstheme="majorHAnsi"/>
           <w:sz w:val="24"/>
           <w:szCs w:val="24"/>
         </w:rPr>
-      </w:pPr>
-      <w:r>
-        <w:rPr>
-          <w:rFonts w:cstheme="majorHAnsi"/>
-          <w:sz w:val="24"/>
-          <w:szCs w:val="24"/>
-        </w:rPr>
+        <w:lastRenderedPageBreak/>
         <w:t>Extra testen gemaakt om dieper kennis te vergaren van Nunit</w:t>
       </w:r>
     </w:p>
@@ -3364,27 +3460,17 @@
       <w:pPr>
         <w:pStyle w:val="Header2"/>
       </w:pPr>
-      <w:r>
-        <w:t xml:space="preserve">2.2  </w:t>
-      </w:r>
-      <w:r>
-        <w:t>04</w:t>
-      </w:r>
-      <w:r>
-        <w:t>/</w:t>
-      </w:r>
-      <w:r>
-        <w:t>10</w:t>
-      </w:r>
-      <w:r>
-        <w:t xml:space="preserve">/2021 – </w:t>
-      </w:r>
-      <w:r>
-        <w:t>11</w:t>
-      </w:r>
-      <w:r>
-        <w:t>/10/2021 (  uur totaal)</w:t>
-      </w:r>
+      <w:bookmarkStart w:id="6" w:name="_Toc84708284"/>
+      <w:r>
+        <w:t>2.2  04/10/2021 – 11/10/2021 (</w:t>
+      </w:r>
+      <w:r>
+        <w:t xml:space="preserve"> 6</w:t>
+      </w:r>
+      <w:r>
+        <w:t xml:space="preserve"> uur totaal)</w:t>
+      </w:r>
+      <w:bookmarkEnd w:id="6"/>
     </w:p>
     <w:p>
       <w:pPr>
@@ -3415,7 +3501,7 @@
           <w:sz w:val="24"/>
           <w:szCs w:val="24"/>
         </w:rPr>
-        <w:t>Vierder</w:t>
+        <w:t>Vierde</w:t>
       </w:r>
       <w:r>
         <w:rPr>
@@ -3575,6 +3661,7 @@
       <w:r>
         <w:rPr>
           <w:rFonts w:eastAsia="Times New Roman"/>
+          <w:noProof/>
           <w:sz w:val="24"/>
           <w:szCs w:val="24"/>
           <w:lang w:eastAsia="en-BE"/>
@@ -3616,9 +3703,325 @@
         </w:drawing>
       </w:r>
     </w:p>
+    <w:p>
+      <w:pPr>
+        <w:spacing w:line="480" w:lineRule="auto"/>
+        <w:rPr>
+          <w:rFonts w:eastAsia="Times New Roman"/>
+          <w:sz w:val="24"/>
+          <w:szCs w:val="24"/>
+          <w:lang w:eastAsia="en-BE"/>
+        </w:rPr>
+      </w:pPr>
+    </w:p>
+    <w:p>
+      <w:pPr>
+        <w:rPr>
+          <w:rFonts w:cstheme="majorHAnsi"/>
+          <w:b/>
+          <w:bCs/>
+          <w:sz w:val="24"/>
+          <w:szCs w:val="24"/>
+        </w:rPr>
+      </w:pPr>
+      <w:r>
+        <w:rPr>
+          <w:rFonts w:cstheme="majorHAnsi"/>
+          <w:b/>
+          <w:bCs/>
+          <w:sz w:val="24"/>
+          <w:szCs w:val="24"/>
+        </w:rPr>
+        <w:lastRenderedPageBreak/>
+        <w:t>Vierde</w:t>
+      </w:r>
+      <w:r>
+        <w:rPr>
+          <w:rFonts w:cstheme="majorHAnsi"/>
+          <w:b/>
+          <w:bCs/>
+          <w:sz w:val="24"/>
+          <w:szCs w:val="24"/>
+        </w:rPr>
+        <w:t xml:space="preserve"> </w:t>
+      </w:r>
+      <w:r>
+        <w:rPr>
+          <w:rFonts w:cstheme="majorHAnsi"/>
+          <w:b/>
+          <w:bCs/>
+          <w:sz w:val="24"/>
+          <w:szCs w:val="24"/>
+        </w:rPr>
+        <w:t xml:space="preserve">deel van de cursus gedaan ( Section </w:t>
+      </w:r>
+      <w:r>
+        <w:rPr>
+          <w:rFonts w:cstheme="majorHAnsi"/>
+          <w:b/>
+          <w:bCs/>
+          <w:sz w:val="24"/>
+          <w:szCs w:val="24"/>
+        </w:rPr>
+        <w:t>4</w:t>
+      </w:r>
+      <w:r>
+        <w:rPr>
+          <w:rFonts w:cstheme="majorHAnsi"/>
+          <w:b/>
+          <w:bCs/>
+          <w:sz w:val="24"/>
+          <w:szCs w:val="24"/>
+        </w:rPr>
+        <w:t xml:space="preserve"> : NUnit Testing</w:t>
+      </w:r>
+      <w:r>
+        <w:rPr>
+          <w:rFonts w:cstheme="majorHAnsi"/>
+          <w:b/>
+          <w:bCs/>
+          <w:sz w:val="24"/>
+          <w:szCs w:val="24"/>
+        </w:rPr>
+        <w:t xml:space="preserve"> – advanced concepts</w:t>
+      </w:r>
+      <w:r>
+        <w:rPr>
+          <w:rFonts w:cstheme="majorHAnsi"/>
+          <w:b/>
+          <w:bCs/>
+          <w:sz w:val="24"/>
+          <w:szCs w:val="24"/>
+        </w:rPr>
+        <w:t>)</w:t>
+      </w:r>
+    </w:p>
+    <w:p>
+      <w:pPr>
+        <w:rPr>
+          <w:rFonts w:cstheme="majorHAnsi"/>
+          <w:b/>
+          <w:bCs/>
+          <w:sz w:val="24"/>
+          <w:szCs w:val="24"/>
+        </w:rPr>
+      </w:pPr>
+    </w:p>
+    <w:p>
+      <w:pPr>
+        <w:spacing w:line="480" w:lineRule="auto"/>
+        <w:rPr>
+          <w:rFonts w:eastAsia="Times New Roman"/>
+          <w:sz w:val="24"/>
+          <w:szCs w:val="24"/>
+          <w:lang w:eastAsia="en-BE"/>
+        </w:rPr>
+      </w:pPr>
+      <w:r>
+        <w:rPr>
+          <w:rFonts w:eastAsia="Times New Roman"/>
+          <w:sz w:val="24"/>
+          <w:szCs w:val="24"/>
+          <w:lang w:eastAsia="en-BE"/>
+        </w:rPr>
+        <w:t>Vierde deel afgewerkt. Unit Testen zitten schrijven voor Expections messages en objecten vergelijken.</w:t>
+      </w:r>
+    </w:p>
+    <w:p>
+      <w:pPr>
+        <w:spacing w:line="480" w:lineRule="auto"/>
+        <w:rPr>
+          <w:rFonts w:eastAsia="Times New Roman"/>
+          <w:sz w:val="24"/>
+          <w:szCs w:val="24"/>
+          <w:lang w:eastAsia="en-BE"/>
+        </w:rPr>
+      </w:pPr>
+      <w:r>
+        <w:rPr>
+          <w:rFonts w:eastAsia="Times New Roman"/>
+          <w:sz w:val="24"/>
+          <w:szCs w:val="24"/>
+          <w:lang w:eastAsia="en-BE"/>
+        </w:rPr>
+        <w:t>Twee opdrachten volbracht en oplossingen vergeleken en commentaren in testproject voorzien.</w:t>
+      </w:r>
+    </w:p>
+    <w:p>
+      <w:pPr>
+        <w:spacing w:line="480" w:lineRule="auto"/>
+        <w:rPr>
+          <w:rFonts w:eastAsia="Times New Roman"/>
+          <w:sz w:val="24"/>
+          <w:szCs w:val="24"/>
+          <w:lang w:eastAsia="en-BE"/>
+        </w:rPr>
+      </w:pPr>
+      <w:r>
+        <w:rPr>
+          <w:rFonts w:eastAsia="Times New Roman"/>
+          <w:sz w:val="24"/>
+          <w:szCs w:val="24"/>
+          <w:lang w:eastAsia="en-BE"/>
+        </w:rPr>
+        <w:drawing>
+          <wp:inline distT="0" distB="0" distL="0" distR="0" wp14:anchorId="32EA2499" wp14:editId="45E08174">
+            <wp:extent cx="3587517" cy="5838825"/>
+            <wp:effectExtent l="0" t="0" r="0" b="0"/>
+            <wp:docPr id="5" name="Picture 5" descr="Graphical user interface, application&#10;&#10;Description automatically generated"/>
+            <wp:cNvGraphicFramePr>
+              <a:graphicFrameLocks xmlns:a="http://schemas.openxmlformats.org/drawingml/2006/main" noChangeAspect="1"/>
+            </wp:cNvGraphicFramePr>
+            <a:graphic xmlns:a="http://schemas.openxmlformats.org/drawingml/2006/main">
+              <a:graphicData uri="http://schemas.openxmlformats.org/drawingml/2006/picture">
+                <pic:pic xmlns:pic="http://schemas.openxmlformats.org/drawingml/2006/picture">
+                  <pic:nvPicPr>
+                    <pic:cNvPr id="5" name="Picture 5" descr="Graphical user interface, application&#10;&#10;Description automatically generated"/>
+                    <pic:cNvPicPr/>
+                  </pic:nvPicPr>
+                  <pic:blipFill>
+                    <a:blip r:embed="rId22"/>
+                    <a:stretch>
+                      <a:fillRect/>
+                    </a:stretch>
+                  </pic:blipFill>
+                  <pic:spPr>
+                    <a:xfrm>
+                      <a:off x="0" y="0"/>
+                      <a:ext cx="3592706" cy="5847270"/>
+                    </a:xfrm>
+                    <a:prstGeom prst="rect">
+                      <a:avLst/>
+                    </a:prstGeom>
+                  </pic:spPr>
+                </pic:pic>
+              </a:graphicData>
+            </a:graphic>
+          </wp:inline>
+        </w:drawing>
+      </w:r>
+    </w:p>
+    <w:p>
+      <w:pPr>
+        <w:spacing w:line="480" w:lineRule="auto"/>
+        <w:rPr>
+          <w:rFonts w:eastAsia="Times New Roman"/>
+          <w:sz w:val="24"/>
+          <w:szCs w:val="24"/>
+          <w:lang w:eastAsia="en-BE"/>
+        </w:rPr>
+      </w:pPr>
+    </w:p>
+    <w:p>
+      <w:pPr>
+        <w:spacing w:line="480" w:lineRule="auto"/>
+        <w:rPr>
+          <w:rFonts w:eastAsia="Times New Roman"/>
+          <w:sz w:val="24"/>
+          <w:szCs w:val="24"/>
+          <w:lang w:eastAsia="en-BE"/>
+        </w:rPr>
+      </w:pPr>
+    </w:p>
+    <w:p>
+      <w:pPr>
+        <w:spacing w:line="480" w:lineRule="auto"/>
+        <w:rPr>
+          <w:rFonts w:eastAsia="Times New Roman"/>
+          <w:sz w:val="24"/>
+          <w:szCs w:val="24"/>
+          <w:lang w:eastAsia="en-BE"/>
+        </w:rPr>
+      </w:pPr>
+    </w:p>
+    <w:p>
+      <w:pPr>
+        <w:rPr>
+          <w:rFonts w:cstheme="majorHAnsi"/>
+          <w:b/>
+          <w:bCs/>
+          <w:sz w:val="24"/>
+          <w:szCs w:val="24"/>
+        </w:rPr>
+      </w:pPr>
+      <w:r>
+        <w:rPr>
+          <w:rFonts w:cstheme="majorHAnsi"/>
+          <w:b/>
+          <w:bCs/>
+          <w:sz w:val="24"/>
+          <w:szCs w:val="24"/>
+        </w:rPr>
+        <w:lastRenderedPageBreak/>
+        <w:t>Hoofdstuk over Testing uit het boek</w:t>
+      </w:r>
+      <w:r>
+        <w:rPr>
+          <w:rFonts w:cstheme="majorHAnsi"/>
+          <w:b/>
+          <w:bCs/>
+          <w:sz w:val="24"/>
+          <w:szCs w:val="24"/>
+        </w:rPr>
+        <w:t xml:space="preserve"> “ASP.NET CORE in Action” – Andrew Lock (uitgever Manning)</w:t>
+      </w:r>
+      <w:r>
+        <w:rPr>
+          <w:rFonts w:cstheme="majorHAnsi"/>
+          <w:b/>
+          <w:bCs/>
+          <w:sz w:val="24"/>
+          <w:szCs w:val="24"/>
+        </w:rPr>
+        <w:t xml:space="preserve"> </w:t>
+      </w:r>
+      <w:r>
+        <w:rPr>
+          <w:rFonts w:cstheme="majorHAnsi"/>
+          <w:b/>
+          <w:bCs/>
+          <w:sz w:val="24"/>
+          <w:szCs w:val="24"/>
+        </w:rPr>
+        <w:t>zitten doornemen. (XUNIT)</w:t>
+      </w:r>
+    </w:p>
+    <w:p>
+      <w:pPr>
+        <w:rPr>
+          <w:rFonts w:cstheme="majorHAnsi"/>
+          <w:b/>
+          <w:bCs/>
+          <w:sz w:val="24"/>
+          <w:szCs w:val="24"/>
+        </w:rPr>
+      </w:pPr>
+    </w:p>
+    <w:p>
+      <w:pPr>
+        <w:spacing w:line="480" w:lineRule="auto"/>
+        <w:rPr>
+          <w:rFonts w:eastAsia="Times New Roman"/>
+          <w:sz w:val="24"/>
+          <w:szCs w:val="24"/>
+          <w:lang w:eastAsia="en-BE"/>
+        </w:rPr>
+      </w:pPr>
+    </w:p>
+    <w:p>
+      <w:pPr>
+        <w:spacing w:line="480" w:lineRule="auto"/>
+        <w:rPr>
+          <w:rFonts w:eastAsia="Times New Roman"/>
+          <w:sz w:val="24"/>
+          <w:szCs w:val="24"/>
+          <w:lang w:eastAsia="en-BE"/>
+        </w:rPr>
+      </w:pPr>
+    </w:p>
     <w:sectPr>
-      <w:footerReference w:type="even" r:id="rId22"/>
-      <w:footerReference w:type="default" r:id="rId23"/>
+      <w:footerReference w:type="even" r:id="rId23"/>
+      <w:footerReference w:type="default" r:id="rId24"/>
       <w:pgSz w:w="12240" w:h="15840"/>
       <w:pgMar w:top="720" w:right="720" w:bottom="720" w:left="720" w:header="720" w:footer="720" w:gutter="0"/>
       <w:cols w:space="720"/>
@@ -7868,6 +8271,10 @@
 </file>
 
 <file path=customXml/item1.xml><?xml version="1.0" encoding="utf-8"?>
+<b:Sources xmlns:b="http://schemas.openxmlformats.org/officeDocument/2006/bibliography" xmlns="http://schemas.openxmlformats.org/officeDocument/2006/bibliography" SelectedStyle="/APASixthEditionOfficeOnline.xsl" StyleName="APA" Version="6"/>
+</file>
+
+<file path=customXml/item2.xml><?xml version="1.0" encoding="utf-8"?>
 <?mso-contentType ?>
 <FormTemplates xmlns="http://schemas.microsoft.com/sharepoint/v3/contenttype/forms">
   <Display>DocumentLibraryForm</Display>
@@ -7876,17 +8283,7 @@
 </FormTemplates>
 </file>
 
-<file path=customXml/item2.xml><?xml version="1.0" encoding="utf-8"?>
-<b:Sources xmlns:b="http://schemas.openxmlformats.org/officeDocument/2006/bibliography" xmlns="http://schemas.openxmlformats.org/officeDocument/2006/bibliography" SelectedStyle="/APASixthEditionOfficeOnline.xsl" StyleName="APA" Version="6"/>
-</file>
-
 <file path=customXml/item3.xml><?xml version="1.0" encoding="utf-8"?>
-<p:properties xmlns:p="http://schemas.microsoft.com/office/2006/metadata/properties" xmlns:xsi="http://www.w3.org/2001/XMLSchema-instance" xmlns:pc="http://schemas.microsoft.com/office/infopath/2007/PartnerControls">
-  <documentManagement/>
-</p:properties>
-</file>
-
-<file path=customXml/item4.xml><?xml version="1.0" encoding="utf-8"?>
 <ct:contentTypeSchema xmlns:ct="http://schemas.microsoft.com/office/2006/metadata/contentType" xmlns:ma="http://schemas.microsoft.com/office/2006/metadata/properties/metaAttributes" ct:_="" ma:_="" ma:contentTypeName="Document" ma:contentTypeID="0x010100437A667303C2A4448B755C475D497366" ma:contentTypeVersion="5" ma:contentTypeDescription="Een nieuw document maken." ma:contentTypeScope="" ma:versionID="f979ce6bab067802871a47683ac5bdb0">
   <xsd:schema xmlns:xsd="http://www.w3.org/2001/XMLSchema" xmlns:xs="http://www.w3.org/2001/XMLSchema" xmlns:p="http://schemas.microsoft.com/office/2006/metadata/properties" xmlns:ns3="ed6c9ff0-05dc-406c-9ba3-be00096591c5" xmlns:ns4="538ff01a-19ad-47bc-a884-5ef0d4f1abd4" targetNamespace="http://schemas.microsoft.com/office/2006/metadata/properties" ma:root="true" ma:fieldsID="acf4c0f15aa2c17fa33ea687794cf2ea" ns3:_="" ns4:_="">
     <xsd:import namespace="ed6c9ff0-05dc-406c-9ba3-be00096591c5"/>
@@ -8057,7 +8454,21 @@
 </ct:contentTypeSchema>
 </file>
 
+<file path=customXml/item4.xml><?xml version="1.0" encoding="utf-8"?>
+<p:properties xmlns:p="http://schemas.microsoft.com/office/2006/metadata/properties" xmlns:xsi="http://www.w3.org/2001/XMLSchema-instance" xmlns:pc="http://schemas.microsoft.com/office/infopath/2007/PartnerControls">
+  <documentManagement/>
+</p:properties>
+</file>
+
 <file path=customXml/itemProps1.xml><?xml version="1.0" encoding="utf-8"?>
+<ds:datastoreItem xmlns:ds="http://schemas.openxmlformats.org/officeDocument/2006/customXml" ds:itemID="{421EEE29-5941-475C-B09D-742716721A69}">
+  <ds:schemaRefs>
+    <ds:schemaRef ds:uri="http://schemas.openxmlformats.org/officeDocument/2006/bibliography"/>
+  </ds:schemaRefs>
+</ds:datastoreItem>
+</file>
+
+<file path=customXml/itemProps2.xml><?xml version="1.0" encoding="utf-8"?>
 <ds:datastoreItem xmlns:ds="http://schemas.openxmlformats.org/officeDocument/2006/customXml" ds:itemID="{7FDA5B8B-D5E5-480D-951A-04605EBDF60F}">
   <ds:schemaRefs>
     <ds:schemaRef ds:uri="http://schemas.microsoft.com/sharepoint/v3/contenttype/forms"/>
@@ -8065,24 +8476,7 @@
 </ds:datastoreItem>
 </file>
 
-<file path=customXml/itemProps2.xml><?xml version="1.0" encoding="utf-8"?>
-<ds:datastoreItem xmlns:ds="http://schemas.openxmlformats.org/officeDocument/2006/customXml" ds:itemID="{421EEE29-5941-475C-B09D-742716721A69}">
-  <ds:schemaRefs>
-    <ds:schemaRef ds:uri="http://schemas.openxmlformats.org/officeDocument/2006/bibliography"/>
-  </ds:schemaRefs>
-</ds:datastoreItem>
-</file>
-
 <file path=customXml/itemProps3.xml><?xml version="1.0" encoding="utf-8"?>
-<ds:datastoreItem xmlns:ds="http://schemas.openxmlformats.org/officeDocument/2006/customXml" ds:itemID="{CBD348DC-98DA-4004-8F63-30B02DAA0E87}">
-  <ds:schemaRefs>
-    <ds:schemaRef ds:uri="http://schemas.microsoft.com/office/2006/metadata/properties"/>
-    <ds:schemaRef ds:uri="http://schemas.microsoft.com/office/infopath/2007/PartnerControls"/>
-  </ds:schemaRefs>
-</ds:datastoreItem>
-</file>
-
-<file path=customXml/itemProps4.xml><?xml version="1.0" encoding="utf-8"?>
 <ds:datastoreItem xmlns:ds="http://schemas.openxmlformats.org/officeDocument/2006/customXml" ds:itemID="{1F186310-08DB-4DEF-94F9-3DF757E5EACC}">
   <ds:schemaRefs>
     <ds:schemaRef ds:uri="http://schemas.microsoft.com/office/2006/metadata/contentType"/>
@@ -8099,4 +8493,13 @@
     <ds:schemaRef ds:uri="http://schemas.microsoft.com/internal/obd"/>
   </ds:schemaRefs>
 </ds:datastoreItem>
+</file>
+
+<file path=customXml/itemProps4.xml><?xml version="1.0" encoding="utf-8"?>
+<ds:datastoreItem xmlns:ds="http://schemas.openxmlformats.org/officeDocument/2006/customXml" ds:itemID="{CBD348DC-98DA-4004-8F63-30B02DAA0E87}">
+  <ds:schemaRefs>
+    <ds:schemaRef ds:uri="http://schemas.microsoft.com/office/2006/metadata/properties"/>
+    <ds:schemaRef ds:uri="http://schemas.microsoft.com/office/infopath/2007/PartnerControls"/>
+  </ds:schemaRefs>
+</ds:datastoreItem>
 </file>
</xml_diff>

<commit_message>
Log - GastCollege + NUnit Testen met Moq
Gastcollege gevolgd :  "Introductie tot SoftwareTesting"
Online cursus verder gevolgd - NUnit Testen met Moq
</commit_message>
<xml_diff>
--- a/Logboek  - Miels Jimmy.docx
+++ b/Logboek  - Miels Jimmy.docx
@@ -1609,7 +1609,7 @@
             </w:rPr>
             <w:fldChar w:fldCharType="separate"/>
           </w:r>
-          <w:hyperlink w:anchor="_Toc84708278" w:history="1">
+          <w:hyperlink w:anchor="_Toc84849221" w:history="1">
             <w:r>
               <w:rPr>
                 <w:rStyle w:val="Hyperlink"/>
@@ -1650,7 +1650,7 @@
               <w:rPr>
                 <w:webHidden/>
               </w:rPr>
-              <w:instrText xml:space="preserve"> PAGEREF _Toc84708278 \h </w:instrText>
+              <w:instrText xml:space="preserve"> PAGEREF _Toc84849221 \h </w:instrText>
             </w:r>
             <w:r>
               <w:rPr>
@@ -1691,7 +1691,7 @@
               <w:lang w:val="en-BE" w:eastAsia="en-BE"/>
             </w:rPr>
           </w:pPr>
-          <w:hyperlink w:anchor="_Toc84708279" w:history="1">
+          <w:hyperlink w:anchor="_Toc84849222" w:history="1">
             <w:r>
               <w:rPr>
                 <w:rStyle w:val="Hyperlink"/>
@@ -1718,7 +1718,7 @@
                 <w:noProof/>
                 <w:webHidden/>
               </w:rPr>
-              <w:instrText xml:space="preserve"> PAGEREF _Toc84708279 \h </w:instrText>
+              <w:instrText xml:space="preserve"> PAGEREF _Toc84849222 \h </w:instrText>
             </w:r>
             <w:r>
               <w:rPr>
@@ -1763,7 +1763,7 @@
               <w:lang w:val="en-BE" w:eastAsia="en-BE"/>
             </w:rPr>
           </w:pPr>
-          <w:hyperlink w:anchor="_Toc84708280" w:history="1">
+          <w:hyperlink w:anchor="_Toc84849223" w:history="1">
             <w:r>
               <w:rPr>
                 <w:rStyle w:val="Hyperlink"/>
@@ -1790,7 +1790,7 @@
                 <w:noProof/>
                 <w:webHidden/>
               </w:rPr>
-              <w:instrText xml:space="preserve"> PAGEREF _Toc84708280 \h </w:instrText>
+              <w:instrText xml:space="preserve"> PAGEREF _Toc84849223 \h </w:instrText>
             </w:r>
             <w:r>
               <w:rPr>
@@ -1834,7 +1834,7 @@
               <w:lang w:val="en-BE" w:eastAsia="en-BE"/>
             </w:rPr>
           </w:pPr>
-          <w:hyperlink w:anchor="_Toc84708281" w:history="1">
+          <w:hyperlink w:anchor="_Toc84849224" w:history="1">
             <w:r>
               <w:rPr>
                 <w:rStyle w:val="Hyperlink"/>
@@ -1875,7 +1875,7 @@
               <w:rPr>
                 <w:webHidden/>
               </w:rPr>
-              <w:instrText xml:space="preserve"> PAGEREF _Toc84708281 \h </w:instrText>
+              <w:instrText xml:space="preserve"> PAGEREF _Toc84849224 \h </w:instrText>
             </w:r>
             <w:r>
               <w:rPr>
@@ -1916,13 +1916,13 @@
               <w:lang w:val="en-BE" w:eastAsia="en-BE"/>
             </w:rPr>
           </w:pPr>
-          <w:hyperlink w:anchor="_Toc84708282" w:history="1">
+          <w:hyperlink w:anchor="_Toc84849225" w:history="1">
             <w:r>
               <w:rPr>
                 <w:rStyle w:val="Hyperlink"/>
                 <w:noProof/>
               </w:rPr>
-              <w:t>2.1 20/09/2021 – 27/09/2021 (7 Uur totaal)</w:t>
+              <w:t>2.1 20/09/2021 – 27/09/2021 ( 7 uur totaal)</w:t>
             </w:r>
             <w:r>
               <w:rPr>
@@ -1943,7 +1943,7 @@
                 <w:noProof/>
                 <w:webHidden/>
               </w:rPr>
-              <w:instrText xml:space="preserve"> PAGEREF _Toc84708282 \h </w:instrText>
+              <w:instrText xml:space="preserve"> PAGEREF _Toc84849225 \h </w:instrText>
             </w:r>
             <w:r>
               <w:rPr>
@@ -1988,7 +1988,7 @@
               <w:lang w:val="en-BE" w:eastAsia="en-BE"/>
             </w:rPr>
           </w:pPr>
-          <w:hyperlink w:anchor="_Toc84708283" w:history="1">
+          <w:hyperlink w:anchor="_Toc84849226" w:history="1">
             <w:r>
               <w:rPr>
                 <w:rStyle w:val="Hyperlink"/>
@@ -2015,7 +2015,7 @@
                 <w:noProof/>
                 <w:webHidden/>
               </w:rPr>
-              <w:instrText xml:space="preserve"> PAGEREF _Toc84708283 \h </w:instrText>
+              <w:instrText xml:space="preserve"> PAGEREF _Toc84849226 \h </w:instrText>
             </w:r>
             <w:r>
               <w:rPr>
@@ -2060,13 +2060,13 @@
               <w:lang w:val="en-BE" w:eastAsia="en-BE"/>
             </w:rPr>
           </w:pPr>
-          <w:hyperlink w:anchor="_Toc84708284" w:history="1">
+          <w:hyperlink w:anchor="_Toc84849227" w:history="1">
             <w:r>
               <w:rPr>
                 <w:rStyle w:val="Hyperlink"/>
                 <w:noProof/>
               </w:rPr>
-              <w:t>2.2  04/10/2021 – 11/10/2021 (  uur totaal)</w:t>
+              <w:t>2.3  05/10/2021 – 11/10/2021 ( 6 uur totaal)</w:t>
             </w:r>
             <w:r>
               <w:rPr>
@@ -2087,7 +2087,7 @@
                 <w:noProof/>
                 <w:webHidden/>
               </w:rPr>
-              <w:instrText xml:space="preserve"> PAGEREF _Toc84708284 \h </w:instrText>
+              <w:instrText xml:space="preserve"> PAGEREF _Toc84849227 \h </w:instrText>
             </w:r>
             <w:r>
               <w:rPr>
@@ -2119,6 +2119,78 @@
           </w:hyperlink>
         </w:p>
         <w:p>
+          <w:pPr>
+            <w:pStyle w:val="TOC2"/>
+            <w:tabs>
+              <w:tab w:val="right" w:leader="dot" w:pos="10790"/>
+            </w:tabs>
+            <w:rPr>
+              <w:rFonts w:asciiTheme="minorHAnsi" w:eastAsiaTheme="minorEastAsia" w:hAnsiTheme="minorHAnsi" w:cstheme="minorBidi"/>
+              <w:b w:val="0"/>
+              <w:bCs w:val="0"/>
+              <w:noProof/>
+              <w:lang w:val="en-BE" w:eastAsia="en-BE"/>
+            </w:rPr>
+          </w:pPr>
+          <w:hyperlink w:anchor="_Toc84849228" w:history="1">
+            <w:r>
+              <w:rPr>
+                <w:rStyle w:val="Hyperlink"/>
+                <w:noProof/>
+              </w:rPr>
+              <w:t>2.3  12/10/2021 – 18/10/2021 (  uur totaal)</w:t>
+            </w:r>
+            <w:r>
+              <w:rPr>
+                <w:noProof/>
+                <w:webHidden/>
+              </w:rPr>
+              <w:tab/>
+            </w:r>
+            <w:r>
+              <w:rPr>
+                <w:noProof/>
+                <w:webHidden/>
+              </w:rPr>
+              <w:fldChar w:fldCharType="begin"/>
+            </w:r>
+            <w:r>
+              <w:rPr>
+                <w:noProof/>
+                <w:webHidden/>
+              </w:rPr>
+              <w:instrText xml:space="preserve"> PAGEREF _Toc84849228 \h </w:instrText>
+            </w:r>
+            <w:r>
+              <w:rPr>
+                <w:noProof/>
+                <w:webHidden/>
+              </w:rPr>
+            </w:r>
+            <w:r>
+              <w:rPr>
+                <w:noProof/>
+                <w:webHidden/>
+              </w:rPr>
+              <w:fldChar w:fldCharType="separate"/>
+            </w:r>
+            <w:r>
+              <w:rPr>
+                <w:noProof/>
+                <w:webHidden/>
+              </w:rPr>
+              <w:t>8</w:t>
+            </w:r>
+            <w:r>
+              <w:rPr>
+                <w:noProof/>
+                <w:webHidden/>
+              </w:rPr>
+              <w:fldChar w:fldCharType="end"/>
+            </w:r>
+          </w:hyperlink>
+        </w:p>
+        <w:p>
           <w:r>
             <w:rPr>
               <w:b/>
@@ -2463,48 +2535,13 @@
     </w:p>
     <w:p>
       <w:pPr>
-        <w:rPr>
-          <w:rFonts w:asciiTheme="majorHAnsi" w:hAnsiTheme="majorHAnsi" w:cstheme="majorHAnsi"/>
-        </w:rPr>
-      </w:pPr>
-    </w:p>
-    <w:p>
-      <w:pPr>
-        <w:rPr>
-          <w:rFonts w:asciiTheme="majorHAnsi" w:hAnsiTheme="majorHAnsi" w:cstheme="majorHAnsi"/>
-        </w:rPr>
-      </w:pPr>
-    </w:p>
-    <w:p>
-      <w:pPr>
-        <w:rPr>
-          <w:rFonts w:asciiTheme="majorHAnsi" w:hAnsiTheme="majorHAnsi" w:cstheme="majorHAnsi"/>
-        </w:rPr>
-      </w:pPr>
-    </w:p>
-    <w:p>
-      <w:pPr>
-        <w:rPr>
-          <w:rFonts w:asciiTheme="majorHAnsi" w:hAnsiTheme="majorHAnsi" w:cstheme="majorHAnsi"/>
-        </w:rPr>
-      </w:pPr>
-    </w:p>
-    <w:p>
-      <w:pPr>
-        <w:rPr>
-          <w:rFonts w:asciiTheme="majorHAnsi" w:hAnsiTheme="majorHAnsi" w:cstheme="majorHAnsi"/>
-        </w:rPr>
-      </w:pPr>
-    </w:p>
-    <w:p>
-      <w:pPr>
         <w:pStyle w:val="Heading1"/>
         <w:numPr>
           <w:ilvl w:val="0"/>
           <w:numId w:val="7"/>
         </w:numPr>
       </w:pPr>
-      <w:bookmarkStart w:id="0" w:name="_Toc84708278"/>
+      <w:bookmarkStart w:id="0" w:name="_Toc84849221"/>
       <w:r>
         <w:t>Cursus + bijkomende bronnen</w:t>
       </w:r>
@@ -2516,7 +2553,7 @@
       <w:pPr>
         <w:pStyle w:val="Header2"/>
       </w:pPr>
-      <w:bookmarkStart w:id="1" w:name="_Toc84708279"/>
+      <w:bookmarkStart w:id="1" w:name="_Toc84849222"/>
       <w:r>
         <w:t>1.1 Udemy cursus</w:t>
       </w:r>
@@ -2542,7 +2579,7 @@
       <w:pPr>
         <w:pStyle w:val="Header2"/>
       </w:pPr>
-      <w:bookmarkStart w:id="2" w:name="_Toc84708280"/>
+      <w:bookmarkStart w:id="2" w:name="_Toc84849223"/>
       <w:r>
         <w:t xml:space="preserve">1.2 </w:t>
       </w:r>
@@ -2680,13 +2717,43 @@
       </w:r>
     </w:p>
     <w:p/>
-    <w:p>
-      <w:pPr>
-        <w:rPr>
-          <w:rFonts w:asciiTheme="majorHAnsi" w:hAnsiTheme="majorHAnsi" w:cstheme="majorHAnsi"/>
-        </w:rPr>
-      </w:pPr>
-    </w:p>
+    <w:p/>
+    <w:p/>
+    <w:p/>
+    <w:p/>
+    <w:p/>
+    <w:p/>
+    <w:p/>
+    <w:p/>
+    <w:p/>
+    <w:p/>
+    <w:p/>
+    <w:p/>
+    <w:p/>
+    <w:p/>
+    <w:p/>
+    <w:p/>
+    <w:p/>
+    <w:p/>
+    <w:p/>
+    <w:p/>
+    <w:p/>
+    <w:p/>
+    <w:p/>
+    <w:p/>
+    <w:p/>
+    <w:p/>
+    <w:p/>
+    <w:p/>
+    <w:p/>
+    <w:p/>
+    <w:p/>
+    <w:p/>
+    <w:p/>
+    <w:p/>
+    <w:p/>
+    <w:p/>
+    <w:p/>
     <w:p>
       <w:pPr>
         <w:pStyle w:val="Heading1"/>
@@ -2695,8 +2762,9 @@
           <w:numId w:val="7"/>
         </w:numPr>
       </w:pPr>
-      <w:bookmarkStart w:id="3" w:name="_Toc84708281"/>
-      <w:r>
+      <w:bookmarkStart w:id="3" w:name="_Toc84849224"/>
+      <w:r>
+        <w:lastRenderedPageBreak/>
         <w:t>Logboek</w:t>
       </w:r>
       <w:bookmarkEnd w:id="3"/>
@@ -2707,7 +2775,7 @@
       <w:pPr>
         <w:pStyle w:val="Header2"/>
       </w:pPr>
-      <w:bookmarkStart w:id="4" w:name="_Toc84708282"/>
+      <w:bookmarkStart w:id="4" w:name="_Toc84849225"/>
       <w:r>
         <w:t>2.1 20/09/2021 – 27/09/2021</w:t>
       </w:r>
@@ -2715,7 +2783,13 @@
         <w:t xml:space="preserve"> </w:t>
       </w:r>
       <w:r>
-        <w:t xml:space="preserve">(7 </w:t>
+        <w:t>(</w:t>
+      </w:r>
+      <w:r>
+        <w:t xml:space="preserve"> </w:t>
+      </w:r>
+      <w:r>
+        <w:t xml:space="preserve">7 </w:t>
       </w:r>
       <w:r>
         <w:t>u</w:t>
@@ -2944,7 +3018,6 @@
           <w:sz w:val="24"/>
           <w:szCs w:val="24"/>
         </w:rPr>
-        <w:lastRenderedPageBreak/>
         <w:drawing>
           <wp:inline distT="0" distB="0" distL="0" distR="0" wp14:anchorId="7ADBCA33" wp14:editId="19D78EAA">
             <wp:extent cx="2623516" cy="3574472"/>
@@ -3002,10 +3075,110 @@
     </w:p>
     <w:p>
       <w:pPr>
+        <w:rPr>
+          <w:rFonts w:cstheme="majorHAnsi"/>
+          <w:sz w:val="24"/>
+          <w:szCs w:val="24"/>
+        </w:rPr>
+      </w:pPr>
+    </w:p>
+    <w:p>
+      <w:pPr>
+        <w:rPr>
+          <w:rFonts w:cstheme="majorHAnsi"/>
+          <w:sz w:val="24"/>
+          <w:szCs w:val="24"/>
+        </w:rPr>
+      </w:pPr>
+    </w:p>
+    <w:p>
+      <w:pPr>
+        <w:rPr>
+          <w:rFonts w:cstheme="majorHAnsi"/>
+          <w:sz w:val="24"/>
+          <w:szCs w:val="24"/>
+        </w:rPr>
+      </w:pPr>
+    </w:p>
+    <w:p>
+      <w:pPr>
+        <w:rPr>
+          <w:rFonts w:cstheme="majorHAnsi"/>
+          <w:sz w:val="24"/>
+          <w:szCs w:val="24"/>
+        </w:rPr>
+      </w:pPr>
+    </w:p>
+    <w:p>
+      <w:pPr>
+        <w:rPr>
+          <w:rFonts w:cstheme="majorHAnsi"/>
+          <w:sz w:val="24"/>
+          <w:szCs w:val="24"/>
+        </w:rPr>
+      </w:pPr>
+    </w:p>
+    <w:p>
+      <w:pPr>
+        <w:rPr>
+          <w:rFonts w:cstheme="majorHAnsi"/>
+          <w:sz w:val="24"/>
+          <w:szCs w:val="24"/>
+        </w:rPr>
+      </w:pPr>
+    </w:p>
+    <w:p>
+      <w:pPr>
+        <w:rPr>
+          <w:rFonts w:cstheme="majorHAnsi"/>
+          <w:sz w:val="24"/>
+          <w:szCs w:val="24"/>
+        </w:rPr>
+      </w:pPr>
+    </w:p>
+    <w:p>
+      <w:pPr>
+        <w:rPr>
+          <w:rFonts w:cstheme="majorHAnsi"/>
+          <w:sz w:val="24"/>
+          <w:szCs w:val="24"/>
+        </w:rPr>
+      </w:pPr>
+    </w:p>
+    <w:p>
+      <w:pPr>
+        <w:rPr>
+          <w:rFonts w:cstheme="majorHAnsi"/>
+          <w:sz w:val="24"/>
+          <w:szCs w:val="24"/>
+        </w:rPr>
+      </w:pPr>
+    </w:p>
+    <w:p>
+      <w:pPr>
+        <w:rPr>
+          <w:rFonts w:cstheme="majorHAnsi"/>
+          <w:sz w:val="24"/>
+          <w:szCs w:val="24"/>
+        </w:rPr>
+      </w:pPr>
+    </w:p>
+    <w:p>
+      <w:pPr>
+        <w:rPr>
+          <w:rFonts w:cstheme="majorHAnsi"/>
+          <w:sz w:val="24"/>
+          <w:szCs w:val="24"/>
+        </w:rPr>
+      </w:pPr>
+    </w:p>
+    <w:p>
+      <w:pPr>
         <w:pStyle w:val="Header2"/>
       </w:pPr>
-      <w:bookmarkStart w:id="5" w:name="_Toc84708283"/>
-      <w:r>
+      <w:bookmarkStart w:id="5" w:name="_Toc84849226"/>
+      <w:r>
+        <w:lastRenderedPageBreak/>
         <w:t>2.</w:t>
       </w:r>
       <w:r>
@@ -3199,7 +3372,6 @@
           <w:sz w:val="24"/>
           <w:szCs w:val="24"/>
         </w:rPr>
-        <w:lastRenderedPageBreak/>
         <w:drawing>
           <wp:inline distT="0" distB="0" distL="0" distR="0" wp14:anchorId="6218D481" wp14:editId="3C14379F">
             <wp:extent cx="3715857" cy="2590800"/>
@@ -3304,6 +3476,7 @@
           <w:rFonts w:asciiTheme="majorHAnsi" w:hAnsiTheme="majorHAnsi" w:cstheme="majorHAnsi"/>
           <w:noProof/>
         </w:rPr>
+        <w:lastRenderedPageBreak/>
         <w:drawing>
           <wp:inline distT="0" distB="0" distL="0" distR="0" wp14:anchorId="43445C1F" wp14:editId="1EC56324">
             <wp:extent cx="3448050" cy="5544350"/>
@@ -3355,7 +3528,6 @@
           <w:sz w:val="24"/>
           <w:szCs w:val="24"/>
         </w:rPr>
-        <w:lastRenderedPageBreak/>
         <w:t>Extra testen gemaakt om dieper kennis te vergaren van Nunit</w:t>
       </w:r>
     </w:p>
@@ -3458,11 +3630,31 @@
     </w:p>
     <w:p>
       <w:pPr>
+        <w:rPr>
+          <w:rFonts w:asciiTheme="majorHAnsi" w:hAnsiTheme="majorHAnsi" w:cstheme="majorHAnsi"/>
+        </w:rPr>
+      </w:pPr>
+    </w:p>
+    <w:p>
+      <w:pPr>
         <w:pStyle w:val="Header2"/>
       </w:pPr>
-      <w:bookmarkStart w:id="6" w:name="_Toc84708284"/>
-      <w:r>
-        <w:t>2.2  04/10/2021 – 11/10/2021 (</w:t>
+      <w:bookmarkStart w:id="6" w:name="_Toc84849227"/>
+      <w:r>
+        <w:lastRenderedPageBreak/>
+        <w:t>2.</w:t>
+      </w:r>
+      <w:r>
+        <w:t>3</w:t>
+      </w:r>
+      <w:r>
+        <w:t xml:space="preserve">  0</w:t>
+      </w:r>
+      <w:r>
+        <w:t>5</w:t>
+      </w:r>
+      <w:r>
+        <w:t>/10/2021 – 11/10/2021 (</w:t>
       </w:r>
       <w:r>
         <w:t xml:space="preserve"> 6</w:t>
@@ -3732,8 +3924,7 @@
           <w:sz w:val="24"/>
           <w:szCs w:val="24"/>
         </w:rPr>
-        <w:lastRenderedPageBreak/>
-        <w:t>Vierde</w:t>
+        <w:t xml:space="preserve">Vierde </w:t>
       </w:r>
       <w:r>
         <w:rPr>
@@ -3743,7 +3934,7 @@
           <w:sz w:val="24"/>
           <w:szCs w:val="24"/>
         </w:rPr>
-        <w:t xml:space="preserve"> </w:t>
+        <w:t xml:space="preserve">deel van de cursus gedaan ( Section </w:t>
       </w:r>
       <w:r>
         <w:rPr>
@@ -3753,7 +3944,7 @@
           <w:sz w:val="24"/>
           <w:szCs w:val="24"/>
         </w:rPr>
-        <w:t xml:space="preserve">deel van de cursus gedaan ( Section </w:t>
+        <w:t>4</w:t>
       </w:r>
       <w:r>
         <w:rPr>
@@ -3763,7 +3954,7 @@
           <w:sz w:val="24"/>
           <w:szCs w:val="24"/>
         </w:rPr>
-        <w:t>4</w:t>
+        <w:t xml:space="preserve"> : NUnit Testing</w:t>
       </w:r>
       <w:r>
         <w:rPr>
@@ -3773,7 +3964,7 @@
           <w:sz w:val="24"/>
           <w:szCs w:val="24"/>
         </w:rPr>
-        <w:t xml:space="preserve"> : NUnit Testing</w:t>
+        <w:t xml:space="preserve"> – advanced concepts</w:t>
       </w:r>
       <w:r>
         <w:rPr>
@@ -3783,9 +3974,11 @@
           <w:sz w:val="24"/>
           <w:szCs w:val="24"/>
         </w:rPr>
-        <w:t xml:space="preserve"> – advanced concepts</w:t>
-      </w:r>
-      <w:r>
+        <w:t>)</w:t>
+      </w:r>
+    </w:p>
+    <w:p>
+      <w:pPr>
         <w:rPr>
           <w:rFonts w:cstheme="majorHAnsi"/>
           <w:b/>
@@ -3793,18 +3986,6 @@
           <w:sz w:val="24"/>
           <w:szCs w:val="24"/>
         </w:rPr>
-        <w:t>)</w:t>
-      </w:r>
-    </w:p>
-    <w:p>
-      <w:pPr>
-        <w:rPr>
-          <w:rFonts w:cstheme="majorHAnsi"/>
-          <w:b/>
-          <w:bCs/>
-          <w:sz w:val="24"/>
-          <w:szCs w:val="24"/>
-        </w:rPr>
       </w:pPr>
     </w:p>
     <w:p>
@@ -3860,10 +4041,12 @@
       <w:r>
         <w:rPr>
           <w:rFonts w:eastAsia="Times New Roman"/>
+          <w:noProof/>
           <w:sz w:val="24"/>
           <w:szCs w:val="24"/>
           <w:lang w:eastAsia="en-BE"/>
         </w:rPr>
+        <w:lastRenderedPageBreak/>
         <w:drawing>
           <wp:inline distT="0" distB="0" distL="0" distR="0" wp14:anchorId="32EA2499" wp14:editId="45E08174">
             <wp:extent cx="3587517" cy="5838825"/>
@@ -3914,28 +4097,6 @@
     </w:p>
     <w:p>
       <w:pPr>
-        <w:spacing w:line="480" w:lineRule="auto"/>
-        <w:rPr>
-          <w:rFonts w:eastAsia="Times New Roman"/>
-          <w:sz w:val="24"/>
-          <w:szCs w:val="24"/>
-          <w:lang w:eastAsia="en-BE"/>
-        </w:rPr>
-      </w:pPr>
-    </w:p>
-    <w:p>
-      <w:pPr>
-        <w:spacing w:line="480" w:lineRule="auto"/>
-        <w:rPr>
-          <w:rFonts w:eastAsia="Times New Roman"/>
-          <w:sz w:val="24"/>
-          <w:szCs w:val="24"/>
-          <w:lang w:eastAsia="en-BE"/>
-        </w:rPr>
-      </w:pPr>
-    </w:p>
-    <w:p>
-      <w:pPr>
         <w:rPr>
           <w:rFonts w:cstheme="majorHAnsi"/>
           <w:b/>
@@ -3952,7 +4113,6 @@
           <w:sz w:val="24"/>
           <w:szCs w:val="24"/>
         </w:rPr>
-        <w:lastRenderedPageBreak/>
         <w:t>Hoofdstuk over Testing uit het boek</w:t>
       </w:r>
       <w:r>
@@ -4019,9 +4179,867 @@
         </w:rPr>
       </w:pPr>
     </w:p>
+    <w:p>
+      <w:pPr>
+        <w:spacing w:line="480" w:lineRule="auto"/>
+        <w:rPr>
+          <w:rFonts w:eastAsia="Times New Roman"/>
+          <w:sz w:val="24"/>
+          <w:szCs w:val="24"/>
+          <w:lang w:eastAsia="en-BE"/>
+        </w:rPr>
+      </w:pPr>
+    </w:p>
+    <w:p>
+      <w:pPr>
+        <w:spacing w:line="480" w:lineRule="auto"/>
+        <w:rPr>
+          <w:rFonts w:eastAsia="Times New Roman"/>
+          <w:sz w:val="24"/>
+          <w:szCs w:val="24"/>
+          <w:lang w:eastAsia="en-BE"/>
+        </w:rPr>
+      </w:pPr>
+    </w:p>
+    <w:p>
+      <w:pPr>
+        <w:spacing w:line="480" w:lineRule="auto"/>
+        <w:rPr>
+          <w:rFonts w:eastAsia="Times New Roman"/>
+          <w:sz w:val="24"/>
+          <w:szCs w:val="24"/>
+          <w:lang w:eastAsia="en-BE"/>
+        </w:rPr>
+      </w:pPr>
+    </w:p>
+    <w:p>
+      <w:pPr>
+        <w:pStyle w:val="Header2"/>
+      </w:pPr>
+      <w:bookmarkStart w:id="7" w:name="_Toc84849228"/>
+      <w:r>
+        <w:lastRenderedPageBreak/>
+        <w:t>2.3  12/10/2021 – 18/10/2021 (  uur totaal)</w:t>
+      </w:r>
+      <w:bookmarkEnd w:id="7"/>
+    </w:p>
+    <w:p>
+      <w:pPr>
+        <w:spacing w:line="480" w:lineRule="auto"/>
+        <w:rPr>
+          <w:rFonts w:eastAsia="Times New Roman"/>
+          <w:sz w:val="24"/>
+          <w:szCs w:val="24"/>
+          <w:lang w:eastAsia="en-BE"/>
+        </w:rPr>
+      </w:pPr>
+    </w:p>
+    <w:p>
+      <w:pPr>
+        <w:rPr>
+          <w:rFonts w:cstheme="majorHAnsi"/>
+          <w:b/>
+          <w:bCs/>
+          <w:sz w:val="24"/>
+          <w:szCs w:val="24"/>
+        </w:rPr>
+      </w:pPr>
+      <w:r>
+        <w:rPr>
+          <w:rFonts w:cstheme="majorHAnsi"/>
+          <w:b/>
+          <w:bCs/>
+          <w:sz w:val="24"/>
+          <w:szCs w:val="24"/>
+        </w:rPr>
+        <w:t>Gastcollege : Introductie tot Software Testing (Jürgen Meheus van M²Q)</w:t>
+      </w:r>
+    </w:p>
+    <w:p>
+      <w:pPr>
+        <w:spacing w:line="480" w:lineRule="auto"/>
+        <w:rPr>
+          <w:rFonts w:eastAsia="Times New Roman"/>
+          <w:sz w:val="24"/>
+          <w:szCs w:val="24"/>
+          <w:lang w:eastAsia="en-BE"/>
+        </w:rPr>
+      </w:pPr>
+    </w:p>
+    <w:p>
+      <w:pPr>
+        <w:spacing w:line="480" w:lineRule="auto"/>
+        <w:rPr>
+          <w:rFonts w:eastAsia="Times New Roman"/>
+          <w:sz w:val="24"/>
+          <w:szCs w:val="24"/>
+          <w:lang w:eastAsia="en-BE"/>
+        </w:rPr>
+      </w:pPr>
+      <w:r>
+        <w:rPr>
+          <w:rFonts w:eastAsia="Times New Roman"/>
+          <w:sz w:val="24"/>
+          <w:szCs w:val="24"/>
+          <w:lang w:eastAsia="en-BE"/>
+        </w:rPr>
+        <w:t>Gastcollege gevolgd (14:00 – 16:15).</w:t>
+      </w:r>
+    </w:p>
+    <w:p>
+      <w:pPr>
+        <w:spacing w:line="480" w:lineRule="auto"/>
+        <w:rPr>
+          <w:rFonts w:eastAsia="Times New Roman"/>
+          <w:sz w:val="24"/>
+          <w:szCs w:val="24"/>
+          <w:lang w:eastAsia="en-BE"/>
+        </w:rPr>
+      </w:pPr>
+      <w:r>
+        <w:rPr>
+          <w:rFonts w:eastAsia="Times New Roman"/>
+          <w:sz w:val="24"/>
+          <w:szCs w:val="24"/>
+          <w:lang w:eastAsia="en-BE"/>
+        </w:rPr>
+        <w:t>Todo: Slides nogmaals bekijken want heel veel informatie was meegegeven.</w:t>
+      </w:r>
+    </w:p>
+    <w:p>
+      <w:pPr>
+        <w:spacing w:line="480" w:lineRule="auto"/>
+        <w:rPr>
+          <w:rFonts w:eastAsia="Times New Roman"/>
+          <w:sz w:val="24"/>
+          <w:szCs w:val="24"/>
+          <w:lang w:eastAsia="en-BE"/>
+        </w:rPr>
+      </w:pPr>
+    </w:p>
+    <w:p>
+      <w:pPr>
+        <w:spacing w:line="480" w:lineRule="auto"/>
+        <w:rPr>
+          <w:rFonts w:cstheme="majorHAnsi"/>
+          <w:b/>
+          <w:bCs/>
+          <w:sz w:val="24"/>
+          <w:szCs w:val="24"/>
+        </w:rPr>
+      </w:pPr>
+      <w:r>
+        <w:rPr>
+          <w:rFonts w:cstheme="majorHAnsi"/>
+          <w:b/>
+          <w:bCs/>
+          <w:sz w:val="24"/>
+          <w:szCs w:val="24"/>
+        </w:rPr>
+        <w:t xml:space="preserve">Vijfde </w:t>
+      </w:r>
+      <w:r>
+        <w:rPr>
+          <w:rFonts w:cstheme="majorHAnsi"/>
+          <w:b/>
+          <w:bCs/>
+          <w:sz w:val="24"/>
+          <w:szCs w:val="24"/>
+        </w:rPr>
+        <w:t xml:space="preserve">deel van de cursus </w:t>
+      </w:r>
+      <w:r>
+        <w:rPr>
+          <w:rFonts w:cstheme="majorHAnsi"/>
+          <w:b/>
+          <w:bCs/>
+          <w:sz w:val="24"/>
+          <w:szCs w:val="24"/>
+        </w:rPr>
+        <w:t xml:space="preserve">begonnen </w:t>
+      </w:r>
+      <w:r>
+        <w:rPr>
+          <w:rFonts w:cstheme="majorHAnsi"/>
+          <w:b/>
+          <w:bCs/>
+          <w:sz w:val="24"/>
+          <w:szCs w:val="24"/>
+        </w:rPr>
+        <w:t xml:space="preserve">( Section </w:t>
+      </w:r>
+      <w:r>
+        <w:rPr>
+          <w:rFonts w:cstheme="majorHAnsi"/>
+          <w:b/>
+          <w:bCs/>
+          <w:sz w:val="24"/>
+          <w:szCs w:val="24"/>
+        </w:rPr>
+        <w:t>5</w:t>
+      </w:r>
+      <w:r>
+        <w:rPr>
+          <w:rFonts w:cstheme="majorHAnsi"/>
+          <w:b/>
+          <w:bCs/>
+          <w:sz w:val="24"/>
+          <w:szCs w:val="24"/>
+        </w:rPr>
+        <w:t xml:space="preserve">: </w:t>
+      </w:r>
+      <w:r>
+        <w:rPr>
+          <w:rFonts w:cstheme="majorHAnsi"/>
+          <w:b/>
+          <w:bCs/>
+          <w:sz w:val="24"/>
+          <w:szCs w:val="24"/>
+        </w:rPr>
+        <w:t>MOQ with Unit Testing</w:t>
+      </w:r>
+      <w:r>
+        <w:rPr>
+          <w:rFonts w:cstheme="majorHAnsi"/>
+          <w:b/>
+          <w:bCs/>
+          <w:sz w:val="24"/>
+          <w:szCs w:val="24"/>
+        </w:rPr>
+        <w:t>)</w:t>
+      </w:r>
+    </w:p>
+    <w:p>
+      <w:pPr>
+        <w:spacing w:line="480" w:lineRule="auto"/>
+        <w:rPr>
+          <w:rFonts w:eastAsia="Times New Roman"/>
+          <w:sz w:val="24"/>
+          <w:szCs w:val="24"/>
+          <w:lang w:eastAsia="en-BE"/>
+        </w:rPr>
+      </w:pPr>
+      <w:r>
+        <w:rPr>
+          <w:rFonts w:eastAsia="Times New Roman"/>
+          <w:sz w:val="24"/>
+          <w:szCs w:val="24"/>
+          <w:lang w:eastAsia="en-BE"/>
+        </w:rPr>
+        <w:t>Unit testen zitten maken voor een nieuwe Class die een interface implementeer.</w:t>
+      </w:r>
+    </w:p>
+    <w:p>
+      <w:pPr>
+        <w:spacing w:line="480" w:lineRule="auto"/>
+        <w:rPr>
+          <w:rFonts w:eastAsia="Times New Roman"/>
+          <w:sz w:val="24"/>
+          <w:szCs w:val="24"/>
+          <w:lang w:eastAsia="en-BE"/>
+        </w:rPr>
+      </w:pPr>
+      <w:r>
+        <w:rPr>
+          <w:rFonts w:eastAsia="Times New Roman"/>
+          <w:sz w:val="24"/>
+          <w:szCs w:val="24"/>
+          <w:lang w:eastAsia="en-BE"/>
+        </w:rPr>
+        <w:t xml:space="preserve">Sinds de E-cursus een focus legt op Unit Testen en niet Integration Testen </w:t>
+      </w:r>
+      <w:r>
+        <w:rPr>
+          <w:rFonts w:eastAsia="Times New Roman"/>
+          <w:sz w:val="24"/>
+          <w:szCs w:val="24"/>
+          <w:lang w:eastAsia="en-BE"/>
+        </w:rPr>
+        <w:t xml:space="preserve">is het noodzakelijk om een valse implementatie (leeg object) te maken i.p.v. de effectieve Implementatie van de interface methods te gebruiken. </w:t>
+      </w:r>
+    </w:p>
+    <w:p>
+      <w:pPr>
+        <w:spacing w:line="480" w:lineRule="auto"/>
+        <w:rPr>
+          <w:rFonts w:eastAsia="Times New Roman"/>
+          <w:sz w:val="24"/>
+          <w:szCs w:val="24"/>
+          <w:lang w:eastAsia="en-BE"/>
+        </w:rPr>
+      </w:pPr>
+      <w:r>
+        <w:rPr>
+          <w:rFonts w:eastAsia="Times New Roman"/>
+          <w:sz w:val="24"/>
+          <w:szCs w:val="24"/>
+          <w:lang w:eastAsia="en-BE"/>
+        </w:rPr>
+        <w:t>Voorbeelden uitgewerkt met eigen Fake implementatie &amp; via een Mock library (Moq)</w:t>
+      </w:r>
+    </w:p>
+    <w:p>
+      <w:pPr>
+        <w:spacing w:line="480" w:lineRule="auto"/>
+        <w:rPr>
+          <w:rFonts w:eastAsia="Times New Roman"/>
+          <w:sz w:val="24"/>
+          <w:szCs w:val="24"/>
+          <w:lang w:eastAsia="en-BE"/>
+        </w:rPr>
+      </w:pPr>
+      <w:r>
+        <w:rPr>
+          <w:rFonts w:eastAsia="Times New Roman"/>
+          <w:sz w:val="24"/>
+          <w:szCs w:val="24"/>
+          <w:lang w:eastAsia="en-BE"/>
+        </w:rPr>
+        <w:drawing>
+          <wp:inline distT="0" distB="0" distL="0" distR="0" wp14:anchorId="0BDD634F" wp14:editId="473787D8">
+            <wp:extent cx="4296375" cy="3248478"/>
+            <wp:effectExtent l="0" t="0" r="9525" b="0"/>
+            <wp:docPr id="8" name="Picture 8" descr="Graphical user interface, text, application&#10;&#10;Description automatically generated"/>
+            <wp:cNvGraphicFramePr>
+              <a:graphicFrameLocks xmlns:a="http://schemas.openxmlformats.org/drawingml/2006/main" noChangeAspect="1"/>
+            </wp:cNvGraphicFramePr>
+            <a:graphic xmlns:a="http://schemas.openxmlformats.org/drawingml/2006/main">
+              <a:graphicData uri="http://schemas.openxmlformats.org/drawingml/2006/picture">
+                <pic:pic xmlns:pic="http://schemas.openxmlformats.org/drawingml/2006/picture">
+                  <pic:nvPicPr>
+                    <pic:cNvPr id="8" name="Picture 8" descr="Graphical user interface, text, application&#10;&#10;Description automatically generated"/>
+                    <pic:cNvPicPr/>
+                  </pic:nvPicPr>
+                  <pic:blipFill>
+                    <a:blip r:embed="rId23"/>
+                    <a:stretch>
+                      <a:fillRect/>
+                    </a:stretch>
+                  </pic:blipFill>
+                  <pic:spPr>
+                    <a:xfrm>
+                      <a:off x="0" y="0"/>
+                      <a:ext cx="4296375" cy="3248478"/>
+                    </a:xfrm>
+                    <a:prstGeom prst="rect">
+                      <a:avLst/>
+                    </a:prstGeom>
+                  </pic:spPr>
+                </pic:pic>
+              </a:graphicData>
+            </a:graphic>
+          </wp:inline>
+        </w:drawing>
+      </w:r>
+    </w:p>
+    <w:p>
+      <w:pPr>
+        <w:spacing w:line="480" w:lineRule="auto"/>
+        <w:rPr>
+          <w:rFonts w:eastAsia="Times New Roman"/>
+          <w:sz w:val="24"/>
+          <w:szCs w:val="24"/>
+          <w:lang w:eastAsia="en-BE"/>
+        </w:rPr>
+      </w:pPr>
+    </w:p>
+    <w:p>
+      <w:pPr>
+        <w:spacing w:line="480" w:lineRule="auto"/>
+        <w:rPr>
+          <w:rFonts w:eastAsia="Times New Roman"/>
+          <w:sz w:val="24"/>
+          <w:szCs w:val="24"/>
+          <w:lang w:eastAsia="en-BE"/>
+        </w:rPr>
+      </w:pPr>
+    </w:p>
+    <w:p>
+      <w:pPr>
+        <w:spacing w:line="480" w:lineRule="auto"/>
+        <w:rPr>
+          <w:rFonts w:eastAsia="Times New Roman"/>
+          <w:sz w:val="24"/>
+          <w:szCs w:val="24"/>
+          <w:lang w:eastAsia="en-BE"/>
+        </w:rPr>
+      </w:pPr>
+    </w:p>
+    <w:p>
+      <w:pPr>
+        <w:spacing w:line="480" w:lineRule="auto"/>
+        <w:rPr>
+          <w:rFonts w:eastAsia="Times New Roman"/>
+          <w:b/>
+          <w:bCs/>
+          <w:sz w:val="24"/>
+          <w:szCs w:val="24"/>
+          <w:lang w:eastAsia="en-BE"/>
+        </w:rPr>
+      </w:pPr>
+      <w:r>
+        <w:rPr>
+          <w:rFonts w:eastAsia="Times New Roman"/>
+          <w:b/>
+          <w:bCs/>
+          <w:sz w:val="24"/>
+          <w:szCs w:val="24"/>
+          <w:lang w:eastAsia="en-BE"/>
+        </w:rPr>
+        <w:lastRenderedPageBreak/>
+        <w:t>Eigen implentatie van een Mock</w:t>
+      </w:r>
+      <w:r>
+        <w:rPr>
+          <w:rFonts w:eastAsia="Times New Roman"/>
+          <w:b/>
+          <w:bCs/>
+          <w:sz w:val="24"/>
+          <w:szCs w:val="24"/>
+          <w:lang w:eastAsia="en-BE"/>
+        </w:rPr>
+        <w:t xml:space="preserve"> dependency</w:t>
+      </w:r>
+      <w:r>
+        <w:rPr>
+          <w:rFonts w:eastAsia="Times New Roman"/>
+          <w:b/>
+          <w:bCs/>
+          <w:sz w:val="24"/>
+          <w:szCs w:val="24"/>
+          <w:lang w:eastAsia="en-BE"/>
+        </w:rPr>
+        <w:t xml:space="preserve">: </w:t>
+      </w:r>
+    </w:p>
+    <w:p>
+      <w:pPr>
+        <w:spacing w:line="480" w:lineRule="auto"/>
+        <w:rPr>
+          <w:rFonts w:eastAsia="Times New Roman"/>
+          <w:sz w:val="24"/>
+          <w:szCs w:val="24"/>
+          <w:lang w:val="en-US" w:eastAsia="en-BE"/>
+        </w:rPr>
+      </w:pPr>
+      <w:r>
+        <w:rPr>
+          <w:rFonts w:eastAsia="Times New Roman"/>
+          <w:sz w:val="24"/>
+          <w:szCs w:val="24"/>
+          <w:lang w:val="en-US" w:eastAsia="en-BE"/>
+        </w:rPr>
+        <w:t>Unit Test vanuit BankAccountNUnitTest</w:t>
+      </w:r>
+      <w:r>
+        <w:rPr>
+          <w:rFonts w:eastAsia="Times New Roman"/>
+          <w:sz w:val="24"/>
+          <w:szCs w:val="24"/>
+          <w:lang w:val="en-US" w:eastAsia="en-BE"/>
+        </w:rPr>
+        <w:t>.Class</w:t>
+      </w:r>
+      <w:r>
+        <w:rPr>
+          <w:rFonts w:eastAsia="Times New Roman"/>
+          <w:sz w:val="24"/>
+          <w:szCs w:val="24"/>
+          <w:lang w:val="en-US" w:eastAsia="en-BE"/>
+        </w:rPr>
+        <w:t>:</w:t>
+      </w:r>
+    </w:p>
+    <w:p>
+      <w:pPr>
+        <w:spacing w:line="480" w:lineRule="auto"/>
+        <w:rPr>
+          <w:rFonts w:eastAsia="Times New Roman"/>
+          <w:sz w:val="24"/>
+          <w:szCs w:val="24"/>
+          <w:lang w:val="en-US" w:eastAsia="en-BE"/>
+        </w:rPr>
+      </w:pPr>
+      <w:r>
+        <w:rPr>
+          <w:rFonts w:eastAsia="Times New Roman"/>
+          <w:sz w:val="24"/>
+          <w:szCs w:val="24"/>
+          <w:lang w:eastAsia="en-BE"/>
+        </w:rPr>
+        <w:drawing>
+          <wp:anchor distT="0" distB="0" distL="114300" distR="114300" simplePos="0" relativeHeight="251663872" behindDoc="0" locked="0" layoutInCell="1" allowOverlap="1" wp14:anchorId="026055EF" wp14:editId="216E7012">
+            <wp:simplePos x="0" y="0"/>
+            <wp:positionH relativeFrom="column">
+              <wp:posOffset>0</wp:posOffset>
+            </wp:positionH>
+            <wp:positionV relativeFrom="paragraph">
+              <wp:posOffset>0</wp:posOffset>
+            </wp:positionV>
+            <wp:extent cx="5153744" cy="1533739"/>
+            <wp:effectExtent l="0" t="0" r="8890" b="9525"/>
+            <wp:wrapSquare wrapText="bothSides"/>
+            <wp:docPr id="9" name="Picture 9" descr="&#10;&#10;Description automatically generated"/>
+            <wp:cNvGraphicFramePr>
+              <a:graphicFrameLocks xmlns:a="http://schemas.openxmlformats.org/drawingml/2006/main" noChangeAspect="1"/>
+            </wp:cNvGraphicFramePr>
+            <a:graphic xmlns:a="http://schemas.openxmlformats.org/drawingml/2006/main">
+              <a:graphicData uri="http://schemas.openxmlformats.org/drawingml/2006/picture">
+                <pic:pic xmlns:pic="http://schemas.openxmlformats.org/drawingml/2006/picture">
+                  <pic:nvPicPr>
+                    <pic:cNvPr id="9" name="Picture 9" descr="&#10;&#10;Description automatically generated"/>
+                    <pic:cNvPicPr/>
+                  </pic:nvPicPr>
+                  <pic:blipFill>
+                    <a:blip r:embed="rId24">
+                      <a:extLst>
+                        <a:ext uri="{28A0092B-C50C-407E-A947-70E740481C1C}">
+                          <a14:useLocalDpi xmlns:a14="http://schemas.microsoft.com/office/drawing/2010/main" val="0"/>
+                        </a:ext>
+                      </a:extLst>
+                    </a:blip>
+                    <a:stretch>
+                      <a:fillRect/>
+                    </a:stretch>
+                  </pic:blipFill>
+                  <pic:spPr>
+                    <a:xfrm>
+                      <a:off x="0" y="0"/>
+                      <a:ext cx="5153744" cy="1533739"/>
+                    </a:xfrm>
+                    <a:prstGeom prst="rect">
+                      <a:avLst/>
+                    </a:prstGeom>
+                  </pic:spPr>
+                </pic:pic>
+              </a:graphicData>
+            </a:graphic>
+          </wp:anchor>
+        </w:drawing>
+      </w:r>
+    </w:p>
+    <w:p>
+      <w:pPr>
+        <w:rPr>
+          <w:rFonts w:eastAsia="Times New Roman"/>
+          <w:sz w:val="24"/>
+          <w:szCs w:val="24"/>
+          <w:lang w:val="en-US" w:eastAsia="en-BE"/>
+        </w:rPr>
+      </w:pPr>
+    </w:p>
+    <w:p>
+      <w:pPr>
+        <w:rPr>
+          <w:rFonts w:eastAsia="Times New Roman"/>
+          <w:sz w:val="24"/>
+          <w:szCs w:val="24"/>
+          <w:lang w:val="en-US" w:eastAsia="en-BE"/>
+        </w:rPr>
+      </w:pPr>
+    </w:p>
+    <w:p>
+      <w:pPr>
+        <w:rPr>
+          <w:rFonts w:eastAsia="Times New Roman"/>
+          <w:sz w:val="24"/>
+          <w:szCs w:val="24"/>
+          <w:lang w:val="en-US" w:eastAsia="en-BE"/>
+        </w:rPr>
+      </w:pPr>
+    </w:p>
+    <w:p>
+      <w:pPr>
+        <w:rPr>
+          <w:rFonts w:eastAsia="Times New Roman"/>
+          <w:sz w:val="24"/>
+          <w:szCs w:val="24"/>
+          <w:lang w:val="en-US" w:eastAsia="en-BE"/>
+        </w:rPr>
+      </w:pPr>
+    </w:p>
+    <w:p>
+      <w:pPr>
+        <w:rPr>
+          <w:rFonts w:eastAsia="Times New Roman"/>
+          <w:sz w:val="24"/>
+          <w:szCs w:val="24"/>
+          <w:lang w:val="en-US" w:eastAsia="en-BE"/>
+        </w:rPr>
+      </w:pPr>
+    </w:p>
+    <w:p>
+      <w:pPr>
+        <w:rPr>
+          <w:rFonts w:eastAsia="Times New Roman"/>
+          <w:sz w:val="24"/>
+          <w:szCs w:val="24"/>
+          <w:lang w:val="en-US" w:eastAsia="en-BE"/>
+        </w:rPr>
+      </w:pPr>
+    </w:p>
+    <w:p>
+      <w:pPr>
+        <w:rPr>
+          <w:rFonts w:eastAsia="Times New Roman"/>
+          <w:sz w:val="24"/>
+          <w:szCs w:val="24"/>
+          <w:lang w:val="en-US" w:eastAsia="en-BE"/>
+        </w:rPr>
+      </w:pPr>
+    </w:p>
+    <w:p>
+      <w:pPr>
+        <w:rPr>
+          <w:rFonts w:eastAsia="Times New Roman"/>
+          <w:sz w:val="24"/>
+          <w:szCs w:val="24"/>
+          <w:lang w:eastAsia="en-BE"/>
+        </w:rPr>
+      </w:pPr>
+      <w:r>
+        <w:rPr>
+          <w:rFonts w:eastAsia="Times New Roman"/>
+          <w:sz w:val="24"/>
+          <w:szCs w:val="24"/>
+          <w:lang w:eastAsia="en-BE"/>
+        </w:rPr>
+        <w:t>Fake implementatie van Logbook Class vanuit LogBook.Class (eige</w:t>
+      </w:r>
+      <w:r>
+        <w:rPr>
+          <w:rFonts w:eastAsia="Times New Roman"/>
+          <w:sz w:val="24"/>
+          <w:szCs w:val="24"/>
+          <w:lang w:eastAsia="en-BE"/>
+        </w:rPr>
+        <w:t>n commentaar voorzien in code)</w:t>
+      </w:r>
+    </w:p>
+    <w:p>
+      <w:pPr>
+        <w:rPr>
+          <w:rFonts w:eastAsia="Times New Roman"/>
+          <w:sz w:val="24"/>
+          <w:szCs w:val="24"/>
+          <w:lang w:eastAsia="en-BE"/>
+        </w:rPr>
+      </w:pPr>
+    </w:p>
+    <w:p>
+      <w:pPr>
+        <w:rPr>
+          <w:rFonts w:eastAsia="Times New Roman"/>
+          <w:sz w:val="24"/>
+          <w:szCs w:val="24"/>
+          <w:lang w:eastAsia="en-BE"/>
+        </w:rPr>
+      </w:pPr>
+      <w:r>
+        <w:rPr>
+          <w:rFonts w:eastAsia="Times New Roman"/>
+          <w:sz w:val="24"/>
+          <w:szCs w:val="24"/>
+          <w:lang w:eastAsia="en-BE"/>
+        </w:rPr>
+        <w:drawing>
+          <wp:inline distT="0" distB="0" distL="0" distR="0" wp14:anchorId="323D7920" wp14:editId="6F6FA84D">
+            <wp:extent cx="6858000" cy="1743075"/>
+            <wp:effectExtent l="0" t="0" r="0" b="9525"/>
+            <wp:docPr id="10" name="Picture 10" descr="Text&#10;&#10;Description automatically generated"/>
+            <wp:cNvGraphicFramePr>
+              <a:graphicFrameLocks xmlns:a="http://schemas.openxmlformats.org/drawingml/2006/main" noChangeAspect="1"/>
+            </wp:cNvGraphicFramePr>
+            <a:graphic xmlns:a="http://schemas.openxmlformats.org/drawingml/2006/main">
+              <a:graphicData uri="http://schemas.openxmlformats.org/drawingml/2006/picture">
+                <pic:pic xmlns:pic="http://schemas.openxmlformats.org/drawingml/2006/picture">
+                  <pic:nvPicPr>
+                    <pic:cNvPr id="10" name="Picture 10" descr="Text&#10;&#10;Description automatically generated"/>
+                    <pic:cNvPicPr/>
+                  </pic:nvPicPr>
+                  <pic:blipFill>
+                    <a:blip r:embed="rId25"/>
+                    <a:stretch>
+                      <a:fillRect/>
+                    </a:stretch>
+                  </pic:blipFill>
+                  <pic:spPr>
+                    <a:xfrm>
+                      <a:off x="0" y="0"/>
+                      <a:ext cx="6858000" cy="1743075"/>
+                    </a:xfrm>
+                    <a:prstGeom prst="rect">
+                      <a:avLst/>
+                    </a:prstGeom>
+                  </pic:spPr>
+                </pic:pic>
+              </a:graphicData>
+            </a:graphic>
+          </wp:inline>
+        </w:drawing>
+      </w:r>
+    </w:p>
+    <w:p>
+      <w:pPr>
+        <w:rPr>
+          <w:rFonts w:eastAsia="Times New Roman"/>
+          <w:sz w:val="24"/>
+          <w:szCs w:val="24"/>
+          <w:lang w:eastAsia="en-BE"/>
+        </w:rPr>
+      </w:pPr>
+    </w:p>
+    <w:p>
+      <w:pPr>
+        <w:spacing w:line="480" w:lineRule="auto"/>
+        <w:rPr>
+          <w:rFonts w:eastAsia="Times New Roman"/>
+          <w:b/>
+          <w:bCs/>
+          <w:sz w:val="24"/>
+          <w:szCs w:val="24"/>
+          <w:lang w:eastAsia="en-BE"/>
+        </w:rPr>
+      </w:pPr>
+      <w:r>
+        <w:rPr>
+          <w:rFonts w:eastAsia="Times New Roman"/>
+          <w:b/>
+          <w:bCs/>
+          <w:sz w:val="24"/>
+          <w:szCs w:val="24"/>
+          <w:lang w:eastAsia="en-BE"/>
+        </w:rPr>
+        <w:t>Moq implementatie</w:t>
+      </w:r>
+      <w:r>
+        <w:rPr>
+          <w:rFonts w:eastAsia="Times New Roman"/>
+          <w:b/>
+          <w:bCs/>
+          <w:sz w:val="24"/>
+          <w:szCs w:val="24"/>
+          <w:lang w:eastAsia="en-BE"/>
+        </w:rPr>
+        <w:t xml:space="preserve"> van een Mock </w:t>
+      </w:r>
+      <w:r>
+        <w:rPr>
+          <w:rFonts w:eastAsia="Times New Roman"/>
+          <w:b/>
+          <w:bCs/>
+          <w:sz w:val="24"/>
+          <w:szCs w:val="24"/>
+          <w:lang w:eastAsia="en-BE"/>
+        </w:rPr>
+        <w:t>dependency</w:t>
+      </w:r>
+      <w:r>
+        <w:rPr>
+          <w:rFonts w:eastAsia="Times New Roman"/>
+          <w:b/>
+          <w:bCs/>
+          <w:sz w:val="24"/>
+          <w:szCs w:val="24"/>
+          <w:lang w:eastAsia="en-BE"/>
+        </w:rPr>
+        <w:t xml:space="preserve">: </w:t>
+      </w:r>
+    </w:p>
+    <w:p>
+      <w:pPr>
+        <w:spacing w:line="480" w:lineRule="auto"/>
+        <w:rPr>
+          <w:rFonts w:eastAsia="Times New Roman"/>
+          <w:sz w:val="24"/>
+          <w:szCs w:val="24"/>
+          <w:lang w:val="en-US" w:eastAsia="en-BE"/>
+        </w:rPr>
+      </w:pPr>
+      <w:r>
+        <w:rPr>
+          <w:rFonts w:eastAsia="Times New Roman"/>
+          <w:sz w:val="24"/>
+          <w:szCs w:val="24"/>
+          <w:lang w:val="en-US" w:eastAsia="en-BE"/>
+        </w:rPr>
+        <w:t>Unit Test vanuit BankAccountNUnitTest</w:t>
+      </w:r>
+      <w:r>
+        <w:rPr>
+          <w:rFonts w:eastAsia="Times New Roman"/>
+          <w:sz w:val="24"/>
+          <w:szCs w:val="24"/>
+          <w:lang w:val="en-US" w:eastAsia="en-BE"/>
+        </w:rPr>
+        <w:t>.Class</w:t>
+      </w:r>
+      <w:r>
+        <w:rPr>
+          <w:rFonts w:eastAsia="Times New Roman"/>
+          <w:sz w:val="24"/>
+          <w:szCs w:val="24"/>
+          <w:lang w:val="en-US" w:eastAsia="en-BE"/>
+        </w:rPr>
+        <w:t>:</w:t>
+      </w:r>
+    </w:p>
+    <w:p>
+      <w:pPr>
+        <w:rPr>
+          <w:rFonts w:eastAsia="Times New Roman"/>
+          <w:sz w:val="24"/>
+          <w:szCs w:val="24"/>
+          <w:lang w:eastAsia="en-BE"/>
+        </w:rPr>
+      </w:pPr>
+      <w:r>
+        <w:rPr>
+          <w:rFonts w:eastAsia="Times New Roman"/>
+          <w:sz w:val="24"/>
+          <w:szCs w:val="24"/>
+          <w:lang w:eastAsia="en-BE"/>
+        </w:rPr>
+        <w:drawing>
+          <wp:inline distT="0" distB="0" distL="0" distR="0" wp14:anchorId="06A5D54E" wp14:editId="22F4BAEC">
+            <wp:extent cx="5363323" cy="2010056"/>
+            <wp:effectExtent l="0" t="0" r="0" b="9525"/>
+            <wp:docPr id="11" name="Picture 11" descr="Text&#10;&#10;Description automatically generated"/>
+            <wp:cNvGraphicFramePr>
+              <a:graphicFrameLocks xmlns:a="http://schemas.openxmlformats.org/drawingml/2006/main" noChangeAspect="1"/>
+            </wp:cNvGraphicFramePr>
+            <a:graphic xmlns:a="http://schemas.openxmlformats.org/drawingml/2006/main">
+              <a:graphicData uri="http://schemas.openxmlformats.org/drawingml/2006/picture">
+                <pic:pic xmlns:pic="http://schemas.openxmlformats.org/drawingml/2006/picture">
+                  <pic:nvPicPr>
+                    <pic:cNvPr id="11" name="Picture 11" descr="Text&#10;&#10;Description automatically generated"/>
+                    <pic:cNvPicPr/>
+                  </pic:nvPicPr>
+                  <pic:blipFill>
+                    <a:blip r:embed="rId26"/>
+                    <a:stretch>
+                      <a:fillRect/>
+                    </a:stretch>
+                  </pic:blipFill>
+                  <pic:spPr>
+                    <a:xfrm>
+                      <a:off x="0" y="0"/>
+                      <a:ext cx="5363323" cy="2010056"/>
+                    </a:xfrm>
+                    <a:prstGeom prst="rect">
+                      <a:avLst/>
+                    </a:prstGeom>
+                  </pic:spPr>
+                </pic:pic>
+              </a:graphicData>
+            </a:graphic>
+          </wp:inline>
+        </w:drawing>
+      </w:r>
+    </w:p>
     <w:sectPr>
-      <w:footerReference w:type="even" r:id="rId23"/>
-      <w:footerReference w:type="default" r:id="rId24"/>
+      <w:footerReference w:type="even" r:id="rId27"/>
+      <w:footerReference w:type="default" r:id="rId28"/>
       <w:pgSz w:w="12240" w:h="15840"/>
       <w:pgMar w:top="720" w:right="720" w:bottom="720" w:left="720" w:header="720" w:footer="720" w:gutter="0"/>
       <w:cols w:space="720"/>
@@ -8271,10 +9289,6 @@
 </file>
 
 <file path=customXml/item1.xml><?xml version="1.0" encoding="utf-8"?>
-<b:Sources xmlns:b="http://schemas.openxmlformats.org/officeDocument/2006/bibliography" xmlns="http://schemas.openxmlformats.org/officeDocument/2006/bibliography" SelectedStyle="/APASixthEditionOfficeOnline.xsl" StyleName="APA" Version="6"/>
-</file>
-
-<file path=customXml/item2.xml><?xml version="1.0" encoding="utf-8"?>
 <?mso-contentType ?>
 <FormTemplates xmlns="http://schemas.microsoft.com/sharepoint/v3/contenttype/forms">
   <Display>DocumentLibraryForm</Display>
@@ -8283,7 +9297,17 @@
 </FormTemplates>
 </file>
 
+<file path=customXml/item2.xml><?xml version="1.0" encoding="utf-8"?>
+<b:Sources xmlns:b="http://schemas.openxmlformats.org/officeDocument/2006/bibliography" xmlns="http://schemas.openxmlformats.org/officeDocument/2006/bibliography" SelectedStyle="/APASixthEditionOfficeOnline.xsl" StyleName="APA" Version="6"/>
+</file>
+
 <file path=customXml/item3.xml><?xml version="1.0" encoding="utf-8"?>
+<p:properties xmlns:p="http://schemas.microsoft.com/office/2006/metadata/properties" xmlns:xsi="http://www.w3.org/2001/XMLSchema-instance" xmlns:pc="http://schemas.microsoft.com/office/infopath/2007/PartnerControls">
+  <documentManagement/>
+</p:properties>
+</file>
+
+<file path=customXml/item4.xml><?xml version="1.0" encoding="utf-8"?>
 <ct:contentTypeSchema xmlns:ct="http://schemas.microsoft.com/office/2006/metadata/contentType" xmlns:ma="http://schemas.microsoft.com/office/2006/metadata/properties/metaAttributes" ct:_="" ma:_="" ma:contentTypeName="Document" ma:contentTypeID="0x010100437A667303C2A4448B755C475D497366" ma:contentTypeVersion="5" ma:contentTypeDescription="Een nieuw document maken." ma:contentTypeScope="" ma:versionID="f979ce6bab067802871a47683ac5bdb0">
   <xsd:schema xmlns:xsd="http://www.w3.org/2001/XMLSchema" xmlns:xs="http://www.w3.org/2001/XMLSchema" xmlns:p="http://schemas.microsoft.com/office/2006/metadata/properties" xmlns:ns3="ed6c9ff0-05dc-406c-9ba3-be00096591c5" xmlns:ns4="538ff01a-19ad-47bc-a884-5ef0d4f1abd4" targetNamespace="http://schemas.microsoft.com/office/2006/metadata/properties" ma:root="true" ma:fieldsID="acf4c0f15aa2c17fa33ea687794cf2ea" ns3:_="" ns4:_="">
     <xsd:import namespace="ed6c9ff0-05dc-406c-9ba3-be00096591c5"/>
@@ -8454,13 +9478,15 @@
 </ct:contentTypeSchema>
 </file>
 
-<file path=customXml/item4.xml><?xml version="1.0" encoding="utf-8"?>
-<p:properties xmlns:p="http://schemas.microsoft.com/office/2006/metadata/properties" xmlns:xsi="http://www.w3.org/2001/XMLSchema-instance" xmlns:pc="http://schemas.microsoft.com/office/infopath/2007/PartnerControls">
-  <documentManagement/>
-</p:properties>
+<file path=customXml/itemProps1.xml><?xml version="1.0" encoding="utf-8"?>
+<ds:datastoreItem xmlns:ds="http://schemas.openxmlformats.org/officeDocument/2006/customXml" ds:itemID="{7FDA5B8B-D5E5-480D-951A-04605EBDF60F}">
+  <ds:schemaRefs>
+    <ds:schemaRef ds:uri="http://schemas.microsoft.com/sharepoint/v3/contenttype/forms"/>
+  </ds:schemaRefs>
+</ds:datastoreItem>
 </file>
 
-<file path=customXml/itemProps1.xml><?xml version="1.0" encoding="utf-8"?>
+<file path=customXml/itemProps2.xml><?xml version="1.0" encoding="utf-8"?>
 <ds:datastoreItem xmlns:ds="http://schemas.openxmlformats.org/officeDocument/2006/customXml" ds:itemID="{421EEE29-5941-475C-B09D-742716721A69}">
   <ds:schemaRefs>
     <ds:schemaRef ds:uri="http://schemas.openxmlformats.org/officeDocument/2006/bibliography"/>
@@ -8468,15 +9494,16 @@
 </ds:datastoreItem>
 </file>
 
-<file path=customXml/itemProps2.xml><?xml version="1.0" encoding="utf-8"?>
-<ds:datastoreItem xmlns:ds="http://schemas.openxmlformats.org/officeDocument/2006/customXml" ds:itemID="{7FDA5B8B-D5E5-480D-951A-04605EBDF60F}">
+<file path=customXml/itemProps3.xml><?xml version="1.0" encoding="utf-8"?>
+<ds:datastoreItem xmlns:ds="http://schemas.openxmlformats.org/officeDocument/2006/customXml" ds:itemID="{CBD348DC-98DA-4004-8F63-30B02DAA0E87}">
   <ds:schemaRefs>
-    <ds:schemaRef ds:uri="http://schemas.microsoft.com/sharepoint/v3/contenttype/forms"/>
+    <ds:schemaRef ds:uri="http://schemas.microsoft.com/office/2006/metadata/properties"/>
+    <ds:schemaRef ds:uri="http://schemas.microsoft.com/office/infopath/2007/PartnerControls"/>
   </ds:schemaRefs>
 </ds:datastoreItem>
 </file>
 
-<file path=customXml/itemProps3.xml><?xml version="1.0" encoding="utf-8"?>
+<file path=customXml/itemProps4.xml><?xml version="1.0" encoding="utf-8"?>
 <ds:datastoreItem xmlns:ds="http://schemas.openxmlformats.org/officeDocument/2006/customXml" ds:itemID="{1F186310-08DB-4DEF-94F9-3DF757E5EACC}">
   <ds:schemaRefs>
     <ds:schemaRef ds:uri="http://schemas.microsoft.com/office/2006/metadata/contentType"/>
@@ -8493,13 +9520,4 @@
     <ds:schemaRef ds:uri="http://schemas.microsoft.com/internal/obd"/>
   </ds:schemaRefs>
 </ds:datastoreItem>
-</file>
-
-<file path=customXml/itemProps4.xml><?xml version="1.0" encoding="utf-8"?>
-<ds:datastoreItem xmlns:ds="http://schemas.openxmlformats.org/officeDocument/2006/customXml" ds:itemID="{CBD348DC-98DA-4004-8F63-30B02DAA0E87}">
-  <ds:schemaRefs>
-    <ds:schemaRef ds:uri="http://schemas.microsoft.com/office/2006/metadata/properties"/>
-    <ds:schemaRef ds:uri="http://schemas.microsoft.com/office/infopath/2007/PartnerControls"/>
-  </ds:schemaRefs>
-</ds:datastoreItem>
 </file>
</xml_diff>

<commit_message>
Log -  NUnit Testen met Moq - meerdere soorten returns
Online cursus verder gevolgd - NUnit Testen met Moq met =>
- Conditional Return
- return value
</commit_message>
<xml_diff>
--- a/Logboek  - Miels Jimmy.docx
+++ b/Logboek  - Miels Jimmy.docx
@@ -4491,6 +4491,7 @@
       <w:r>
         <w:rPr>
           <w:rFonts w:eastAsia="Times New Roman"/>
+          <w:noProof/>
           <w:sz w:val="24"/>
           <w:szCs w:val="24"/>
           <w:lang w:eastAsia="en-BE"/>
@@ -4663,6 +4664,7 @@
       <w:r>
         <w:rPr>
           <w:rFonts w:eastAsia="Times New Roman"/>
+          <w:noProof/>
           <w:sz w:val="24"/>
           <w:szCs w:val="24"/>
           <w:lang w:eastAsia="en-BE"/>
@@ -4838,6 +4840,7 @@
       <w:r>
         <w:rPr>
           <w:rFonts w:eastAsia="Times New Roman"/>
+          <w:noProof/>
           <w:sz w:val="24"/>
           <w:szCs w:val="24"/>
           <w:lang w:eastAsia="en-BE"/>
@@ -4996,6 +4999,7 @@
       <w:r>
         <w:rPr>
           <w:rFonts w:eastAsia="Times New Roman"/>
+          <w:noProof/>
           <w:sz w:val="24"/>
           <w:szCs w:val="24"/>
           <w:lang w:eastAsia="en-BE"/>
@@ -5037,9 +5041,408 @@
         </w:drawing>
       </w:r>
     </w:p>
+    <w:p>
+      <w:pPr>
+        <w:rPr>
+          <w:rFonts w:eastAsia="Times New Roman"/>
+          <w:sz w:val="24"/>
+          <w:szCs w:val="24"/>
+          <w:lang w:eastAsia="en-BE"/>
+        </w:rPr>
+      </w:pPr>
+    </w:p>
+    <w:p>
+      <w:pPr>
+        <w:rPr>
+          <w:rFonts w:eastAsia="Times New Roman"/>
+          <w:sz w:val="24"/>
+          <w:szCs w:val="24"/>
+          <w:lang w:eastAsia="en-BE"/>
+        </w:rPr>
+      </w:pPr>
+    </w:p>
+    <w:p>
+      <w:pPr>
+        <w:rPr>
+          <w:rFonts w:eastAsia="Times New Roman"/>
+          <w:sz w:val="24"/>
+          <w:szCs w:val="24"/>
+          <w:lang w:eastAsia="en-BE"/>
+        </w:rPr>
+      </w:pPr>
+    </w:p>
+    <w:p>
+      <w:pPr>
+        <w:rPr>
+          <w:rFonts w:eastAsia="Times New Roman"/>
+          <w:sz w:val="24"/>
+          <w:szCs w:val="24"/>
+          <w:lang w:eastAsia="en-BE"/>
+        </w:rPr>
+      </w:pPr>
+    </w:p>
+    <w:p>
+      <w:pPr>
+        <w:rPr>
+          <w:rFonts w:eastAsia="Times New Roman"/>
+          <w:sz w:val="24"/>
+          <w:szCs w:val="24"/>
+          <w:lang w:eastAsia="en-BE"/>
+        </w:rPr>
+      </w:pPr>
+    </w:p>
+    <w:p>
+      <w:pPr>
+        <w:rPr>
+          <w:rFonts w:eastAsia="Times New Roman"/>
+          <w:sz w:val="24"/>
+          <w:szCs w:val="24"/>
+          <w:lang w:eastAsia="en-BE"/>
+        </w:rPr>
+      </w:pPr>
+    </w:p>
+    <w:p>
+      <w:pPr>
+        <w:rPr>
+          <w:rFonts w:eastAsia="Times New Roman"/>
+          <w:sz w:val="24"/>
+          <w:szCs w:val="24"/>
+          <w:lang w:eastAsia="en-BE"/>
+        </w:rPr>
+      </w:pPr>
+    </w:p>
+    <w:p>
+      <w:pPr>
+        <w:rPr>
+          <w:rFonts w:eastAsia="Times New Roman"/>
+          <w:sz w:val="24"/>
+          <w:szCs w:val="24"/>
+          <w:lang w:eastAsia="en-BE"/>
+        </w:rPr>
+      </w:pPr>
+    </w:p>
+    <w:p>
+      <w:pPr>
+        <w:spacing w:line="480" w:lineRule="auto"/>
+        <w:rPr>
+          <w:rFonts w:cstheme="majorHAnsi"/>
+          <w:b/>
+          <w:bCs/>
+          <w:sz w:val="24"/>
+          <w:szCs w:val="24"/>
+        </w:rPr>
+      </w:pPr>
+      <w:r>
+        <w:rPr>
+          <w:rFonts w:cstheme="majorHAnsi"/>
+          <w:b/>
+          <w:bCs/>
+          <w:sz w:val="24"/>
+          <w:szCs w:val="24"/>
+        </w:rPr>
+        <w:t xml:space="preserve">Vijfde </w:t>
+      </w:r>
+      <w:r>
+        <w:rPr>
+          <w:rFonts w:cstheme="majorHAnsi"/>
+          <w:b/>
+          <w:bCs/>
+          <w:sz w:val="24"/>
+          <w:szCs w:val="24"/>
+        </w:rPr>
+        <w:t xml:space="preserve">deel van de cursus </w:t>
+      </w:r>
+      <w:r>
+        <w:rPr>
+          <w:rFonts w:cstheme="majorHAnsi"/>
+          <w:b/>
+          <w:bCs/>
+          <w:sz w:val="24"/>
+          <w:szCs w:val="24"/>
+        </w:rPr>
+        <w:t>verder gezet</w:t>
+      </w:r>
+      <w:r>
+        <w:rPr>
+          <w:rFonts w:cstheme="majorHAnsi"/>
+          <w:b/>
+          <w:bCs/>
+          <w:sz w:val="24"/>
+          <w:szCs w:val="24"/>
+        </w:rPr>
+        <w:t xml:space="preserve"> </w:t>
+      </w:r>
+      <w:r>
+        <w:rPr>
+          <w:rFonts w:cstheme="majorHAnsi"/>
+          <w:b/>
+          <w:bCs/>
+          <w:sz w:val="24"/>
+          <w:szCs w:val="24"/>
+        </w:rPr>
+        <w:t xml:space="preserve">( Section </w:t>
+      </w:r>
+      <w:r>
+        <w:rPr>
+          <w:rFonts w:cstheme="majorHAnsi"/>
+          <w:b/>
+          <w:bCs/>
+          <w:sz w:val="24"/>
+          <w:szCs w:val="24"/>
+        </w:rPr>
+        <w:t>5</w:t>
+      </w:r>
+      <w:r>
+        <w:rPr>
+          <w:rFonts w:cstheme="majorHAnsi"/>
+          <w:b/>
+          <w:bCs/>
+          <w:sz w:val="24"/>
+          <w:szCs w:val="24"/>
+        </w:rPr>
+        <w:t xml:space="preserve">: </w:t>
+      </w:r>
+      <w:r>
+        <w:rPr>
+          <w:rFonts w:cstheme="majorHAnsi"/>
+          <w:b/>
+          <w:bCs/>
+          <w:sz w:val="24"/>
+          <w:szCs w:val="24"/>
+        </w:rPr>
+        <w:t>MOQ with Unit Testing</w:t>
+      </w:r>
+      <w:r>
+        <w:rPr>
+          <w:rFonts w:cstheme="majorHAnsi"/>
+          <w:b/>
+          <w:bCs/>
+          <w:sz w:val="24"/>
+          <w:szCs w:val="24"/>
+        </w:rPr>
+        <w:t>)</w:t>
+      </w:r>
+    </w:p>
+    <w:p>
+      <w:pPr>
+        <w:spacing w:line="480" w:lineRule="auto"/>
+        <w:rPr>
+          <w:rFonts w:eastAsia="Times New Roman"/>
+          <w:sz w:val="24"/>
+          <w:szCs w:val="24"/>
+          <w:lang w:eastAsia="en-BE"/>
+        </w:rPr>
+      </w:pPr>
+      <w:r>
+        <w:rPr>
+          <w:rFonts w:eastAsia="Times New Roman"/>
+          <w:sz w:val="24"/>
+          <w:szCs w:val="24"/>
+          <w:lang w:eastAsia="en-BE"/>
+        </w:rPr>
+        <w:t xml:space="preserve">Unit testen </w:t>
+      </w:r>
+      <w:r>
+        <w:rPr>
+          <w:rFonts w:eastAsia="Times New Roman"/>
+          <w:sz w:val="24"/>
+          <w:szCs w:val="24"/>
+          <w:lang w:eastAsia="en-BE"/>
+        </w:rPr>
+        <w:t>zitten maken om verdere functionaliteiten van de Moq library uit te testen.</w:t>
+      </w:r>
+    </w:p>
+    <w:p>
+      <w:pPr>
+        <w:spacing w:line="480" w:lineRule="auto"/>
+        <w:rPr>
+          <w:rFonts w:eastAsia="Times New Roman"/>
+          <w:sz w:val="24"/>
+          <w:szCs w:val="24"/>
+          <w:lang w:eastAsia="en-BE"/>
+        </w:rPr>
+      </w:pPr>
+    </w:p>
+    <w:p>
+      <w:pPr>
+        <w:spacing w:line="480" w:lineRule="auto"/>
+        <w:rPr>
+          <w:rFonts w:cstheme="majorHAnsi"/>
+          <w:b/>
+          <w:bCs/>
+          <w:sz w:val="24"/>
+          <w:szCs w:val="24"/>
+        </w:rPr>
+      </w:pPr>
+      <w:r>
+        <w:rPr>
+          <w:rFonts w:cstheme="majorHAnsi"/>
+          <w:b/>
+          <w:bCs/>
+          <w:sz w:val="24"/>
+          <w:szCs w:val="24"/>
+        </w:rPr>
+        <w:drawing>
+          <wp:inline distT="0" distB="0" distL="0" distR="0" wp14:anchorId="1169DC4F" wp14:editId="25358CBB">
+            <wp:extent cx="3991532" cy="1171739"/>
+            <wp:effectExtent l="0" t="0" r="0" b="9525"/>
+            <wp:docPr id="13" name="Picture 13" descr="Text&#10;&#10;Description automatically generated"/>
+            <wp:cNvGraphicFramePr>
+              <a:graphicFrameLocks xmlns:a="http://schemas.openxmlformats.org/drawingml/2006/main" noChangeAspect="1"/>
+            </wp:cNvGraphicFramePr>
+            <a:graphic xmlns:a="http://schemas.openxmlformats.org/drawingml/2006/main">
+              <a:graphicData uri="http://schemas.openxmlformats.org/drawingml/2006/picture">
+                <pic:pic xmlns:pic="http://schemas.openxmlformats.org/drawingml/2006/picture">
+                  <pic:nvPicPr>
+                    <pic:cNvPr id="13" name="Picture 13" descr="Text&#10;&#10;Description automatically generated"/>
+                    <pic:cNvPicPr/>
+                  </pic:nvPicPr>
+                  <pic:blipFill>
+                    <a:blip r:embed="rId27"/>
+                    <a:stretch>
+                      <a:fillRect/>
+                    </a:stretch>
+                  </pic:blipFill>
+                  <pic:spPr>
+                    <a:xfrm>
+                      <a:off x="0" y="0"/>
+                      <a:ext cx="3991532" cy="1171739"/>
+                    </a:xfrm>
+                    <a:prstGeom prst="rect">
+                      <a:avLst/>
+                    </a:prstGeom>
+                  </pic:spPr>
+                </pic:pic>
+              </a:graphicData>
+            </a:graphic>
+          </wp:inline>
+        </w:drawing>
+      </w:r>
+    </w:p>
+    <w:p>
+      <w:pPr>
+        <w:spacing w:line="480" w:lineRule="auto"/>
+        <w:rPr>
+          <w:rFonts w:cstheme="majorHAnsi"/>
+          <w:b/>
+          <w:bCs/>
+          <w:sz w:val="24"/>
+          <w:szCs w:val="24"/>
+        </w:rPr>
+      </w:pPr>
+      <w:r>
+        <w:rPr>
+          <w:rFonts w:cstheme="majorHAnsi"/>
+          <w:b/>
+          <w:bCs/>
+          <w:sz w:val="24"/>
+          <w:szCs w:val="24"/>
+        </w:rPr>
+        <w:drawing>
+          <wp:inline distT="0" distB="0" distL="0" distR="0" wp14:anchorId="19EFCB17" wp14:editId="1F4EEFA0">
+            <wp:extent cx="3991532" cy="562053"/>
+            <wp:effectExtent l="0" t="0" r="9525" b="9525"/>
+            <wp:docPr id="14" name="Picture 14" descr="A screenshot of a computer&#10;&#10;Description automatically generated with medium confidence"/>
+            <wp:cNvGraphicFramePr>
+              <a:graphicFrameLocks xmlns:a="http://schemas.openxmlformats.org/drawingml/2006/main" noChangeAspect="1"/>
+            </wp:cNvGraphicFramePr>
+            <a:graphic xmlns:a="http://schemas.openxmlformats.org/drawingml/2006/main">
+              <a:graphicData uri="http://schemas.openxmlformats.org/drawingml/2006/picture">
+                <pic:pic xmlns:pic="http://schemas.openxmlformats.org/drawingml/2006/picture">
+                  <pic:nvPicPr>
+                    <pic:cNvPr id="14" name="Picture 14" descr="A screenshot of a computer&#10;&#10;Description automatically generated with medium confidence"/>
+                    <pic:cNvPicPr/>
+                  </pic:nvPicPr>
+                  <pic:blipFill>
+                    <a:blip r:embed="rId28"/>
+                    <a:stretch>
+                      <a:fillRect/>
+                    </a:stretch>
+                  </pic:blipFill>
+                  <pic:spPr>
+                    <a:xfrm>
+                      <a:off x="0" y="0"/>
+                      <a:ext cx="3991532" cy="562053"/>
+                    </a:xfrm>
+                    <a:prstGeom prst="rect">
+                      <a:avLst/>
+                    </a:prstGeom>
+                  </pic:spPr>
+                </pic:pic>
+              </a:graphicData>
+            </a:graphic>
+          </wp:inline>
+        </w:drawing>
+      </w:r>
+    </w:p>
+    <w:p>
+      <w:pPr>
+        <w:spacing w:line="480" w:lineRule="auto"/>
+        <w:rPr>
+          <w:rFonts w:cstheme="majorHAnsi"/>
+          <w:b/>
+          <w:bCs/>
+          <w:sz w:val="24"/>
+          <w:szCs w:val="24"/>
+        </w:rPr>
+      </w:pPr>
+    </w:p>
+    <w:p>
+      <w:pPr>
+        <w:rPr>
+          <w:rFonts w:eastAsia="Times New Roman"/>
+          <w:sz w:val="24"/>
+          <w:szCs w:val="24"/>
+          <w:lang w:eastAsia="en-BE"/>
+        </w:rPr>
+      </w:pPr>
+      <w:r>
+        <w:rPr>
+          <w:rFonts w:eastAsia="Times New Roman"/>
+          <w:sz w:val="24"/>
+          <w:szCs w:val="24"/>
+          <w:lang w:eastAsia="en-BE"/>
+        </w:rPr>
+        <w:drawing>
+          <wp:inline distT="0" distB="0" distL="0" distR="0" wp14:anchorId="1AE1A5D7" wp14:editId="5DA3E8B8">
+            <wp:extent cx="4296375" cy="2276793"/>
+            <wp:effectExtent l="0" t="0" r="9525" b="9525"/>
+            <wp:docPr id="12" name="Picture 12" descr="Graphical user interface, text, application, email&#10;&#10;Description automatically generated"/>
+            <wp:cNvGraphicFramePr>
+              <a:graphicFrameLocks xmlns:a="http://schemas.openxmlformats.org/drawingml/2006/main" noChangeAspect="1"/>
+            </wp:cNvGraphicFramePr>
+            <a:graphic xmlns:a="http://schemas.openxmlformats.org/drawingml/2006/main">
+              <a:graphicData uri="http://schemas.openxmlformats.org/drawingml/2006/picture">
+                <pic:pic xmlns:pic="http://schemas.openxmlformats.org/drawingml/2006/picture">
+                  <pic:nvPicPr>
+                    <pic:cNvPr id="12" name="Picture 12" descr="Graphical user interface, text, application, email&#10;&#10;Description automatically generated"/>
+                    <pic:cNvPicPr/>
+                  </pic:nvPicPr>
+                  <pic:blipFill>
+                    <a:blip r:embed="rId29"/>
+                    <a:stretch>
+                      <a:fillRect/>
+                    </a:stretch>
+                  </pic:blipFill>
+                  <pic:spPr>
+                    <a:xfrm>
+                      <a:off x="0" y="0"/>
+                      <a:ext cx="4296375" cy="2276793"/>
+                    </a:xfrm>
+                    <a:prstGeom prst="rect">
+                      <a:avLst/>
+                    </a:prstGeom>
+                  </pic:spPr>
+                </pic:pic>
+              </a:graphicData>
+            </a:graphic>
+          </wp:inline>
+        </w:drawing>
+      </w:r>
+    </w:p>
     <w:sectPr>
-      <w:footerReference w:type="even" r:id="rId27"/>
-      <w:footerReference w:type="default" r:id="rId28"/>
+      <w:footerReference w:type="even" r:id="rId30"/>
+      <w:footerReference w:type="default" r:id="rId31"/>
       <w:pgSz w:w="12240" w:h="15840"/>
       <w:pgMar w:top="720" w:right="720" w:bottom="720" w:left="720" w:header="720" w:footer="720" w:gutter="0"/>
       <w:cols w:space="720"/>
@@ -9289,6 +9692,10 @@
 </file>
 
 <file path=customXml/item1.xml><?xml version="1.0" encoding="utf-8"?>
+<b:Sources xmlns:b="http://schemas.openxmlformats.org/officeDocument/2006/bibliography" xmlns="http://schemas.openxmlformats.org/officeDocument/2006/bibliography" SelectedStyle="/APASixthEditionOfficeOnline.xsl" StyleName="APA" Version="6"/>
+</file>
+
+<file path=customXml/item2.xml><?xml version="1.0" encoding="utf-8"?>
 <?mso-contentType ?>
 <FormTemplates xmlns="http://schemas.microsoft.com/sharepoint/v3/contenttype/forms">
   <Display>DocumentLibraryForm</Display>
@@ -9297,17 +9704,7 @@
 </FormTemplates>
 </file>
 
-<file path=customXml/item2.xml><?xml version="1.0" encoding="utf-8"?>
-<b:Sources xmlns:b="http://schemas.openxmlformats.org/officeDocument/2006/bibliography" xmlns="http://schemas.openxmlformats.org/officeDocument/2006/bibliography" SelectedStyle="/APASixthEditionOfficeOnline.xsl" StyleName="APA" Version="6"/>
-</file>
-
 <file path=customXml/item3.xml><?xml version="1.0" encoding="utf-8"?>
-<p:properties xmlns:p="http://schemas.microsoft.com/office/2006/metadata/properties" xmlns:xsi="http://www.w3.org/2001/XMLSchema-instance" xmlns:pc="http://schemas.microsoft.com/office/infopath/2007/PartnerControls">
-  <documentManagement/>
-</p:properties>
-</file>
-
-<file path=customXml/item4.xml><?xml version="1.0" encoding="utf-8"?>
 <ct:contentTypeSchema xmlns:ct="http://schemas.microsoft.com/office/2006/metadata/contentType" xmlns:ma="http://schemas.microsoft.com/office/2006/metadata/properties/metaAttributes" ct:_="" ma:_="" ma:contentTypeName="Document" ma:contentTypeID="0x010100437A667303C2A4448B755C475D497366" ma:contentTypeVersion="5" ma:contentTypeDescription="Een nieuw document maken." ma:contentTypeScope="" ma:versionID="f979ce6bab067802871a47683ac5bdb0">
   <xsd:schema xmlns:xsd="http://www.w3.org/2001/XMLSchema" xmlns:xs="http://www.w3.org/2001/XMLSchema" xmlns:p="http://schemas.microsoft.com/office/2006/metadata/properties" xmlns:ns3="ed6c9ff0-05dc-406c-9ba3-be00096591c5" xmlns:ns4="538ff01a-19ad-47bc-a884-5ef0d4f1abd4" targetNamespace="http://schemas.microsoft.com/office/2006/metadata/properties" ma:root="true" ma:fieldsID="acf4c0f15aa2c17fa33ea687794cf2ea" ns3:_="" ns4:_="">
     <xsd:import namespace="ed6c9ff0-05dc-406c-9ba3-be00096591c5"/>
@@ -9478,7 +9875,21 @@
 </ct:contentTypeSchema>
 </file>
 
+<file path=customXml/item4.xml><?xml version="1.0" encoding="utf-8"?>
+<p:properties xmlns:p="http://schemas.microsoft.com/office/2006/metadata/properties" xmlns:xsi="http://www.w3.org/2001/XMLSchema-instance" xmlns:pc="http://schemas.microsoft.com/office/infopath/2007/PartnerControls">
+  <documentManagement/>
+</p:properties>
+</file>
+
 <file path=customXml/itemProps1.xml><?xml version="1.0" encoding="utf-8"?>
+<ds:datastoreItem xmlns:ds="http://schemas.openxmlformats.org/officeDocument/2006/customXml" ds:itemID="{421EEE29-5941-475C-B09D-742716721A69}">
+  <ds:schemaRefs>
+    <ds:schemaRef ds:uri="http://schemas.openxmlformats.org/officeDocument/2006/bibliography"/>
+  </ds:schemaRefs>
+</ds:datastoreItem>
+</file>
+
+<file path=customXml/itemProps2.xml><?xml version="1.0" encoding="utf-8"?>
 <ds:datastoreItem xmlns:ds="http://schemas.openxmlformats.org/officeDocument/2006/customXml" ds:itemID="{7FDA5B8B-D5E5-480D-951A-04605EBDF60F}">
   <ds:schemaRefs>
     <ds:schemaRef ds:uri="http://schemas.microsoft.com/sharepoint/v3/contenttype/forms"/>
@@ -9486,24 +9897,7 @@
 </ds:datastoreItem>
 </file>
 
-<file path=customXml/itemProps2.xml><?xml version="1.0" encoding="utf-8"?>
-<ds:datastoreItem xmlns:ds="http://schemas.openxmlformats.org/officeDocument/2006/customXml" ds:itemID="{421EEE29-5941-475C-B09D-742716721A69}">
-  <ds:schemaRefs>
-    <ds:schemaRef ds:uri="http://schemas.openxmlformats.org/officeDocument/2006/bibliography"/>
-  </ds:schemaRefs>
-</ds:datastoreItem>
-</file>
-
 <file path=customXml/itemProps3.xml><?xml version="1.0" encoding="utf-8"?>
-<ds:datastoreItem xmlns:ds="http://schemas.openxmlformats.org/officeDocument/2006/customXml" ds:itemID="{CBD348DC-98DA-4004-8F63-30B02DAA0E87}">
-  <ds:schemaRefs>
-    <ds:schemaRef ds:uri="http://schemas.microsoft.com/office/2006/metadata/properties"/>
-    <ds:schemaRef ds:uri="http://schemas.microsoft.com/office/infopath/2007/PartnerControls"/>
-  </ds:schemaRefs>
-</ds:datastoreItem>
-</file>
-
-<file path=customXml/itemProps4.xml><?xml version="1.0" encoding="utf-8"?>
 <ds:datastoreItem xmlns:ds="http://schemas.openxmlformats.org/officeDocument/2006/customXml" ds:itemID="{1F186310-08DB-4DEF-94F9-3DF757E5EACC}">
   <ds:schemaRefs>
     <ds:schemaRef ds:uri="http://schemas.microsoft.com/office/2006/metadata/contentType"/>
@@ -9520,4 +9914,13 @@
     <ds:schemaRef ds:uri="http://schemas.microsoft.com/internal/obd"/>
   </ds:schemaRefs>
 </ds:datastoreItem>
+</file>
+
+<file path=customXml/itemProps4.xml><?xml version="1.0" encoding="utf-8"?>
+<ds:datastoreItem xmlns:ds="http://schemas.openxmlformats.org/officeDocument/2006/customXml" ds:itemID="{CBD348DC-98DA-4004-8F63-30B02DAA0E87}">
+  <ds:schemaRefs>
+    <ds:schemaRef ds:uri="http://schemas.microsoft.com/office/2006/metadata/properties"/>
+    <ds:schemaRef ds:uri="http://schemas.microsoft.com/office/infopath/2007/PartnerControls"/>
+  </ds:schemaRefs>
+</ds:datastoreItem>
 </file>
</xml_diff>

<commit_message>
Log - NUnit Testen met Moq - advanced concepts
Online cursus verder gevolgd (section 5 afgewerkt) - NUnit Testen met Moq =>
- testen van Out parameters / callbacks / properties and verfication

hoofdstuk over Xunit in  C# .net core boek uitgelezen
</commit_message>
<xml_diff>
--- a/Logboek  - Miels Jimmy.docx
+++ b/Logboek  - Miels Jimmy.docx
@@ -4219,7 +4219,13 @@
       <w:bookmarkStart w:id="7" w:name="_Toc84849228"/>
       <w:r>
         <w:lastRenderedPageBreak/>
-        <w:t>2.3  12/10/2021 – 18/10/2021 (  uur totaal)</w:t>
+        <w:t>2.3  12/10/2021 – 18/10/2021 (</w:t>
+      </w:r>
+      <w:r>
+        <w:t xml:space="preserve"> 8</w:t>
+      </w:r>
+      <w:r>
+        <w:t xml:space="preserve"> uur totaal)</w:t>
       </w:r>
       <w:bookmarkEnd w:id="7"/>
     </w:p>
@@ -5160,7 +5166,7 @@
           <w:sz w:val="24"/>
           <w:szCs w:val="24"/>
         </w:rPr>
-        <w:t>verder gezet</w:t>
+        <w:t xml:space="preserve">verder gezet </w:t>
       </w:r>
       <w:r>
         <w:rPr>
@@ -5170,7 +5176,7 @@
           <w:sz w:val="24"/>
           <w:szCs w:val="24"/>
         </w:rPr>
-        <w:t xml:space="preserve"> </w:t>
+        <w:t xml:space="preserve">( Section </w:t>
       </w:r>
       <w:r>
         <w:rPr>
@@ -5180,7 +5186,7 @@
           <w:sz w:val="24"/>
           <w:szCs w:val="24"/>
         </w:rPr>
-        <w:t xml:space="preserve">( Section </w:t>
+        <w:t>5</w:t>
       </w:r>
       <w:r>
         <w:rPr>
@@ -5190,7 +5196,7 @@
           <w:sz w:val="24"/>
           <w:szCs w:val="24"/>
         </w:rPr>
-        <w:t>5</w:t>
+        <w:t xml:space="preserve">: </w:t>
       </w:r>
       <w:r>
         <w:rPr>
@@ -5200,7 +5206,7 @@
           <w:sz w:val="24"/>
           <w:szCs w:val="24"/>
         </w:rPr>
-        <w:t xml:space="preserve">: </w:t>
+        <w:t>MOQ with Unit Testing</w:t>
       </w:r>
       <w:r>
         <w:rPr>
@@ -5210,9 +5216,52 @@
           <w:sz w:val="24"/>
           <w:szCs w:val="24"/>
         </w:rPr>
-        <w:t>MOQ with Unit Testing</w:t>
-      </w:r>
-      <w:r>
+        <w:t>)</w:t>
+      </w:r>
+    </w:p>
+    <w:p>
+      <w:pPr>
+        <w:spacing w:line="480" w:lineRule="auto"/>
+        <w:rPr>
+          <w:rFonts w:eastAsia="Times New Roman"/>
+          <w:sz w:val="24"/>
+          <w:szCs w:val="24"/>
+          <w:lang w:eastAsia="en-BE"/>
+        </w:rPr>
+      </w:pPr>
+      <w:r>
+        <w:rPr>
+          <w:rFonts w:eastAsia="Times New Roman"/>
+          <w:sz w:val="24"/>
+          <w:szCs w:val="24"/>
+          <w:lang w:eastAsia="en-BE"/>
+        </w:rPr>
+        <w:t xml:space="preserve">Unit testen </w:t>
+      </w:r>
+      <w:r>
+        <w:rPr>
+          <w:rFonts w:eastAsia="Times New Roman"/>
+          <w:sz w:val="24"/>
+          <w:szCs w:val="24"/>
+          <w:lang w:eastAsia="en-BE"/>
+        </w:rPr>
+        <w:t>zitten maken om verdere functionaliteiten van de Moq library uit te testen.</w:t>
+      </w:r>
+    </w:p>
+    <w:p>
+      <w:pPr>
+        <w:spacing w:line="480" w:lineRule="auto"/>
+        <w:rPr>
+          <w:rFonts w:eastAsia="Times New Roman"/>
+          <w:sz w:val="24"/>
+          <w:szCs w:val="24"/>
+          <w:lang w:eastAsia="en-BE"/>
+        </w:rPr>
+      </w:pPr>
+    </w:p>
+    <w:p>
+      <w:pPr>
+        <w:spacing w:line="480" w:lineRule="auto"/>
         <w:rPr>
           <w:rFonts w:cstheme="majorHAnsi"/>
           <w:b/>
@@ -5220,65 +5269,13 @@
           <w:sz w:val="24"/>
           <w:szCs w:val="24"/>
         </w:rPr>
-        <w:t>)</w:t>
-      </w:r>
-    </w:p>
-    <w:p>
-      <w:pPr>
-        <w:spacing w:line="480" w:lineRule="auto"/>
-        <w:rPr>
-          <w:rFonts w:eastAsia="Times New Roman"/>
-          <w:sz w:val="24"/>
-          <w:szCs w:val="24"/>
-          <w:lang w:eastAsia="en-BE"/>
-        </w:rPr>
-      </w:pPr>
-      <w:r>
-        <w:rPr>
-          <w:rFonts w:eastAsia="Times New Roman"/>
-          <w:sz w:val="24"/>
-          <w:szCs w:val="24"/>
-          <w:lang w:eastAsia="en-BE"/>
-        </w:rPr>
-        <w:t xml:space="preserve">Unit testen </w:t>
-      </w:r>
-      <w:r>
-        <w:rPr>
-          <w:rFonts w:eastAsia="Times New Roman"/>
-          <w:sz w:val="24"/>
-          <w:szCs w:val="24"/>
-          <w:lang w:eastAsia="en-BE"/>
-        </w:rPr>
-        <w:t>zitten maken om verdere functionaliteiten van de Moq library uit te testen.</w:t>
-      </w:r>
-    </w:p>
-    <w:p>
-      <w:pPr>
-        <w:spacing w:line="480" w:lineRule="auto"/>
-        <w:rPr>
-          <w:rFonts w:eastAsia="Times New Roman"/>
-          <w:sz w:val="24"/>
-          <w:szCs w:val="24"/>
-          <w:lang w:eastAsia="en-BE"/>
-        </w:rPr>
-      </w:pPr>
-    </w:p>
-    <w:p>
-      <w:pPr>
-        <w:spacing w:line="480" w:lineRule="auto"/>
+      </w:pPr>
+      <w:r>
         <w:rPr>
           <w:rFonts w:cstheme="majorHAnsi"/>
           <w:b/>
           <w:bCs/>
-          <w:sz w:val="24"/>
-          <w:szCs w:val="24"/>
-        </w:rPr>
-      </w:pPr>
-      <w:r>
-        <w:rPr>
-          <w:rFonts w:cstheme="majorHAnsi"/>
-          <w:b/>
-          <w:bCs/>
+          <w:noProof/>
           <w:sz w:val="24"/>
           <w:szCs w:val="24"/>
         </w:rPr>
@@ -5335,6 +5332,7 @@
           <w:rFonts w:cstheme="majorHAnsi"/>
           <w:b/>
           <w:bCs/>
+          <w:noProof/>
           <w:sz w:val="24"/>
           <w:szCs w:val="24"/>
         </w:rPr>
@@ -5399,6 +5397,7 @@
       <w:r>
         <w:rPr>
           <w:rFonts w:eastAsia="Times New Roman"/>
+          <w:noProof/>
           <w:sz w:val="24"/>
           <w:szCs w:val="24"/>
           <w:lang w:eastAsia="en-BE"/>
@@ -5440,9 +5439,484 @@
         </w:drawing>
       </w:r>
     </w:p>
+    <w:p>
+      <w:pPr>
+        <w:rPr>
+          <w:rFonts w:eastAsia="Times New Roman"/>
+          <w:sz w:val="24"/>
+          <w:szCs w:val="24"/>
+          <w:lang w:eastAsia="en-BE"/>
+        </w:rPr>
+      </w:pPr>
+    </w:p>
+    <w:p>
+      <w:pPr>
+        <w:rPr>
+          <w:rFonts w:eastAsia="Times New Roman"/>
+          <w:sz w:val="24"/>
+          <w:szCs w:val="24"/>
+          <w:lang w:eastAsia="en-BE"/>
+        </w:rPr>
+      </w:pPr>
+    </w:p>
+    <w:p>
+      <w:pPr>
+        <w:rPr>
+          <w:rFonts w:cstheme="majorHAnsi"/>
+          <w:b/>
+          <w:bCs/>
+          <w:sz w:val="24"/>
+          <w:szCs w:val="24"/>
+        </w:rPr>
+      </w:pPr>
+      <w:r>
+        <w:rPr>
+          <w:rFonts w:cstheme="majorHAnsi"/>
+          <w:b/>
+          <w:bCs/>
+          <w:sz w:val="24"/>
+          <w:szCs w:val="24"/>
+        </w:rPr>
+        <w:t>Vijfde</w:t>
+      </w:r>
+      <w:r>
+        <w:rPr>
+          <w:rFonts w:cstheme="majorHAnsi"/>
+          <w:b/>
+          <w:bCs/>
+          <w:sz w:val="24"/>
+          <w:szCs w:val="24"/>
+        </w:rPr>
+        <w:t xml:space="preserve"> </w:t>
+      </w:r>
+      <w:r>
+        <w:rPr>
+          <w:rFonts w:cstheme="majorHAnsi"/>
+          <w:b/>
+          <w:bCs/>
+          <w:sz w:val="24"/>
+          <w:szCs w:val="24"/>
+        </w:rPr>
+        <w:t xml:space="preserve">deel van de cursus gedaan ( Section </w:t>
+      </w:r>
+      <w:r>
+        <w:rPr>
+          <w:rFonts w:cstheme="majorHAnsi"/>
+          <w:b/>
+          <w:bCs/>
+          <w:sz w:val="24"/>
+          <w:szCs w:val="24"/>
+        </w:rPr>
+        <w:t>5</w:t>
+      </w:r>
+      <w:r>
+        <w:rPr>
+          <w:rFonts w:cstheme="majorHAnsi"/>
+          <w:b/>
+          <w:bCs/>
+          <w:sz w:val="24"/>
+          <w:szCs w:val="24"/>
+        </w:rPr>
+        <w:t xml:space="preserve"> : </w:t>
+      </w:r>
+      <w:r>
+        <w:rPr>
+          <w:rFonts w:cstheme="majorHAnsi"/>
+          <w:b/>
+          <w:bCs/>
+          <w:sz w:val="24"/>
+          <w:szCs w:val="24"/>
+        </w:rPr>
+        <w:t>MOQ with Unit Testing</w:t>
+      </w:r>
+      <w:r>
+        <w:rPr>
+          <w:rFonts w:cstheme="majorHAnsi"/>
+          <w:b/>
+          <w:bCs/>
+          <w:sz w:val="24"/>
+          <w:szCs w:val="24"/>
+        </w:rPr>
+        <w:t>)</w:t>
+      </w:r>
+    </w:p>
+    <w:p>
+      <w:pPr>
+        <w:rPr>
+          <w:rFonts w:eastAsia="Times New Roman"/>
+          <w:sz w:val="24"/>
+          <w:szCs w:val="24"/>
+          <w:lang w:eastAsia="en-BE"/>
+        </w:rPr>
+      </w:pPr>
+    </w:p>
+    <w:p>
+      <w:pPr>
+        <w:rPr>
+          <w:rFonts w:eastAsia="Times New Roman"/>
+          <w:sz w:val="24"/>
+          <w:szCs w:val="24"/>
+          <w:lang w:eastAsia="en-BE"/>
+        </w:rPr>
+      </w:pPr>
+      <w:r>
+        <w:rPr>
+          <w:rFonts w:eastAsia="Times New Roman"/>
+          <w:sz w:val="24"/>
+          <w:szCs w:val="24"/>
+          <w:lang w:eastAsia="en-BE"/>
+        </w:rPr>
+        <w:t>Vijfde hoofdstuk afgewerkt, meerdere unit testen gemaakt om verschillende mogelijke returns van methods uit te testen.</w:t>
+      </w:r>
+    </w:p>
+    <w:p>
+      <w:pPr>
+        <w:rPr>
+          <w:rFonts w:eastAsia="Times New Roman"/>
+          <w:sz w:val="24"/>
+          <w:szCs w:val="24"/>
+          <w:lang w:eastAsia="en-BE"/>
+        </w:rPr>
+      </w:pPr>
+    </w:p>
+    <w:p>
+      <w:pPr>
+        <w:rPr>
+          <w:rFonts w:eastAsia="Times New Roman"/>
+          <w:sz w:val="24"/>
+          <w:szCs w:val="24"/>
+          <w:lang w:eastAsia="en-BE"/>
+        </w:rPr>
+      </w:pPr>
+    </w:p>
+    <w:p>
+      <w:pPr>
+        <w:rPr>
+          <w:rFonts w:eastAsia="Times New Roman"/>
+          <w:sz w:val="24"/>
+          <w:szCs w:val="24"/>
+          <w:lang w:eastAsia="en-BE"/>
+        </w:rPr>
+      </w:pPr>
+      <w:r>
+        <w:rPr>
+          <w:rFonts w:eastAsia="Times New Roman"/>
+          <w:sz w:val="24"/>
+          <w:szCs w:val="24"/>
+          <w:lang w:eastAsia="en-BE"/>
+        </w:rPr>
+        <w:lastRenderedPageBreak/>
+        <w:drawing>
+          <wp:inline distT="0" distB="0" distL="0" distR="0" wp14:anchorId="4C64B368" wp14:editId="0C59602E">
+            <wp:extent cx="2955124" cy="2190750"/>
+            <wp:effectExtent l="0" t="0" r="0" b="0"/>
+            <wp:docPr id="16" name="Picture 16" descr="Text&#10;&#10;Description automatically generated"/>
+            <wp:cNvGraphicFramePr>
+              <a:graphicFrameLocks xmlns:a="http://schemas.openxmlformats.org/drawingml/2006/main" noChangeAspect="1"/>
+            </wp:cNvGraphicFramePr>
+            <a:graphic xmlns:a="http://schemas.openxmlformats.org/drawingml/2006/main">
+              <a:graphicData uri="http://schemas.openxmlformats.org/drawingml/2006/picture">
+                <pic:pic xmlns:pic="http://schemas.openxmlformats.org/drawingml/2006/picture">
+                  <pic:nvPicPr>
+                    <pic:cNvPr id="16" name="Picture 16" descr="Text&#10;&#10;Description automatically generated"/>
+                    <pic:cNvPicPr/>
+                  </pic:nvPicPr>
+                  <pic:blipFill>
+                    <a:blip r:embed="rId30"/>
+                    <a:stretch>
+                      <a:fillRect/>
+                    </a:stretch>
+                  </pic:blipFill>
+                  <pic:spPr>
+                    <a:xfrm>
+                      <a:off x="0" y="0"/>
+                      <a:ext cx="2957562" cy="2192558"/>
+                    </a:xfrm>
+                    <a:prstGeom prst="rect">
+                      <a:avLst/>
+                    </a:prstGeom>
+                  </pic:spPr>
+                </pic:pic>
+              </a:graphicData>
+            </a:graphic>
+          </wp:inline>
+        </w:drawing>
+      </w:r>
+    </w:p>
+    <w:p>
+      <w:pPr>
+        <w:rPr>
+          <w:rFonts w:eastAsia="Times New Roman"/>
+          <w:sz w:val="24"/>
+          <w:szCs w:val="24"/>
+          <w:lang w:eastAsia="en-BE"/>
+        </w:rPr>
+      </w:pPr>
+    </w:p>
+    <w:p>
+      <w:pPr>
+        <w:rPr>
+          <w:rFonts w:eastAsia="Times New Roman"/>
+          <w:sz w:val="24"/>
+          <w:szCs w:val="24"/>
+          <w:lang w:eastAsia="en-BE"/>
+        </w:rPr>
+      </w:pPr>
+      <w:r>
+        <w:rPr>
+          <w:rFonts w:eastAsia="Times New Roman"/>
+          <w:sz w:val="24"/>
+          <w:szCs w:val="24"/>
+          <w:lang w:eastAsia="en-BE"/>
+        </w:rPr>
+        <w:drawing>
+          <wp:inline distT="0" distB="0" distL="0" distR="0" wp14:anchorId="19C47335" wp14:editId="7FCBE32B">
+            <wp:extent cx="3237249" cy="5067300"/>
+            <wp:effectExtent l="0" t="0" r="1270" b="0"/>
+            <wp:docPr id="15" name="Picture 15" descr="Graphical user interface, application&#10;&#10;Description automatically generated"/>
+            <wp:cNvGraphicFramePr>
+              <a:graphicFrameLocks xmlns:a="http://schemas.openxmlformats.org/drawingml/2006/main" noChangeAspect="1"/>
+            </wp:cNvGraphicFramePr>
+            <a:graphic xmlns:a="http://schemas.openxmlformats.org/drawingml/2006/main">
+              <a:graphicData uri="http://schemas.openxmlformats.org/drawingml/2006/picture">
+                <pic:pic xmlns:pic="http://schemas.openxmlformats.org/drawingml/2006/picture">
+                  <pic:nvPicPr>
+                    <pic:cNvPr id="15" name="Picture 15" descr="Graphical user interface, application&#10;&#10;Description automatically generated"/>
+                    <pic:cNvPicPr/>
+                  </pic:nvPicPr>
+                  <pic:blipFill>
+                    <a:blip r:embed="rId31"/>
+                    <a:stretch>
+                      <a:fillRect/>
+                    </a:stretch>
+                  </pic:blipFill>
+                  <pic:spPr>
+                    <a:xfrm>
+                      <a:off x="0" y="0"/>
+                      <a:ext cx="3241074" cy="5073287"/>
+                    </a:xfrm>
+                    <a:prstGeom prst="rect">
+                      <a:avLst/>
+                    </a:prstGeom>
+                  </pic:spPr>
+                </pic:pic>
+              </a:graphicData>
+            </a:graphic>
+          </wp:inline>
+        </w:drawing>
+      </w:r>
+    </w:p>
+    <w:p>
+      <w:pPr>
+        <w:rPr>
+          <w:rFonts w:eastAsia="Times New Roman"/>
+          <w:sz w:val="24"/>
+          <w:szCs w:val="24"/>
+          <w:lang w:eastAsia="en-BE"/>
+        </w:rPr>
+      </w:pPr>
+    </w:p>
+    <w:p>
+      <w:pPr>
+        <w:rPr>
+          <w:rFonts w:eastAsia="Times New Roman"/>
+          <w:sz w:val="24"/>
+          <w:szCs w:val="24"/>
+          <w:lang w:eastAsia="en-BE"/>
+        </w:rPr>
+      </w:pPr>
+    </w:p>
+    <w:p>
+      <w:pPr>
+        <w:rPr>
+          <w:rFonts w:eastAsia="Times New Roman"/>
+          <w:sz w:val="24"/>
+          <w:szCs w:val="24"/>
+          <w:lang w:eastAsia="en-BE"/>
+        </w:rPr>
+      </w:pPr>
+    </w:p>
+    <w:p>
+      <w:pPr>
+        <w:rPr>
+          <w:rFonts w:eastAsia="Times New Roman"/>
+          <w:sz w:val="24"/>
+          <w:szCs w:val="24"/>
+          <w:lang w:eastAsia="en-BE"/>
+        </w:rPr>
+      </w:pPr>
+    </w:p>
+    <w:p>
+      <w:pPr>
+        <w:rPr>
+          <w:rFonts w:eastAsia="Times New Roman"/>
+          <w:sz w:val="24"/>
+          <w:szCs w:val="24"/>
+          <w:lang w:eastAsia="en-BE"/>
+        </w:rPr>
+      </w:pPr>
+    </w:p>
+    <w:p>
+      <w:pPr>
+        <w:rPr>
+          <w:rFonts w:eastAsia="Times New Roman"/>
+          <w:sz w:val="24"/>
+          <w:szCs w:val="24"/>
+          <w:lang w:eastAsia="en-BE"/>
+        </w:rPr>
+      </w:pPr>
+    </w:p>
+    <w:p>
+      <w:pPr>
+        <w:rPr>
+          <w:rFonts w:eastAsia="Times New Roman"/>
+          <w:sz w:val="24"/>
+          <w:szCs w:val="24"/>
+          <w:lang w:eastAsia="en-BE"/>
+        </w:rPr>
+      </w:pPr>
+    </w:p>
+    <w:p>
+      <w:pPr>
+        <w:rPr>
+          <w:rFonts w:eastAsia="Times New Roman"/>
+          <w:sz w:val="24"/>
+          <w:szCs w:val="24"/>
+          <w:lang w:eastAsia="en-BE"/>
+        </w:rPr>
+      </w:pPr>
+    </w:p>
+    <w:p>
+      <w:pPr>
+        <w:rPr>
+          <w:rFonts w:cstheme="majorHAnsi"/>
+          <w:b/>
+          <w:bCs/>
+          <w:sz w:val="24"/>
+          <w:szCs w:val="24"/>
+        </w:rPr>
+      </w:pPr>
+      <w:r>
+        <w:rPr>
+          <w:rFonts w:cstheme="majorHAnsi"/>
+          <w:b/>
+          <w:bCs/>
+          <w:sz w:val="24"/>
+          <w:szCs w:val="24"/>
+        </w:rPr>
+        <w:lastRenderedPageBreak/>
+        <w:t>Hoofdstuk over Testing uit het boek</w:t>
+      </w:r>
+      <w:r>
+        <w:rPr>
+          <w:rFonts w:cstheme="majorHAnsi"/>
+          <w:b/>
+          <w:bCs/>
+          <w:sz w:val="24"/>
+          <w:szCs w:val="24"/>
+        </w:rPr>
+        <w:t xml:space="preserve"> “ASP.NET CORE in Action” – Andrew Lock (uitgever Manning)</w:t>
+      </w:r>
+      <w:r>
+        <w:rPr>
+          <w:rFonts w:cstheme="majorHAnsi"/>
+          <w:b/>
+          <w:bCs/>
+          <w:sz w:val="24"/>
+          <w:szCs w:val="24"/>
+        </w:rPr>
+        <w:t xml:space="preserve"> </w:t>
+      </w:r>
+      <w:r>
+        <w:rPr>
+          <w:rFonts w:cstheme="majorHAnsi"/>
+          <w:b/>
+          <w:bCs/>
+          <w:sz w:val="24"/>
+          <w:szCs w:val="24"/>
+        </w:rPr>
+        <w:t>afgewerkt ter voorbereiding van Section 6 van E-course (met uitzondering van de opdracht)</w:t>
+      </w:r>
+      <w:r>
+        <w:rPr>
+          <w:rFonts w:cstheme="majorHAnsi"/>
+          <w:b/>
+          <w:bCs/>
+          <w:sz w:val="24"/>
+          <w:szCs w:val="24"/>
+        </w:rPr>
+        <w:t>. (XUNIT)</w:t>
+      </w:r>
+    </w:p>
+    <w:p>
+      <w:pPr>
+        <w:rPr>
+          <w:rFonts w:eastAsia="Times New Roman"/>
+          <w:sz w:val="24"/>
+          <w:szCs w:val="24"/>
+          <w:lang w:eastAsia="en-BE"/>
+        </w:rPr>
+      </w:pPr>
+    </w:p>
+    <w:p>
+      <w:pPr>
+        <w:rPr>
+          <w:rFonts w:eastAsia="Times New Roman"/>
+          <w:sz w:val="24"/>
+          <w:szCs w:val="24"/>
+          <w:lang w:eastAsia="en-BE"/>
+        </w:rPr>
+      </w:pPr>
+    </w:p>
+    <w:p>
+      <w:pPr>
+        <w:rPr>
+          <w:rFonts w:eastAsia="Times New Roman"/>
+          <w:sz w:val="24"/>
+          <w:szCs w:val="24"/>
+          <w:lang w:eastAsia="en-BE"/>
+        </w:rPr>
+      </w:pPr>
+    </w:p>
+    <w:p>
+      <w:pPr>
+        <w:pStyle w:val="Header2"/>
+      </w:pPr>
+      <w:r>
+        <w:t>2.</w:t>
+      </w:r>
+      <w:r>
+        <w:t>4</w:t>
+      </w:r>
+      <w:r>
+        <w:t xml:space="preserve">  1</w:t>
+      </w:r>
+      <w:r>
+        <w:t>9</w:t>
+      </w:r>
+      <w:r>
+        <w:t xml:space="preserve">/10/2021 – </w:t>
+      </w:r>
+      <w:r>
+        <w:t>26</w:t>
+      </w:r>
+      <w:r>
+        <w:t>/10/2021 (  uur totaal)</w:t>
+      </w:r>
+    </w:p>
+    <w:p>
+      <w:pPr>
+        <w:rPr>
+          <w:rFonts w:eastAsia="Times New Roman"/>
+          <w:sz w:val="24"/>
+          <w:szCs w:val="24"/>
+          <w:lang w:eastAsia="en-BE"/>
+        </w:rPr>
+      </w:pPr>
+    </w:p>
     <w:sectPr>
-      <w:footerReference w:type="even" r:id="rId30"/>
-      <w:footerReference w:type="default" r:id="rId31"/>
+      <w:footerReference w:type="even" r:id="rId32"/>
+      <w:footerReference w:type="default" r:id="rId33"/>
       <w:pgSz w:w="12240" w:h="15840"/>
       <w:pgMar w:top="720" w:right="720" w:bottom="720" w:left="720" w:header="720" w:footer="720" w:gutter="0"/>
       <w:cols w:space="720"/>
@@ -9692,10 +10166,6 @@
 </file>
 
 <file path=customXml/item1.xml><?xml version="1.0" encoding="utf-8"?>
-<b:Sources xmlns:b="http://schemas.openxmlformats.org/officeDocument/2006/bibliography" xmlns="http://schemas.openxmlformats.org/officeDocument/2006/bibliography" SelectedStyle="/APASixthEditionOfficeOnline.xsl" StyleName="APA" Version="6"/>
-</file>
-
-<file path=customXml/item2.xml><?xml version="1.0" encoding="utf-8"?>
 <?mso-contentType ?>
 <FormTemplates xmlns="http://schemas.microsoft.com/sharepoint/v3/contenttype/forms">
   <Display>DocumentLibraryForm</Display>
@@ -9704,7 +10174,17 @@
 </FormTemplates>
 </file>
 
+<file path=customXml/item2.xml><?xml version="1.0" encoding="utf-8"?>
+<b:Sources xmlns:b="http://schemas.openxmlformats.org/officeDocument/2006/bibliography" xmlns="http://schemas.openxmlformats.org/officeDocument/2006/bibliography" SelectedStyle="/APASixthEditionOfficeOnline.xsl" StyleName="APA" Version="6"/>
+</file>
+
 <file path=customXml/item3.xml><?xml version="1.0" encoding="utf-8"?>
+<p:properties xmlns:p="http://schemas.microsoft.com/office/2006/metadata/properties" xmlns:xsi="http://www.w3.org/2001/XMLSchema-instance" xmlns:pc="http://schemas.microsoft.com/office/infopath/2007/PartnerControls">
+  <documentManagement/>
+</p:properties>
+</file>
+
+<file path=customXml/item4.xml><?xml version="1.0" encoding="utf-8"?>
 <ct:contentTypeSchema xmlns:ct="http://schemas.microsoft.com/office/2006/metadata/contentType" xmlns:ma="http://schemas.microsoft.com/office/2006/metadata/properties/metaAttributes" ct:_="" ma:_="" ma:contentTypeName="Document" ma:contentTypeID="0x010100437A667303C2A4448B755C475D497366" ma:contentTypeVersion="5" ma:contentTypeDescription="Een nieuw document maken." ma:contentTypeScope="" ma:versionID="f979ce6bab067802871a47683ac5bdb0">
   <xsd:schema xmlns:xsd="http://www.w3.org/2001/XMLSchema" xmlns:xs="http://www.w3.org/2001/XMLSchema" xmlns:p="http://schemas.microsoft.com/office/2006/metadata/properties" xmlns:ns3="ed6c9ff0-05dc-406c-9ba3-be00096591c5" xmlns:ns4="538ff01a-19ad-47bc-a884-5ef0d4f1abd4" targetNamespace="http://schemas.microsoft.com/office/2006/metadata/properties" ma:root="true" ma:fieldsID="acf4c0f15aa2c17fa33ea687794cf2ea" ns3:_="" ns4:_="">
     <xsd:import namespace="ed6c9ff0-05dc-406c-9ba3-be00096591c5"/>
@@ -9875,13 +10355,15 @@
 </ct:contentTypeSchema>
 </file>
 
-<file path=customXml/item4.xml><?xml version="1.0" encoding="utf-8"?>
-<p:properties xmlns:p="http://schemas.microsoft.com/office/2006/metadata/properties" xmlns:xsi="http://www.w3.org/2001/XMLSchema-instance" xmlns:pc="http://schemas.microsoft.com/office/infopath/2007/PartnerControls">
-  <documentManagement/>
-</p:properties>
+<file path=customXml/itemProps1.xml><?xml version="1.0" encoding="utf-8"?>
+<ds:datastoreItem xmlns:ds="http://schemas.openxmlformats.org/officeDocument/2006/customXml" ds:itemID="{7FDA5B8B-D5E5-480D-951A-04605EBDF60F}">
+  <ds:schemaRefs>
+    <ds:schemaRef ds:uri="http://schemas.microsoft.com/sharepoint/v3/contenttype/forms"/>
+  </ds:schemaRefs>
+</ds:datastoreItem>
 </file>
 
-<file path=customXml/itemProps1.xml><?xml version="1.0" encoding="utf-8"?>
+<file path=customXml/itemProps2.xml><?xml version="1.0" encoding="utf-8"?>
 <ds:datastoreItem xmlns:ds="http://schemas.openxmlformats.org/officeDocument/2006/customXml" ds:itemID="{421EEE29-5941-475C-B09D-742716721A69}">
   <ds:schemaRefs>
     <ds:schemaRef ds:uri="http://schemas.openxmlformats.org/officeDocument/2006/bibliography"/>
@@ -9889,15 +10371,16 @@
 </ds:datastoreItem>
 </file>
 
-<file path=customXml/itemProps2.xml><?xml version="1.0" encoding="utf-8"?>
-<ds:datastoreItem xmlns:ds="http://schemas.openxmlformats.org/officeDocument/2006/customXml" ds:itemID="{7FDA5B8B-D5E5-480D-951A-04605EBDF60F}">
+<file path=customXml/itemProps3.xml><?xml version="1.0" encoding="utf-8"?>
+<ds:datastoreItem xmlns:ds="http://schemas.openxmlformats.org/officeDocument/2006/customXml" ds:itemID="{CBD348DC-98DA-4004-8F63-30B02DAA0E87}">
   <ds:schemaRefs>
-    <ds:schemaRef ds:uri="http://schemas.microsoft.com/sharepoint/v3/contenttype/forms"/>
+    <ds:schemaRef ds:uri="http://schemas.microsoft.com/office/2006/metadata/properties"/>
+    <ds:schemaRef ds:uri="http://schemas.microsoft.com/office/infopath/2007/PartnerControls"/>
   </ds:schemaRefs>
 </ds:datastoreItem>
 </file>
 
-<file path=customXml/itemProps3.xml><?xml version="1.0" encoding="utf-8"?>
+<file path=customXml/itemProps4.xml><?xml version="1.0" encoding="utf-8"?>
 <ds:datastoreItem xmlns:ds="http://schemas.openxmlformats.org/officeDocument/2006/customXml" ds:itemID="{1F186310-08DB-4DEF-94F9-3DF757E5EACC}">
   <ds:schemaRefs>
     <ds:schemaRef ds:uri="http://schemas.microsoft.com/office/2006/metadata/contentType"/>
@@ -9914,13 +10397,4 @@
     <ds:schemaRef ds:uri="http://schemas.microsoft.com/internal/obd"/>
   </ds:schemaRefs>
 </ds:datastoreItem>
-</file>
-
-<file path=customXml/itemProps4.xml><?xml version="1.0" encoding="utf-8"?>
-<ds:datastoreItem xmlns:ds="http://schemas.openxmlformats.org/officeDocument/2006/customXml" ds:itemID="{CBD348DC-98DA-4004-8F63-30B02DAA0E87}">
-  <ds:schemaRefs>
-    <ds:schemaRef ds:uri="http://schemas.microsoft.com/office/2006/metadata/properties"/>
-    <ds:schemaRef ds:uri="http://schemas.microsoft.com/office/infopath/2007/PartnerControls"/>
-  </ds:schemaRefs>
-</ds:datastoreItem>
 </file>
</xml_diff>

<commit_message>
Log - Slides M²Q Gastcollege bekijken
- Slides van GC nogmaals op mijn gemak bekijken.
</commit_message>
<xml_diff>
--- a/Logboek  - Miels Jimmy.docx
+++ b/Logboek  - Miels Jimmy.docx
@@ -454,7 +454,6 @@
                                 <w:szCs w:val="28"/>
                               </w:rPr>
                             </w:pPr>
-                            <w:proofErr w:type="spellStart"/>
                             <w:r>
                               <w:rPr>
                                 <w:rFonts w:ascii="Century Gothic" w:hAnsi="Century Gothic"/>
@@ -462,17 +461,7 @@
                                 <w:sz w:val="28"/>
                                 <w:szCs w:val="28"/>
                               </w:rPr>
-                              <w:t>Stormstraat</w:t>
-                            </w:r>
-                            <w:proofErr w:type="spellEnd"/>
-                            <w:r>
-                              <w:rPr>
-                                <w:rFonts w:ascii="Century Gothic" w:hAnsi="Century Gothic"/>
-                                <w:color w:val="1F4E79" w:themeColor="accent5" w:themeShade="80"/>
-                                <w:sz w:val="28"/>
-                                <w:szCs w:val="28"/>
-                              </w:rPr>
-                              <w:t xml:space="preserve"> 2,</w:t>
+                              <w:t>Stormstraat 2,</w:t>
                             </w:r>
                           </w:p>
                           <w:p>
@@ -930,7 +919,6 @@
                           <w:szCs w:val="28"/>
                         </w:rPr>
                       </w:pPr>
-                      <w:proofErr w:type="spellStart"/>
                       <w:r>
                         <w:rPr>
                           <w:rFonts w:ascii="Century Gothic" w:hAnsi="Century Gothic"/>
@@ -938,17 +926,7 @@
                           <w:sz w:val="28"/>
                           <w:szCs w:val="28"/>
                         </w:rPr>
-                        <w:t>Stormstraat</w:t>
-                      </w:r>
-                      <w:proofErr w:type="spellEnd"/>
-                      <w:r>
-                        <w:rPr>
-                          <w:rFonts w:ascii="Century Gothic" w:hAnsi="Century Gothic"/>
-                          <w:color w:val="1F4E79" w:themeColor="accent5" w:themeShade="80"/>
-                          <w:sz w:val="28"/>
-                          <w:szCs w:val="28"/>
-                        </w:rPr>
-                        <w:t xml:space="preserve"> 2,</w:t>
+                        <w:t>Stormstraat 2,</w:t>
                       </w:r>
                     </w:p>
                     <w:p>
@@ -1609,7 +1587,7 @@
             </w:rPr>
             <w:fldChar w:fldCharType="separate"/>
           </w:r>
-          <w:hyperlink w:anchor="_Toc84849221" w:history="1">
+          <w:hyperlink w:anchor="_Toc85391866" w:history="1">
             <w:r>
               <w:rPr>
                 <w:rStyle w:val="Hyperlink"/>
@@ -1650,7 +1628,7 @@
               <w:rPr>
                 <w:webHidden/>
               </w:rPr>
-              <w:instrText xml:space="preserve"> PAGEREF _Toc84849221 \h </w:instrText>
+              <w:instrText xml:space="preserve"> PAGEREF _Toc85391866 \h </w:instrText>
             </w:r>
             <w:r>
               <w:rPr>
@@ -1691,7 +1669,7 @@
               <w:lang w:val="en-BE" w:eastAsia="en-BE"/>
             </w:rPr>
           </w:pPr>
-          <w:hyperlink w:anchor="_Toc84849222" w:history="1">
+          <w:hyperlink w:anchor="_Toc85391867" w:history="1">
             <w:r>
               <w:rPr>
                 <w:rStyle w:val="Hyperlink"/>
@@ -1718,7 +1696,7 @@
                 <w:noProof/>
                 <w:webHidden/>
               </w:rPr>
-              <w:instrText xml:space="preserve"> PAGEREF _Toc84849222 \h </w:instrText>
+              <w:instrText xml:space="preserve"> PAGEREF _Toc85391867 \h </w:instrText>
             </w:r>
             <w:r>
               <w:rPr>
@@ -1763,7 +1741,7 @@
               <w:lang w:val="en-BE" w:eastAsia="en-BE"/>
             </w:rPr>
           </w:pPr>
-          <w:hyperlink w:anchor="_Toc84849223" w:history="1">
+          <w:hyperlink w:anchor="_Toc85391868" w:history="1">
             <w:r>
               <w:rPr>
                 <w:rStyle w:val="Hyperlink"/>
@@ -1790,7 +1768,7 @@
                 <w:noProof/>
                 <w:webHidden/>
               </w:rPr>
-              <w:instrText xml:space="preserve"> PAGEREF _Toc84849223 \h </w:instrText>
+              <w:instrText xml:space="preserve"> PAGEREF _Toc85391868 \h </w:instrText>
             </w:r>
             <w:r>
               <w:rPr>
@@ -1834,7 +1812,7 @@
               <w:lang w:val="en-BE" w:eastAsia="en-BE"/>
             </w:rPr>
           </w:pPr>
-          <w:hyperlink w:anchor="_Toc84849224" w:history="1">
+          <w:hyperlink w:anchor="_Toc85391869" w:history="1">
             <w:r>
               <w:rPr>
                 <w:rStyle w:val="Hyperlink"/>
@@ -1875,7 +1853,7 @@
               <w:rPr>
                 <w:webHidden/>
               </w:rPr>
-              <w:instrText xml:space="preserve"> PAGEREF _Toc84849224 \h </w:instrText>
+              <w:instrText xml:space="preserve"> PAGEREF _Toc85391869 \h </w:instrText>
             </w:r>
             <w:r>
               <w:rPr>
@@ -1892,7 +1870,7 @@
               <w:rPr>
                 <w:webHidden/>
               </w:rPr>
-              <w:t>3</w:t>
+              <w:t>4</w:t>
             </w:r>
             <w:r>
               <w:rPr>
@@ -1916,13 +1894,13 @@
               <w:lang w:val="en-BE" w:eastAsia="en-BE"/>
             </w:rPr>
           </w:pPr>
-          <w:hyperlink w:anchor="_Toc84849225" w:history="1">
+          <w:hyperlink w:anchor="_Toc85391870" w:history="1">
             <w:r>
               <w:rPr>
                 <w:rStyle w:val="Hyperlink"/>
                 <w:noProof/>
               </w:rPr>
-              <w:t>2.1 20/09/2021 – 27/09/2021 ( 7 uur totaal)</w:t>
+              <w:t>2.1  20/09/2021 – 27/09/2021 ( 7 uur totaal)</w:t>
             </w:r>
             <w:r>
               <w:rPr>
@@ -1943,79 +1921,7 @@
                 <w:noProof/>
                 <w:webHidden/>
               </w:rPr>
-              <w:instrText xml:space="preserve"> PAGEREF _Toc84849225 \h </w:instrText>
-            </w:r>
-            <w:r>
-              <w:rPr>
-                <w:noProof/>
-                <w:webHidden/>
-              </w:rPr>
-            </w:r>
-            <w:r>
-              <w:rPr>
-                <w:noProof/>
-                <w:webHidden/>
-              </w:rPr>
-              <w:fldChar w:fldCharType="separate"/>
-            </w:r>
-            <w:r>
-              <w:rPr>
-                <w:noProof/>
-                <w:webHidden/>
-              </w:rPr>
-              <w:t>3</w:t>
-            </w:r>
-            <w:r>
-              <w:rPr>
-                <w:noProof/>
-                <w:webHidden/>
-              </w:rPr>
-              <w:fldChar w:fldCharType="end"/>
-            </w:r>
-          </w:hyperlink>
-        </w:p>
-        <w:p>
-          <w:pPr>
-            <w:pStyle w:val="TOC2"/>
-            <w:tabs>
-              <w:tab w:val="right" w:leader="dot" w:pos="10790"/>
-            </w:tabs>
-            <w:rPr>
-              <w:rFonts w:asciiTheme="minorHAnsi" w:eastAsiaTheme="minorEastAsia" w:hAnsiTheme="minorHAnsi" w:cstheme="minorBidi"/>
-              <w:b w:val="0"/>
-              <w:bCs w:val="0"/>
-              <w:noProof/>
-              <w:lang w:val="en-BE" w:eastAsia="en-BE"/>
-            </w:rPr>
-          </w:pPr>
-          <w:hyperlink w:anchor="_Toc84849226" w:history="1">
-            <w:r>
-              <w:rPr>
-                <w:rStyle w:val="Hyperlink"/>
-                <w:noProof/>
-              </w:rPr>
-              <w:t>2.2  28/09/2021 – 04/10/2021 ( 5 uur totaal)</w:t>
-            </w:r>
-            <w:r>
-              <w:rPr>
-                <w:noProof/>
-                <w:webHidden/>
-              </w:rPr>
-              <w:tab/>
-            </w:r>
-            <w:r>
-              <w:rPr>
-                <w:noProof/>
-                <w:webHidden/>
-              </w:rPr>
-              <w:fldChar w:fldCharType="begin"/>
-            </w:r>
-            <w:r>
-              <w:rPr>
-                <w:noProof/>
-                <w:webHidden/>
-              </w:rPr>
-              <w:instrText xml:space="preserve"> PAGEREF _Toc84849226 \h </w:instrText>
+              <w:instrText xml:space="preserve"> PAGEREF _Toc85391870 \h </w:instrText>
             </w:r>
             <w:r>
               <w:rPr>
@@ -2060,7 +1966,79 @@
               <w:lang w:val="en-BE" w:eastAsia="en-BE"/>
             </w:rPr>
           </w:pPr>
-          <w:hyperlink w:anchor="_Toc84849227" w:history="1">
+          <w:hyperlink w:anchor="_Toc85391871" w:history="1">
+            <w:r>
+              <w:rPr>
+                <w:rStyle w:val="Hyperlink"/>
+                <w:noProof/>
+              </w:rPr>
+              <w:t>2.2  28/09/2021 – 04/10/2021 ( 5 uur totaal)</w:t>
+            </w:r>
+            <w:r>
+              <w:rPr>
+                <w:noProof/>
+                <w:webHidden/>
+              </w:rPr>
+              <w:tab/>
+            </w:r>
+            <w:r>
+              <w:rPr>
+                <w:noProof/>
+                <w:webHidden/>
+              </w:rPr>
+              <w:fldChar w:fldCharType="begin"/>
+            </w:r>
+            <w:r>
+              <w:rPr>
+                <w:noProof/>
+                <w:webHidden/>
+              </w:rPr>
+              <w:instrText xml:space="preserve"> PAGEREF _Toc85391871 \h </w:instrText>
+            </w:r>
+            <w:r>
+              <w:rPr>
+                <w:noProof/>
+                <w:webHidden/>
+              </w:rPr>
+            </w:r>
+            <w:r>
+              <w:rPr>
+                <w:noProof/>
+                <w:webHidden/>
+              </w:rPr>
+              <w:fldChar w:fldCharType="separate"/>
+            </w:r>
+            <w:r>
+              <w:rPr>
+                <w:noProof/>
+                <w:webHidden/>
+              </w:rPr>
+              <w:t>5</w:t>
+            </w:r>
+            <w:r>
+              <w:rPr>
+                <w:noProof/>
+                <w:webHidden/>
+              </w:rPr>
+              <w:fldChar w:fldCharType="end"/>
+            </w:r>
+          </w:hyperlink>
+        </w:p>
+        <w:p>
+          <w:pPr>
+            <w:pStyle w:val="TOC2"/>
+            <w:tabs>
+              <w:tab w:val="right" w:leader="dot" w:pos="10790"/>
+            </w:tabs>
+            <w:rPr>
+              <w:rFonts w:asciiTheme="minorHAnsi" w:eastAsiaTheme="minorEastAsia" w:hAnsiTheme="minorHAnsi" w:cstheme="minorBidi"/>
+              <w:b w:val="0"/>
+              <w:bCs w:val="0"/>
+              <w:noProof/>
+              <w:lang w:val="en-BE" w:eastAsia="en-BE"/>
+            </w:rPr>
+          </w:pPr>
+          <w:hyperlink w:anchor="_Toc85391872" w:history="1">
             <w:r>
               <w:rPr>
                 <w:rStyle w:val="Hyperlink"/>
@@ -2087,7 +2065,7 @@
                 <w:noProof/>
                 <w:webHidden/>
               </w:rPr>
-              <w:instrText xml:space="preserve"> PAGEREF _Toc84849227 \h </w:instrText>
+              <w:instrText xml:space="preserve"> PAGEREF _Toc85391872 \h </w:instrText>
             </w:r>
             <w:r>
               <w:rPr>
@@ -2107,7 +2085,7 @@
                 <w:noProof/>
                 <w:webHidden/>
               </w:rPr>
-              <w:t>6</w:t>
+              <w:t>7</w:t>
             </w:r>
             <w:r>
               <w:rPr>
@@ -2132,13 +2110,13 @@
               <w:lang w:val="en-BE" w:eastAsia="en-BE"/>
             </w:rPr>
           </w:pPr>
-          <w:hyperlink w:anchor="_Toc84849228" w:history="1">
+          <w:hyperlink w:anchor="_Toc85391873" w:history="1">
             <w:r>
               <w:rPr>
                 <w:rStyle w:val="Hyperlink"/>
                 <w:noProof/>
               </w:rPr>
-              <w:t>2.3  12/10/2021 – 18/10/2021 (  uur totaal)</w:t>
+              <w:t>2.3  12/10/2021 – 18/10/2021 ( 8.30 uur totaal)</w:t>
             </w:r>
             <w:r>
               <w:rPr>
@@ -2159,7 +2137,7 @@
                 <w:noProof/>
                 <w:webHidden/>
               </w:rPr>
-              <w:instrText xml:space="preserve"> PAGEREF _Toc84849228 \h </w:instrText>
+              <w:instrText xml:space="preserve"> PAGEREF _Toc85391873 \h </w:instrText>
             </w:r>
             <w:r>
               <w:rPr>
@@ -2179,7 +2157,79 @@
                 <w:noProof/>
                 <w:webHidden/>
               </w:rPr>
-              <w:t>8</w:t>
+              <w:t>9</w:t>
+            </w:r>
+            <w:r>
+              <w:rPr>
+                <w:noProof/>
+                <w:webHidden/>
+              </w:rPr>
+              <w:fldChar w:fldCharType="end"/>
+            </w:r>
+          </w:hyperlink>
+        </w:p>
+        <w:p>
+          <w:pPr>
+            <w:pStyle w:val="TOC2"/>
+            <w:tabs>
+              <w:tab w:val="right" w:leader="dot" w:pos="10790"/>
+            </w:tabs>
+            <w:rPr>
+              <w:rFonts w:asciiTheme="minorHAnsi" w:eastAsiaTheme="minorEastAsia" w:hAnsiTheme="minorHAnsi" w:cstheme="minorBidi"/>
+              <w:b w:val="0"/>
+              <w:bCs w:val="0"/>
+              <w:noProof/>
+              <w:lang w:val="en-BE" w:eastAsia="en-BE"/>
+            </w:rPr>
+          </w:pPr>
+          <w:hyperlink w:anchor="_Toc85391874" w:history="1">
+            <w:r>
+              <w:rPr>
+                <w:rStyle w:val="Hyperlink"/>
+                <w:noProof/>
+              </w:rPr>
+              <w:t>2.4  19/10/2021 – 26/10/2021 (  uur totaal)</w:t>
+            </w:r>
+            <w:r>
+              <w:rPr>
+                <w:noProof/>
+                <w:webHidden/>
+              </w:rPr>
+              <w:tab/>
+            </w:r>
+            <w:r>
+              <w:rPr>
+                <w:noProof/>
+                <w:webHidden/>
+              </w:rPr>
+              <w:fldChar w:fldCharType="begin"/>
+            </w:r>
+            <w:r>
+              <w:rPr>
+                <w:noProof/>
+                <w:webHidden/>
+              </w:rPr>
+              <w:instrText xml:space="preserve"> PAGEREF _Toc85391874 \h </w:instrText>
+            </w:r>
+            <w:r>
+              <w:rPr>
+                <w:noProof/>
+                <w:webHidden/>
+              </w:rPr>
+            </w:r>
+            <w:r>
+              <w:rPr>
+                <w:noProof/>
+                <w:webHidden/>
+              </w:rPr>
+              <w:fldChar w:fldCharType="separate"/>
+            </w:r>
+            <w:r>
+              <w:rPr>
+                <w:noProof/>
+                <w:webHidden/>
+              </w:rPr>
+              <w:t>13</w:t>
             </w:r>
             <w:r>
               <w:rPr>
@@ -2541,7 +2591,7 @@
           <w:numId w:val="7"/>
         </w:numPr>
       </w:pPr>
-      <w:bookmarkStart w:id="0" w:name="_Toc84849221"/>
+      <w:bookmarkStart w:id="0" w:name="_Toc85391866"/>
       <w:r>
         <w:t>Cursus + bijkomende bronnen</w:t>
       </w:r>
@@ -2553,7 +2603,7 @@
       <w:pPr>
         <w:pStyle w:val="Header2"/>
       </w:pPr>
-      <w:bookmarkStart w:id="1" w:name="_Toc84849222"/>
+      <w:bookmarkStart w:id="1" w:name="_Toc85391867"/>
       <w:r>
         <w:t>1.1 Udemy cursus</w:t>
       </w:r>
@@ -2579,7 +2629,7 @@
       <w:pPr>
         <w:pStyle w:val="Header2"/>
       </w:pPr>
-      <w:bookmarkStart w:id="2" w:name="_Toc84849223"/>
+      <w:bookmarkStart w:id="2" w:name="_Toc85391868"/>
       <w:r>
         <w:t xml:space="preserve">1.2 </w:t>
       </w:r>
@@ -2762,9 +2812,8 @@
           <w:numId w:val="7"/>
         </w:numPr>
       </w:pPr>
-      <w:bookmarkStart w:id="3" w:name="_Toc84849224"/>
-      <w:r>
-        <w:lastRenderedPageBreak/>
+      <w:bookmarkStart w:id="3" w:name="_Toc85391869"/>
+      <w:r>
         <w:t>Logboek</w:t>
       </w:r>
       <w:bookmarkEnd w:id="3"/>
@@ -2775,9 +2824,15 @@
       <w:pPr>
         <w:pStyle w:val="Header2"/>
       </w:pPr>
-      <w:bookmarkStart w:id="4" w:name="_Toc84849225"/>
-      <w:r>
-        <w:t>2.1 20/09/2021 – 27/09/2021</w:t>
+      <w:bookmarkStart w:id="4" w:name="_Toc85391870"/>
+      <w:r>
+        <w:t xml:space="preserve">2.1 </w:t>
+      </w:r>
+      <w:r>
+        <w:t xml:space="preserve"> </w:t>
+      </w:r>
+      <w:r>
+        <w:t>20/09/2021 – 27/09/2021</w:t>
       </w:r>
       <w:r>
         <w:t xml:space="preserve"> </w:t>
@@ -3176,9 +3231,8 @@
       <w:pPr>
         <w:pStyle w:val="Header2"/>
       </w:pPr>
-      <w:bookmarkStart w:id="5" w:name="_Toc84849226"/>
-      <w:r>
-        <w:lastRenderedPageBreak/>
+      <w:bookmarkStart w:id="5" w:name="_Toc85391871"/>
+      <w:r>
         <w:t>2.</w:t>
       </w:r>
       <w:r>
@@ -3639,7 +3693,7 @@
       <w:pPr>
         <w:pStyle w:val="Header2"/>
       </w:pPr>
-      <w:bookmarkStart w:id="6" w:name="_Toc84849227"/>
+      <w:bookmarkStart w:id="6" w:name="_Toc85391872"/>
       <w:r>
         <w:lastRenderedPageBreak/>
         <w:t>2.</w:t>
@@ -4216,13 +4270,16 @@
       <w:pPr>
         <w:pStyle w:val="Header2"/>
       </w:pPr>
-      <w:bookmarkStart w:id="7" w:name="_Toc84849228"/>
+      <w:bookmarkStart w:id="7" w:name="_Toc85391873"/>
       <w:r>
         <w:lastRenderedPageBreak/>
         <w:t>2.3  12/10/2021 – 18/10/2021 (</w:t>
       </w:r>
       <w:r>
         <w:t xml:space="preserve"> 8</w:t>
+      </w:r>
+      <w:r>
+        <w:t>.30</w:t>
       </w:r>
       <w:r>
         <w:t xml:space="preserve"> uur totaal)</w:t>
@@ -5477,7 +5534,7 @@
           <w:sz w:val="24"/>
           <w:szCs w:val="24"/>
         </w:rPr>
-        <w:t>Vijfde</w:t>
+        <w:t xml:space="preserve">Vijfde </w:t>
       </w:r>
       <w:r>
         <w:rPr>
@@ -5487,7 +5544,7 @@
           <w:sz w:val="24"/>
           <w:szCs w:val="24"/>
         </w:rPr>
-        <w:t xml:space="preserve"> </w:t>
+        <w:t xml:space="preserve">deel van de cursus gedaan ( Section </w:t>
       </w:r>
       <w:r>
         <w:rPr>
@@ -5497,7 +5554,7 @@
           <w:sz w:val="24"/>
           <w:szCs w:val="24"/>
         </w:rPr>
-        <w:t xml:space="preserve">deel van de cursus gedaan ( Section </w:t>
+        <w:t>5</w:t>
       </w:r>
       <w:r>
         <w:rPr>
@@ -5507,7 +5564,7 @@
           <w:sz w:val="24"/>
           <w:szCs w:val="24"/>
         </w:rPr>
-        <w:t>5</w:t>
+        <w:t xml:space="preserve"> : </w:t>
       </w:r>
       <w:r>
         <w:rPr>
@@ -5517,7 +5574,7 @@
           <w:sz w:val="24"/>
           <w:szCs w:val="24"/>
         </w:rPr>
-        <w:t xml:space="preserve"> : </w:t>
+        <w:t>MOQ with Unit Testing</w:t>
       </w:r>
       <w:r>
         <w:rPr>
@@ -5527,16 +5584,6 @@
           <w:sz w:val="24"/>
           <w:szCs w:val="24"/>
         </w:rPr>
-        <w:t>MOQ with Unit Testing</w:t>
-      </w:r>
-      <w:r>
-        <w:rPr>
-          <w:rFonts w:cstheme="majorHAnsi"/>
-          <w:b/>
-          <w:bCs/>
-          <w:sz w:val="24"/>
-          <w:szCs w:val="24"/>
-        </w:rPr>
         <w:t>)</w:t>
       </w:r>
     </w:p>
@@ -5601,6 +5648,7 @@
       <w:r>
         <w:rPr>
           <w:rFonts w:eastAsia="Times New Roman"/>
+          <w:noProof/>
           <w:sz w:val="24"/>
           <w:szCs w:val="24"/>
           <w:lang w:eastAsia="en-BE"/>
@@ -5665,6 +5713,7 @@
       <w:r>
         <w:rPr>
           <w:rFonts w:eastAsia="Times New Roman"/>
+          <w:noProof/>
           <w:sz w:val="24"/>
           <w:szCs w:val="24"/>
           <w:lang w:eastAsia="en-BE"/>
@@ -5835,9 +5884,31 @@
           <w:sz w:val="24"/>
           <w:szCs w:val="24"/>
         </w:rPr>
-        <w:t>afgewerkt ter voorbereiding van Section 6 van E-course (met uitzondering van de opdracht)</w:t>
-      </w:r>
-      <w:r>
+        <w:t>afgewerkt ter voorbereiding van Section 6 van E-course (met uitzondering van de opdracht). (XUNIT)</w:t>
+      </w:r>
+    </w:p>
+    <w:p>
+      <w:pPr>
+        <w:rPr>
+          <w:rFonts w:eastAsia="Times New Roman"/>
+          <w:sz w:val="24"/>
+          <w:szCs w:val="24"/>
+          <w:lang w:eastAsia="en-BE"/>
+        </w:rPr>
+      </w:pPr>
+    </w:p>
+    <w:p>
+      <w:pPr>
+        <w:rPr>
+          <w:rFonts w:eastAsia="Times New Roman"/>
+          <w:sz w:val="24"/>
+          <w:szCs w:val="24"/>
+          <w:lang w:eastAsia="en-BE"/>
+        </w:rPr>
+      </w:pPr>
+    </w:p>
+    <w:p>
+      <w:pPr>
         <w:rPr>
           <w:rFonts w:cstheme="majorHAnsi"/>
           <w:b/>
@@ -5845,7 +5916,26 @@
           <w:sz w:val="24"/>
           <w:szCs w:val="24"/>
         </w:rPr>
-        <w:t>. (XUNIT)</w:t>
+      </w:pPr>
+      <w:r>
+        <w:rPr>
+          <w:rFonts w:cstheme="majorHAnsi"/>
+          <w:b/>
+          <w:bCs/>
+          <w:sz w:val="24"/>
+          <w:szCs w:val="24"/>
+        </w:rPr>
+        <w:t>Slides M²Q gastcollege nogma</w:t>
+      </w:r>
+      <w:r>
+        <w:rPr>
+          <w:rFonts w:cstheme="majorHAnsi"/>
+          <w:b/>
+          <w:bCs/>
+          <w:sz w:val="24"/>
+          <w:szCs w:val="24"/>
+        </w:rPr>
+        <w:t>als op mijn gemak bekijken</w:t>
       </w:r>
     </w:p>
     <w:p>
@@ -5870,39 +5960,13 @@
     </w:p>
     <w:p>
       <w:pPr>
-        <w:rPr>
-          <w:rFonts w:eastAsia="Times New Roman"/>
-          <w:sz w:val="24"/>
-          <w:szCs w:val="24"/>
-          <w:lang w:eastAsia="en-BE"/>
-        </w:rPr>
-      </w:pPr>
-    </w:p>
-    <w:p>
-      <w:pPr>
         <w:pStyle w:val="Header2"/>
       </w:pPr>
-      <w:r>
-        <w:t>2.</w:t>
-      </w:r>
-      <w:r>
-        <w:t>4</w:t>
-      </w:r>
-      <w:r>
-        <w:t xml:space="preserve">  1</w:t>
-      </w:r>
-      <w:r>
-        <w:t>9</w:t>
-      </w:r>
-      <w:r>
-        <w:t xml:space="preserve">/10/2021 – </w:t>
-      </w:r>
-      <w:r>
-        <w:t>26</w:t>
-      </w:r>
-      <w:r>
-        <w:t>/10/2021 (  uur totaal)</w:t>
-      </w:r>
+      <w:bookmarkStart w:id="8" w:name="_Toc85391874"/>
+      <w:r>
+        <w:t>2.4  19/10/2021 – 26/10/2021 (  uur totaal)</w:t>
+      </w:r>
+      <w:bookmarkEnd w:id="8"/>
     </w:p>
     <w:p>
       <w:pPr>
@@ -10166,6 +10230,10 @@
 </file>
 
 <file path=customXml/item1.xml><?xml version="1.0" encoding="utf-8"?>
+<b:Sources xmlns:b="http://schemas.openxmlformats.org/officeDocument/2006/bibliography" xmlns="http://schemas.openxmlformats.org/officeDocument/2006/bibliography" SelectedStyle="/APASixthEditionOfficeOnline.xsl" StyleName="APA" Version="6"/>
+</file>
+
+<file path=customXml/item2.xml><?xml version="1.0" encoding="utf-8"?>
 <?mso-contentType ?>
 <FormTemplates xmlns="http://schemas.microsoft.com/sharepoint/v3/contenttype/forms">
   <Display>DocumentLibraryForm</Display>
@@ -10174,17 +10242,7 @@
 </FormTemplates>
 </file>
 
-<file path=customXml/item2.xml><?xml version="1.0" encoding="utf-8"?>
-<b:Sources xmlns:b="http://schemas.openxmlformats.org/officeDocument/2006/bibliography" xmlns="http://schemas.openxmlformats.org/officeDocument/2006/bibliography" SelectedStyle="/APASixthEditionOfficeOnline.xsl" StyleName="APA" Version="6"/>
-</file>
-
 <file path=customXml/item3.xml><?xml version="1.0" encoding="utf-8"?>
-<p:properties xmlns:p="http://schemas.microsoft.com/office/2006/metadata/properties" xmlns:xsi="http://www.w3.org/2001/XMLSchema-instance" xmlns:pc="http://schemas.microsoft.com/office/infopath/2007/PartnerControls">
-  <documentManagement/>
-</p:properties>
-</file>
-
-<file path=customXml/item4.xml><?xml version="1.0" encoding="utf-8"?>
 <ct:contentTypeSchema xmlns:ct="http://schemas.microsoft.com/office/2006/metadata/contentType" xmlns:ma="http://schemas.microsoft.com/office/2006/metadata/properties/metaAttributes" ct:_="" ma:_="" ma:contentTypeName="Document" ma:contentTypeID="0x010100437A667303C2A4448B755C475D497366" ma:contentTypeVersion="5" ma:contentTypeDescription="Een nieuw document maken." ma:contentTypeScope="" ma:versionID="f979ce6bab067802871a47683ac5bdb0">
   <xsd:schema xmlns:xsd="http://www.w3.org/2001/XMLSchema" xmlns:xs="http://www.w3.org/2001/XMLSchema" xmlns:p="http://schemas.microsoft.com/office/2006/metadata/properties" xmlns:ns3="ed6c9ff0-05dc-406c-9ba3-be00096591c5" xmlns:ns4="538ff01a-19ad-47bc-a884-5ef0d4f1abd4" targetNamespace="http://schemas.microsoft.com/office/2006/metadata/properties" ma:root="true" ma:fieldsID="acf4c0f15aa2c17fa33ea687794cf2ea" ns3:_="" ns4:_="">
     <xsd:import namespace="ed6c9ff0-05dc-406c-9ba3-be00096591c5"/>
@@ -10355,7 +10413,21 @@
 </ct:contentTypeSchema>
 </file>
 
+<file path=customXml/item4.xml><?xml version="1.0" encoding="utf-8"?>
+<p:properties xmlns:p="http://schemas.microsoft.com/office/2006/metadata/properties" xmlns:xsi="http://www.w3.org/2001/XMLSchema-instance" xmlns:pc="http://schemas.microsoft.com/office/infopath/2007/PartnerControls">
+  <documentManagement/>
+</p:properties>
+</file>
+
 <file path=customXml/itemProps1.xml><?xml version="1.0" encoding="utf-8"?>
+<ds:datastoreItem xmlns:ds="http://schemas.openxmlformats.org/officeDocument/2006/customXml" ds:itemID="{421EEE29-5941-475C-B09D-742716721A69}">
+  <ds:schemaRefs>
+    <ds:schemaRef ds:uri="http://schemas.openxmlformats.org/officeDocument/2006/bibliography"/>
+  </ds:schemaRefs>
+</ds:datastoreItem>
+</file>
+
+<file path=customXml/itemProps2.xml><?xml version="1.0" encoding="utf-8"?>
 <ds:datastoreItem xmlns:ds="http://schemas.openxmlformats.org/officeDocument/2006/customXml" ds:itemID="{7FDA5B8B-D5E5-480D-951A-04605EBDF60F}">
   <ds:schemaRefs>
     <ds:schemaRef ds:uri="http://schemas.microsoft.com/sharepoint/v3/contenttype/forms"/>
@@ -10363,24 +10435,7 @@
 </ds:datastoreItem>
 </file>
 
-<file path=customXml/itemProps2.xml><?xml version="1.0" encoding="utf-8"?>
-<ds:datastoreItem xmlns:ds="http://schemas.openxmlformats.org/officeDocument/2006/customXml" ds:itemID="{421EEE29-5941-475C-B09D-742716721A69}">
-  <ds:schemaRefs>
-    <ds:schemaRef ds:uri="http://schemas.openxmlformats.org/officeDocument/2006/bibliography"/>
-  </ds:schemaRefs>
-</ds:datastoreItem>
-</file>
-
 <file path=customXml/itemProps3.xml><?xml version="1.0" encoding="utf-8"?>
-<ds:datastoreItem xmlns:ds="http://schemas.openxmlformats.org/officeDocument/2006/customXml" ds:itemID="{CBD348DC-98DA-4004-8F63-30B02DAA0E87}">
-  <ds:schemaRefs>
-    <ds:schemaRef ds:uri="http://schemas.microsoft.com/office/2006/metadata/properties"/>
-    <ds:schemaRef ds:uri="http://schemas.microsoft.com/office/infopath/2007/PartnerControls"/>
-  </ds:schemaRefs>
-</ds:datastoreItem>
-</file>
-
-<file path=customXml/itemProps4.xml><?xml version="1.0" encoding="utf-8"?>
 <ds:datastoreItem xmlns:ds="http://schemas.openxmlformats.org/officeDocument/2006/customXml" ds:itemID="{1F186310-08DB-4DEF-94F9-3DF757E5EACC}">
   <ds:schemaRefs>
     <ds:schemaRef ds:uri="http://schemas.microsoft.com/office/2006/metadata/contentType"/>
@@ -10397,4 +10452,13 @@
     <ds:schemaRef ds:uri="http://schemas.microsoft.com/internal/obd"/>
   </ds:schemaRefs>
 </ds:datastoreItem>
+</file>
+
+<file path=customXml/itemProps4.xml><?xml version="1.0" encoding="utf-8"?>
+<ds:datastoreItem xmlns:ds="http://schemas.openxmlformats.org/officeDocument/2006/customXml" ds:itemID="{CBD348DC-98DA-4004-8F63-30B02DAA0E87}">
+  <ds:schemaRefs>
+    <ds:schemaRef ds:uri="http://schemas.microsoft.com/office/2006/metadata/properties"/>
+    <ds:schemaRef ds:uri="http://schemas.microsoft.com/office/infopath/2007/PartnerControls"/>
+  </ds:schemaRefs>
+</ds:datastoreItem>
 </file>
</xml_diff>

<commit_message>
Log - Gastcollege BDD + XUnit setup en eerste testen
Gastcollege gevolgd : "BDD"
Online cursus verder gevolgd - XUnit Test framework
Eigen verdiepende onderzoek gedaan naar verschillen tussen XUnit & NUnit
</commit_message>
<xml_diff>
--- a/Logboek  - Miels Jimmy.docx
+++ b/Logboek  - Miels Jimmy.docx
@@ -1587,7 +1587,7 @@
             </w:rPr>
             <w:fldChar w:fldCharType="separate"/>
           </w:r>
-          <w:hyperlink w:anchor="_Toc85391866" w:history="1">
+          <w:hyperlink w:anchor="_Toc85642562" w:history="1">
             <w:r>
               <w:rPr>
                 <w:rStyle w:val="Hyperlink"/>
@@ -1628,7 +1628,7 @@
               <w:rPr>
                 <w:webHidden/>
               </w:rPr>
-              <w:instrText xml:space="preserve"> PAGEREF _Toc85391866 \h </w:instrText>
+              <w:instrText xml:space="preserve"> PAGEREF _Toc85642562 \h </w:instrText>
             </w:r>
             <w:r>
               <w:rPr>
@@ -1669,7 +1669,7 @@
               <w:lang w:val="en-BE" w:eastAsia="en-BE"/>
             </w:rPr>
           </w:pPr>
-          <w:hyperlink w:anchor="_Toc85391867" w:history="1">
+          <w:hyperlink w:anchor="_Toc85642563" w:history="1">
             <w:r>
               <w:rPr>
                 <w:rStyle w:val="Hyperlink"/>
@@ -1696,7 +1696,7 @@
                 <w:noProof/>
                 <w:webHidden/>
               </w:rPr>
-              <w:instrText xml:space="preserve"> PAGEREF _Toc85391867 \h </w:instrText>
+              <w:instrText xml:space="preserve"> PAGEREF _Toc85642563 \h </w:instrText>
             </w:r>
             <w:r>
               <w:rPr>
@@ -1741,7 +1741,7 @@
               <w:lang w:val="en-BE" w:eastAsia="en-BE"/>
             </w:rPr>
           </w:pPr>
-          <w:hyperlink w:anchor="_Toc85391868" w:history="1">
+          <w:hyperlink w:anchor="_Toc85642564" w:history="1">
             <w:r>
               <w:rPr>
                 <w:rStyle w:val="Hyperlink"/>
@@ -1768,7 +1768,7 @@
                 <w:noProof/>
                 <w:webHidden/>
               </w:rPr>
-              <w:instrText xml:space="preserve"> PAGEREF _Toc85391868 \h </w:instrText>
+              <w:instrText xml:space="preserve"> PAGEREF _Toc85642564 \h </w:instrText>
             </w:r>
             <w:r>
               <w:rPr>
@@ -1812,7 +1812,7 @@
               <w:lang w:val="en-BE" w:eastAsia="en-BE"/>
             </w:rPr>
           </w:pPr>
-          <w:hyperlink w:anchor="_Toc85391869" w:history="1">
+          <w:hyperlink w:anchor="_Toc85642565" w:history="1">
             <w:r>
               <w:rPr>
                 <w:rStyle w:val="Hyperlink"/>
@@ -1853,7 +1853,7 @@
               <w:rPr>
                 <w:webHidden/>
               </w:rPr>
-              <w:instrText xml:space="preserve"> PAGEREF _Toc85391869 \h </w:instrText>
+              <w:instrText xml:space="preserve"> PAGEREF _Toc85642565 \h </w:instrText>
             </w:r>
             <w:r>
               <w:rPr>
@@ -1894,7 +1894,7 @@
               <w:lang w:val="en-BE" w:eastAsia="en-BE"/>
             </w:rPr>
           </w:pPr>
-          <w:hyperlink w:anchor="_Toc85391870" w:history="1">
+          <w:hyperlink w:anchor="_Toc85642566" w:history="1">
             <w:r>
               <w:rPr>
                 <w:rStyle w:val="Hyperlink"/>
@@ -1921,7 +1921,7 @@
                 <w:noProof/>
                 <w:webHidden/>
               </w:rPr>
-              <w:instrText xml:space="preserve"> PAGEREF _Toc85391870 \h </w:instrText>
+              <w:instrText xml:space="preserve"> PAGEREF _Toc85642566 \h </w:instrText>
             </w:r>
             <w:r>
               <w:rPr>
@@ -1966,7 +1966,7 @@
               <w:lang w:val="en-BE" w:eastAsia="en-BE"/>
             </w:rPr>
           </w:pPr>
-          <w:hyperlink w:anchor="_Toc85391871" w:history="1">
+          <w:hyperlink w:anchor="_Toc85642567" w:history="1">
             <w:r>
               <w:rPr>
                 <w:rStyle w:val="Hyperlink"/>
@@ -1993,7 +1993,7 @@
                 <w:noProof/>
                 <w:webHidden/>
               </w:rPr>
-              <w:instrText xml:space="preserve"> PAGEREF _Toc85391871 \h </w:instrText>
+              <w:instrText xml:space="preserve"> PAGEREF _Toc85642567 \h </w:instrText>
             </w:r>
             <w:r>
               <w:rPr>
@@ -2038,7 +2038,7 @@
               <w:lang w:val="en-BE" w:eastAsia="en-BE"/>
             </w:rPr>
           </w:pPr>
-          <w:hyperlink w:anchor="_Toc85391872" w:history="1">
+          <w:hyperlink w:anchor="_Toc85642568" w:history="1">
             <w:r>
               <w:rPr>
                 <w:rStyle w:val="Hyperlink"/>
@@ -2065,7 +2065,7 @@
                 <w:noProof/>
                 <w:webHidden/>
               </w:rPr>
-              <w:instrText xml:space="preserve"> PAGEREF _Toc85391872 \h </w:instrText>
+              <w:instrText xml:space="preserve"> PAGEREF _Toc85642568 \h </w:instrText>
             </w:r>
             <w:r>
               <w:rPr>
@@ -2110,7 +2110,7 @@
               <w:lang w:val="en-BE" w:eastAsia="en-BE"/>
             </w:rPr>
           </w:pPr>
-          <w:hyperlink w:anchor="_Toc85391873" w:history="1">
+          <w:hyperlink w:anchor="_Toc85642569" w:history="1">
             <w:r>
               <w:rPr>
                 <w:rStyle w:val="Hyperlink"/>
@@ -2137,7 +2137,7 @@
                 <w:noProof/>
                 <w:webHidden/>
               </w:rPr>
-              <w:instrText xml:space="preserve"> PAGEREF _Toc85391873 \h </w:instrText>
+              <w:instrText xml:space="preserve"> PAGEREF _Toc85642569 \h </w:instrText>
             </w:r>
             <w:r>
               <w:rPr>
@@ -2182,7 +2182,7 @@
               <w:lang w:val="en-BE" w:eastAsia="en-BE"/>
             </w:rPr>
           </w:pPr>
-          <w:hyperlink w:anchor="_Toc85391874" w:history="1">
+          <w:hyperlink w:anchor="_Toc85642570" w:history="1">
             <w:r>
               <w:rPr>
                 <w:rStyle w:val="Hyperlink"/>
@@ -2209,7 +2209,7 @@
                 <w:noProof/>
                 <w:webHidden/>
               </w:rPr>
-              <w:instrText xml:space="preserve"> PAGEREF _Toc85391874 \h </w:instrText>
+              <w:instrText xml:space="preserve"> PAGEREF _Toc85642570 \h </w:instrText>
             </w:r>
             <w:r>
               <w:rPr>
@@ -2591,7 +2591,7 @@
           <w:numId w:val="7"/>
         </w:numPr>
       </w:pPr>
-      <w:bookmarkStart w:id="0" w:name="_Toc85391866"/>
+      <w:bookmarkStart w:id="0" w:name="_Toc85642562"/>
       <w:r>
         <w:t>Cursus + bijkomende bronnen</w:t>
       </w:r>
@@ -2603,7 +2603,7 @@
       <w:pPr>
         <w:pStyle w:val="Header2"/>
       </w:pPr>
-      <w:bookmarkStart w:id="1" w:name="_Toc85391867"/>
+      <w:bookmarkStart w:id="1" w:name="_Toc85642563"/>
       <w:r>
         <w:t>1.1 Udemy cursus</w:t>
       </w:r>
@@ -2629,7 +2629,7 @@
       <w:pPr>
         <w:pStyle w:val="Header2"/>
       </w:pPr>
-      <w:bookmarkStart w:id="2" w:name="_Toc85391868"/>
+      <w:bookmarkStart w:id="2" w:name="_Toc85642564"/>
       <w:r>
         <w:t xml:space="preserve">1.2 </w:t>
       </w:r>
@@ -2654,6 +2654,11 @@
     </w:p>
     <w:p/>
     <w:p>
+      <w:pPr>
+        <w:rPr>
+          <w:rStyle w:val="Hyperlink"/>
+        </w:rPr>
+      </w:pPr>
       <w:hyperlink r:id="rId14" w:history="1">
         <w:r>
           <w:rPr>
@@ -2664,6 +2669,7 @@
       </w:hyperlink>
     </w:p>
     <w:p/>
+    <w:p/>
     <w:p>
       <w:pPr>
         <w:spacing w:line="480" w:lineRule="auto"/>
@@ -2716,6 +2722,18 @@
           <w:lang w:val="en-BE" w:eastAsia="en-BE"/>
         </w:rPr>
       </w:pPr>
+    </w:p>
+    <w:p>
+      <w:pPr>
+        <w:spacing w:line="480" w:lineRule="auto"/>
+        <w:ind w:left="720" w:hanging="720"/>
+        <w:rPr>
+          <w:rFonts w:ascii="Times New Roman" w:eastAsia="Times New Roman" w:hAnsi="Times New Roman"/>
+          <w:sz w:val="24"/>
+          <w:szCs w:val="24"/>
+          <w:lang w:val="en-BE" w:eastAsia="en-BE"/>
+        </w:rPr>
+      </w:pPr>
       <w:r>
         <w:rPr>
           <w:rFonts w:ascii="Times New Roman" w:eastAsia="Times New Roman" w:hAnsi="Times New Roman"/>
@@ -2765,6 +2783,303 @@
         </w:rPr>
         <w:t xml:space="preserve"> Publishing.</w:t>
       </w:r>
+    </w:p>
+    <w:p>
+      <w:pPr>
+        <w:spacing w:line="480" w:lineRule="auto"/>
+        <w:ind w:left="720" w:hanging="720"/>
+        <w:rPr>
+          <w:rFonts w:ascii="Times New Roman" w:eastAsia="Times New Roman" w:hAnsi="Times New Roman"/>
+          <w:sz w:val="24"/>
+          <w:szCs w:val="24"/>
+          <w:lang w:val="en-BE" w:eastAsia="en-BE"/>
+        </w:rPr>
+      </w:pPr>
+      <w:r>
+        <w:rPr>
+          <w:rFonts w:ascii="Times New Roman" w:eastAsia="Times New Roman" w:hAnsi="Times New Roman"/>
+          <w:i/>
+          <w:iCs/>
+          <w:sz w:val="24"/>
+          <w:szCs w:val="24"/>
+          <w:lang w:val="en-BE" w:eastAsia="en-BE"/>
+        </w:rPr>
+        <w:t>Comparing xUnit.net to other frameworks</w:t>
+      </w:r>
+      <w:r>
+        <w:rPr>
+          <w:rFonts w:ascii="Times New Roman" w:eastAsia="Times New Roman" w:hAnsi="Times New Roman"/>
+          <w:sz w:val="24"/>
+          <w:szCs w:val="24"/>
+          <w:lang w:val="en-BE" w:eastAsia="en-BE"/>
+        </w:rPr>
+        <w:t>. (</w:t>
+      </w:r>
+      <w:proofErr w:type="spellStart"/>
+      <w:r>
+        <w:rPr>
+          <w:rFonts w:ascii="Times New Roman" w:eastAsia="Times New Roman" w:hAnsi="Times New Roman"/>
+          <w:sz w:val="24"/>
+          <w:szCs w:val="24"/>
+          <w:lang w:val="en-BE" w:eastAsia="en-BE"/>
+        </w:rPr>
+        <w:t>z.d</w:t>
+      </w:r>
+      <w:proofErr w:type="spellEnd"/>
+      <w:r>
+        <w:rPr>
+          <w:rFonts w:ascii="Times New Roman" w:eastAsia="Times New Roman" w:hAnsi="Times New Roman"/>
+          <w:sz w:val="24"/>
+          <w:szCs w:val="24"/>
+          <w:lang w:val="en-BE" w:eastAsia="en-BE"/>
+        </w:rPr>
+        <w:t xml:space="preserve">.). XUnit.Net. </w:t>
+      </w:r>
+      <w:proofErr w:type="spellStart"/>
+      <w:r>
+        <w:rPr>
+          <w:rFonts w:ascii="Times New Roman" w:eastAsia="Times New Roman" w:hAnsi="Times New Roman"/>
+          <w:sz w:val="24"/>
+          <w:szCs w:val="24"/>
+          <w:lang w:val="en-BE" w:eastAsia="en-BE"/>
+        </w:rPr>
+        <w:t>Geraadpleegd</w:t>
+      </w:r>
+      <w:proofErr w:type="spellEnd"/>
+      <w:r>
+        <w:rPr>
+          <w:rFonts w:ascii="Times New Roman" w:eastAsia="Times New Roman" w:hAnsi="Times New Roman"/>
+          <w:sz w:val="24"/>
+          <w:szCs w:val="24"/>
+          <w:lang w:val="en-BE" w:eastAsia="en-BE"/>
+        </w:rPr>
+        <w:t xml:space="preserve"> op 20 </w:t>
+      </w:r>
+      <w:proofErr w:type="spellStart"/>
+      <w:r>
+        <w:rPr>
+          <w:rFonts w:ascii="Times New Roman" w:eastAsia="Times New Roman" w:hAnsi="Times New Roman"/>
+          <w:sz w:val="24"/>
+          <w:szCs w:val="24"/>
+          <w:lang w:val="en-BE" w:eastAsia="en-BE"/>
+        </w:rPr>
+        <w:t>oktober</w:t>
+      </w:r>
+      <w:proofErr w:type="spellEnd"/>
+      <w:r>
+        <w:rPr>
+          <w:rFonts w:ascii="Times New Roman" w:eastAsia="Times New Roman" w:hAnsi="Times New Roman"/>
+          <w:sz w:val="24"/>
+          <w:szCs w:val="24"/>
+          <w:lang w:val="en-BE" w:eastAsia="en-BE"/>
+        </w:rPr>
+        <w:t xml:space="preserve"> 2021, van </w:t>
+      </w:r>
+      <w:hyperlink r:id="rId15" w:history="1">
+        <w:r>
+          <w:rPr>
+            <w:rStyle w:val="Hyperlink"/>
+            <w:rFonts w:ascii="Times New Roman" w:eastAsia="Times New Roman" w:hAnsi="Times New Roman"/>
+            <w:sz w:val="24"/>
+            <w:szCs w:val="24"/>
+            <w:lang w:val="en-BE" w:eastAsia="en-BE"/>
+          </w:rPr>
+          <w:t>https://xunit.net/docs/comparisons</w:t>
+        </w:r>
+      </w:hyperlink>
+    </w:p>
+    <w:p>
+      <w:pPr>
+        <w:spacing w:line="480" w:lineRule="auto"/>
+        <w:ind w:left="720" w:hanging="720"/>
+        <w:rPr>
+          <w:rFonts w:ascii="Times New Roman" w:eastAsia="Times New Roman" w:hAnsi="Times New Roman"/>
+          <w:sz w:val="24"/>
+          <w:szCs w:val="24"/>
+          <w:lang w:val="en-BE" w:eastAsia="en-BE"/>
+        </w:rPr>
+      </w:pPr>
+    </w:p>
+    <w:p>
+      <w:pPr>
+        <w:spacing w:line="480" w:lineRule="auto"/>
+        <w:ind w:left="720" w:hanging="720"/>
+        <w:rPr>
+          <w:rFonts w:ascii="Times New Roman" w:eastAsia="Times New Roman" w:hAnsi="Times New Roman"/>
+          <w:sz w:val="24"/>
+          <w:szCs w:val="24"/>
+          <w:lang w:val="en-BE" w:eastAsia="en-BE"/>
+        </w:rPr>
+      </w:pPr>
+      <w:r>
+        <w:rPr>
+          <w:rFonts w:ascii="Times New Roman" w:eastAsia="Times New Roman" w:hAnsi="Times New Roman"/>
+          <w:sz w:val="24"/>
+          <w:szCs w:val="24"/>
+          <w:lang w:val="en-BE" w:eastAsia="en-BE"/>
+        </w:rPr>
+        <w:t xml:space="preserve">Mathurin, C. (2019, 30 </w:t>
+      </w:r>
+      <w:proofErr w:type="spellStart"/>
+      <w:r>
+        <w:rPr>
+          <w:rFonts w:ascii="Times New Roman" w:eastAsia="Times New Roman" w:hAnsi="Times New Roman"/>
+          <w:sz w:val="24"/>
+          <w:szCs w:val="24"/>
+          <w:lang w:val="en-BE" w:eastAsia="en-BE"/>
+        </w:rPr>
+        <w:t>maart</w:t>
+      </w:r>
+      <w:proofErr w:type="spellEnd"/>
+      <w:r>
+        <w:rPr>
+          <w:rFonts w:ascii="Times New Roman" w:eastAsia="Times New Roman" w:hAnsi="Times New Roman"/>
+          <w:sz w:val="24"/>
+          <w:szCs w:val="24"/>
+          <w:lang w:val="en-BE" w:eastAsia="en-BE"/>
+        </w:rPr>
+        <w:t xml:space="preserve">). </w:t>
+      </w:r>
+      <w:r>
+        <w:rPr>
+          <w:rFonts w:ascii="Times New Roman" w:eastAsia="Times New Roman" w:hAnsi="Times New Roman"/>
+          <w:i/>
+          <w:iCs/>
+          <w:sz w:val="24"/>
+          <w:szCs w:val="24"/>
+          <w:lang w:val="en-BE" w:eastAsia="en-BE"/>
+        </w:rPr>
+        <w:t xml:space="preserve">NET Core 2: Why </w:t>
+      </w:r>
+      <w:proofErr w:type="spellStart"/>
+      <w:r>
+        <w:rPr>
+          <w:rFonts w:ascii="Times New Roman" w:eastAsia="Times New Roman" w:hAnsi="Times New Roman"/>
+          <w:i/>
+          <w:iCs/>
+          <w:sz w:val="24"/>
+          <w:szCs w:val="24"/>
+          <w:lang w:val="en-BE" w:eastAsia="en-BE"/>
+        </w:rPr>
+        <w:t>xUnit</w:t>
+      </w:r>
+      <w:proofErr w:type="spellEnd"/>
+      <w:r>
+        <w:rPr>
+          <w:rFonts w:ascii="Times New Roman" w:eastAsia="Times New Roman" w:hAnsi="Times New Roman"/>
+          <w:i/>
+          <w:iCs/>
+          <w:sz w:val="24"/>
+          <w:szCs w:val="24"/>
+          <w:lang w:val="en-BE" w:eastAsia="en-BE"/>
+        </w:rPr>
+        <w:t xml:space="preserve"> and not </w:t>
+      </w:r>
+      <w:proofErr w:type="spellStart"/>
+      <w:r>
+        <w:rPr>
+          <w:rFonts w:ascii="Times New Roman" w:eastAsia="Times New Roman" w:hAnsi="Times New Roman"/>
+          <w:i/>
+          <w:iCs/>
+          <w:sz w:val="24"/>
+          <w:szCs w:val="24"/>
+          <w:lang w:val="en-BE" w:eastAsia="en-BE"/>
+        </w:rPr>
+        <w:t>NUnit</w:t>
+      </w:r>
+      <w:proofErr w:type="spellEnd"/>
+      <w:r>
+        <w:rPr>
+          <w:rFonts w:ascii="Times New Roman" w:eastAsia="Times New Roman" w:hAnsi="Times New Roman"/>
+          <w:i/>
+          <w:iCs/>
+          <w:sz w:val="24"/>
+          <w:szCs w:val="24"/>
+          <w:lang w:val="en-BE" w:eastAsia="en-BE"/>
+        </w:rPr>
+        <w:t xml:space="preserve"> or </w:t>
+      </w:r>
+      <w:proofErr w:type="spellStart"/>
+      <w:r>
+        <w:rPr>
+          <w:rFonts w:ascii="Times New Roman" w:eastAsia="Times New Roman" w:hAnsi="Times New Roman"/>
+          <w:i/>
+          <w:iCs/>
+          <w:sz w:val="24"/>
+          <w:szCs w:val="24"/>
+          <w:lang w:val="en-BE" w:eastAsia="en-BE"/>
+        </w:rPr>
+        <w:t>MSTest</w:t>
+      </w:r>
+      <w:proofErr w:type="spellEnd"/>
+      <w:r>
+        <w:rPr>
+          <w:rFonts w:ascii="Times New Roman" w:eastAsia="Times New Roman" w:hAnsi="Times New Roman"/>
+          <w:sz w:val="24"/>
+          <w:szCs w:val="24"/>
+          <w:lang w:val="en-BE" w:eastAsia="en-BE"/>
+        </w:rPr>
+        <w:t xml:space="preserve">. DEV Community. </w:t>
+      </w:r>
+      <w:proofErr w:type="spellStart"/>
+      <w:r>
+        <w:rPr>
+          <w:rFonts w:ascii="Times New Roman" w:eastAsia="Times New Roman" w:hAnsi="Times New Roman"/>
+          <w:sz w:val="24"/>
+          <w:szCs w:val="24"/>
+          <w:lang w:val="en-BE" w:eastAsia="en-BE"/>
+        </w:rPr>
+        <w:t>Geraadpleegd</w:t>
+      </w:r>
+      <w:proofErr w:type="spellEnd"/>
+      <w:r>
+        <w:rPr>
+          <w:rFonts w:ascii="Times New Roman" w:eastAsia="Times New Roman" w:hAnsi="Times New Roman"/>
+          <w:sz w:val="24"/>
+          <w:szCs w:val="24"/>
+          <w:lang w:val="en-BE" w:eastAsia="en-BE"/>
+        </w:rPr>
+        <w:t xml:space="preserve"> op 20 </w:t>
+      </w:r>
+      <w:proofErr w:type="spellStart"/>
+      <w:r>
+        <w:rPr>
+          <w:rFonts w:ascii="Times New Roman" w:eastAsia="Times New Roman" w:hAnsi="Times New Roman"/>
+          <w:sz w:val="24"/>
+          <w:szCs w:val="24"/>
+          <w:lang w:val="en-BE" w:eastAsia="en-BE"/>
+        </w:rPr>
+        <w:t>oktober</w:t>
+      </w:r>
+      <w:proofErr w:type="spellEnd"/>
+      <w:r>
+        <w:rPr>
+          <w:rFonts w:ascii="Times New Roman" w:eastAsia="Times New Roman" w:hAnsi="Times New Roman"/>
+          <w:sz w:val="24"/>
+          <w:szCs w:val="24"/>
+          <w:lang w:val="en-BE" w:eastAsia="en-BE"/>
+        </w:rPr>
+        <w:t xml:space="preserve"> 2021, van </w:t>
+      </w:r>
+      <w:hyperlink r:id="rId16" w:history="1">
+        <w:r>
+          <w:rPr>
+            <w:rStyle w:val="Hyperlink"/>
+            <w:rFonts w:ascii="Times New Roman" w:eastAsia="Times New Roman" w:hAnsi="Times New Roman"/>
+            <w:sz w:val="24"/>
+            <w:szCs w:val="24"/>
+            <w:lang w:val="en-BE" w:eastAsia="en-BE"/>
+          </w:rPr>
+          <w:t>https://dev.to/hatsrumandcode/net-core-2-why-xunit-and-not-nunit-or-mstest--aei</w:t>
+        </w:r>
+      </w:hyperlink>
+    </w:p>
+    <w:p>
+      <w:pPr>
+        <w:rPr>
+          <w:lang w:val="en-BE"/>
+        </w:rPr>
+      </w:pPr>
     </w:p>
     <w:p/>
     <w:p/>
@@ -2783,27 +3098,6 @@
     <w:p/>
     <w:p/>
     <w:p/>
-    <w:p/>
-    <w:p/>
-    <w:p/>
-    <w:p/>
-    <w:p/>
-    <w:p/>
-    <w:p/>
-    <w:p/>
-    <w:p/>
-    <w:p/>
-    <w:p/>
-    <w:p/>
-    <w:p/>
-    <w:p/>
-    <w:p/>
-    <w:p/>
-    <w:p/>
-    <w:p/>
-    <w:p/>
-    <w:p/>
-    <w:p/>
     <w:p>
       <w:pPr>
         <w:pStyle w:val="Heading1"/>
@@ -2812,9 +3106,13 @@
           <w:numId w:val="7"/>
         </w:numPr>
       </w:pPr>
-      <w:bookmarkStart w:id="3" w:name="_Toc85391869"/>
-      <w:r>
-        <w:t>Logboek</w:t>
+      <w:bookmarkStart w:id="3" w:name="_Toc85642565"/>
+      <w:r>
+        <w:lastRenderedPageBreak/>
+        <w:t>Lo</w:t>
+      </w:r>
+      <w:r>
+        <w:t>gboek</w:t>
       </w:r>
       <w:bookmarkEnd w:id="3"/>
     </w:p>
@@ -2824,7 +3122,7 @@
       <w:pPr>
         <w:pStyle w:val="Header2"/>
       </w:pPr>
-      <w:bookmarkStart w:id="4" w:name="_Toc85391870"/>
+      <w:bookmarkStart w:id="4" w:name="_Toc85642566"/>
       <w:r>
         <w:t xml:space="preserve">2.1 </w:t>
       </w:r>
@@ -3089,7 +3387,7 @@
                     <pic:cNvPicPr/>
                   </pic:nvPicPr>
                   <pic:blipFill>
-                    <a:blip r:embed="rId15"/>
+                    <a:blip r:embed="rId17"/>
                     <a:stretch>
                       <a:fillRect/>
                     </a:stretch>
@@ -3231,8 +3529,9 @@
       <w:pPr>
         <w:pStyle w:val="Header2"/>
       </w:pPr>
-      <w:bookmarkStart w:id="5" w:name="_Toc85391871"/>
-      <w:r>
+      <w:bookmarkStart w:id="5" w:name="_Toc85642567"/>
+      <w:r>
+        <w:lastRenderedPageBreak/>
         <w:t>2.</w:t>
       </w:r>
       <w:r>
@@ -3381,7 +3680,7 @@
           <w:szCs w:val="24"/>
         </w:rPr>
       </w:pPr>
-      <w:hyperlink r:id="rId16" w:history="1">
+      <w:hyperlink r:id="rId18" w:history="1">
         <w:r>
           <w:rPr>
             <w:rStyle w:val="Hyperlink"/>
@@ -3442,7 +3741,7 @@
                     <pic:cNvPicPr/>
                   </pic:nvPicPr>
                   <pic:blipFill>
-                    <a:blip r:embed="rId17"/>
+                    <a:blip r:embed="rId19"/>
                     <a:stretch>
                       <a:fillRect/>
                     </a:stretch>
@@ -3547,7 +3846,7 @@
                     <pic:cNvPicPr/>
                   </pic:nvPicPr>
                   <pic:blipFill>
-                    <a:blip r:embed="rId18"/>
+                    <a:blip r:embed="rId20"/>
                     <a:stretch>
                       <a:fillRect/>
                     </a:stretch>
@@ -3619,7 +3918,7 @@
                     <pic:cNvPicPr/>
                   </pic:nvPicPr>
                   <pic:blipFill>
-                    <a:blip r:embed="rId19"/>
+                    <a:blip r:embed="rId21"/>
                     <a:stretch>
                       <a:fillRect/>
                     </a:stretch>
@@ -3693,7 +3992,7 @@
       <w:pPr>
         <w:pStyle w:val="Header2"/>
       </w:pPr>
-      <w:bookmarkStart w:id="6" w:name="_Toc85391872"/>
+      <w:bookmarkStart w:id="6" w:name="_Toc85642568"/>
       <w:r>
         <w:lastRenderedPageBreak/>
         <w:t>2.</w:t>
@@ -3881,7 +4180,7 @@
           <w:lang w:eastAsia="en-BE"/>
         </w:rPr>
       </w:pPr>
-      <w:hyperlink r:id="rId20" w:history="1">
+      <w:hyperlink r:id="rId22" w:history="1">
         <w:r>
           <w:rPr>
             <w:rStyle w:val="Hyperlink"/>
@@ -3928,7 +4227,7 @@
                     <pic:cNvPicPr/>
                   </pic:nvPicPr>
                   <pic:blipFill>
-                    <a:blip r:embed="rId21"/>
+                    <a:blip r:embed="rId23"/>
                     <a:stretch>
                       <a:fillRect/>
                     </a:stretch>
@@ -4117,7 +4416,7 @@
                     <pic:cNvPicPr/>
                   </pic:nvPicPr>
                   <pic:blipFill>
-                    <a:blip r:embed="rId22"/>
+                    <a:blip r:embed="rId24"/>
                     <a:stretch>
                       <a:fillRect/>
                     </a:stretch>
@@ -4270,7 +4569,7 @@
       <w:pPr>
         <w:pStyle w:val="Header2"/>
       </w:pPr>
-      <w:bookmarkStart w:id="7" w:name="_Toc85391873"/>
+      <w:bookmarkStart w:id="7" w:name="_Toc85642569"/>
       <w:r>
         <w:lastRenderedPageBreak/>
         <w:t>2.3  12/10/2021 – 18/10/2021 (</w:t>
@@ -4575,7 +4874,7 @@
                     <pic:cNvPicPr/>
                   </pic:nvPicPr>
                   <pic:blipFill>
-                    <a:blip r:embed="rId23"/>
+                    <a:blip r:embed="rId25"/>
                     <a:stretch>
                       <a:fillRect/>
                     </a:stretch>
@@ -4756,7 +5055,7 @@
                     <pic:cNvPicPr/>
                   </pic:nvPicPr>
                   <pic:blipFill>
-                    <a:blip r:embed="rId24">
+                    <a:blip r:embed="rId26">
                       <a:extLst>
                         <a:ext uri="{28A0092B-C50C-407E-A947-70E740481C1C}">
                           <a14:useLocalDpi xmlns:a14="http://schemas.microsoft.com/office/drawing/2010/main" val="0"/>
@@ -4924,7 +5223,7 @@
                     <pic:cNvPicPr/>
                   </pic:nvPicPr>
                   <pic:blipFill>
-                    <a:blip r:embed="rId25"/>
+                    <a:blip r:embed="rId27"/>
                     <a:stretch>
                       <a:fillRect/>
                     </a:stretch>
@@ -5083,7 +5382,7 @@
                     <pic:cNvPicPr/>
                   </pic:nvPicPr>
                   <pic:blipFill>
-                    <a:blip r:embed="rId26"/>
+                    <a:blip r:embed="rId28"/>
                     <a:stretch>
                       <a:fillRect/>
                     </a:stretch>
@@ -5352,7 +5651,7 @@
                     <pic:cNvPicPr/>
                   </pic:nvPicPr>
                   <pic:blipFill>
-                    <a:blip r:embed="rId27"/>
+                    <a:blip r:embed="rId29"/>
                     <a:stretch>
                       <a:fillRect/>
                     </a:stretch>
@@ -5409,7 +5708,7 @@
                     <pic:cNvPicPr/>
                   </pic:nvPicPr>
                   <pic:blipFill>
-                    <a:blip r:embed="rId28"/>
+                    <a:blip r:embed="rId30"/>
                     <a:stretch>
                       <a:fillRect/>
                     </a:stretch>
@@ -5475,7 +5774,7 @@
                     <pic:cNvPicPr/>
                   </pic:nvPicPr>
                   <pic:blipFill>
-                    <a:blip r:embed="rId29"/>
+                    <a:blip r:embed="rId31"/>
                     <a:stretch>
                       <a:fillRect/>
                     </a:stretch>
@@ -5670,7 +5969,7 @@
                     <pic:cNvPicPr/>
                   </pic:nvPicPr>
                   <pic:blipFill>
-                    <a:blip r:embed="rId30"/>
+                    <a:blip r:embed="rId32"/>
                     <a:stretch>
                       <a:fillRect/>
                     </a:stretch>
@@ -5734,7 +6033,7 @@
                     <pic:cNvPicPr/>
                   </pic:nvPicPr>
                   <pic:blipFill>
-                    <a:blip r:embed="rId31"/>
+                    <a:blip r:embed="rId33"/>
                     <a:stretch>
                       <a:fillRect/>
                     </a:stretch>
@@ -5962,7 +6261,7 @@
       <w:pPr>
         <w:pStyle w:val="Header2"/>
       </w:pPr>
-      <w:bookmarkStart w:id="8" w:name="_Toc85391874"/>
+      <w:bookmarkStart w:id="8" w:name="_Toc85642570"/>
       <w:r>
         <w:t>2.4  19/10/2021 – 26/10/2021 (  uur totaal)</w:t>
       </w:r>
@@ -5978,9 +6277,539 @@
         </w:rPr>
       </w:pPr>
     </w:p>
+    <w:p>
+      <w:pPr>
+        <w:spacing w:line="480" w:lineRule="auto"/>
+        <w:rPr>
+          <w:rFonts w:eastAsia="Times New Roman"/>
+          <w:sz w:val="24"/>
+          <w:szCs w:val="24"/>
+          <w:lang w:eastAsia="en-BE"/>
+        </w:rPr>
+      </w:pPr>
+    </w:p>
+    <w:p>
+      <w:pPr>
+        <w:rPr>
+          <w:rFonts w:cstheme="majorHAnsi"/>
+          <w:b/>
+          <w:bCs/>
+          <w:sz w:val="24"/>
+          <w:szCs w:val="24"/>
+        </w:rPr>
+      </w:pPr>
+      <w:r>
+        <w:rPr>
+          <w:rFonts w:cstheme="majorHAnsi"/>
+          <w:b/>
+          <w:bCs/>
+          <w:sz w:val="24"/>
+          <w:szCs w:val="24"/>
+        </w:rPr>
+        <w:t xml:space="preserve">Gastcollege : </w:t>
+      </w:r>
+      <w:r>
+        <w:rPr>
+          <w:rStyle w:val="Strong"/>
+          <w:rFonts w:ascii="Arial" w:hAnsi="Arial" w:cs="Arial"/>
+          <w:color w:val="404040"/>
+          <w:spacing w:val="5"/>
+          <w:sz w:val="23"/>
+          <w:szCs w:val="23"/>
+          <w:bdr w:val="none" w:sz="0" w:space="0" w:color="auto" w:frame="1"/>
+          <w:shd w:val="clear" w:color="auto" w:fill="FFFFFF"/>
+        </w:rPr>
+        <w:t>BDD</w:t>
+      </w:r>
+      <w:r>
+        <w:rPr>
+          <w:rFonts w:cstheme="majorHAnsi"/>
+          <w:b/>
+          <w:bCs/>
+          <w:sz w:val="24"/>
+          <w:szCs w:val="24"/>
+        </w:rPr>
+        <w:t xml:space="preserve"> </w:t>
+      </w:r>
+      <w:r>
+        <w:rPr>
+          <w:rFonts w:cstheme="majorHAnsi"/>
+          <w:b/>
+          <w:bCs/>
+          <w:sz w:val="24"/>
+          <w:szCs w:val="24"/>
+        </w:rPr>
+        <w:t>(</w:t>
+      </w:r>
+      <w:r>
+        <w:rPr>
+          <w:rFonts w:cstheme="majorHAnsi"/>
+          <w:b/>
+          <w:bCs/>
+          <w:sz w:val="24"/>
+          <w:szCs w:val="24"/>
+        </w:rPr>
+        <w:t xml:space="preserve"> Gregory Roosenboom</w:t>
+      </w:r>
+      <w:r>
+        <w:rPr>
+          <w:rFonts w:cstheme="majorHAnsi"/>
+          <w:b/>
+          <w:bCs/>
+          <w:sz w:val="24"/>
+          <w:szCs w:val="24"/>
+        </w:rPr>
+        <w:t>)</w:t>
+      </w:r>
+    </w:p>
+    <w:p>
+      <w:pPr>
+        <w:spacing w:line="480" w:lineRule="auto"/>
+        <w:rPr>
+          <w:rFonts w:eastAsia="Times New Roman"/>
+          <w:sz w:val="24"/>
+          <w:szCs w:val="24"/>
+          <w:lang w:eastAsia="en-BE"/>
+        </w:rPr>
+      </w:pPr>
+    </w:p>
+    <w:p>
+      <w:pPr>
+        <w:spacing w:line="480" w:lineRule="auto"/>
+        <w:rPr>
+          <w:rFonts w:eastAsia="Times New Roman"/>
+          <w:sz w:val="24"/>
+          <w:szCs w:val="24"/>
+          <w:lang w:eastAsia="en-BE"/>
+        </w:rPr>
+      </w:pPr>
+      <w:r>
+        <w:rPr>
+          <w:rFonts w:eastAsia="Times New Roman"/>
+          <w:sz w:val="24"/>
+          <w:szCs w:val="24"/>
+          <w:lang w:eastAsia="en-BE"/>
+        </w:rPr>
+        <w:t>Gastcollege gevolgd (14:00 – 16:</w:t>
+      </w:r>
+      <w:r>
+        <w:rPr>
+          <w:rFonts w:eastAsia="Times New Roman"/>
+          <w:sz w:val="24"/>
+          <w:szCs w:val="24"/>
+          <w:lang w:eastAsia="en-BE"/>
+        </w:rPr>
+        <w:t>30</w:t>
+      </w:r>
+      <w:r>
+        <w:rPr>
+          <w:rFonts w:eastAsia="Times New Roman"/>
+          <w:sz w:val="24"/>
+          <w:szCs w:val="24"/>
+          <w:lang w:eastAsia="en-BE"/>
+        </w:rPr>
+        <w:t>).</w:t>
+      </w:r>
+    </w:p>
+    <w:p>
+      <w:pPr>
+        <w:rPr>
+          <w:rFonts w:eastAsia="Times New Roman"/>
+          <w:sz w:val="24"/>
+          <w:szCs w:val="24"/>
+          <w:lang w:eastAsia="en-BE"/>
+        </w:rPr>
+      </w:pPr>
+      <w:r>
+        <w:rPr>
+          <w:rFonts w:eastAsia="Times New Roman"/>
+          <w:sz w:val="24"/>
+          <w:szCs w:val="24"/>
+          <w:lang w:eastAsia="en-BE"/>
+        </w:rPr>
+        <w:t>Niet aanwezig in de Teams sessie sinds ik geen netwerk verbinding kon maken op campus. Via Samy zijn Teams mee kunnen volgen.</w:t>
+      </w:r>
+    </w:p>
+    <w:p>
+      <w:pPr>
+        <w:rPr>
+          <w:rFonts w:eastAsia="Times New Roman"/>
+          <w:sz w:val="24"/>
+          <w:szCs w:val="24"/>
+          <w:lang w:eastAsia="en-BE"/>
+        </w:rPr>
+      </w:pPr>
+    </w:p>
+    <w:p>
+      <w:pPr>
+        <w:rPr>
+          <w:rFonts w:eastAsia="Times New Roman"/>
+          <w:sz w:val="24"/>
+          <w:szCs w:val="24"/>
+          <w:lang w:eastAsia="en-BE"/>
+        </w:rPr>
+      </w:pPr>
+    </w:p>
+    <w:p>
+      <w:pPr>
+        <w:spacing w:line="480" w:lineRule="auto"/>
+        <w:rPr>
+          <w:rFonts w:cstheme="majorHAnsi"/>
+          <w:b/>
+          <w:bCs/>
+          <w:sz w:val="24"/>
+          <w:szCs w:val="24"/>
+        </w:rPr>
+      </w:pPr>
+      <w:r>
+        <w:rPr>
+          <w:rFonts w:cstheme="majorHAnsi"/>
+          <w:b/>
+          <w:bCs/>
+          <w:sz w:val="24"/>
+          <w:szCs w:val="24"/>
+        </w:rPr>
+        <w:t>Zesde</w:t>
+      </w:r>
+      <w:r>
+        <w:rPr>
+          <w:rFonts w:cstheme="majorHAnsi"/>
+          <w:b/>
+          <w:bCs/>
+          <w:sz w:val="24"/>
+          <w:szCs w:val="24"/>
+        </w:rPr>
+        <w:t xml:space="preserve"> </w:t>
+      </w:r>
+      <w:r>
+        <w:rPr>
+          <w:rFonts w:cstheme="majorHAnsi"/>
+          <w:b/>
+          <w:bCs/>
+          <w:sz w:val="24"/>
+          <w:szCs w:val="24"/>
+        </w:rPr>
+        <w:t xml:space="preserve">deel van de cursus </w:t>
+      </w:r>
+      <w:r>
+        <w:rPr>
+          <w:rFonts w:cstheme="majorHAnsi"/>
+          <w:b/>
+          <w:bCs/>
+          <w:sz w:val="24"/>
+          <w:szCs w:val="24"/>
+        </w:rPr>
+        <w:t xml:space="preserve">begonnen </w:t>
+      </w:r>
+      <w:r>
+        <w:rPr>
+          <w:rFonts w:cstheme="majorHAnsi"/>
+          <w:b/>
+          <w:bCs/>
+          <w:sz w:val="24"/>
+          <w:szCs w:val="24"/>
+        </w:rPr>
+        <w:t xml:space="preserve">( Section </w:t>
+      </w:r>
+      <w:r>
+        <w:rPr>
+          <w:rFonts w:cstheme="majorHAnsi"/>
+          <w:b/>
+          <w:bCs/>
+          <w:sz w:val="24"/>
+          <w:szCs w:val="24"/>
+        </w:rPr>
+        <w:t>6</w:t>
+      </w:r>
+      <w:r>
+        <w:rPr>
+          <w:rFonts w:cstheme="majorHAnsi"/>
+          <w:b/>
+          <w:bCs/>
+          <w:sz w:val="24"/>
+          <w:szCs w:val="24"/>
+        </w:rPr>
+        <w:t xml:space="preserve">: </w:t>
+      </w:r>
+      <w:r>
+        <w:rPr>
+          <w:rFonts w:cstheme="majorHAnsi"/>
+          <w:b/>
+          <w:bCs/>
+          <w:sz w:val="24"/>
+          <w:szCs w:val="24"/>
+        </w:rPr>
+        <w:t>XUnit</w:t>
+      </w:r>
+      <w:r>
+        <w:rPr>
+          <w:rFonts w:cstheme="majorHAnsi"/>
+          <w:b/>
+          <w:bCs/>
+          <w:sz w:val="24"/>
+          <w:szCs w:val="24"/>
+        </w:rPr>
+        <w:t>)</w:t>
+      </w:r>
+    </w:p>
+    <w:p>
+      <w:pPr>
+        <w:rPr>
+          <w:rFonts w:eastAsia="Times New Roman"/>
+          <w:sz w:val="24"/>
+          <w:szCs w:val="24"/>
+          <w:lang w:eastAsia="en-BE"/>
+        </w:rPr>
+      </w:pPr>
+      <w:r>
+        <w:rPr>
+          <w:rFonts w:eastAsia="Times New Roman"/>
+          <w:sz w:val="24"/>
+          <w:szCs w:val="24"/>
+          <w:lang w:eastAsia="en-BE"/>
+        </w:rPr>
+        <w:t xml:space="preserve">Test project met XUnit opgezet met alle nodige NugetPackages. Bestanden van de NUnit test project overgebracht en de nodige naamgeving veranderd. </w:t>
+      </w:r>
+      <w:r>
+        <w:rPr>
+          <w:rFonts w:eastAsia="Times New Roman"/>
+          <w:sz w:val="24"/>
+          <w:szCs w:val="24"/>
+          <w:lang w:eastAsia="en-BE"/>
+        </w:rPr>
+        <w:t>Test klassen – product en Calculator aangepast naar de syntax van Xunit.</w:t>
+      </w:r>
+    </w:p>
+    <w:p>
+      <w:pPr>
+        <w:rPr>
+          <w:rFonts w:eastAsia="Times New Roman"/>
+          <w:sz w:val="24"/>
+          <w:szCs w:val="24"/>
+          <w:lang w:eastAsia="en-BE"/>
+        </w:rPr>
+      </w:pPr>
+    </w:p>
+    <w:p>
+      <w:pPr>
+        <w:rPr>
+          <w:rFonts w:eastAsia="Times New Roman"/>
+          <w:sz w:val="24"/>
+          <w:szCs w:val="24"/>
+          <w:lang w:eastAsia="en-BE"/>
+        </w:rPr>
+      </w:pPr>
+      <w:r>
+        <w:rPr>
+          <w:rFonts w:eastAsia="Times New Roman"/>
+          <w:sz w:val="24"/>
+          <w:szCs w:val="24"/>
+          <w:lang w:eastAsia="en-BE"/>
+        </w:rPr>
+        <w:drawing>
+          <wp:inline distT="0" distB="0" distL="0" distR="0" wp14:anchorId="60299CCE" wp14:editId="3771814C">
+            <wp:extent cx="4086795" cy="3324689"/>
+            <wp:effectExtent l="0" t="0" r="9525" b="9525"/>
+            <wp:docPr id="18" name="Picture 18" descr="Text&#10;&#10;Description automatically generated"/>
+            <wp:cNvGraphicFramePr>
+              <a:graphicFrameLocks xmlns:a="http://schemas.openxmlformats.org/drawingml/2006/main" noChangeAspect="1"/>
+            </wp:cNvGraphicFramePr>
+            <a:graphic xmlns:a="http://schemas.openxmlformats.org/drawingml/2006/main">
+              <a:graphicData uri="http://schemas.openxmlformats.org/drawingml/2006/picture">
+                <pic:pic xmlns:pic="http://schemas.openxmlformats.org/drawingml/2006/picture">
+                  <pic:nvPicPr>
+                    <pic:cNvPr id="18" name="Picture 18" descr="Text&#10;&#10;Description automatically generated"/>
+                    <pic:cNvPicPr/>
+                  </pic:nvPicPr>
+                  <pic:blipFill>
+                    <a:blip r:embed="rId34"/>
+                    <a:stretch>
+                      <a:fillRect/>
+                    </a:stretch>
+                  </pic:blipFill>
+                  <pic:spPr>
+                    <a:xfrm>
+                      <a:off x="0" y="0"/>
+                      <a:ext cx="4086795" cy="3324689"/>
+                    </a:xfrm>
+                    <a:prstGeom prst="rect">
+                      <a:avLst/>
+                    </a:prstGeom>
+                  </pic:spPr>
+                </pic:pic>
+              </a:graphicData>
+            </a:graphic>
+          </wp:inline>
+        </w:drawing>
+      </w:r>
+    </w:p>
+    <w:p>
+      <w:pPr>
+        <w:rPr>
+          <w:rFonts w:eastAsia="Times New Roman"/>
+          <w:sz w:val="24"/>
+          <w:szCs w:val="24"/>
+          <w:lang w:eastAsia="en-BE"/>
+        </w:rPr>
+      </w:pPr>
+    </w:p>
+    <w:p>
+      <w:pPr>
+        <w:rPr>
+          <w:rFonts w:eastAsia="Times New Roman"/>
+          <w:sz w:val="24"/>
+          <w:szCs w:val="24"/>
+          <w:lang w:eastAsia="en-BE"/>
+        </w:rPr>
+      </w:pPr>
+      <w:r>
+        <w:rPr>
+          <w:rFonts w:eastAsia="Times New Roman"/>
+          <w:sz w:val="24"/>
+          <w:szCs w:val="24"/>
+          <w:lang w:eastAsia="en-BE"/>
+        </w:rPr>
+        <w:lastRenderedPageBreak/>
+        <w:drawing>
+          <wp:inline distT="0" distB="0" distL="0" distR="0" wp14:anchorId="78F0B475" wp14:editId="4547E5D0">
+            <wp:extent cx="4620270" cy="2048161"/>
+            <wp:effectExtent l="0" t="0" r="8890" b="9525"/>
+            <wp:docPr id="17" name="Picture 17" descr="Graphical user interface, application, Teams&#10;&#10;Description automatically generated"/>
+            <wp:cNvGraphicFramePr>
+              <a:graphicFrameLocks xmlns:a="http://schemas.openxmlformats.org/drawingml/2006/main" noChangeAspect="1"/>
+            </wp:cNvGraphicFramePr>
+            <a:graphic xmlns:a="http://schemas.openxmlformats.org/drawingml/2006/main">
+              <a:graphicData uri="http://schemas.openxmlformats.org/drawingml/2006/picture">
+                <pic:pic xmlns:pic="http://schemas.openxmlformats.org/drawingml/2006/picture">
+                  <pic:nvPicPr>
+                    <pic:cNvPr id="17" name="Picture 17" descr="Graphical user interface, application, Teams&#10;&#10;Description automatically generated"/>
+                    <pic:cNvPicPr/>
+                  </pic:nvPicPr>
+                  <pic:blipFill>
+                    <a:blip r:embed="rId35"/>
+                    <a:stretch>
+                      <a:fillRect/>
+                    </a:stretch>
+                  </pic:blipFill>
+                  <pic:spPr>
+                    <a:xfrm>
+                      <a:off x="0" y="0"/>
+                      <a:ext cx="4620270" cy="2048161"/>
+                    </a:xfrm>
+                    <a:prstGeom prst="rect">
+                      <a:avLst/>
+                    </a:prstGeom>
+                  </pic:spPr>
+                </pic:pic>
+              </a:graphicData>
+            </a:graphic>
+          </wp:inline>
+        </w:drawing>
+      </w:r>
+    </w:p>
+    <w:p>
+      <w:pPr>
+        <w:rPr>
+          <w:rFonts w:eastAsia="Times New Roman"/>
+          <w:sz w:val="24"/>
+          <w:szCs w:val="24"/>
+          <w:lang w:eastAsia="en-BE"/>
+        </w:rPr>
+      </w:pPr>
+    </w:p>
+    <w:p>
+      <w:pPr>
+        <w:rPr>
+          <w:rFonts w:eastAsia="Times New Roman"/>
+          <w:sz w:val="24"/>
+          <w:szCs w:val="24"/>
+          <w:lang w:eastAsia="en-BE"/>
+        </w:rPr>
+      </w:pPr>
+    </w:p>
+    <w:p>
+      <w:pPr>
+        <w:rPr>
+          <w:rFonts w:cstheme="majorHAnsi"/>
+          <w:b/>
+          <w:bCs/>
+          <w:sz w:val="24"/>
+          <w:szCs w:val="24"/>
+        </w:rPr>
+      </w:pPr>
+      <w:r>
+        <w:rPr>
+          <w:rFonts w:cstheme="majorHAnsi"/>
+          <w:b/>
+          <w:bCs/>
+          <w:sz w:val="24"/>
+          <w:szCs w:val="24"/>
+        </w:rPr>
+        <w:t>Extra : NUnit vs XUnit</w:t>
+      </w:r>
+    </w:p>
+    <w:p>
+      <w:pPr>
+        <w:rPr>
+          <w:rFonts w:cstheme="majorHAnsi"/>
+          <w:b/>
+          <w:bCs/>
+          <w:sz w:val="24"/>
+          <w:szCs w:val="24"/>
+        </w:rPr>
+      </w:pPr>
+    </w:p>
+    <w:p>
+      <w:pPr>
+        <w:rPr>
+          <w:rFonts w:eastAsia="Times New Roman"/>
+          <w:sz w:val="24"/>
+          <w:szCs w:val="24"/>
+          <w:lang w:eastAsia="en-BE"/>
+        </w:rPr>
+      </w:pPr>
+      <w:r>
+        <w:rPr>
+          <w:rFonts w:eastAsia="Times New Roman"/>
+          <w:sz w:val="24"/>
+          <w:szCs w:val="24"/>
+          <w:lang w:eastAsia="en-BE"/>
+        </w:rPr>
+        <w:t xml:space="preserve">Documentatie doorgenomen over de verschillen tussen de syntax van XUnit vs MSUnit en NUnit. </w:t>
+      </w:r>
+      <w:r>
+        <w:rPr>
+          <w:rFonts w:eastAsia="Times New Roman"/>
+          <w:sz w:val="24"/>
+          <w:szCs w:val="24"/>
+          <w:lang w:eastAsia="en-BE"/>
+        </w:rPr>
+        <w:t>Verder op het internet gezocht naar verdere verschillen tussen de twee test frameworks. Conclusie is dat XUnit minder verbose is en wendbaarder als NUnit dus dev. Hebben hier duidelijk een voorkeur voor.</w:t>
+      </w:r>
+    </w:p>
+    <w:p>
+      <w:pPr>
+        <w:rPr>
+          <w:rFonts w:eastAsia="Times New Roman"/>
+          <w:sz w:val="24"/>
+          <w:szCs w:val="24"/>
+          <w:lang w:eastAsia="en-BE"/>
+        </w:rPr>
+      </w:pPr>
+    </w:p>
+    <w:p>
+      <w:pPr>
+        <w:rPr>
+          <w:rFonts w:eastAsia="Times New Roman"/>
+          <w:sz w:val="24"/>
+          <w:szCs w:val="24"/>
+          <w:lang w:val="en-BE" w:eastAsia="en-BE"/>
+        </w:rPr>
+      </w:pPr>
+    </w:p>
     <w:sectPr>
-      <w:footerReference w:type="even" r:id="rId32"/>
-      <w:footerReference w:type="default" r:id="rId33"/>
+      <w:footerReference w:type="even" r:id="rId36"/>
+      <w:footerReference w:type="default" r:id="rId37"/>
       <w:pgSz w:w="12240" w:h="15840"/>
       <w:pgMar w:top="720" w:right="720" w:bottom="720" w:left="720" w:header="720" w:footer="720" w:gutter="0"/>
       <w:cols w:space="720"/>
@@ -10230,10 +11059,6 @@
 </file>
 
 <file path=customXml/item1.xml><?xml version="1.0" encoding="utf-8"?>
-<b:Sources xmlns:b="http://schemas.openxmlformats.org/officeDocument/2006/bibliography" xmlns="http://schemas.openxmlformats.org/officeDocument/2006/bibliography" SelectedStyle="/APASixthEditionOfficeOnline.xsl" StyleName="APA" Version="6"/>
-</file>
-
-<file path=customXml/item2.xml><?xml version="1.0" encoding="utf-8"?>
 <?mso-contentType ?>
 <FormTemplates xmlns="http://schemas.microsoft.com/sharepoint/v3/contenttype/forms">
   <Display>DocumentLibraryForm</Display>
@@ -10242,7 +11067,17 @@
 </FormTemplates>
 </file>
 
+<file path=customXml/item2.xml><?xml version="1.0" encoding="utf-8"?>
+<b:Sources xmlns:b="http://schemas.openxmlformats.org/officeDocument/2006/bibliography" xmlns="http://schemas.openxmlformats.org/officeDocument/2006/bibliography" SelectedStyle="/APASixthEditionOfficeOnline.xsl" StyleName="APA" Version="6"/>
+</file>
+
 <file path=customXml/item3.xml><?xml version="1.0" encoding="utf-8"?>
+<p:properties xmlns:p="http://schemas.microsoft.com/office/2006/metadata/properties" xmlns:xsi="http://www.w3.org/2001/XMLSchema-instance" xmlns:pc="http://schemas.microsoft.com/office/infopath/2007/PartnerControls">
+  <documentManagement/>
+</p:properties>
+</file>
+
+<file path=customXml/item4.xml><?xml version="1.0" encoding="utf-8"?>
 <ct:contentTypeSchema xmlns:ct="http://schemas.microsoft.com/office/2006/metadata/contentType" xmlns:ma="http://schemas.microsoft.com/office/2006/metadata/properties/metaAttributes" ct:_="" ma:_="" ma:contentTypeName="Document" ma:contentTypeID="0x010100437A667303C2A4448B755C475D497366" ma:contentTypeVersion="5" ma:contentTypeDescription="Een nieuw document maken." ma:contentTypeScope="" ma:versionID="f979ce6bab067802871a47683ac5bdb0">
   <xsd:schema xmlns:xsd="http://www.w3.org/2001/XMLSchema" xmlns:xs="http://www.w3.org/2001/XMLSchema" xmlns:p="http://schemas.microsoft.com/office/2006/metadata/properties" xmlns:ns3="ed6c9ff0-05dc-406c-9ba3-be00096591c5" xmlns:ns4="538ff01a-19ad-47bc-a884-5ef0d4f1abd4" targetNamespace="http://schemas.microsoft.com/office/2006/metadata/properties" ma:root="true" ma:fieldsID="acf4c0f15aa2c17fa33ea687794cf2ea" ns3:_="" ns4:_="">
     <xsd:import namespace="ed6c9ff0-05dc-406c-9ba3-be00096591c5"/>
@@ -10413,13 +11248,15 @@
 </ct:contentTypeSchema>
 </file>
 
-<file path=customXml/item4.xml><?xml version="1.0" encoding="utf-8"?>
-<p:properties xmlns:p="http://schemas.microsoft.com/office/2006/metadata/properties" xmlns:xsi="http://www.w3.org/2001/XMLSchema-instance" xmlns:pc="http://schemas.microsoft.com/office/infopath/2007/PartnerControls">
-  <documentManagement/>
-</p:properties>
+<file path=customXml/itemProps1.xml><?xml version="1.0" encoding="utf-8"?>
+<ds:datastoreItem xmlns:ds="http://schemas.openxmlformats.org/officeDocument/2006/customXml" ds:itemID="{7FDA5B8B-D5E5-480D-951A-04605EBDF60F}">
+  <ds:schemaRefs>
+    <ds:schemaRef ds:uri="http://schemas.microsoft.com/sharepoint/v3/contenttype/forms"/>
+  </ds:schemaRefs>
+</ds:datastoreItem>
 </file>
 
-<file path=customXml/itemProps1.xml><?xml version="1.0" encoding="utf-8"?>
+<file path=customXml/itemProps2.xml><?xml version="1.0" encoding="utf-8"?>
 <ds:datastoreItem xmlns:ds="http://schemas.openxmlformats.org/officeDocument/2006/customXml" ds:itemID="{421EEE29-5941-475C-B09D-742716721A69}">
   <ds:schemaRefs>
     <ds:schemaRef ds:uri="http://schemas.openxmlformats.org/officeDocument/2006/bibliography"/>
@@ -10427,15 +11264,16 @@
 </ds:datastoreItem>
 </file>
 
-<file path=customXml/itemProps2.xml><?xml version="1.0" encoding="utf-8"?>
-<ds:datastoreItem xmlns:ds="http://schemas.openxmlformats.org/officeDocument/2006/customXml" ds:itemID="{7FDA5B8B-D5E5-480D-951A-04605EBDF60F}">
+<file path=customXml/itemProps3.xml><?xml version="1.0" encoding="utf-8"?>
+<ds:datastoreItem xmlns:ds="http://schemas.openxmlformats.org/officeDocument/2006/customXml" ds:itemID="{CBD348DC-98DA-4004-8F63-30B02DAA0E87}">
   <ds:schemaRefs>
-    <ds:schemaRef ds:uri="http://schemas.microsoft.com/sharepoint/v3/contenttype/forms"/>
+    <ds:schemaRef ds:uri="http://schemas.microsoft.com/office/2006/metadata/properties"/>
+    <ds:schemaRef ds:uri="http://schemas.microsoft.com/office/infopath/2007/PartnerControls"/>
   </ds:schemaRefs>
 </ds:datastoreItem>
 </file>
 
-<file path=customXml/itemProps3.xml><?xml version="1.0" encoding="utf-8"?>
+<file path=customXml/itemProps4.xml><?xml version="1.0" encoding="utf-8"?>
 <ds:datastoreItem xmlns:ds="http://schemas.openxmlformats.org/officeDocument/2006/customXml" ds:itemID="{1F186310-08DB-4DEF-94F9-3DF757E5EACC}">
   <ds:schemaRefs>
     <ds:schemaRef ds:uri="http://schemas.microsoft.com/office/2006/metadata/contentType"/>
@@ -10452,13 +11290,4 @@
     <ds:schemaRef ds:uri="http://schemas.microsoft.com/internal/obd"/>
   </ds:schemaRefs>
 </ds:datastoreItem>
-</file>
-
-<file path=customXml/itemProps4.xml><?xml version="1.0" encoding="utf-8"?>
-<ds:datastoreItem xmlns:ds="http://schemas.openxmlformats.org/officeDocument/2006/customXml" ds:itemID="{CBD348DC-98DA-4004-8F63-30B02DAA0E87}">
-  <ds:schemaRefs>
-    <ds:schemaRef ds:uri="http://schemas.microsoft.com/office/2006/metadata/properties"/>
-    <ds:schemaRef ds:uri="http://schemas.microsoft.com/office/infopath/2007/PartnerControls"/>
-  </ds:schemaRefs>
-</ds:datastoreItem>
 </file>
</xml_diff>

<commit_message>
Log - Opdracht 4 van E-cursus
opdracht 4 E-cursus gemaakt en oplossing vergeleken.
</commit_message>
<xml_diff>
--- a/Logboek  - Miels Jimmy.docx
+++ b/Logboek  - Miels Jimmy.docx
@@ -6329,9 +6329,82 @@
           <w:sz w:val="24"/>
           <w:szCs w:val="24"/>
         </w:rPr>
-        <w:t xml:space="preserve"> </w:t>
-      </w:r>
-      <w:r>
+        <w:t xml:space="preserve"> ( Gregory Roosenboom)</w:t>
+      </w:r>
+    </w:p>
+    <w:p>
+      <w:pPr>
+        <w:spacing w:line="480" w:lineRule="auto"/>
+        <w:rPr>
+          <w:rFonts w:eastAsia="Times New Roman"/>
+          <w:sz w:val="24"/>
+          <w:szCs w:val="24"/>
+          <w:lang w:eastAsia="en-BE"/>
+        </w:rPr>
+      </w:pPr>
+    </w:p>
+    <w:p>
+      <w:pPr>
+        <w:spacing w:line="480" w:lineRule="auto"/>
+        <w:rPr>
+          <w:rFonts w:eastAsia="Times New Roman"/>
+          <w:sz w:val="24"/>
+          <w:szCs w:val="24"/>
+          <w:lang w:eastAsia="en-BE"/>
+        </w:rPr>
+      </w:pPr>
+      <w:r>
+        <w:rPr>
+          <w:rFonts w:eastAsia="Times New Roman"/>
+          <w:sz w:val="24"/>
+          <w:szCs w:val="24"/>
+          <w:lang w:eastAsia="en-BE"/>
+        </w:rPr>
+        <w:t>Gastcollege gevolgd (14:00 – 16:30).</w:t>
+      </w:r>
+    </w:p>
+    <w:p>
+      <w:pPr>
+        <w:rPr>
+          <w:rFonts w:eastAsia="Times New Roman"/>
+          <w:sz w:val="24"/>
+          <w:szCs w:val="24"/>
+          <w:lang w:eastAsia="en-BE"/>
+        </w:rPr>
+      </w:pPr>
+      <w:r>
+        <w:rPr>
+          <w:rFonts w:eastAsia="Times New Roman"/>
+          <w:sz w:val="24"/>
+          <w:szCs w:val="24"/>
+          <w:lang w:eastAsia="en-BE"/>
+        </w:rPr>
+        <w:t>Niet aanwezig in de Teams sessie sinds ik geen netwerk verbinding kon maken op campus. Via Samy zijn Teams mee kunnen volgen.</w:t>
+      </w:r>
+    </w:p>
+    <w:p>
+      <w:pPr>
+        <w:rPr>
+          <w:rFonts w:eastAsia="Times New Roman"/>
+          <w:sz w:val="24"/>
+          <w:szCs w:val="24"/>
+          <w:lang w:eastAsia="en-BE"/>
+        </w:rPr>
+      </w:pPr>
+    </w:p>
+    <w:p>
+      <w:pPr>
+        <w:rPr>
+          <w:rFonts w:eastAsia="Times New Roman"/>
+          <w:sz w:val="24"/>
+          <w:szCs w:val="24"/>
+          <w:lang w:eastAsia="en-BE"/>
+        </w:rPr>
+      </w:pPr>
+    </w:p>
+    <w:p>
+      <w:pPr>
+        <w:spacing w:line="480" w:lineRule="auto"/>
         <w:rPr>
           <w:rFonts w:cstheme="majorHAnsi"/>
           <w:b/>
@@ -6339,8 +6412,7 @@
           <w:sz w:val="24"/>
           <w:szCs w:val="24"/>
         </w:rPr>
-        <w:t>(</w:t>
-      </w:r>
+      </w:pPr>
       <w:r>
         <w:rPr>
           <w:rFonts w:cstheme="majorHAnsi"/>
@@ -6349,7 +6421,7 @@
           <w:sz w:val="24"/>
           <w:szCs w:val="24"/>
         </w:rPr>
-        <w:t xml:space="preserve"> Gregory Roosenboom</w:t>
+        <w:t xml:space="preserve">Zesde </w:t>
       </w:r>
       <w:r>
         <w:rPr>
@@ -6359,100 +6431,9 @@
           <w:sz w:val="24"/>
           <w:szCs w:val="24"/>
         </w:rPr>
-        <w:t>)</w:t>
-      </w:r>
-    </w:p>
-    <w:p>
-      <w:pPr>
-        <w:spacing w:line="480" w:lineRule="auto"/>
-        <w:rPr>
-          <w:rFonts w:eastAsia="Times New Roman"/>
-          <w:sz w:val="24"/>
-          <w:szCs w:val="24"/>
-          <w:lang w:eastAsia="en-BE"/>
-        </w:rPr>
-      </w:pPr>
-    </w:p>
-    <w:p>
-      <w:pPr>
-        <w:spacing w:line="480" w:lineRule="auto"/>
-        <w:rPr>
-          <w:rFonts w:eastAsia="Times New Roman"/>
-          <w:sz w:val="24"/>
-          <w:szCs w:val="24"/>
-          <w:lang w:eastAsia="en-BE"/>
-        </w:rPr>
-      </w:pPr>
-      <w:r>
-        <w:rPr>
-          <w:rFonts w:eastAsia="Times New Roman"/>
-          <w:sz w:val="24"/>
-          <w:szCs w:val="24"/>
-          <w:lang w:eastAsia="en-BE"/>
-        </w:rPr>
-        <w:t>Gastcollege gevolgd (14:00 – 16:</w:t>
-      </w:r>
-      <w:r>
-        <w:rPr>
-          <w:rFonts w:eastAsia="Times New Roman"/>
-          <w:sz w:val="24"/>
-          <w:szCs w:val="24"/>
-          <w:lang w:eastAsia="en-BE"/>
-        </w:rPr>
-        <w:t>30</w:t>
-      </w:r>
-      <w:r>
-        <w:rPr>
-          <w:rFonts w:eastAsia="Times New Roman"/>
-          <w:sz w:val="24"/>
-          <w:szCs w:val="24"/>
-          <w:lang w:eastAsia="en-BE"/>
-        </w:rPr>
-        <w:t>).</w:t>
-      </w:r>
-    </w:p>
-    <w:p>
-      <w:pPr>
-        <w:rPr>
-          <w:rFonts w:eastAsia="Times New Roman"/>
-          <w:sz w:val="24"/>
-          <w:szCs w:val="24"/>
-          <w:lang w:eastAsia="en-BE"/>
-        </w:rPr>
-      </w:pPr>
-      <w:r>
-        <w:rPr>
-          <w:rFonts w:eastAsia="Times New Roman"/>
-          <w:sz w:val="24"/>
-          <w:szCs w:val="24"/>
-          <w:lang w:eastAsia="en-BE"/>
-        </w:rPr>
-        <w:t>Niet aanwezig in de Teams sessie sinds ik geen netwerk verbinding kon maken op campus. Via Samy zijn Teams mee kunnen volgen.</w:t>
-      </w:r>
-    </w:p>
-    <w:p>
-      <w:pPr>
-        <w:rPr>
-          <w:rFonts w:eastAsia="Times New Roman"/>
-          <w:sz w:val="24"/>
-          <w:szCs w:val="24"/>
-          <w:lang w:eastAsia="en-BE"/>
-        </w:rPr>
-      </w:pPr>
-    </w:p>
-    <w:p>
-      <w:pPr>
-        <w:rPr>
-          <w:rFonts w:eastAsia="Times New Roman"/>
-          <w:sz w:val="24"/>
-          <w:szCs w:val="24"/>
-          <w:lang w:eastAsia="en-BE"/>
-        </w:rPr>
-      </w:pPr>
-    </w:p>
-    <w:p>
-      <w:pPr>
-        <w:spacing w:line="480" w:lineRule="auto"/>
+        <w:t xml:space="preserve">deel van de cursus </w:t>
+      </w:r>
+      <w:r>
         <w:rPr>
           <w:rFonts w:cstheme="majorHAnsi"/>
           <w:b/>
@@ -6460,7 +6441,8 @@
           <w:sz w:val="24"/>
           <w:szCs w:val="24"/>
         </w:rPr>
-      </w:pPr>
+        <w:t xml:space="preserve">begonnen </w:t>
+      </w:r>
       <w:r>
         <w:rPr>
           <w:rFonts w:cstheme="majorHAnsi"/>
@@ -6469,7 +6451,7 @@
           <w:sz w:val="24"/>
           <w:szCs w:val="24"/>
         </w:rPr>
-        <w:t>Zesde</w:t>
+        <w:t xml:space="preserve">( Section </w:t>
       </w:r>
       <w:r>
         <w:rPr>
@@ -6479,7 +6461,7 @@
           <w:sz w:val="24"/>
           <w:szCs w:val="24"/>
         </w:rPr>
-        <w:t xml:space="preserve"> </w:t>
+        <w:t>6</w:t>
       </w:r>
       <w:r>
         <w:rPr>
@@ -6489,7 +6471,7 @@
           <w:sz w:val="24"/>
           <w:szCs w:val="24"/>
         </w:rPr>
-        <w:t xml:space="preserve">deel van de cursus </w:t>
+        <w:t xml:space="preserve">: </w:t>
       </w:r>
       <w:r>
         <w:rPr>
@@ -6499,7 +6481,7 @@
           <w:sz w:val="24"/>
           <w:szCs w:val="24"/>
         </w:rPr>
-        <w:t xml:space="preserve">begonnen </w:t>
+        <w:t>XUnit</w:t>
       </w:r>
       <w:r>
         <w:rPr>
@@ -6509,46 +6491,6 @@
           <w:sz w:val="24"/>
           <w:szCs w:val="24"/>
         </w:rPr>
-        <w:t xml:space="preserve">( Section </w:t>
-      </w:r>
-      <w:r>
-        <w:rPr>
-          <w:rFonts w:cstheme="majorHAnsi"/>
-          <w:b/>
-          <w:bCs/>
-          <w:sz w:val="24"/>
-          <w:szCs w:val="24"/>
-        </w:rPr>
-        <w:t>6</w:t>
-      </w:r>
-      <w:r>
-        <w:rPr>
-          <w:rFonts w:cstheme="majorHAnsi"/>
-          <w:b/>
-          <w:bCs/>
-          <w:sz w:val="24"/>
-          <w:szCs w:val="24"/>
-        </w:rPr>
-        <w:t xml:space="preserve">: </w:t>
-      </w:r>
-      <w:r>
-        <w:rPr>
-          <w:rFonts w:cstheme="majorHAnsi"/>
-          <w:b/>
-          <w:bCs/>
-          <w:sz w:val="24"/>
-          <w:szCs w:val="24"/>
-        </w:rPr>
-        <w:t>XUnit</w:t>
-      </w:r>
-      <w:r>
-        <w:rPr>
-          <w:rFonts w:cstheme="majorHAnsi"/>
-          <w:b/>
-          <w:bCs/>
-          <w:sz w:val="24"/>
-          <w:szCs w:val="24"/>
-        </w:rPr>
         <w:t>)</w:t>
       </w:r>
     </w:p>
@@ -6602,6 +6544,7 @@
       <w:r>
         <w:rPr>
           <w:rFonts w:eastAsia="Times New Roman"/>
+          <w:noProof/>
           <w:sz w:val="24"/>
           <w:szCs w:val="24"/>
           <w:lang w:eastAsia="en-BE"/>
@@ -6665,6 +6608,7 @@
       <w:r>
         <w:rPr>
           <w:rFonts w:eastAsia="Times New Roman"/>
+          <w:noProof/>
           <w:sz w:val="24"/>
           <w:szCs w:val="24"/>
           <w:lang w:eastAsia="en-BE"/>
@@ -6807,9 +6751,303 @@
         </w:rPr>
       </w:pPr>
     </w:p>
+    <w:p>
+      <w:pPr>
+        <w:spacing w:line="480" w:lineRule="auto"/>
+        <w:rPr>
+          <w:rFonts w:cstheme="majorHAnsi"/>
+          <w:b/>
+          <w:bCs/>
+          <w:sz w:val="24"/>
+          <w:szCs w:val="24"/>
+        </w:rPr>
+      </w:pPr>
+      <w:r>
+        <w:rPr>
+          <w:rFonts w:cstheme="majorHAnsi"/>
+          <w:b/>
+          <w:bCs/>
+          <w:sz w:val="24"/>
+          <w:szCs w:val="24"/>
+        </w:rPr>
+        <w:t xml:space="preserve">Zesde </w:t>
+      </w:r>
+      <w:r>
+        <w:rPr>
+          <w:rFonts w:cstheme="majorHAnsi"/>
+          <w:b/>
+          <w:bCs/>
+          <w:sz w:val="24"/>
+          <w:szCs w:val="24"/>
+        </w:rPr>
+        <w:t xml:space="preserve">deel van de cursus </w:t>
+      </w:r>
+      <w:r>
+        <w:rPr>
+          <w:rFonts w:cstheme="majorHAnsi"/>
+          <w:b/>
+          <w:bCs/>
+          <w:sz w:val="24"/>
+          <w:szCs w:val="24"/>
+        </w:rPr>
+        <w:t>verder gezet</w:t>
+      </w:r>
+      <w:r>
+        <w:rPr>
+          <w:rFonts w:cstheme="majorHAnsi"/>
+          <w:b/>
+          <w:bCs/>
+          <w:sz w:val="24"/>
+          <w:szCs w:val="24"/>
+        </w:rPr>
+        <w:t xml:space="preserve"> </w:t>
+      </w:r>
+      <w:r>
+        <w:rPr>
+          <w:rFonts w:cstheme="majorHAnsi"/>
+          <w:b/>
+          <w:bCs/>
+          <w:sz w:val="24"/>
+          <w:szCs w:val="24"/>
+        </w:rPr>
+        <w:t xml:space="preserve">( Section </w:t>
+      </w:r>
+      <w:r>
+        <w:rPr>
+          <w:rFonts w:cstheme="majorHAnsi"/>
+          <w:b/>
+          <w:bCs/>
+          <w:sz w:val="24"/>
+          <w:szCs w:val="24"/>
+        </w:rPr>
+        <w:t>6</w:t>
+      </w:r>
+      <w:r>
+        <w:rPr>
+          <w:rFonts w:cstheme="majorHAnsi"/>
+          <w:b/>
+          <w:bCs/>
+          <w:sz w:val="24"/>
+          <w:szCs w:val="24"/>
+        </w:rPr>
+        <w:t xml:space="preserve">: </w:t>
+      </w:r>
+      <w:r>
+        <w:rPr>
+          <w:rFonts w:cstheme="majorHAnsi"/>
+          <w:b/>
+          <w:bCs/>
+          <w:sz w:val="24"/>
+          <w:szCs w:val="24"/>
+        </w:rPr>
+        <w:t>XUnit</w:t>
+      </w:r>
+      <w:r>
+        <w:rPr>
+          <w:rFonts w:cstheme="majorHAnsi"/>
+          <w:b/>
+          <w:bCs/>
+          <w:sz w:val="24"/>
+          <w:szCs w:val="24"/>
+        </w:rPr>
+        <w:t>)</w:t>
+      </w:r>
+    </w:p>
+    <w:p>
+      <w:pPr>
+        <w:rPr>
+          <w:rFonts w:eastAsia="Times New Roman"/>
+          <w:sz w:val="24"/>
+          <w:szCs w:val="24"/>
+          <w:lang w:eastAsia="en-BE"/>
+        </w:rPr>
+      </w:pPr>
+    </w:p>
+    <w:p>
+      <w:pPr>
+        <w:rPr>
+          <w:rFonts w:eastAsia="Times New Roman"/>
+          <w:sz w:val="24"/>
+          <w:szCs w:val="24"/>
+          <w:lang w:val="en-BE" w:eastAsia="en-BE"/>
+        </w:rPr>
+      </w:pPr>
+    </w:p>
+    <w:p>
+      <w:pPr>
+        <w:spacing w:line="480" w:lineRule="auto"/>
+        <w:rPr>
+          <w:rFonts w:eastAsia="Times New Roman"/>
+          <w:sz w:val="24"/>
+          <w:szCs w:val="24"/>
+          <w:lang w:eastAsia="en-BE"/>
+        </w:rPr>
+      </w:pPr>
+      <w:r>
+        <w:rPr>
+          <w:rFonts w:eastAsia="Times New Roman"/>
+          <w:sz w:val="24"/>
+          <w:szCs w:val="24"/>
+          <w:lang w:eastAsia="en-BE"/>
+        </w:rPr>
+        <w:t>Op</w:t>
+      </w:r>
+      <w:r>
+        <w:rPr>
+          <w:rFonts w:eastAsia="Times New Roman"/>
+          <w:sz w:val="24"/>
+          <w:szCs w:val="24"/>
+          <w:lang w:eastAsia="en-BE"/>
+        </w:rPr>
+        <w:t>dracht</w:t>
+      </w:r>
+      <w:r>
+        <w:rPr>
+          <w:rFonts w:eastAsia="Times New Roman"/>
+          <w:sz w:val="24"/>
+          <w:szCs w:val="24"/>
+          <w:lang w:eastAsia="en-BE"/>
+        </w:rPr>
+        <w:t xml:space="preserve"> 4 van de E-cursus</w:t>
+      </w:r>
+      <w:r>
+        <w:rPr>
+          <w:rFonts w:eastAsia="Times New Roman"/>
+          <w:sz w:val="24"/>
+          <w:szCs w:val="24"/>
+          <w:lang w:eastAsia="en-BE"/>
+        </w:rPr>
+        <w:t xml:space="preserve"> volbracht en oplossing vergeleken</w:t>
+      </w:r>
+      <w:r>
+        <w:rPr>
+          <w:rFonts w:eastAsia="Times New Roman"/>
+          <w:sz w:val="24"/>
+          <w:szCs w:val="24"/>
+          <w:lang w:eastAsia="en-BE"/>
+        </w:rPr>
+        <w:t>.</w:t>
+      </w:r>
+    </w:p>
+    <w:p>
+      <w:pPr>
+        <w:rPr>
+          <w:rFonts w:eastAsia="Times New Roman"/>
+          <w:sz w:val="24"/>
+          <w:szCs w:val="24"/>
+          <w:lang w:eastAsia="en-BE"/>
+        </w:rPr>
+      </w:pPr>
+      <w:r>
+        <w:rPr>
+          <w:rFonts w:eastAsia="Times New Roman"/>
+          <w:sz w:val="24"/>
+          <w:szCs w:val="24"/>
+          <w:lang w:eastAsia="en-BE"/>
+        </w:rPr>
+        <w:drawing>
+          <wp:inline distT="0" distB="0" distL="0" distR="0" wp14:anchorId="17EA19B8" wp14:editId="0AE96823">
+            <wp:extent cx="4048690" cy="1362265"/>
+            <wp:effectExtent l="0" t="0" r="9525" b="9525"/>
+            <wp:docPr id="19" name="Picture 19" descr="Text&#10;&#10;Description automatically generated"/>
+            <wp:cNvGraphicFramePr>
+              <a:graphicFrameLocks xmlns:a="http://schemas.openxmlformats.org/drawingml/2006/main" noChangeAspect="1"/>
+            </wp:cNvGraphicFramePr>
+            <a:graphic xmlns:a="http://schemas.openxmlformats.org/drawingml/2006/main">
+              <a:graphicData uri="http://schemas.openxmlformats.org/drawingml/2006/picture">
+                <pic:pic xmlns:pic="http://schemas.openxmlformats.org/drawingml/2006/picture">
+                  <pic:nvPicPr>
+                    <pic:cNvPr id="19" name="Picture 19" descr="Text&#10;&#10;Description automatically generated"/>
+                    <pic:cNvPicPr/>
+                  </pic:nvPicPr>
+                  <pic:blipFill>
+                    <a:blip r:embed="rId36"/>
+                    <a:stretch>
+                      <a:fillRect/>
+                    </a:stretch>
+                  </pic:blipFill>
+                  <pic:spPr>
+                    <a:xfrm>
+                      <a:off x="0" y="0"/>
+                      <a:ext cx="4048690" cy="1362265"/>
+                    </a:xfrm>
+                    <a:prstGeom prst="rect">
+                      <a:avLst/>
+                    </a:prstGeom>
+                  </pic:spPr>
+                </pic:pic>
+              </a:graphicData>
+            </a:graphic>
+          </wp:inline>
+        </w:drawing>
+      </w:r>
+    </w:p>
+    <w:p>
+      <w:pPr>
+        <w:rPr>
+          <w:rFonts w:eastAsia="Times New Roman"/>
+          <w:sz w:val="24"/>
+          <w:szCs w:val="24"/>
+          <w:lang w:eastAsia="en-BE"/>
+        </w:rPr>
+      </w:pPr>
+    </w:p>
+    <w:p>
+      <w:pPr>
+        <w:rPr>
+          <w:rFonts w:eastAsia="Times New Roman"/>
+          <w:sz w:val="24"/>
+          <w:szCs w:val="24"/>
+          <w:lang w:eastAsia="en-BE"/>
+        </w:rPr>
+      </w:pPr>
+      <w:r>
+        <w:rPr>
+          <w:rFonts w:eastAsia="Times New Roman"/>
+          <w:sz w:val="24"/>
+          <w:szCs w:val="24"/>
+          <w:lang w:eastAsia="en-BE"/>
+        </w:rPr>
+        <w:drawing>
+          <wp:inline distT="0" distB="0" distL="0" distR="0" wp14:anchorId="13BA8B19" wp14:editId="76770004">
+            <wp:extent cx="4525006" cy="733527"/>
+            <wp:effectExtent l="0" t="0" r="9525" b="9525"/>
+            <wp:docPr id="20" name="Picture 20" descr="A picture containing text&#10;&#10;Description automatically generated"/>
+            <wp:cNvGraphicFramePr>
+              <a:graphicFrameLocks xmlns:a="http://schemas.openxmlformats.org/drawingml/2006/main" noChangeAspect="1"/>
+            </wp:cNvGraphicFramePr>
+            <a:graphic xmlns:a="http://schemas.openxmlformats.org/drawingml/2006/main">
+              <a:graphicData uri="http://schemas.openxmlformats.org/drawingml/2006/picture">
+                <pic:pic xmlns:pic="http://schemas.openxmlformats.org/drawingml/2006/picture">
+                  <pic:nvPicPr>
+                    <pic:cNvPr id="20" name="Picture 20" descr="A picture containing text&#10;&#10;Description automatically generated"/>
+                    <pic:cNvPicPr/>
+                  </pic:nvPicPr>
+                  <pic:blipFill>
+                    <a:blip r:embed="rId37"/>
+                    <a:stretch>
+                      <a:fillRect/>
+                    </a:stretch>
+                  </pic:blipFill>
+                  <pic:spPr>
+                    <a:xfrm>
+                      <a:off x="0" y="0"/>
+                      <a:ext cx="4525006" cy="733527"/>
+                    </a:xfrm>
+                    <a:prstGeom prst="rect">
+                      <a:avLst/>
+                    </a:prstGeom>
+                  </pic:spPr>
+                </pic:pic>
+              </a:graphicData>
+            </a:graphic>
+          </wp:inline>
+        </w:drawing>
+      </w:r>
+    </w:p>
     <w:sectPr>
-      <w:footerReference w:type="even" r:id="rId36"/>
-      <w:footerReference w:type="default" r:id="rId37"/>
+      <w:footerReference w:type="even" r:id="rId38"/>
+      <w:footerReference w:type="default" r:id="rId39"/>
       <w:pgSz w:w="12240" w:h="15840"/>
       <w:pgMar w:top="720" w:right="720" w:bottom="720" w:left="720" w:header="720" w:footer="720" w:gutter="0"/>
       <w:cols w:space="720"/>
@@ -11059,6 +11297,10 @@
 </file>
 
 <file path=customXml/item1.xml><?xml version="1.0" encoding="utf-8"?>
+<b:Sources xmlns:b="http://schemas.openxmlformats.org/officeDocument/2006/bibliography" xmlns="http://schemas.openxmlformats.org/officeDocument/2006/bibliography" SelectedStyle="/APASixthEditionOfficeOnline.xsl" StyleName="APA" Version="6"/>
+</file>
+
+<file path=customXml/item2.xml><?xml version="1.0" encoding="utf-8"?>
 <?mso-contentType ?>
 <FormTemplates xmlns="http://schemas.microsoft.com/sharepoint/v3/contenttype/forms">
   <Display>DocumentLibraryForm</Display>
@@ -11067,17 +11309,7 @@
 </FormTemplates>
 </file>
 
-<file path=customXml/item2.xml><?xml version="1.0" encoding="utf-8"?>
-<b:Sources xmlns:b="http://schemas.openxmlformats.org/officeDocument/2006/bibliography" xmlns="http://schemas.openxmlformats.org/officeDocument/2006/bibliography" SelectedStyle="/APASixthEditionOfficeOnline.xsl" StyleName="APA" Version="6"/>
-</file>
-
 <file path=customXml/item3.xml><?xml version="1.0" encoding="utf-8"?>
-<p:properties xmlns:p="http://schemas.microsoft.com/office/2006/metadata/properties" xmlns:xsi="http://www.w3.org/2001/XMLSchema-instance" xmlns:pc="http://schemas.microsoft.com/office/infopath/2007/PartnerControls">
-  <documentManagement/>
-</p:properties>
-</file>
-
-<file path=customXml/item4.xml><?xml version="1.0" encoding="utf-8"?>
 <ct:contentTypeSchema xmlns:ct="http://schemas.microsoft.com/office/2006/metadata/contentType" xmlns:ma="http://schemas.microsoft.com/office/2006/metadata/properties/metaAttributes" ct:_="" ma:_="" ma:contentTypeName="Document" ma:contentTypeID="0x010100437A667303C2A4448B755C475D497366" ma:contentTypeVersion="5" ma:contentTypeDescription="Een nieuw document maken." ma:contentTypeScope="" ma:versionID="f979ce6bab067802871a47683ac5bdb0">
   <xsd:schema xmlns:xsd="http://www.w3.org/2001/XMLSchema" xmlns:xs="http://www.w3.org/2001/XMLSchema" xmlns:p="http://schemas.microsoft.com/office/2006/metadata/properties" xmlns:ns3="ed6c9ff0-05dc-406c-9ba3-be00096591c5" xmlns:ns4="538ff01a-19ad-47bc-a884-5ef0d4f1abd4" targetNamespace="http://schemas.microsoft.com/office/2006/metadata/properties" ma:root="true" ma:fieldsID="acf4c0f15aa2c17fa33ea687794cf2ea" ns3:_="" ns4:_="">
     <xsd:import namespace="ed6c9ff0-05dc-406c-9ba3-be00096591c5"/>
@@ -11248,7 +11480,21 @@
 </ct:contentTypeSchema>
 </file>
 
+<file path=customXml/item4.xml><?xml version="1.0" encoding="utf-8"?>
+<p:properties xmlns:p="http://schemas.microsoft.com/office/2006/metadata/properties" xmlns:xsi="http://www.w3.org/2001/XMLSchema-instance" xmlns:pc="http://schemas.microsoft.com/office/infopath/2007/PartnerControls">
+  <documentManagement/>
+</p:properties>
+</file>
+
 <file path=customXml/itemProps1.xml><?xml version="1.0" encoding="utf-8"?>
+<ds:datastoreItem xmlns:ds="http://schemas.openxmlformats.org/officeDocument/2006/customXml" ds:itemID="{421EEE29-5941-475C-B09D-742716721A69}">
+  <ds:schemaRefs>
+    <ds:schemaRef ds:uri="http://schemas.openxmlformats.org/officeDocument/2006/bibliography"/>
+  </ds:schemaRefs>
+</ds:datastoreItem>
+</file>
+
+<file path=customXml/itemProps2.xml><?xml version="1.0" encoding="utf-8"?>
 <ds:datastoreItem xmlns:ds="http://schemas.openxmlformats.org/officeDocument/2006/customXml" ds:itemID="{7FDA5B8B-D5E5-480D-951A-04605EBDF60F}">
   <ds:schemaRefs>
     <ds:schemaRef ds:uri="http://schemas.microsoft.com/sharepoint/v3/contenttype/forms"/>
@@ -11256,24 +11502,7 @@
 </ds:datastoreItem>
 </file>
 
-<file path=customXml/itemProps2.xml><?xml version="1.0" encoding="utf-8"?>
-<ds:datastoreItem xmlns:ds="http://schemas.openxmlformats.org/officeDocument/2006/customXml" ds:itemID="{421EEE29-5941-475C-B09D-742716721A69}">
-  <ds:schemaRefs>
-    <ds:schemaRef ds:uri="http://schemas.openxmlformats.org/officeDocument/2006/bibliography"/>
-  </ds:schemaRefs>
-</ds:datastoreItem>
-</file>
-
 <file path=customXml/itemProps3.xml><?xml version="1.0" encoding="utf-8"?>
-<ds:datastoreItem xmlns:ds="http://schemas.openxmlformats.org/officeDocument/2006/customXml" ds:itemID="{CBD348DC-98DA-4004-8F63-30B02DAA0E87}">
-  <ds:schemaRefs>
-    <ds:schemaRef ds:uri="http://schemas.microsoft.com/office/2006/metadata/properties"/>
-    <ds:schemaRef ds:uri="http://schemas.microsoft.com/office/infopath/2007/PartnerControls"/>
-  </ds:schemaRefs>
-</ds:datastoreItem>
-</file>
-
-<file path=customXml/itemProps4.xml><?xml version="1.0" encoding="utf-8"?>
 <ds:datastoreItem xmlns:ds="http://schemas.openxmlformats.org/officeDocument/2006/customXml" ds:itemID="{1F186310-08DB-4DEF-94F9-3DF757E5EACC}">
   <ds:schemaRefs>
     <ds:schemaRef ds:uri="http://schemas.microsoft.com/office/2006/metadata/contentType"/>
@@ -11290,4 +11519,13 @@
     <ds:schemaRef ds:uri="http://schemas.microsoft.com/internal/obd"/>
   </ds:schemaRefs>
 </ds:datastoreItem>
+</file>
+
+<file path=customXml/itemProps4.xml><?xml version="1.0" encoding="utf-8"?>
+<ds:datastoreItem xmlns:ds="http://schemas.openxmlformats.org/officeDocument/2006/customXml" ds:itemID="{CBD348DC-98DA-4004-8F63-30B02DAA0E87}">
+  <ds:schemaRefs>
+    <ds:schemaRef ds:uri="http://schemas.microsoft.com/office/2006/metadata/properties"/>
+    <ds:schemaRef ds:uri="http://schemas.microsoft.com/office/infopath/2007/PartnerControls"/>
+  </ds:schemaRefs>
+</ds:datastoreItem>
 </file>
</xml_diff>

<commit_message>
Log - Gastcollege Cypress + Opdracht 5 E-cursus
Gastcollege gevolgd: "Cypress"
Opdracht 5 E-cursus gemaakt en oplossing vergeleken.
</commit_message>
<xml_diff>
--- a/Logboek  - Miels Jimmy.docx
+++ b/Logboek  - Miels Jimmy.docx
@@ -1569,7 +1569,6 @@
               <w:iCs w:val="0"/>
               <w:sz w:val="22"/>
               <w:szCs w:val="22"/>
-              <w:lang w:val="en-BE" w:eastAsia="en-BE"/>
             </w:rPr>
           </w:pPr>
           <w:r>
@@ -1602,7 +1601,6 @@
                 <w:iCs w:val="0"/>
                 <w:sz w:val="22"/>
                 <w:szCs w:val="22"/>
-                <w:lang w:val="en-BE" w:eastAsia="en-BE"/>
               </w:rPr>
               <w:tab/>
             </w:r>
@@ -1666,7 +1664,6 @@
               <w:b w:val="0"/>
               <w:bCs w:val="0"/>
               <w:noProof/>
-              <w:lang w:val="en-BE" w:eastAsia="en-BE"/>
             </w:rPr>
           </w:pPr>
           <w:hyperlink w:anchor="_Toc85642563" w:history="1">
@@ -1738,7 +1735,6 @@
               <w:b w:val="0"/>
               <w:bCs w:val="0"/>
               <w:noProof/>
-              <w:lang w:val="en-BE" w:eastAsia="en-BE"/>
             </w:rPr>
           </w:pPr>
           <w:hyperlink w:anchor="_Toc85642564" w:history="1">
@@ -1809,7 +1805,6 @@
               <w:iCs w:val="0"/>
               <w:sz w:val="22"/>
               <w:szCs w:val="22"/>
-              <w:lang w:val="en-BE" w:eastAsia="en-BE"/>
             </w:rPr>
           </w:pPr>
           <w:hyperlink w:anchor="_Toc85642565" w:history="1">
@@ -1827,7 +1822,6 @@
                 <w:iCs w:val="0"/>
                 <w:sz w:val="22"/>
                 <w:szCs w:val="22"/>
-                <w:lang w:val="en-BE" w:eastAsia="en-BE"/>
               </w:rPr>
               <w:tab/>
             </w:r>
@@ -1891,7 +1885,6 @@
               <w:b w:val="0"/>
               <w:bCs w:val="0"/>
               <w:noProof/>
-              <w:lang w:val="en-BE" w:eastAsia="en-BE"/>
             </w:rPr>
           </w:pPr>
           <w:hyperlink w:anchor="_Toc85642566" w:history="1">
@@ -1963,7 +1956,6 @@
               <w:b w:val="0"/>
               <w:bCs w:val="0"/>
               <w:noProof/>
-              <w:lang w:val="en-BE" w:eastAsia="en-BE"/>
             </w:rPr>
           </w:pPr>
           <w:hyperlink w:anchor="_Toc85642567" w:history="1">
@@ -2035,7 +2027,6 @@
               <w:b w:val="0"/>
               <w:bCs w:val="0"/>
               <w:noProof/>
-              <w:lang w:val="en-BE" w:eastAsia="en-BE"/>
             </w:rPr>
           </w:pPr>
           <w:hyperlink w:anchor="_Toc85642568" w:history="1">
@@ -2107,7 +2098,6 @@
               <w:b w:val="0"/>
               <w:bCs w:val="0"/>
               <w:noProof/>
-              <w:lang w:val="en-BE" w:eastAsia="en-BE"/>
             </w:rPr>
           </w:pPr>
           <w:hyperlink w:anchor="_Toc85642569" w:history="1">
@@ -2179,7 +2169,6 @@
               <w:b w:val="0"/>
               <w:bCs w:val="0"/>
               <w:noProof/>
-              <w:lang w:val="en-BE" w:eastAsia="en-BE"/>
             </w:rPr>
           </w:pPr>
           <w:hyperlink w:anchor="_Toc85642570" w:history="1">
@@ -2678,7 +2667,6 @@
           <w:rFonts w:ascii="Times New Roman" w:eastAsia="Times New Roman" w:hAnsi="Times New Roman"/>
           <w:sz w:val="24"/>
           <w:szCs w:val="24"/>
-          <w:lang w:val="en-BE" w:eastAsia="en-BE"/>
         </w:rPr>
       </w:pPr>
       <w:r>
@@ -2686,7 +2674,6 @@
           <w:rFonts w:ascii="Times New Roman" w:eastAsia="Times New Roman" w:hAnsi="Times New Roman"/>
           <w:sz w:val="24"/>
           <w:szCs w:val="24"/>
-          <w:lang w:val="en-BE" w:eastAsia="en-BE"/>
         </w:rPr>
         <w:t xml:space="preserve">Lock, A. (2018). </w:t>
       </w:r>
@@ -2697,7 +2684,6 @@
           <w:iCs/>
           <w:sz w:val="24"/>
           <w:szCs w:val="24"/>
-          <w:lang w:val="en-BE" w:eastAsia="en-BE"/>
         </w:rPr>
         <w:t>Asp.net Core in Action</w:t>
       </w:r>
@@ -2706,7 +2692,6 @@
           <w:rFonts w:ascii="Times New Roman" w:eastAsia="Times New Roman" w:hAnsi="Times New Roman"/>
           <w:sz w:val="24"/>
           <w:szCs w:val="24"/>
-          <w:lang w:val="en-BE" w:eastAsia="en-BE"/>
         </w:rPr>
         <w:t>. Manning.</w:t>
       </w:r>
@@ -2719,7 +2704,6 @@
           <w:rFonts w:ascii="Times New Roman" w:eastAsia="Times New Roman" w:hAnsi="Times New Roman"/>
           <w:sz w:val="24"/>
           <w:szCs w:val="24"/>
-          <w:lang w:val="en-BE" w:eastAsia="en-BE"/>
         </w:rPr>
       </w:pPr>
     </w:p>
@@ -2731,7 +2715,6 @@
           <w:rFonts w:ascii="Times New Roman" w:eastAsia="Times New Roman" w:hAnsi="Times New Roman"/>
           <w:sz w:val="24"/>
           <w:szCs w:val="24"/>
-          <w:lang w:val="en-BE" w:eastAsia="en-BE"/>
         </w:rPr>
       </w:pPr>
       <w:r>
@@ -2739,7 +2722,6 @@
           <w:rFonts w:ascii="Times New Roman" w:eastAsia="Times New Roman" w:hAnsi="Times New Roman"/>
           <w:sz w:val="24"/>
           <w:szCs w:val="24"/>
-          <w:lang w:val="en-BE" w:eastAsia="en-BE"/>
         </w:rPr>
         <w:t xml:space="preserve">Price, M. J. (2019). </w:t>
       </w:r>
@@ -2750,7 +2732,6 @@
           <w:iCs/>
           <w:sz w:val="24"/>
           <w:szCs w:val="24"/>
-          <w:lang w:val="en-BE" w:eastAsia="en-BE"/>
         </w:rPr>
         <w:t>C# 8.0 and .NET Core 3.0 - Modern Cross-Platform Development</w:t>
       </w:r>
@@ -2759,29 +2740,8 @@
           <w:rFonts w:ascii="Times New Roman" w:eastAsia="Times New Roman" w:hAnsi="Times New Roman"/>
           <w:sz w:val="24"/>
           <w:szCs w:val="24"/>
-          <w:lang w:val="en-BE" w:eastAsia="en-BE"/>
-        </w:rPr>
-        <w:t xml:space="preserve"> (4de ed.). Van </w:t>
-      </w:r>
-      <w:proofErr w:type="spellStart"/>
-      <w:r>
-        <w:rPr>
-          <w:rFonts w:ascii="Times New Roman" w:eastAsia="Times New Roman" w:hAnsi="Times New Roman"/>
-          <w:sz w:val="24"/>
-          <w:szCs w:val="24"/>
-          <w:lang w:val="en-BE" w:eastAsia="en-BE"/>
-        </w:rPr>
-        <w:t>Haren</w:t>
-      </w:r>
-      <w:proofErr w:type="spellEnd"/>
-      <w:r>
-        <w:rPr>
-          <w:rFonts w:ascii="Times New Roman" w:eastAsia="Times New Roman" w:hAnsi="Times New Roman"/>
-          <w:sz w:val="24"/>
-          <w:szCs w:val="24"/>
-          <w:lang w:val="en-BE" w:eastAsia="en-BE"/>
-        </w:rPr>
-        <w:t xml:space="preserve"> Publishing.</w:t>
+        </w:rPr>
+        <w:t xml:space="preserve"> (4de ed.). Van Haren Publishing.</w:t>
       </w:r>
     </w:p>
     <w:p>
@@ -2792,7 +2752,6 @@
           <w:rFonts w:ascii="Times New Roman" w:eastAsia="Times New Roman" w:hAnsi="Times New Roman"/>
           <w:sz w:val="24"/>
           <w:szCs w:val="24"/>
-          <w:lang w:val="en-BE" w:eastAsia="en-BE"/>
         </w:rPr>
       </w:pPr>
       <w:r>
@@ -2802,7 +2761,6 @@
           <w:iCs/>
           <w:sz w:val="24"/>
           <w:szCs w:val="24"/>
-          <w:lang w:val="en-BE" w:eastAsia="en-BE"/>
         </w:rPr>
         <w:t>Comparing xUnit.net to other frameworks</w:t>
       </w:r>
@@ -2811,69 +2769,8 @@
           <w:rFonts w:ascii="Times New Roman" w:eastAsia="Times New Roman" w:hAnsi="Times New Roman"/>
           <w:sz w:val="24"/>
           <w:szCs w:val="24"/>
-          <w:lang w:val="en-BE" w:eastAsia="en-BE"/>
-        </w:rPr>
-        <w:t>. (</w:t>
-      </w:r>
-      <w:proofErr w:type="spellStart"/>
-      <w:r>
-        <w:rPr>
-          <w:rFonts w:ascii="Times New Roman" w:eastAsia="Times New Roman" w:hAnsi="Times New Roman"/>
-          <w:sz w:val="24"/>
-          <w:szCs w:val="24"/>
-          <w:lang w:val="en-BE" w:eastAsia="en-BE"/>
-        </w:rPr>
-        <w:t>z.d</w:t>
-      </w:r>
-      <w:proofErr w:type="spellEnd"/>
-      <w:r>
-        <w:rPr>
-          <w:rFonts w:ascii="Times New Roman" w:eastAsia="Times New Roman" w:hAnsi="Times New Roman"/>
-          <w:sz w:val="24"/>
-          <w:szCs w:val="24"/>
-          <w:lang w:val="en-BE" w:eastAsia="en-BE"/>
-        </w:rPr>
-        <w:t xml:space="preserve">.). XUnit.Net. </w:t>
-      </w:r>
-      <w:proofErr w:type="spellStart"/>
-      <w:r>
-        <w:rPr>
-          <w:rFonts w:ascii="Times New Roman" w:eastAsia="Times New Roman" w:hAnsi="Times New Roman"/>
-          <w:sz w:val="24"/>
-          <w:szCs w:val="24"/>
-          <w:lang w:val="en-BE" w:eastAsia="en-BE"/>
-        </w:rPr>
-        <w:t>Geraadpleegd</w:t>
-      </w:r>
-      <w:proofErr w:type="spellEnd"/>
-      <w:r>
-        <w:rPr>
-          <w:rFonts w:ascii="Times New Roman" w:eastAsia="Times New Roman" w:hAnsi="Times New Roman"/>
-          <w:sz w:val="24"/>
-          <w:szCs w:val="24"/>
-          <w:lang w:val="en-BE" w:eastAsia="en-BE"/>
-        </w:rPr>
-        <w:t xml:space="preserve"> op 20 </w:t>
-      </w:r>
-      <w:proofErr w:type="spellStart"/>
-      <w:r>
-        <w:rPr>
-          <w:rFonts w:ascii="Times New Roman" w:eastAsia="Times New Roman" w:hAnsi="Times New Roman"/>
-          <w:sz w:val="24"/>
-          <w:szCs w:val="24"/>
-          <w:lang w:val="en-BE" w:eastAsia="en-BE"/>
-        </w:rPr>
-        <w:t>oktober</w:t>
-      </w:r>
-      <w:proofErr w:type="spellEnd"/>
-      <w:r>
-        <w:rPr>
-          <w:rFonts w:ascii="Times New Roman" w:eastAsia="Times New Roman" w:hAnsi="Times New Roman"/>
-          <w:sz w:val="24"/>
-          <w:szCs w:val="24"/>
-          <w:lang w:val="en-BE" w:eastAsia="en-BE"/>
-        </w:rPr>
-        <w:t xml:space="preserve"> 2021, van </w:t>
+        </w:rPr>
+        <w:t xml:space="preserve">. (z.d.). XUnit.Net. Geraadpleegd op 20 oktober 2021, van </w:t>
       </w:r>
       <w:hyperlink r:id="rId15" w:history="1">
         <w:r>
@@ -2882,7 +2779,6 @@
             <w:rFonts w:ascii="Times New Roman" w:eastAsia="Times New Roman" w:hAnsi="Times New Roman"/>
             <w:sz w:val="24"/>
             <w:szCs w:val="24"/>
-            <w:lang w:val="en-BE" w:eastAsia="en-BE"/>
           </w:rPr>
           <w:t>https://xunit.net/docs/comparisons</w:t>
         </w:r>
@@ -2896,7 +2792,6 @@
           <w:rFonts w:ascii="Times New Roman" w:eastAsia="Times New Roman" w:hAnsi="Times New Roman"/>
           <w:sz w:val="24"/>
           <w:szCs w:val="24"/>
-          <w:lang w:val="en-BE" w:eastAsia="en-BE"/>
         </w:rPr>
       </w:pPr>
     </w:p>
@@ -2908,7 +2803,6 @@
           <w:rFonts w:ascii="Times New Roman" w:eastAsia="Times New Roman" w:hAnsi="Times New Roman"/>
           <w:sz w:val="24"/>
           <w:szCs w:val="24"/>
-          <w:lang w:val="en-BE" w:eastAsia="en-BE"/>
         </w:rPr>
       </w:pPr>
       <w:r>
@@ -2916,29 +2810,8 @@
           <w:rFonts w:ascii="Times New Roman" w:eastAsia="Times New Roman" w:hAnsi="Times New Roman"/>
           <w:sz w:val="24"/>
           <w:szCs w:val="24"/>
-          <w:lang w:val="en-BE" w:eastAsia="en-BE"/>
-        </w:rPr>
-        <w:t xml:space="preserve">Mathurin, C. (2019, 30 </w:t>
-      </w:r>
-      <w:proofErr w:type="spellStart"/>
-      <w:r>
-        <w:rPr>
-          <w:rFonts w:ascii="Times New Roman" w:eastAsia="Times New Roman" w:hAnsi="Times New Roman"/>
-          <w:sz w:val="24"/>
-          <w:szCs w:val="24"/>
-          <w:lang w:val="en-BE" w:eastAsia="en-BE"/>
-        </w:rPr>
-        <w:t>maart</w:t>
-      </w:r>
-      <w:proofErr w:type="spellEnd"/>
-      <w:r>
-        <w:rPr>
-          <w:rFonts w:ascii="Times New Roman" w:eastAsia="Times New Roman" w:hAnsi="Times New Roman"/>
-          <w:sz w:val="24"/>
-          <w:szCs w:val="24"/>
-          <w:lang w:val="en-BE" w:eastAsia="en-BE"/>
-        </w:rPr>
-        <w:t xml:space="preserve">). </w:t>
+        </w:rPr>
+        <w:t xml:space="preserve">Mathurin, C. (2019, 30 maart). </w:t>
       </w:r>
       <w:r>
         <w:rPr>
@@ -2947,119 +2820,16 @@
           <w:iCs/>
           <w:sz w:val="24"/>
           <w:szCs w:val="24"/>
-          <w:lang w:val="en-BE" w:eastAsia="en-BE"/>
-        </w:rPr>
-        <w:t xml:space="preserve">NET Core 2: Why </w:t>
-      </w:r>
-      <w:proofErr w:type="spellStart"/>
+        </w:rPr>
+        <w:t>NET Core 2: Why xUnit and not NUnit or MSTest</w:t>
+      </w:r>
       <w:r>
         <w:rPr>
           <w:rFonts w:ascii="Times New Roman" w:eastAsia="Times New Roman" w:hAnsi="Times New Roman"/>
-          <w:i/>
-          <w:iCs/>
-          <w:sz w:val="24"/>
-          <w:szCs w:val="24"/>
-          <w:lang w:val="en-BE" w:eastAsia="en-BE"/>
-        </w:rPr>
-        <w:t>xUnit</w:t>
-      </w:r>
-      <w:proofErr w:type="spellEnd"/>
-      <w:r>
-        <w:rPr>
-          <w:rFonts w:ascii="Times New Roman" w:eastAsia="Times New Roman" w:hAnsi="Times New Roman"/>
-          <w:i/>
-          <w:iCs/>
-          <w:sz w:val="24"/>
-          <w:szCs w:val="24"/>
-          <w:lang w:val="en-BE" w:eastAsia="en-BE"/>
-        </w:rPr>
-        <w:t xml:space="preserve"> and not </w:t>
-      </w:r>
-      <w:proofErr w:type="spellStart"/>
-      <w:r>
-        <w:rPr>
-          <w:rFonts w:ascii="Times New Roman" w:eastAsia="Times New Roman" w:hAnsi="Times New Roman"/>
-          <w:i/>
-          <w:iCs/>
-          <w:sz w:val="24"/>
-          <w:szCs w:val="24"/>
-          <w:lang w:val="en-BE" w:eastAsia="en-BE"/>
-        </w:rPr>
-        <w:t>NUnit</w:t>
-      </w:r>
-      <w:proofErr w:type="spellEnd"/>
-      <w:r>
-        <w:rPr>
-          <w:rFonts w:ascii="Times New Roman" w:eastAsia="Times New Roman" w:hAnsi="Times New Roman"/>
-          <w:i/>
-          <w:iCs/>
-          <w:sz w:val="24"/>
-          <w:szCs w:val="24"/>
-          <w:lang w:val="en-BE" w:eastAsia="en-BE"/>
-        </w:rPr>
-        <w:t xml:space="preserve"> or </w:t>
-      </w:r>
-      <w:proofErr w:type="spellStart"/>
-      <w:r>
-        <w:rPr>
-          <w:rFonts w:ascii="Times New Roman" w:eastAsia="Times New Roman" w:hAnsi="Times New Roman"/>
-          <w:i/>
-          <w:iCs/>
-          <w:sz w:val="24"/>
-          <w:szCs w:val="24"/>
-          <w:lang w:val="en-BE" w:eastAsia="en-BE"/>
-        </w:rPr>
-        <w:t>MSTest</w:t>
-      </w:r>
-      <w:proofErr w:type="spellEnd"/>
-      <w:r>
-        <w:rPr>
-          <w:rFonts w:ascii="Times New Roman" w:eastAsia="Times New Roman" w:hAnsi="Times New Roman"/>
-          <w:sz w:val="24"/>
-          <w:szCs w:val="24"/>
-          <w:lang w:val="en-BE" w:eastAsia="en-BE"/>
-        </w:rPr>
-        <w:t xml:space="preserve">. DEV Community. </w:t>
-      </w:r>
-      <w:proofErr w:type="spellStart"/>
-      <w:r>
-        <w:rPr>
-          <w:rFonts w:ascii="Times New Roman" w:eastAsia="Times New Roman" w:hAnsi="Times New Roman"/>
-          <w:sz w:val="24"/>
-          <w:szCs w:val="24"/>
-          <w:lang w:val="en-BE" w:eastAsia="en-BE"/>
-        </w:rPr>
-        <w:t>Geraadpleegd</w:t>
-      </w:r>
-      <w:proofErr w:type="spellEnd"/>
-      <w:r>
-        <w:rPr>
-          <w:rFonts w:ascii="Times New Roman" w:eastAsia="Times New Roman" w:hAnsi="Times New Roman"/>
-          <w:sz w:val="24"/>
-          <w:szCs w:val="24"/>
-          <w:lang w:val="en-BE" w:eastAsia="en-BE"/>
-        </w:rPr>
-        <w:t xml:space="preserve"> op 20 </w:t>
-      </w:r>
-      <w:proofErr w:type="spellStart"/>
-      <w:r>
-        <w:rPr>
-          <w:rFonts w:ascii="Times New Roman" w:eastAsia="Times New Roman" w:hAnsi="Times New Roman"/>
-          <w:sz w:val="24"/>
-          <w:szCs w:val="24"/>
-          <w:lang w:val="en-BE" w:eastAsia="en-BE"/>
-        </w:rPr>
-        <w:t>oktober</w:t>
-      </w:r>
-      <w:proofErr w:type="spellEnd"/>
-      <w:r>
-        <w:rPr>
-          <w:rFonts w:ascii="Times New Roman" w:eastAsia="Times New Roman" w:hAnsi="Times New Roman"/>
-          <w:sz w:val="24"/>
-          <w:szCs w:val="24"/>
-          <w:lang w:val="en-BE" w:eastAsia="en-BE"/>
-        </w:rPr>
-        <w:t xml:space="preserve"> 2021, van </w:t>
+          <w:sz w:val="24"/>
+          <w:szCs w:val="24"/>
+        </w:rPr>
+        <w:t xml:space="preserve">. DEV Community. Geraadpleegd op 20 oktober 2021, van </w:t>
       </w:r>
       <w:hyperlink r:id="rId16" w:history="1">
         <w:r>
@@ -3068,19 +2838,12 @@
             <w:rFonts w:ascii="Times New Roman" w:eastAsia="Times New Roman" w:hAnsi="Times New Roman"/>
             <w:sz w:val="24"/>
             <w:szCs w:val="24"/>
-            <w:lang w:val="en-BE" w:eastAsia="en-BE"/>
           </w:rPr>
           <w:t>https://dev.to/hatsrumandcode/net-core-2-why-xunit-and-not-nunit-or-mstest--aei</w:t>
         </w:r>
       </w:hyperlink>
     </w:p>
-    <w:p>
-      <w:pPr>
-        <w:rPr>
-          <w:lang w:val="en-BE"/>
-        </w:rPr>
-      </w:pPr>
-    </w:p>
+    <w:p/>
     <w:p/>
     <w:p/>
     <w:p/>
@@ -4024,7 +3787,6 @@
           <w:rFonts w:eastAsia="Times New Roman"/>
           <w:sz w:val="24"/>
           <w:szCs w:val="24"/>
-          <w:lang w:val="en-BE" w:eastAsia="en-BE"/>
         </w:rPr>
       </w:pPr>
     </w:p>
@@ -4126,7 +3888,6 @@
           <w:rFonts w:eastAsia="Times New Roman"/>
           <w:sz w:val="24"/>
           <w:szCs w:val="24"/>
-          <w:lang w:eastAsia="en-BE"/>
         </w:rPr>
       </w:pPr>
     </w:p>
@@ -4137,15 +3898,13 @@
           <w:rFonts w:eastAsia="Times New Roman"/>
           <w:sz w:val="24"/>
           <w:szCs w:val="24"/>
-          <w:lang w:eastAsia="en-BE"/>
-        </w:rPr>
-      </w:pPr>
-      <w:r>
-        <w:rPr>
-          <w:rFonts w:eastAsia="Times New Roman"/>
-          <w:sz w:val="24"/>
-          <w:szCs w:val="24"/>
-          <w:lang w:eastAsia="en-BE"/>
+        </w:rPr>
+      </w:pPr>
+      <w:r>
+        <w:rPr>
+          <w:rFonts w:eastAsia="Times New Roman"/>
+          <w:sz w:val="24"/>
+          <w:szCs w:val="24"/>
         </w:rPr>
         <w:t xml:space="preserve">Unit Testen zitten maken met collections and meerdere asserts. </w:t>
       </w:r>
@@ -4157,15 +3916,13 @@
           <w:rFonts w:eastAsia="Times New Roman"/>
           <w:sz w:val="24"/>
           <w:szCs w:val="24"/>
-          <w:lang w:eastAsia="en-BE"/>
-        </w:rPr>
-      </w:pPr>
-      <w:r>
-        <w:rPr>
-          <w:rFonts w:eastAsia="Times New Roman"/>
-          <w:sz w:val="24"/>
-          <w:szCs w:val="24"/>
-          <w:lang w:eastAsia="en-BE"/>
+        </w:rPr>
+      </w:pPr>
+      <w:r>
+        <w:rPr>
+          <w:rFonts w:eastAsia="Times New Roman"/>
+          <w:sz w:val="24"/>
+          <w:szCs w:val="24"/>
         </w:rPr>
         <w:t xml:space="preserve">MSDN documentatie doorgenomen om eens alle helpers van Assert te bekijken die ter beschikking gesteld zijn </w:t>
       </w:r>
@@ -4177,7 +3934,6 @@
           <w:rFonts w:eastAsia="Times New Roman"/>
           <w:sz w:val="24"/>
           <w:szCs w:val="24"/>
-          <w:lang w:eastAsia="en-BE"/>
         </w:rPr>
       </w:pPr>
       <w:hyperlink r:id="rId22" w:history="1">
@@ -4187,7 +3943,6 @@
             <w:rFonts w:eastAsia="Times New Roman"/>
             <w:sz w:val="24"/>
             <w:szCs w:val="24"/>
-            <w:lang w:eastAsia="en-BE"/>
           </w:rPr>
           <w:t>https://docs.microsoft.com/en-us/dotnet/api/nunit.framework.assert?view=xamarin-ios-sdk-12</w:t>
         </w:r>
@@ -4200,7 +3955,6 @@
           <w:rFonts w:eastAsia="Times New Roman"/>
           <w:sz w:val="24"/>
           <w:szCs w:val="24"/>
-          <w:lang w:eastAsia="en-BE"/>
         </w:rPr>
       </w:pPr>
       <w:r>
@@ -4209,7 +3963,6 @@
           <w:noProof/>
           <w:sz w:val="24"/>
           <w:szCs w:val="24"/>
-          <w:lang w:eastAsia="en-BE"/>
         </w:rPr>
         <w:drawing>
           <wp:inline distT="0" distB="0" distL="0" distR="0" wp14:anchorId="3B260C69" wp14:editId="5592334C">
@@ -4255,7 +4008,6 @@
           <w:rFonts w:eastAsia="Times New Roman"/>
           <w:sz w:val="24"/>
           <w:szCs w:val="24"/>
-          <w:lang w:eastAsia="en-BE"/>
         </w:rPr>
       </w:pPr>
     </w:p>
@@ -4348,15 +4100,13 @@
           <w:rFonts w:eastAsia="Times New Roman"/>
           <w:sz w:val="24"/>
           <w:szCs w:val="24"/>
-          <w:lang w:eastAsia="en-BE"/>
-        </w:rPr>
-      </w:pPr>
-      <w:r>
-        <w:rPr>
-          <w:rFonts w:eastAsia="Times New Roman"/>
-          <w:sz w:val="24"/>
-          <w:szCs w:val="24"/>
-          <w:lang w:eastAsia="en-BE"/>
+        </w:rPr>
+      </w:pPr>
+      <w:r>
+        <w:rPr>
+          <w:rFonts w:eastAsia="Times New Roman"/>
+          <w:sz w:val="24"/>
+          <w:szCs w:val="24"/>
         </w:rPr>
         <w:t>Vierde deel afgewerkt. Unit Testen zitten schrijven voor Expections messages en objecten vergelijken.</w:t>
       </w:r>
@@ -4368,15 +4118,13 @@
           <w:rFonts w:eastAsia="Times New Roman"/>
           <w:sz w:val="24"/>
           <w:szCs w:val="24"/>
-          <w:lang w:eastAsia="en-BE"/>
-        </w:rPr>
-      </w:pPr>
-      <w:r>
-        <w:rPr>
-          <w:rFonts w:eastAsia="Times New Roman"/>
-          <w:sz w:val="24"/>
-          <w:szCs w:val="24"/>
-          <w:lang w:eastAsia="en-BE"/>
+        </w:rPr>
+      </w:pPr>
+      <w:r>
+        <w:rPr>
+          <w:rFonts w:eastAsia="Times New Roman"/>
+          <w:sz w:val="24"/>
+          <w:szCs w:val="24"/>
         </w:rPr>
         <w:t>Twee opdrachten volbracht en oplossingen vergeleken en commentaren in testproject voorzien.</w:t>
       </w:r>
@@ -4388,7 +4136,6 @@
           <w:rFonts w:eastAsia="Times New Roman"/>
           <w:sz w:val="24"/>
           <w:szCs w:val="24"/>
-          <w:lang w:eastAsia="en-BE"/>
         </w:rPr>
       </w:pPr>
       <w:r>
@@ -4397,7 +4144,6 @@
           <w:noProof/>
           <w:sz w:val="24"/>
           <w:szCs w:val="24"/>
-          <w:lang w:eastAsia="en-BE"/>
         </w:rPr>
         <w:lastRenderedPageBreak/>
         <w:drawing>
@@ -4444,7 +4190,6 @@
           <w:rFonts w:eastAsia="Times New Roman"/>
           <w:sz w:val="24"/>
           <w:szCs w:val="24"/>
-          <w:lang w:eastAsia="en-BE"/>
         </w:rPr>
       </w:pPr>
     </w:p>
@@ -4517,7 +4262,6 @@
           <w:rFonts w:eastAsia="Times New Roman"/>
           <w:sz w:val="24"/>
           <w:szCs w:val="24"/>
-          <w:lang w:eastAsia="en-BE"/>
         </w:rPr>
       </w:pPr>
     </w:p>
@@ -4528,7 +4272,6 @@
           <w:rFonts w:eastAsia="Times New Roman"/>
           <w:sz w:val="24"/>
           <w:szCs w:val="24"/>
-          <w:lang w:eastAsia="en-BE"/>
         </w:rPr>
       </w:pPr>
     </w:p>
@@ -4539,7 +4282,6 @@
           <w:rFonts w:eastAsia="Times New Roman"/>
           <w:sz w:val="24"/>
           <w:szCs w:val="24"/>
-          <w:lang w:eastAsia="en-BE"/>
         </w:rPr>
       </w:pPr>
     </w:p>
@@ -4550,7 +4292,6 @@
           <w:rFonts w:eastAsia="Times New Roman"/>
           <w:sz w:val="24"/>
           <w:szCs w:val="24"/>
-          <w:lang w:eastAsia="en-BE"/>
         </w:rPr>
       </w:pPr>
     </w:p>
@@ -4561,7 +4302,6 @@
           <w:rFonts w:eastAsia="Times New Roman"/>
           <w:sz w:val="24"/>
           <w:szCs w:val="24"/>
-          <w:lang w:eastAsia="en-BE"/>
         </w:rPr>
       </w:pPr>
     </w:p>
@@ -4592,7 +4332,6 @@
           <w:rFonts w:eastAsia="Times New Roman"/>
           <w:sz w:val="24"/>
           <w:szCs w:val="24"/>
-          <w:lang w:eastAsia="en-BE"/>
         </w:rPr>
       </w:pPr>
     </w:p>
@@ -4624,7 +4363,6 @@
           <w:rFonts w:eastAsia="Times New Roman"/>
           <w:sz w:val="24"/>
           <w:szCs w:val="24"/>
-          <w:lang w:eastAsia="en-BE"/>
         </w:rPr>
       </w:pPr>
     </w:p>
@@ -4635,15 +4373,13 @@
           <w:rFonts w:eastAsia="Times New Roman"/>
           <w:sz w:val="24"/>
           <w:szCs w:val="24"/>
-          <w:lang w:eastAsia="en-BE"/>
-        </w:rPr>
-      </w:pPr>
-      <w:r>
-        <w:rPr>
-          <w:rFonts w:eastAsia="Times New Roman"/>
-          <w:sz w:val="24"/>
-          <w:szCs w:val="24"/>
-          <w:lang w:eastAsia="en-BE"/>
+        </w:rPr>
+      </w:pPr>
+      <w:r>
+        <w:rPr>
+          <w:rFonts w:eastAsia="Times New Roman"/>
+          <w:sz w:val="24"/>
+          <w:szCs w:val="24"/>
         </w:rPr>
         <w:t>Gastcollege gevolgd (14:00 – 16:15).</w:t>
       </w:r>
@@ -4655,15 +4391,13 @@
           <w:rFonts w:eastAsia="Times New Roman"/>
           <w:sz w:val="24"/>
           <w:szCs w:val="24"/>
-          <w:lang w:eastAsia="en-BE"/>
-        </w:rPr>
-      </w:pPr>
-      <w:r>
-        <w:rPr>
-          <w:rFonts w:eastAsia="Times New Roman"/>
-          <w:sz w:val="24"/>
-          <w:szCs w:val="24"/>
-          <w:lang w:eastAsia="en-BE"/>
+        </w:rPr>
+      </w:pPr>
+      <w:r>
+        <w:rPr>
+          <w:rFonts w:eastAsia="Times New Roman"/>
+          <w:sz w:val="24"/>
+          <w:szCs w:val="24"/>
         </w:rPr>
         <w:t>Todo: Slides nogmaals bekijken want heel veel informatie was meegegeven.</w:t>
       </w:r>
@@ -4675,7 +4409,6 @@
           <w:rFonts w:eastAsia="Times New Roman"/>
           <w:sz w:val="24"/>
           <w:szCs w:val="24"/>
-          <w:lang w:eastAsia="en-BE"/>
         </w:rPr>
       </w:pPr>
     </w:p>
@@ -4778,15 +4511,13 @@
           <w:rFonts w:eastAsia="Times New Roman"/>
           <w:sz w:val="24"/>
           <w:szCs w:val="24"/>
-          <w:lang w:eastAsia="en-BE"/>
-        </w:rPr>
-      </w:pPr>
-      <w:r>
-        <w:rPr>
-          <w:rFonts w:eastAsia="Times New Roman"/>
-          <w:sz w:val="24"/>
-          <w:szCs w:val="24"/>
-          <w:lang w:eastAsia="en-BE"/>
+        </w:rPr>
+      </w:pPr>
+      <w:r>
+        <w:rPr>
+          <w:rFonts w:eastAsia="Times New Roman"/>
+          <w:sz w:val="24"/>
+          <w:szCs w:val="24"/>
         </w:rPr>
         <w:t>Unit testen zitten maken voor een nieuwe Class die een interface implementeer.</w:t>
       </w:r>
@@ -4798,15 +4529,13 @@
           <w:rFonts w:eastAsia="Times New Roman"/>
           <w:sz w:val="24"/>
           <w:szCs w:val="24"/>
-          <w:lang w:eastAsia="en-BE"/>
-        </w:rPr>
-      </w:pPr>
-      <w:r>
-        <w:rPr>
-          <w:rFonts w:eastAsia="Times New Roman"/>
-          <w:sz w:val="24"/>
-          <w:szCs w:val="24"/>
-          <w:lang w:eastAsia="en-BE"/>
+        </w:rPr>
+      </w:pPr>
+      <w:r>
+        <w:rPr>
+          <w:rFonts w:eastAsia="Times New Roman"/>
+          <w:sz w:val="24"/>
+          <w:szCs w:val="24"/>
         </w:rPr>
         <w:t xml:space="preserve">Sinds de E-cursus een focus legt op Unit Testen en niet Integration Testen </w:t>
       </w:r>
@@ -4815,7 +4544,6 @@
           <w:rFonts w:eastAsia="Times New Roman"/>
           <w:sz w:val="24"/>
           <w:szCs w:val="24"/>
-          <w:lang w:eastAsia="en-BE"/>
         </w:rPr>
         <w:t xml:space="preserve">is het noodzakelijk om een valse implementatie (leeg object) te maken i.p.v. de effectieve Implementatie van de interface methods te gebruiken. </w:t>
       </w:r>
@@ -4827,15 +4555,13 @@
           <w:rFonts w:eastAsia="Times New Roman"/>
           <w:sz w:val="24"/>
           <w:szCs w:val="24"/>
-          <w:lang w:eastAsia="en-BE"/>
-        </w:rPr>
-      </w:pPr>
-      <w:r>
-        <w:rPr>
-          <w:rFonts w:eastAsia="Times New Roman"/>
-          <w:sz w:val="24"/>
-          <w:szCs w:val="24"/>
-          <w:lang w:eastAsia="en-BE"/>
+        </w:rPr>
+      </w:pPr>
+      <w:r>
+        <w:rPr>
+          <w:rFonts w:eastAsia="Times New Roman"/>
+          <w:sz w:val="24"/>
+          <w:szCs w:val="24"/>
         </w:rPr>
         <w:t>Voorbeelden uitgewerkt met eigen Fake implementatie &amp; via een Mock library (Moq)</w:t>
       </w:r>
@@ -4847,7 +4573,6 @@
           <w:rFonts w:eastAsia="Times New Roman"/>
           <w:sz w:val="24"/>
           <w:szCs w:val="24"/>
-          <w:lang w:eastAsia="en-BE"/>
         </w:rPr>
       </w:pPr>
       <w:r>
@@ -4856,7 +4581,6 @@
           <w:noProof/>
           <w:sz w:val="24"/>
           <w:szCs w:val="24"/>
-          <w:lang w:eastAsia="en-BE"/>
         </w:rPr>
         <w:drawing>
           <wp:inline distT="0" distB="0" distL="0" distR="0" wp14:anchorId="0BDD634F" wp14:editId="473787D8">
@@ -4902,7 +4626,6 @@
           <w:rFonts w:eastAsia="Times New Roman"/>
           <w:sz w:val="24"/>
           <w:szCs w:val="24"/>
-          <w:lang w:eastAsia="en-BE"/>
         </w:rPr>
       </w:pPr>
     </w:p>
@@ -4913,7 +4636,6 @@
           <w:rFonts w:eastAsia="Times New Roman"/>
           <w:sz w:val="24"/>
           <w:szCs w:val="24"/>
-          <w:lang w:eastAsia="en-BE"/>
         </w:rPr>
       </w:pPr>
     </w:p>
@@ -4924,7 +4646,6 @@
           <w:rFonts w:eastAsia="Times New Roman"/>
           <w:sz w:val="24"/>
           <w:szCs w:val="24"/>
-          <w:lang w:eastAsia="en-BE"/>
         </w:rPr>
       </w:pPr>
     </w:p>
@@ -4937,7 +4658,6 @@
           <w:bCs/>
           <w:sz w:val="24"/>
           <w:szCs w:val="24"/>
-          <w:lang w:eastAsia="en-BE"/>
         </w:rPr>
       </w:pPr>
       <w:r>
@@ -4947,7 +4667,6 @@
           <w:bCs/>
           <w:sz w:val="24"/>
           <w:szCs w:val="24"/>
-          <w:lang w:eastAsia="en-BE"/>
         </w:rPr>
         <w:lastRenderedPageBreak/>
         <w:t>Eigen implentatie van een Mock</w:t>
@@ -4959,7 +4678,6 @@
           <w:bCs/>
           <w:sz w:val="24"/>
           <w:szCs w:val="24"/>
-          <w:lang w:eastAsia="en-BE"/>
         </w:rPr>
         <w:t xml:space="preserve"> dependency</w:t>
       </w:r>
@@ -4970,7 +4688,6 @@
           <w:bCs/>
           <w:sz w:val="24"/>
           <w:szCs w:val="24"/>
-          <w:lang w:eastAsia="en-BE"/>
         </w:rPr>
         <w:t xml:space="preserve">: </w:t>
       </w:r>
@@ -4982,15 +4699,15 @@
           <w:rFonts w:eastAsia="Times New Roman"/>
           <w:sz w:val="24"/>
           <w:szCs w:val="24"/>
-          <w:lang w:val="en-US" w:eastAsia="en-BE"/>
-        </w:rPr>
-      </w:pPr>
-      <w:r>
-        <w:rPr>
-          <w:rFonts w:eastAsia="Times New Roman"/>
-          <w:sz w:val="24"/>
-          <w:szCs w:val="24"/>
-          <w:lang w:val="en-US" w:eastAsia="en-BE"/>
+          <w:lang w:val="en-US"/>
+        </w:rPr>
+      </w:pPr>
+      <w:r>
+        <w:rPr>
+          <w:rFonts w:eastAsia="Times New Roman"/>
+          <w:sz w:val="24"/>
+          <w:szCs w:val="24"/>
+          <w:lang w:val="en-US"/>
         </w:rPr>
         <w:t>Unit Test vanuit BankAccountNUnitTest</w:t>
       </w:r>
@@ -4999,7 +4716,7 @@
           <w:rFonts w:eastAsia="Times New Roman"/>
           <w:sz w:val="24"/>
           <w:szCs w:val="24"/>
-          <w:lang w:val="en-US" w:eastAsia="en-BE"/>
+          <w:lang w:val="en-US"/>
         </w:rPr>
         <w:t>.Class</w:t>
       </w:r>
@@ -5008,7 +4725,7 @@
           <w:rFonts w:eastAsia="Times New Roman"/>
           <w:sz w:val="24"/>
           <w:szCs w:val="24"/>
-          <w:lang w:val="en-US" w:eastAsia="en-BE"/>
+          <w:lang w:val="en-US"/>
         </w:rPr>
         <w:t>:</w:t>
       </w:r>
@@ -5020,7 +4737,7 @@
           <w:rFonts w:eastAsia="Times New Roman"/>
           <w:sz w:val="24"/>
           <w:szCs w:val="24"/>
-          <w:lang w:val="en-US" w:eastAsia="en-BE"/>
+          <w:lang w:val="en-US"/>
         </w:rPr>
       </w:pPr>
       <w:r>
@@ -5029,7 +4746,6 @@
           <w:noProof/>
           <w:sz w:val="24"/>
           <w:szCs w:val="24"/>
-          <w:lang w:eastAsia="en-BE"/>
         </w:rPr>
         <w:drawing>
           <wp:anchor distT="0" distB="0" distL="114300" distR="114300" simplePos="0" relativeHeight="251663872" behindDoc="0" locked="0" layoutInCell="1" allowOverlap="1" wp14:anchorId="026055EF" wp14:editId="216E7012">
@@ -5088,85 +4804,83 @@
           <w:rFonts w:eastAsia="Times New Roman"/>
           <w:sz w:val="24"/>
           <w:szCs w:val="24"/>
-          <w:lang w:val="en-US" w:eastAsia="en-BE"/>
-        </w:rPr>
-      </w:pPr>
-    </w:p>
-    <w:p>
-      <w:pPr>
-        <w:rPr>
-          <w:rFonts w:eastAsia="Times New Roman"/>
-          <w:sz w:val="24"/>
-          <w:szCs w:val="24"/>
-          <w:lang w:val="en-US" w:eastAsia="en-BE"/>
-        </w:rPr>
-      </w:pPr>
-    </w:p>
-    <w:p>
-      <w:pPr>
-        <w:rPr>
-          <w:rFonts w:eastAsia="Times New Roman"/>
-          <w:sz w:val="24"/>
-          <w:szCs w:val="24"/>
-          <w:lang w:val="en-US" w:eastAsia="en-BE"/>
-        </w:rPr>
-      </w:pPr>
-    </w:p>
-    <w:p>
-      <w:pPr>
-        <w:rPr>
-          <w:rFonts w:eastAsia="Times New Roman"/>
-          <w:sz w:val="24"/>
-          <w:szCs w:val="24"/>
-          <w:lang w:val="en-US" w:eastAsia="en-BE"/>
-        </w:rPr>
-      </w:pPr>
-    </w:p>
-    <w:p>
-      <w:pPr>
-        <w:rPr>
-          <w:rFonts w:eastAsia="Times New Roman"/>
-          <w:sz w:val="24"/>
-          <w:szCs w:val="24"/>
-          <w:lang w:val="en-US" w:eastAsia="en-BE"/>
-        </w:rPr>
-      </w:pPr>
-    </w:p>
-    <w:p>
-      <w:pPr>
-        <w:rPr>
-          <w:rFonts w:eastAsia="Times New Roman"/>
-          <w:sz w:val="24"/>
-          <w:szCs w:val="24"/>
-          <w:lang w:val="en-US" w:eastAsia="en-BE"/>
-        </w:rPr>
-      </w:pPr>
-    </w:p>
-    <w:p>
-      <w:pPr>
-        <w:rPr>
-          <w:rFonts w:eastAsia="Times New Roman"/>
-          <w:sz w:val="24"/>
-          <w:szCs w:val="24"/>
-          <w:lang w:val="en-US" w:eastAsia="en-BE"/>
-        </w:rPr>
-      </w:pPr>
-    </w:p>
-    <w:p>
-      <w:pPr>
-        <w:rPr>
-          <w:rFonts w:eastAsia="Times New Roman"/>
-          <w:sz w:val="24"/>
-          <w:szCs w:val="24"/>
-          <w:lang w:eastAsia="en-BE"/>
-        </w:rPr>
-      </w:pPr>
-      <w:r>
-        <w:rPr>
-          <w:rFonts w:eastAsia="Times New Roman"/>
-          <w:sz w:val="24"/>
-          <w:szCs w:val="24"/>
-          <w:lang w:eastAsia="en-BE"/>
+          <w:lang w:val="en-US"/>
+        </w:rPr>
+      </w:pPr>
+    </w:p>
+    <w:p>
+      <w:pPr>
+        <w:rPr>
+          <w:rFonts w:eastAsia="Times New Roman"/>
+          <w:sz w:val="24"/>
+          <w:szCs w:val="24"/>
+          <w:lang w:val="en-US"/>
+        </w:rPr>
+      </w:pPr>
+    </w:p>
+    <w:p>
+      <w:pPr>
+        <w:rPr>
+          <w:rFonts w:eastAsia="Times New Roman"/>
+          <w:sz w:val="24"/>
+          <w:szCs w:val="24"/>
+          <w:lang w:val="en-US"/>
+        </w:rPr>
+      </w:pPr>
+    </w:p>
+    <w:p>
+      <w:pPr>
+        <w:rPr>
+          <w:rFonts w:eastAsia="Times New Roman"/>
+          <w:sz w:val="24"/>
+          <w:szCs w:val="24"/>
+          <w:lang w:val="en-US"/>
+        </w:rPr>
+      </w:pPr>
+    </w:p>
+    <w:p>
+      <w:pPr>
+        <w:rPr>
+          <w:rFonts w:eastAsia="Times New Roman"/>
+          <w:sz w:val="24"/>
+          <w:szCs w:val="24"/>
+          <w:lang w:val="en-US"/>
+        </w:rPr>
+      </w:pPr>
+    </w:p>
+    <w:p>
+      <w:pPr>
+        <w:rPr>
+          <w:rFonts w:eastAsia="Times New Roman"/>
+          <w:sz w:val="24"/>
+          <w:szCs w:val="24"/>
+          <w:lang w:val="en-US"/>
+        </w:rPr>
+      </w:pPr>
+    </w:p>
+    <w:p>
+      <w:pPr>
+        <w:rPr>
+          <w:rFonts w:eastAsia="Times New Roman"/>
+          <w:sz w:val="24"/>
+          <w:szCs w:val="24"/>
+          <w:lang w:val="en-US"/>
+        </w:rPr>
+      </w:pPr>
+    </w:p>
+    <w:p>
+      <w:pPr>
+        <w:rPr>
+          <w:rFonts w:eastAsia="Times New Roman"/>
+          <w:sz w:val="24"/>
+          <w:szCs w:val="24"/>
+        </w:rPr>
+      </w:pPr>
+      <w:r>
+        <w:rPr>
+          <w:rFonts w:eastAsia="Times New Roman"/>
+          <w:sz w:val="24"/>
+          <w:szCs w:val="24"/>
         </w:rPr>
         <w:t>Fake implementatie van Logbook Class vanuit LogBook.Class (eige</w:t>
       </w:r>
@@ -5175,7 +4889,6 @@
           <w:rFonts w:eastAsia="Times New Roman"/>
           <w:sz w:val="24"/>
           <w:szCs w:val="24"/>
-          <w:lang w:eastAsia="en-BE"/>
         </w:rPr>
         <w:t>n commentaar voorzien in code)</w:t>
       </w:r>
@@ -5186,17 +4899,15 @@
           <w:rFonts w:eastAsia="Times New Roman"/>
           <w:sz w:val="24"/>
           <w:szCs w:val="24"/>
-          <w:lang w:eastAsia="en-BE"/>
-        </w:rPr>
-      </w:pPr>
-    </w:p>
-    <w:p>
-      <w:pPr>
-        <w:rPr>
-          <w:rFonts w:eastAsia="Times New Roman"/>
-          <w:sz w:val="24"/>
-          <w:szCs w:val="24"/>
-          <w:lang w:eastAsia="en-BE"/>
+        </w:rPr>
+      </w:pPr>
+    </w:p>
+    <w:p>
+      <w:pPr>
+        <w:rPr>
+          <w:rFonts w:eastAsia="Times New Roman"/>
+          <w:sz w:val="24"/>
+          <w:szCs w:val="24"/>
         </w:rPr>
       </w:pPr>
       <w:r>
@@ -5205,7 +4916,6 @@
           <w:noProof/>
           <w:sz w:val="24"/>
           <w:szCs w:val="24"/>
-          <w:lang w:eastAsia="en-BE"/>
         </w:rPr>
         <w:drawing>
           <wp:inline distT="0" distB="0" distL="0" distR="0" wp14:anchorId="323D7920" wp14:editId="6F6FA84D">
@@ -5250,7 +4960,6 @@
           <w:rFonts w:eastAsia="Times New Roman"/>
           <w:sz w:val="24"/>
           <w:szCs w:val="24"/>
-          <w:lang w:eastAsia="en-BE"/>
         </w:rPr>
       </w:pPr>
     </w:p>
@@ -5263,7 +4972,6 @@
           <w:bCs/>
           <w:sz w:val="24"/>
           <w:szCs w:val="24"/>
-          <w:lang w:eastAsia="en-BE"/>
         </w:rPr>
       </w:pPr>
       <w:r>
@@ -5273,7 +4981,6 @@
           <w:bCs/>
           <w:sz w:val="24"/>
           <w:szCs w:val="24"/>
-          <w:lang w:eastAsia="en-BE"/>
         </w:rPr>
         <w:t>Moq implementatie</w:t>
       </w:r>
@@ -5284,7 +4991,6 @@
           <w:bCs/>
           <w:sz w:val="24"/>
           <w:szCs w:val="24"/>
-          <w:lang w:eastAsia="en-BE"/>
         </w:rPr>
         <w:t xml:space="preserve"> van een Mock </w:t>
       </w:r>
@@ -5295,7 +5001,6 @@
           <w:bCs/>
           <w:sz w:val="24"/>
           <w:szCs w:val="24"/>
-          <w:lang w:eastAsia="en-BE"/>
         </w:rPr>
         <w:t>dependency</w:t>
       </w:r>
@@ -5306,7 +5011,6 @@
           <w:bCs/>
           <w:sz w:val="24"/>
           <w:szCs w:val="24"/>
-          <w:lang w:eastAsia="en-BE"/>
         </w:rPr>
         <w:t xml:space="preserve">: </w:t>
       </w:r>
@@ -5318,15 +5022,15 @@
           <w:rFonts w:eastAsia="Times New Roman"/>
           <w:sz w:val="24"/>
           <w:szCs w:val="24"/>
-          <w:lang w:val="en-US" w:eastAsia="en-BE"/>
-        </w:rPr>
-      </w:pPr>
-      <w:r>
-        <w:rPr>
-          <w:rFonts w:eastAsia="Times New Roman"/>
-          <w:sz w:val="24"/>
-          <w:szCs w:val="24"/>
-          <w:lang w:val="en-US" w:eastAsia="en-BE"/>
+          <w:lang w:val="en-US"/>
+        </w:rPr>
+      </w:pPr>
+      <w:r>
+        <w:rPr>
+          <w:rFonts w:eastAsia="Times New Roman"/>
+          <w:sz w:val="24"/>
+          <w:szCs w:val="24"/>
+          <w:lang w:val="en-US"/>
         </w:rPr>
         <w:t>Unit Test vanuit BankAccountNUnitTest</w:t>
       </w:r>
@@ -5335,7 +5039,7 @@
           <w:rFonts w:eastAsia="Times New Roman"/>
           <w:sz w:val="24"/>
           <w:szCs w:val="24"/>
-          <w:lang w:val="en-US" w:eastAsia="en-BE"/>
+          <w:lang w:val="en-US"/>
         </w:rPr>
         <w:t>.Class</w:t>
       </w:r>
@@ -5344,7 +5048,7 @@
           <w:rFonts w:eastAsia="Times New Roman"/>
           <w:sz w:val="24"/>
           <w:szCs w:val="24"/>
-          <w:lang w:val="en-US" w:eastAsia="en-BE"/>
+          <w:lang w:val="en-US"/>
         </w:rPr>
         <w:t>:</w:t>
       </w:r>
@@ -5355,7 +5059,6 @@
           <w:rFonts w:eastAsia="Times New Roman"/>
           <w:sz w:val="24"/>
           <w:szCs w:val="24"/>
-          <w:lang w:eastAsia="en-BE"/>
         </w:rPr>
       </w:pPr>
       <w:r>
@@ -5364,7 +5067,6 @@
           <w:noProof/>
           <w:sz w:val="24"/>
           <w:szCs w:val="24"/>
-          <w:lang w:eastAsia="en-BE"/>
         </w:rPr>
         <w:drawing>
           <wp:inline distT="0" distB="0" distL="0" distR="0" wp14:anchorId="06A5D54E" wp14:editId="22F4BAEC">
@@ -5409,77 +5111,69 @@
           <w:rFonts w:eastAsia="Times New Roman"/>
           <w:sz w:val="24"/>
           <w:szCs w:val="24"/>
-          <w:lang w:eastAsia="en-BE"/>
-        </w:rPr>
-      </w:pPr>
-    </w:p>
-    <w:p>
-      <w:pPr>
-        <w:rPr>
-          <w:rFonts w:eastAsia="Times New Roman"/>
-          <w:sz w:val="24"/>
-          <w:szCs w:val="24"/>
-          <w:lang w:eastAsia="en-BE"/>
-        </w:rPr>
-      </w:pPr>
-    </w:p>
-    <w:p>
-      <w:pPr>
-        <w:rPr>
-          <w:rFonts w:eastAsia="Times New Roman"/>
-          <w:sz w:val="24"/>
-          <w:szCs w:val="24"/>
-          <w:lang w:eastAsia="en-BE"/>
-        </w:rPr>
-      </w:pPr>
-    </w:p>
-    <w:p>
-      <w:pPr>
-        <w:rPr>
-          <w:rFonts w:eastAsia="Times New Roman"/>
-          <w:sz w:val="24"/>
-          <w:szCs w:val="24"/>
-          <w:lang w:eastAsia="en-BE"/>
-        </w:rPr>
-      </w:pPr>
-    </w:p>
-    <w:p>
-      <w:pPr>
-        <w:rPr>
-          <w:rFonts w:eastAsia="Times New Roman"/>
-          <w:sz w:val="24"/>
-          <w:szCs w:val="24"/>
-          <w:lang w:eastAsia="en-BE"/>
-        </w:rPr>
-      </w:pPr>
-    </w:p>
-    <w:p>
-      <w:pPr>
-        <w:rPr>
-          <w:rFonts w:eastAsia="Times New Roman"/>
-          <w:sz w:val="24"/>
-          <w:szCs w:val="24"/>
-          <w:lang w:eastAsia="en-BE"/>
-        </w:rPr>
-      </w:pPr>
-    </w:p>
-    <w:p>
-      <w:pPr>
-        <w:rPr>
-          <w:rFonts w:eastAsia="Times New Roman"/>
-          <w:sz w:val="24"/>
-          <w:szCs w:val="24"/>
-          <w:lang w:eastAsia="en-BE"/>
-        </w:rPr>
-      </w:pPr>
-    </w:p>
-    <w:p>
-      <w:pPr>
-        <w:rPr>
-          <w:rFonts w:eastAsia="Times New Roman"/>
-          <w:sz w:val="24"/>
-          <w:szCs w:val="24"/>
-          <w:lang w:eastAsia="en-BE"/>
+        </w:rPr>
+      </w:pPr>
+    </w:p>
+    <w:p>
+      <w:pPr>
+        <w:rPr>
+          <w:rFonts w:eastAsia="Times New Roman"/>
+          <w:sz w:val="24"/>
+          <w:szCs w:val="24"/>
+        </w:rPr>
+      </w:pPr>
+    </w:p>
+    <w:p>
+      <w:pPr>
+        <w:rPr>
+          <w:rFonts w:eastAsia="Times New Roman"/>
+          <w:sz w:val="24"/>
+          <w:szCs w:val="24"/>
+        </w:rPr>
+      </w:pPr>
+    </w:p>
+    <w:p>
+      <w:pPr>
+        <w:rPr>
+          <w:rFonts w:eastAsia="Times New Roman"/>
+          <w:sz w:val="24"/>
+          <w:szCs w:val="24"/>
+        </w:rPr>
+      </w:pPr>
+    </w:p>
+    <w:p>
+      <w:pPr>
+        <w:rPr>
+          <w:rFonts w:eastAsia="Times New Roman"/>
+          <w:sz w:val="24"/>
+          <w:szCs w:val="24"/>
+        </w:rPr>
+      </w:pPr>
+    </w:p>
+    <w:p>
+      <w:pPr>
+        <w:rPr>
+          <w:rFonts w:eastAsia="Times New Roman"/>
+          <w:sz w:val="24"/>
+          <w:szCs w:val="24"/>
+        </w:rPr>
+      </w:pPr>
+    </w:p>
+    <w:p>
+      <w:pPr>
+        <w:rPr>
+          <w:rFonts w:eastAsia="Times New Roman"/>
+          <w:sz w:val="24"/>
+          <w:szCs w:val="24"/>
+        </w:rPr>
+      </w:pPr>
+    </w:p>
+    <w:p>
+      <w:pPr>
+        <w:rPr>
+          <w:rFonts w:eastAsia="Times New Roman"/>
+          <w:sz w:val="24"/>
+          <w:szCs w:val="24"/>
         </w:rPr>
       </w:pPr>
     </w:p>
@@ -5582,15 +5276,13 @@
           <w:rFonts w:eastAsia="Times New Roman"/>
           <w:sz w:val="24"/>
           <w:szCs w:val="24"/>
-          <w:lang w:eastAsia="en-BE"/>
-        </w:rPr>
-      </w:pPr>
-      <w:r>
-        <w:rPr>
-          <w:rFonts w:eastAsia="Times New Roman"/>
-          <w:sz w:val="24"/>
-          <w:szCs w:val="24"/>
-          <w:lang w:eastAsia="en-BE"/>
+        </w:rPr>
+      </w:pPr>
+      <w:r>
+        <w:rPr>
+          <w:rFonts w:eastAsia="Times New Roman"/>
+          <w:sz w:val="24"/>
+          <w:szCs w:val="24"/>
         </w:rPr>
         <w:t xml:space="preserve">Unit testen </w:t>
       </w:r>
@@ -5599,7 +5291,6 @@
           <w:rFonts w:eastAsia="Times New Roman"/>
           <w:sz w:val="24"/>
           <w:szCs w:val="24"/>
-          <w:lang w:eastAsia="en-BE"/>
         </w:rPr>
         <w:t>zitten maken om verdere functionaliteiten van de Moq library uit te testen.</w:t>
       </w:r>
@@ -5611,7 +5302,6 @@
           <w:rFonts w:eastAsia="Times New Roman"/>
           <w:sz w:val="24"/>
           <w:szCs w:val="24"/>
-          <w:lang w:eastAsia="en-BE"/>
         </w:rPr>
       </w:pPr>
     </w:p>
@@ -5747,7 +5437,6 @@
           <w:rFonts w:eastAsia="Times New Roman"/>
           <w:sz w:val="24"/>
           <w:szCs w:val="24"/>
-          <w:lang w:eastAsia="en-BE"/>
         </w:rPr>
       </w:pPr>
       <w:r>
@@ -5756,7 +5445,6 @@
           <w:noProof/>
           <w:sz w:val="24"/>
           <w:szCs w:val="24"/>
-          <w:lang w:eastAsia="en-BE"/>
         </w:rPr>
         <w:drawing>
           <wp:inline distT="0" distB="0" distL="0" distR="0" wp14:anchorId="1AE1A5D7" wp14:editId="5DA3E8B8">
@@ -5801,17 +5489,15 @@
           <w:rFonts w:eastAsia="Times New Roman"/>
           <w:sz w:val="24"/>
           <w:szCs w:val="24"/>
-          <w:lang w:eastAsia="en-BE"/>
-        </w:rPr>
-      </w:pPr>
-    </w:p>
-    <w:p>
-      <w:pPr>
-        <w:rPr>
-          <w:rFonts w:eastAsia="Times New Roman"/>
-          <w:sz w:val="24"/>
-          <w:szCs w:val="24"/>
-          <w:lang w:eastAsia="en-BE"/>
+        </w:rPr>
+      </w:pPr>
+    </w:p>
+    <w:p>
+      <w:pPr>
+        <w:rPr>
+          <w:rFonts w:eastAsia="Times New Roman"/>
+          <w:sz w:val="24"/>
+          <w:szCs w:val="24"/>
         </w:rPr>
       </w:pPr>
     </w:p>
@@ -5892,25 +5578,22 @@
           <w:rFonts w:eastAsia="Times New Roman"/>
           <w:sz w:val="24"/>
           <w:szCs w:val="24"/>
-          <w:lang w:eastAsia="en-BE"/>
-        </w:rPr>
-      </w:pPr>
-    </w:p>
-    <w:p>
-      <w:pPr>
-        <w:rPr>
-          <w:rFonts w:eastAsia="Times New Roman"/>
-          <w:sz w:val="24"/>
-          <w:szCs w:val="24"/>
-          <w:lang w:eastAsia="en-BE"/>
-        </w:rPr>
-      </w:pPr>
-      <w:r>
-        <w:rPr>
-          <w:rFonts w:eastAsia="Times New Roman"/>
-          <w:sz w:val="24"/>
-          <w:szCs w:val="24"/>
-          <w:lang w:eastAsia="en-BE"/>
+        </w:rPr>
+      </w:pPr>
+    </w:p>
+    <w:p>
+      <w:pPr>
+        <w:rPr>
+          <w:rFonts w:eastAsia="Times New Roman"/>
+          <w:sz w:val="24"/>
+          <w:szCs w:val="24"/>
+        </w:rPr>
+      </w:pPr>
+      <w:r>
+        <w:rPr>
+          <w:rFonts w:eastAsia="Times New Roman"/>
+          <w:sz w:val="24"/>
+          <w:szCs w:val="24"/>
         </w:rPr>
         <w:t>Vijfde hoofdstuk afgewerkt, meerdere unit testen gemaakt om verschillende mogelijke returns van methods uit te testen.</w:t>
       </w:r>
@@ -5921,27 +5604,24 @@
           <w:rFonts w:eastAsia="Times New Roman"/>
           <w:sz w:val="24"/>
           <w:szCs w:val="24"/>
-          <w:lang w:eastAsia="en-BE"/>
-        </w:rPr>
-      </w:pPr>
-    </w:p>
-    <w:p>
-      <w:pPr>
-        <w:rPr>
-          <w:rFonts w:eastAsia="Times New Roman"/>
-          <w:sz w:val="24"/>
-          <w:szCs w:val="24"/>
-          <w:lang w:eastAsia="en-BE"/>
-        </w:rPr>
-      </w:pPr>
-    </w:p>
-    <w:p>
-      <w:pPr>
-        <w:rPr>
-          <w:rFonts w:eastAsia="Times New Roman"/>
-          <w:sz w:val="24"/>
-          <w:szCs w:val="24"/>
-          <w:lang w:eastAsia="en-BE"/>
+        </w:rPr>
+      </w:pPr>
+    </w:p>
+    <w:p>
+      <w:pPr>
+        <w:rPr>
+          <w:rFonts w:eastAsia="Times New Roman"/>
+          <w:sz w:val="24"/>
+          <w:szCs w:val="24"/>
+        </w:rPr>
+      </w:pPr>
+    </w:p>
+    <w:p>
+      <w:pPr>
+        <w:rPr>
+          <w:rFonts w:eastAsia="Times New Roman"/>
+          <w:sz w:val="24"/>
+          <w:szCs w:val="24"/>
         </w:rPr>
       </w:pPr>
       <w:r>
@@ -5950,7 +5630,6 @@
           <w:noProof/>
           <w:sz w:val="24"/>
           <w:szCs w:val="24"/>
-          <w:lang w:eastAsia="en-BE"/>
         </w:rPr>
         <w:lastRenderedPageBreak/>
         <w:drawing>
@@ -5996,17 +5675,15 @@
           <w:rFonts w:eastAsia="Times New Roman"/>
           <w:sz w:val="24"/>
           <w:szCs w:val="24"/>
-          <w:lang w:eastAsia="en-BE"/>
-        </w:rPr>
-      </w:pPr>
-    </w:p>
-    <w:p>
-      <w:pPr>
-        <w:rPr>
-          <w:rFonts w:eastAsia="Times New Roman"/>
-          <w:sz w:val="24"/>
-          <w:szCs w:val="24"/>
-          <w:lang w:eastAsia="en-BE"/>
+        </w:rPr>
+      </w:pPr>
+    </w:p>
+    <w:p>
+      <w:pPr>
+        <w:rPr>
+          <w:rFonts w:eastAsia="Times New Roman"/>
+          <w:sz w:val="24"/>
+          <w:szCs w:val="24"/>
         </w:rPr>
       </w:pPr>
       <w:r>
@@ -6015,7 +5692,6 @@
           <w:noProof/>
           <w:sz w:val="24"/>
           <w:szCs w:val="24"/>
-          <w:lang w:eastAsia="en-BE"/>
         </w:rPr>
         <w:drawing>
           <wp:inline distT="0" distB="0" distL="0" distR="0" wp14:anchorId="19C47335" wp14:editId="7FCBE32B">
@@ -6060,77 +5736,69 @@
           <w:rFonts w:eastAsia="Times New Roman"/>
           <w:sz w:val="24"/>
           <w:szCs w:val="24"/>
-          <w:lang w:eastAsia="en-BE"/>
-        </w:rPr>
-      </w:pPr>
-    </w:p>
-    <w:p>
-      <w:pPr>
-        <w:rPr>
-          <w:rFonts w:eastAsia="Times New Roman"/>
-          <w:sz w:val="24"/>
-          <w:szCs w:val="24"/>
-          <w:lang w:eastAsia="en-BE"/>
-        </w:rPr>
-      </w:pPr>
-    </w:p>
-    <w:p>
-      <w:pPr>
-        <w:rPr>
-          <w:rFonts w:eastAsia="Times New Roman"/>
-          <w:sz w:val="24"/>
-          <w:szCs w:val="24"/>
-          <w:lang w:eastAsia="en-BE"/>
-        </w:rPr>
-      </w:pPr>
-    </w:p>
-    <w:p>
-      <w:pPr>
-        <w:rPr>
-          <w:rFonts w:eastAsia="Times New Roman"/>
-          <w:sz w:val="24"/>
-          <w:szCs w:val="24"/>
-          <w:lang w:eastAsia="en-BE"/>
-        </w:rPr>
-      </w:pPr>
-    </w:p>
-    <w:p>
-      <w:pPr>
-        <w:rPr>
-          <w:rFonts w:eastAsia="Times New Roman"/>
-          <w:sz w:val="24"/>
-          <w:szCs w:val="24"/>
-          <w:lang w:eastAsia="en-BE"/>
-        </w:rPr>
-      </w:pPr>
-    </w:p>
-    <w:p>
-      <w:pPr>
-        <w:rPr>
-          <w:rFonts w:eastAsia="Times New Roman"/>
-          <w:sz w:val="24"/>
-          <w:szCs w:val="24"/>
-          <w:lang w:eastAsia="en-BE"/>
-        </w:rPr>
-      </w:pPr>
-    </w:p>
-    <w:p>
-      <w:pPr>
-        <w:rPr>
-          <w:rFonts w:eastAsia="Times New Roman"/>
-          <w:sz w:val="24"/>
-          <w:szCs w:val="24"/>
-          <w:lang w:eastAsia="en-BE"/>
-        </w:rPr>
-      </w:pPr>
-    </w:p>
-    <w:p>
-      <w:pPr>
-        <w:rPr>
-          <w:rFonts w:eastAsia="Times New Roman"/>
-          <w:sz w:val="24"/>
-          <w:szCs w:val="24"/>
-          <w:lang w:eastAsia="en-BE"/>
+        </w:rPr>
+      </w:pPr>
+    </w:p>
+    <w:p>
+      <w:pPr>
+        <w:rPr>
+          <w:rFonts w:eastAsia="Times New Roman"/>
+          <w:sz w:val="24"/>
+          <w:szCs w:val="24"/>
+        </w:rPr>
+      </w:pPr>
+    </w:p>
+    <w:p>
+      <w:pPr>
+        <w:rPr>
+          <w:rFonts w:eastAsia="Times New Roman"/>
+          <w:sz w:val="24"/>
+          <w:szCs w:val="24"/>
+        </w:rPr>
+      </w:pPr>
+    </w:p>
+    <w:p>
+      <w:pPr>
+        <w:rPr>
+          <w:rFonts w:eastAsia="Times New Roman"/>
+          <w:sz w:val="24"/>
+          <w:szCs w:val="24"/>
+        </w:rPr>
+      </w:pPr>
+    </w:p>
+    <w:p>
+      <w:pPr>
+        <w:rPr>
+          <w:rFonts w:eastAsia="Times New Roman"/>
+          <w:sz w:val="24"/>
+          <w:szCs w:val="24"/>
+        </w:rPr>
+      </w:pPr>
+    </w:p>
+    <w:p>
+      <w:pPr>
+        <w:rPr>
+          <w:rFonts w:eastAsia="Times New Roman"/>
+          <w:sz w:val="24"/>
+          <w:szCs w:val="24"/>
+        </w:rPr>
+      </w:pPr>
+    </w:p>
+    <w:p>
+      <w:pPr>
+        <w:rPr>
+          <w:rFonts w:eastAsia="Times New Roman"/>
+          <w:sz w:val="24"/>
+          <w:szCs w:val="24"/>
+        </w:rPr>
+      </w:pPr>
+    </w:p>
+    <w:p>
+      <w:pPr>
+        <w:rPr>
+          <w:rFonts w:eastAsia="Times New Roman"/>
+          <w:sz w:val="24"/>
+          <w:szCs w:val="24"/>
         </w:rPr>
       </w:pPr>
     </w:p>
@@ -6192,17 +5860,15 @@
           <w:rFonts w:eastAsia="Times New Roman"/>
           <w:sz w:val="24"/>
           <w:szCs w:val="24"/>
-          <w:lang w:eastAsia="en-BE"/>
-        </w:rPr>
-      </w:pPr>
-    </w:p>
-    <w:p>
-      <w:pPr>
-        <w:rPr>
-          <w:rFonts w:eastAsia="Times New Roman"/>
-          <w:sz w:val="24"/>
-          <w:szCs w:val="24"/>
-          <w:lang w:eastAsia="en-BE"/>
+        </w:rPr>
+      </w:pPr>
+    </w:p>
+    <w:p>
+      <w:pPr>
+        <w:rPr>
+          <w:rFonts w:eastAsia="Times New Roman"/>
+          <w:sz w:val="24"/>
+          <w:szCs w:val="24"/>
         </w:rPr>
       </w:pPr>
     </w:p>
@@ -6243,17 +5909,15 @@
           <w:rFonts w:eastAsia="Times New Roman"/>
           <w:sz w:val="24"/>
           <w:szCs w:val="24"/>
-          <w:lang w:eastAsia="en-BE"/>
-        </w:rPr>
-      </w:pPr>
-    </w:p>
-    <w:p>
-      <w:pPr>
-        <w:rPr>
-          <w:rFonts w:eastAsia="Times New Roman"/>
-          <w:sz w:val="24"/>
-          <w:szCs w:val="24"/>
-          <w:lang w:eastAsia="en-BE"/>
+        </w:rPr>
+      </w:pPr>
+    </w:p>
+    <w:p>
+      <w:pPr>
+        <w:rPr>
+          <w:rFonts w:eastAsia="Times New Roman"/>
+          <w:sz w:val="24"/>
+          <w:szCs w:val="24"/>
         </w:rPr>
       </w:pPr>
     </w:p>
@@ -6263,7 +5927,19 @@
       </w:pPr>
       <w:bookmarkStart w:id="8" w:name="_Toc85642570"/>
       <w:r>
-        <w:t>2.4  19/10/2021 – 26/10/2021 (  uur totaal)</w:t>
+        <w:t>2.4  19/10/2021 – 2</w:t>
+      </w:r>
+      <w:r>
+        <w:t>5</w:t>
+      </w:r>
+      <w:r>
+        <w:t xml:space="preserve">/10/2021 ( </w:t>
+      </w:r>
+      <w:r>
+        <w:t>5.30</w:t>
+      </w:r>
+      <w:r>
+        <w:t xml:space="preserve"> uur totaal)</w:t>
       </w:r>
       <w:bookmarkEnd w:id="8"/>
     </w:p>
@@ -6273,7 +5949,6 @@
           <w:rFonts w:eastAsia="Times New Roman"/>
           <w:sz w:val="24"/>
           <w:szCs w:val="24"/>
-          <w:lang w:eastAsia="en-BE"/>
         </w:rPr>
       </w:pPr>
     </w:p>
@@ -6284,7 +5959,6 @@
           <w:rFonts w:eastAsia="Times New Roman"/>
           <w:sz w:val="24"/>
           <w:szCs w:val="24"/>
-          <w:lang w:eastAsia="en-BE"/>
         </w:rPr>
       </w:pPr>
     </w:p>
@@ -6339,7 +6013,6 @@
           <w:rFonts w:eastAsia="Times New Roman"/>
           <w:sz w:val="24"/>
           <w:szCs w:val="24"/>
-          <w:lang w:eastAsia="en-BE"/>
         </w:rPr>
       </w:pPr>
     </w:p>
@@ -6350,15 +6023,13 @@
           <w:rFonts w:eastAsia="Times New Roman"/>
           <w:sz w:val="24"/>
           <w:szCs w:val="24"/>
-          <w:lang w:eastAsia="en-BE"/>
-        </w:rPr>
-      </w:pPr>
-      <w:r>
-        <w:rPr>
-          <w:rFonts w:eastAsia="Times New Roman"/>
-          <w:sz w:val="24"/>
-          <w:szCs w:val="24"/>
-          <w:lang w:eastAsia="en-BE"/>
+        </w:rPr>
+      </w:pPr>
+      <w:r>
+        <w:rPr>
+          <w:rFonts w:eastAsia="Times New Roman"/>
+          <w:sz w:val="24"/>
+          <w:szCs w:val="24"/>
         </w:rPr>
         <w:t>Gastcollege gevolgd (14:00 – 16:30).</w:t>
       </w:r>
@@ -6369,15 +6040,13 @@
           <w:rFonts w:eastAsia="Times New Roman"/>
           <w:sz w:val="24"/>
           <w:szCs w:val="24"/>
-          <w:lang w:eastAsia="en-BE"/>
-        </w:rPr>
-      </w:pPr>
-      <w:r>
-        <w:rPr>
-          <w:rFonts w:eastAsia="Times New Roman"/>
-          <w:sz w:val="24"/>
-          <w:szCs w:val="24"/>
-          <w:lang w:eastAsia="en-BE"/>
+        </w:rPr>
+      </w:pPr>
+      <w:r>
+        <w:rPr>
+          <w:rFonts w:eastAsia="Times New Roman"/>
+          <w:sz w:val="24"/>
+          <w:szCs w:val="24"/>
         </w:rPr>
         <w:t>Niet aanwezig in de Teams sessie sinds ik geen netwerk verbinding kon maken op campus. Via Samy zijn Teams mee kunnen volgen.</w:t>
       </w:r>
@@ -6388,17 +6057,15 @@
           <w:rFonts w:eastAsia="Times New Roman"/>
           <w:sz w:val="24"/>
           <w:szCs w:val="24"/>
-          <w:lang w:eastAsia="en-BE"/>
-        </w:rPr>
-      </w:pPr>
-    </w:p>
-    <w:p>
-      <w:pPr>
-        <w:rPr>
-          <w:rFonts w:eastAsia="Times New Roman"/>
-          <w:sz w:val="24"/>
-          <w:szCs w:val="24"/>
-          <w:lang w:eastAsia="en-BE"/>
+        </w:rPr>
+      </w:pPr>
+    </w:p>
+    <w:p>
+      <w:pPr>
+        <w:rPr>
+          <w:rFonts w:eastAsia="Times New Roman"/>
+          <w:sz w:val="24"/>
+          <w:szCs w:val="24"/>
         </w:rPr>
       </w:pPr>
     </w:p>
@@ -6500,15 +6167,13 @@
           <w:rFonts w:eastAsia="Times New Roman"/>
           <w:sz w:val="24"/>
           <w:szCs w:val="24"/>
-          <w:lang w:eastAsia="en-BE"/>
-        </w:rPr>
-      </w:pPr>
-      <w:r>
-        <w:rPr>
-          <w:rFonts w:eastAsia="Times New Roman"/>
-          <w:sz w:val="24"/>
-          <w:szCs w:val="24"/>
-          <w:lang w:eastAsia="en-BE"/>
+        </w:rPr>
+      </w:pPr>
+      <w:r>
+        <w:rPr>
+          <w:rFonts w:eastAsia="Times New Roman"/>
+          <w:sz w:val="24"/>
+          <w:szCs w:val="24"/>
         </w:rPr>
         <w:t xml:space="preserve">Test project met XUnit opgezet met alle nodige NugetPackages. Bestanden van de NUnit test project overgebracht en de nodige naamgeving veranderd. </w:t>
       </w:r>
@@ -6517,7 +6182,6 @@
           <w:rFonts w:eastAsia="Times New Roman"/>
           <w:sz w:val="24"/>
           <w:szCs w:val="24"/>
-          <w:lang w:eastAsia="en-BE"/>
         </w:rPr>
         <w:t>Test klassen – product en Calculator aangepast naar de syntax van Xunit.</w:t>
       </w:r>
@@ -6528,17 +6192,15 @@
           <w:rFonts w:eastAsia="Times New Roman"/>
           <w:sz w:val="24"/>
           <w:szCs w:val="24"/>
-          <w:lang w:eastAsia="en-BE"/>
-        </w:rPr>
-      </w:pPr>
-    </w:p>
-    <w:p>
-      <w:pPr>
-        <w:rPr>
-          <w:rFonts w:eastAsia="Times New Roman"/>
-          <w:sz w:val="24"/>
-          <w:szCs w:val="24"/>
-          <w:lang w:eastAsia="en-BE"/>
+        </w:rPr>
+      </w:pPr>
+    </w:p>
+    <w:p>
+      <w:pPr>
+        <w:rPr>
+          <w:rFonts w:eastAsia="Times New Roman"/>
+          <w:sz w:val="24"/>
+          <w:szCs w:val="24"/>
         </w:rPr>
       </w:pPr>
       <w:r>
@@ -6547,7 +6209,6 @@
           <w:noProof/>
           <w:sz w:val="24"/>
           <w:szCs w:val="24"/>
-          <w:lang w:eastAsia="en-BE"/>
         </w:rPr>
         <w:drawing>
           <wp:inline distT="0" distB="0" distL="0" distR="0" wp14:anchorId="60299CCE" wp14:editId="3771814C">
@@ -6592,17 +6253,15 @@
           <w:rFonts w:eastAsia="Times New Roman"/>
           <w:sz w:val="24"/>
           <w:szCs w:val="24"/>
-          <w:lang w:eastAsia="en-BE"/>
-        </w:rPr>
-      </w:pPr>
-    </w:p>
-    <w:p>
-      <w:pPr>
-        <w:rPr>
-          <w:rFonts w:eastAsia="Times New Roman"/>
-          <w:sz w:val="24"/>
-          <w:szCs w:val="24"/>
-          <w:lang w:eastAsia="en-BE"/>
+        </w:rPr>
+      </w:pPr>
+    </w:p>
+    <w:p>
+      <w:pPr>
+        <w:rPr>
+          <w:rFonts w:eastAsia="Times New Roman"/>
+          <w:sz w:val="24"/>
+          <w:szCs w:val="24"/>
         </w:rPr>
       </w:pPr>
       <w:r>
@@ -6611,7 +6270,6 @@
           <w:noProof/>
           <w:sz w:val="24"/>
           <w:szCs w:val="24"/>
-          <w:lang w:eastAsia="en-BE"/>
         </w:rPr>
         <w:lastRenderedPageBreak/>
         <w:drawing>
@@ -6657,17 +6315,15 @@
           <w:rFonts w:eastAsia="Times New Roman"/>
           <w:sz w:val="24"/>
           <w:szCs w:val="24"/>
-          <w:lang w:eastAsia="en-BE"/>
-        </w:rPr>
-      </w:pPr>
-    </w:p>
-    <w:p>
-      <w:pPr>
-        <w:rPr>
-          <w:rFonts w:eastAsia="Times New Roman"/>
-          <w:sz w:val="24"/>
-          <w:szCs w:val="24"/>
-          <w:lang w:eastAsia="en-BE"/>
+        </w:rPr>
+      </w:pPr>
+    </w:p>
+    <w:p>
+      <w:pPr>
+        <w:rPr>
+          <w:rFonts w:eastAsia="Times New Roman"/>
+          <w:sz w:val="24"/>
+          <w:szCs w:val="24"/>
         </w:rPr>
       </w:pPr>
     </w:p>
@@ -6709,15 +6365,13 @@
           <w:rFonts w:eastAsia="Times New Roman"/>
           <w:sz w:val="24"/>
           <w:szCs w:val="24"/>
-          <w:lang w:eastAsia="en-BE"/>
-        </w:rPr>
-      </w:pPr>
-      <w:r>
-        <w:rPr>
-          <w:rFonts w:eastAsia="Times New Roman"/>
-          <w:sz w:val="24"/>
-          <w:szCs w:val="24"/>
-          <w:lang w:eastAsia="en-BE"/>
+        </w:rPr>
+      </w:pPr>
+      <w:r>
+        <w:rPr>
+          <w:rFonts w:eastAsia="Times New Roman"/>
+          <w:sz w:val="24"/>
+          <w:szCs w:val="24"/>
         </w:rPr>
         <w:t xml:space="preserve">Documentatie doorgenomen over de verschillen tussen de syntax van XUnit vs MSUnit en NUnit. </w:t>
       </w:r>
@@ -6726,7 +6380,6 @@
           <w:rFonts w:eastAsia="Times New Roman"/>
           <w:sz w:val="24"/>
           <w:szCs w:val="24"/>
-          <w:lang w:eastAsia="en-BE"/>
         </w:rPr>
         <w:t>Verder op het internet gezocht naar verdere verschillen tussen de twee test frameworks. Conclusie is dat XUnit minder verbose is en wendbaarder als NUnit dus dev. Hebben hier duidelijk een voorkeur voor.</w:t>
       </w:r>
@@ -6737,17 +6390,15 @@
           <w:rFonts w:eastAsia="Times New Roman"/>
           <w:sz w:val="24"/>
           <w:szCs w:val="24"/>
-          <w:lang w:eastAsia="en-BE"/>
-        </w:rPr>
-      </w:pPr>
-    </w:p>
-    <w:p>
-      <w:pPr>
-        <w:rPr>
-          <w:rFonts w:eastAsia="Times New Roman"/>
-          <w:sz w:val="24"/>
-          <w:szCs w:val="24"/>
-          <w:lang w:val="en-BE" w:eastAsia="en-BE"/>
+        </w:rPr>
+      </w:pPr>
+    </w:p>
+    <w:p>
+      <w:pPr>
+        <w:rPr>
+          <w:rFonts w:eastAsia="Times New Roman"/>
+          <w:sz w:val="24"/>
+          <w:szCs w:val="24"/>
         </w:rPr>
       </w:pPr>
     </w:p>
@@ -6790,7 +6441,7 @@
           <w:sz w:val="24"/>
           <w:szCs w:val="24"/>
         </w:rPr>
-        <w:t>verder gezet</w:t>
+        <w:t xml:space="preserve">verder gezet </w:t>
       </w:r>
       <w:r>
         <w:rPr>
@@ -6800,7 +6451,7 @@
           <w:sz w:val="24"/>
           <w:szCs w:val="24"/>
         </w:rPr>
-        <w:t xml:space="preserve"> </w:t>
+        <w:t xml:space="preserve">( Section </w:t>
       </w:r>
       <w:r>
         <w:rPr>
@@ -6810,7 +6461,7 @@
           <w:sz w:val="24"/>
           <w:szCs w:val="24"/>
         </w:rPr>
-        <w:t xml:space="preserve">( Section </w:t>
+        <w:t>6</w:t>
       </w:r>
       <w:r>
         <w:rPr>
@@ -6820,7 +6471,7 @@
           <w:sz w:val="24"/>
           <w:szCs w:val="24"/>
         </w:rPr>
-        <w:t>6</w:t>
+        <w:t xml:space="preserve">: </w:t>
       </w:r>
       <w:r>
         <w:rPr>
@@ -6830,7 +6481,7 @@
           <w:sz w:val="24"/>
           <w:szCs w:val="24"/>
         </w:rPr>
-        <w:t xml:space="preserve">: </w:t>
+        <w:t>XUnit</w:t>
       </w:r>
       <w:r>
         <w:rPr>
@@ -6840,55 +6491,23 @@
           <w:sz w:val="24"/>
           <w:szCs w:val="24"/>
         </w:rPr>
-        <w:t>XUnit</w:t>
-      </w:r>
-      <w:r>
-        <w:rPr>
-          <w:rFonts w:cstheme="majorHAnsi"/>
-          <w:b/>
-          <w:bCs/>
-          <w:sz w:val="24"/>
-          <w:szCs w:val="24"/>
-        </w:rPr>
         <w:t>)</w:t>
       </w:r>
     </w:p>
     <w:p>
       <w:pPr>
-        <w:rPr>
-          <w:rFonts w:eastAsia="Times New Roman"/>
-          <w:sz w:val="24"/>
-          <w:szCs w:val="24"/>
-          <w:lang w:eastAsia="en-BE"/>
-        </w:rPr>
-      </w:pPr>
-    </w:p>
-    <w:p>
-      <w:pPr>
-        <w:rPr>
-          <w:rFonts w:eastAsia="Times New Roman"/>
-          <w:sz w:val="24"/>
-          <w:szCs w:val="24"/>
-          <w:lang w:val="en-BE" w:eastAsia="en-BE"/>
-        </w:rPr>
-      </w:pPr>
-    </w:p>
-    <w:p>
-      <w:pPr>
         <w:spacing w:line="480" w:lineRule="auto"/>
         <w:rPr>
           <w:rFonts w:eastAsia="Times New Roman"/>
           <w:sz w:val="24"/>
           <w:szCs w:val="24"/>
-          <w:lang w:eastAsia="en-BE"/>
-        </w:rPr>
-      </w:pPr>
-      <w:r>
-        <w:rPr>
-          <w:rFonts w:eastAsia="Times New Roman"/>
-          <w:sz w:val="24"/>
-          <w:szCs w:val="24"/>
-          <w:lang w:eastAsia="en-BE"/>
+        </w:rPr>
+      </w:pPr>
+      <w:r>
+        <w:rPr>
+          <w:rFonts w:eastAsia="Times New Roman"/>
+          <w:sz w:val="24"/>
+          <w:szCs w:val="24"/>
         </w:rPr>
         <w:t>Op</w:t>
       </w:r>
@@ -6897,7 +6516,6 @@
           <w:rFonts w:eastAsia="Times New Roman"/>
           <w:sz w:val="24"/>
           <w:szCs w:val="24"/>
-          <w:lang w:eastAsia="en-BE"/>
         </w:rPr>
         <w:t>dracht</w:t>
       </w:r>
@@ -6906,7 +6524,6 @@
           <w:rFonts w:eastAsia="Times New Roman"/>
           <w:sz w:val="24"/>
           <w:szCs w:val="24"/>
-          <w:lang w:eastAsia="en-BE"/>
         </w:rPr>
         <w:t xml:space="preserve"> 4 van de E-cursus</w:t>
       </w:r>
@@ -6915,7 +6532,6 @@
           <w:rFonts w:eastAsia="Times New Roman"/>
           <w:sz w:val="24"/>
           <w:szCs w:val="24"/>
-          <w:lang w:eastAsia="en-BE"/>
         </w:rPr>
         <w:t xml:space="preserve"> volbracht en oplossing vergeleken</w:t>
       </w:r>
@@ -6924,7 +6540,6 @@
           <w:rFonts w:eastAsia="Times New Roman"/>
           <w:sz w:val="24"/>
           <w:szCs w:val="24"/>
-          <w:lang w:eastAsia="en-BE"/>
         </w:rPr>
         <w:t>.</w:t>
       </w:r>
@@ -6935,15 +6550,14 @@
           <w:rFonts w:eastAsia="Times New Roman"/>
           <w:sz w:val="24"/>
           <w:szCs w:val="24"/>
-          <w:lang w:eastAsia="en-BE"/>
-        </w:rPr>
-      </w:pPr>
-      <w:r>
-        <w:rPr>
-          <w:rFonts w:eastAsia="Times New Roman"/>
-          <w:sz w:val="24"/>
-          <w:szCs w:val="24"/>
-          <w:lang w:eastAsia="en-BE"/>
+        </w:rPr>
+      </w:pPr>
+      <w:r>
+        <w:rPr>
+          <w:rFonts w:eastAsia="Times New Roman"/>
+          <w:noProof/>
+          <w:sz w:val="24"/>
+          <w:szCs w:val="24"/>
         </w:rPr>
         <w:drawing>
           <wp:inline distT="0" distB="0" distL="0" distR="0" wp14:anchorId="17EA19B8" wp14:editId="0AE96823">
@@ -6988,25 +6602,23 @@
           <w:rFonts w:eastAsia="Times New Roman"/>
           <w:sz w:val="24"/>
           <w:szCs w:val="24"/>
-          <w:lang w:eastAsia="en-BE"/>
-        </w:rPr>
-      </w:pPr>
-    </w:p>
-    <w:p>
-      <w:pPr>
-        <w:rPr>
-          <w:rFonts w:eastAsia="Times New Roman"/>
-          <w:sz w:val="24"/>
-          <w:szCs w:val="24"/>
-          <w:lang w:eastAsia="en-BE"/>
-        </w:rPr>
-      </w:pPr>
-      <w:r>
-        <w:rPr>
-          <w:rFonts w:eastAsia="Times New Roman"/>
-          <w:sz w:val="24"/>
-          <w:szCs w:val="24"/>
-          <w:lang w:eastAsia="en-BE"/>
+        </w:rPr>
+      </w:pPr>
+    </w:p>
+    <w:p>
+      <w:pPr>
+        <w:rPr>
+          <w:rFonts w:eastAsia="Times New Roman"/>
+          <w:sz w:val="24"/>
+          <w:szCs w:val="24"/>
+        </w:rPr>
+      </w:pPr>
+      <w:r>
+        <w:rPr>
+          <w:rFonts w:eastAsia="Times New Roman"/>
+          <w:noProof/>
+          <w:sz w:val="24"/>
+          <w:szCs w:val="24"/>
         </w:rPr>
         <w:drawing>
           <wp:inline distT="0" distB="0" distL="0" distR="0" wp14:anchorId="13BA8B19" wp14:editId="76770004">
@@ -7045,9 +6657,436 @@
         </w:drawing>
       </w:r>
     </w:p>
+    <w:p>
+      <w:pPr>
+        <w:rPr>
+          <w:rFonts w:eastAsia="Times New Roman"/>
+          <w:sz w:val="24"/>
+          <w:szCs w:val="24"/>
+        </w:rPr>
+      </w:pPr>
+    </w:p>
+    <w:p>
+      <w:pPr>
+        <w:spacing w:line="480" w:lineRule="auto"/>
+        <w:rPr>
+          <w:rFonts w:eastAsia="Times New Roman"/>
+          <w:sz w:val="24"/>
+          <w:szCs w:val="24"/>
+        </w:rPr>
+      </w:pPr>
+      <w:r>
+        <w:rPr>
+          <w:rFonts w:eastAsia="Times New Roman"/>
+          <w:sz w:val="24"/>
+          <w:szCs w:val="24"/>
+        </w:rPr>
+        <w:t>Op</w:t>
+      </w:r>
+      <w:r>
+        <w:rPr>
+          <w:rFonts w:eastAsia="Times New Roman"/>
+          <w:sz w:val="24"/>
+          <w:szCs w:val="24"/>
+        </w:rPr>
+        <w:t>dracht</w:t>
+      </w:r>
+      <w:r>
+        <w:rPr>
+          <w:rFonts w:eastAsia="Times New Roman"/>
+          <w:sz w:val="24"/>
+          <w:szCs w:val="24"/>
+        </w:rPr>
+        <w:t xml:space="preserve"> </w:t>
+      </w:r>
+      <w:r>
+        <w:rPr>
+          <w:rFonts w:eastAsia="Times New Roman"/>
+          <w:sz w:val="24"/>
+          <w:szCs w:val="24"/>
+        </w:rPr>
+        <w:t>5</w:t>
+      </w:r>
+      <w:r>
+        <w:rPr>
+          <w:rFonts w:eastAsia="Times New Roman"/>
+          <w:sz w:val="24"/>
+          <w:szCs w:val="24"/>
+        </w:rPr>
+        <w:t xml:space="preserve"> van de E-cursus</w:t>
+      </w:r>
+      <w:r>
+        <w:rPr>
+          <w:rFonts w:eastAsia="Times New Roman"/>
+          <w:sz w:val="24"/>
+          <w:szCs w:val="24"/>
+        </w:rPr>
+        <w:t xml:space="preserve"> volbracht en oplossing vergeleken</w:t>
+      </w:r>
+      <w:r>
+        <w:rPr>
+          <w:rFonts w:eastAsia="Times New Roman"/>
+          <w:sz w:val="24"/>
+          <w:szCs w:val="24"/>
+        </w:rPr>
+        <w:t>.</w:t>
+      </w:r>
+    </w:p>
+    <w:p>
+      <w:pPr>
+        <w:rPr>
+          <w:rFonts w:eastAsia="Times New Roman"/>
+          <w:sz w:val="24"/>
+          <w:szCs w:val="24"/>
+        </w:rPr>
+      </w:pPr>
+    </w:p>
+    <w:p>
+      <w:pPr>
+        <w:rPr>
+          <w:rFonts w:eastAsia="Times New Roman"/>
+          <w:sz w:val="24"/>
+          <w:szCs w:val="24"/>
+        </w:rPr>
+      </w:pPr>
+    </w:p>
+    <w:p>
+      <w:pPr>
+        <w:rPr>
+          <w:rFonts w:eastAsia="Times New Roman"/>
+          <w:sz w:val="24"/>
+          <w:szCs w:val="24"/>
+        </w:rPr>
+      </w:pPr>
+      <w:r>
+        <w:rPr>
+          <w:rFonts w:eastAsia="Times New Roman"/>
+          <w:sz w:val="24"/>
+          <w:szCs w:val="24"/>
+        </w:rPr>
+        <w:drawing>
+          <wp:inline distT="0" distB="0" distL="0" distR="0" wp14:anchorId="3650F9A5" wp14:editId="5B860389">
+            <wp:extent cx="4801270" cy="733527"/>
+            <wp:effectExtent l="0" t="0" r="0" b="9525"/>
+            <wp:docPr id="21" name="Picture 21" descr="Text&#10;&#10;Description automatically generated"/>
+            <wp:cNvGraphicFramePr>
+              <a:graphicFrameLocks xmlns:a="http://schemas.openxmlformats.org/drawingml/2006/main" noChangeAspect="1"/>
+            </wp:cNvGraphicFramePr>
+            <a:graphic xmlns:a="http://schemas.openxmlformats.org/drawingml/2006/main">
+              <a:graphicData uri="http://schemas.openxmlformats.org/drawingml/2006/picture">
+                <pic:pic xmlns:pic="http://schemas.openxmlformats.org/drawingml/2006/picture">
+                  <pic:nvPicPr>
+                    <pic:cNvPr id="21" name="Picture 21" descr="Text&#10;&#10;Description automatically generated"/>
+                    <pic:cNvPicPr/>
+                  </pic:nvPicPr>
+                  <pic:blipFill>
+                    <a:blip r:embed="rId38"/>
+                    <a:stretch>
+                      <a:fillRect/>
+                    </a:stretch>
+                  </pic:blipFill>
+                  <pic:spPr>
+                    <a:xfrm>
+                      <a:off x="0" y="0"/>
+                      <a:ext cx="4801270" cy="733527"/>
+                    </a:xfrm>
+                    <a:prstGeom prst="rect">
+                      <a:avLst/>
+                    </a:prstGeom>
+                  </pic:spPr>
+                </pic:pic>
+              </a:graphicData>
+            </a:graphic>
+          </wp:inline>
+        </w:drawing>
+      </w:r>
+    </w:p>
+    <w:p>
+      <w:pPr>
+        <w:rPr>
+          <w:rFonts w:eastAsia="Times New Roman"/>
+          <w:sz w:val="24"/>
+          <w:szCs w:val="24"/>
+        </w:rPr>
+      </w:pPr>
+    </w:p>
+    <w:p>
+      <w:pPr>
+        <w:rPr>
+          <w:rFonts w:eastAsia="Times New Roman"/>
+          <w:sz w:val="24"/>
+          <w:szCs w:val="24"/>
+        </w:rPr>
+      </w:pPr>
+      <w:r>
+        <w:rPr>
+          <w:rFonts w:eastAsia="Times New Roman"/>
+          <w:sz w:val="24"/>
+          <w:szCs w:val="24"/>
+        </w:rPr>
+        <w:lastRenderedPageBreak/>
+        <w:drawing>
+          <wp:inline distT="0" distB="0" distL="0" distR="0" wp14:anchorId="522E8321" wp14:editId="5D696A52">
+            <wp:extent cx="4344006" cy="1505160"/>
+            <wp:effectExtent l="0" t="0" r="0" b="0"/>
+            <wp:docPr id="22" name="Picture 22" descr="Graphical user interface, text&#10;&#10;Description automatically generated"/>
+            <wp:cNvGraphicFramePr>
+              <a:graphicFrameLocks xmlns:a="http://schemas.openxmlformats.org/drawingml/2006/main" noChangeAspect="1"/>
+            </wp:cNvGraphicFramePr>
+            <a:graphic xmlns:a="http://schemas.openxmlformats.org/drawingml/2006/main">
+              <a:graphicData uri="http://schemas.openxmlformats.org/drawingml/2006/picture">
+                <pic:pic xmlns:pic="http://schemas.openxmlformats.org/drawingml/2006/picture">
+                  <pic:nvPicPr>
+                    <pic:cNvPr id="22" name="Picture 22" descr="Graphical user interface, text&#10;&#10;Description automatically generated"/>
+                    <pic:cNvPicPr/>
+                  </pic:nvPicPr>
+                  <pic:blipFill>
+                    <a:blip r:embed="rId39"/>
+                    <a:stretch>
+                      <a:fillRect/>
+                    </a:stretch>
+                  </pic:blipFill>
+                  <pic:spPr>
+                    <a:xfrm>
+                      <a:off x="0" y="0"/>
+                      <a:ext cx="4344006" cy="1505160"/>
+                    </a:xfrm>
+                    <a:prstGeom prst="rect">
+                      <a:avLst/>
+                    </a:prstGeom>
+                  </pic:spPr>
+                </pic:pic>
+              </a:graphicData>
+            </a:graphic>
+          </wp:inline>
+        </w:drawing>
+      </w:r>
+    </w:p>
+    <w:p>
+      <w:pPr>
+        <w:rPr>
+          <w:rFonts w:eastAsia="Times New Roman"/>
+          <w:sz w:val="24"/>
+          <w:szCs w:val="24"/>
+        </w:rPr>
+      </w:pPr>
+    </w:p>
+    <w:p>
+      <w:pPr>
+        <w:rPr>
+          <w:rFonts w:eastAsia="Times New Roman"/>
+          <w:sz w:val="24"/>
+          <w:szCs w:val="24"/>
+        </w:rPr>
+      </w:pPr>
+    </w:p>
+    <w:p>
+      <w:pPr>
+        <w:rPr>
+          <w:rFonts w:cstheme="majorHAnsi"/>
+          <w:b/>
+          <w:bCs/>
+          <w:sz w:val="24"/>
+          <w:szCs w:val="24"/>
+        </w:rPr>
+      </w:pPr>
+      <w:r>
+        <w:rPr>
+          <w:rFonts w:cstheme="majorHAnsi"/>
+          <w:b/>
+          <w:bCs/>
+          <w:sz w:val="24"/>
+          <w:szCs w:val="24"/>
+        </w:rPr>
+        <w:t xml:space="preserve">Gastcollege : </w:t>
+      </w:r>
+      <w:r>
+        <w:rPr>
+          <w:rFonts w:cstheme="majorHAnsi"/>
+          <w:b/>
+          <w:bCs/>
+          <w:sz w:val="24"/>
+          <w:szCs w:val="24"/>
+        </w:rPr>
+        <w:t xml:space="preserve">Cypress </w:t>
+      </w:r>
+      <w:r>
+        <w:rPr>
+          <w:rFonts w:cstheme="majorHAnsi"/>
+          <w:b/>
+          <w:bCs/>
+          <w:sz w:val="24"/>
+          <w:szCs w:val="24"/>
+        </w:rPr>
+        <w:t>(</w:t>
+      </w:r>
+      <w:r>
+        <w:rPr>
+          <w:rFonts w:cstheme="majorHAnsi"/>
+          <w:b/>
+          <w:bCs/>
+          <w:sz w:val="24"/>
+          <w:szCs w:val="24"/>
+        </w:rPr>
+        <w:t xml:space="preserve"> Dieter Eyckmans</w:t>
+      </w:r>
+      <w:r>
+        <w:rPr>
+          <w:rFonts w:cstheme="majorHAnsi"/>
+          <w:b/>
+          <w:bCs/>
+          <w:sz w:val="24"/>
+          <w:szCs w:val="24"/>
+        </w:rPr>
+        <w:t xml:space="preserve"> van </w:t>
+      </w:r>
+      <w:r>
+        <w:rPr>
+          <w:rFonts w:cstheme="majorHAnsi"/>
+          <w:b/>
+          <w:bCs/>
+          <w:sz w:val="24"/>
+          <w:szCs w:val="24"/>
+        </w:rPr>
+        <w:t>B ignited</w:t>
+      </w:r>
+      <w:r>
+        <w:rPr>
+          <w:rFonts w:cstheme="majorHAnsi"/>
+          <w:b/>
+          <w:bCs/>
+          <w:sz w:val="24"/>
+          <w:szCs w:val="24"/>
+        </w:rPr>
+        <w:t>)</w:t>
+      </w:r>
+    </w:p>
+    <w:p>
+      <w:pPr>
+        <w:spacing w:line="480" w:lineRule="auto"/>
+        <w:rPr>
+          <w:rFonts w:eastAsia="Times New Roman"/>
+          <w:sz w:val="24"/>
+          <w:szCs w:val="24"/>
+        </w:rPr>
+      </w:pPr>
+    </w:p>
+    <w:p>
+      <w:pPr>
+        <w:spacing w:line="480" w:lineRule="auto"/>
+        <w:rPr>
+          <w:rFonts w:eastAsia="Times New Roman"/>
+          <w:sz w:val="24"/>
+          <w:szCs w:val="24"/>
+        </w:rPr>
+      </w:pPr>
+      <w:r>
+        <w:rPr>
+          <w:rFonts w:eastAsia="Times New Roman"/>
+          <w:sz w:val="24"/>
+          <w:szCs w:val="24"/>
+        </w:rPr>
+        <w:t>Gastcollege gevolgd (14:00 – 16:1</w:t>
+      </w:r>
+      <w:r>
+        <w:rPr>
+          <w:rFonts w:eastAsia="Times New Roman"/>
+          <w:sz w:val="24"/>
+          <w:szCs w:val="24"/>
+        </w:rPr>
+        <w:t>0</w:t>
+      </w:r>
+      <w:r>
+        <w:rPr>
+          <w:rFonts w:eastAsia="Times New Roman"/>
+          <w:sz w:val="24"/>
+          <w:szCs w:val="24"/>
+        </w:rPr>
+        <w:t>).</w:t>
+      </w:r>
+    </w:p>
+    <w:p>
+      <w:pPr>
+        <w:spacing w:line="480" w:lineRule="auto"/>
+        <w:rPr>
+          <w:rFonts w:eastAsia="Times New Roman"/>
+          <w:sz w:val="24"/>
+          <w:szCs w:val="24"/>
+        </w:rPr>
+      </w:pPr>
+      <w:r>
+        <w:rPr>
+          <w:rFonts w:eastAsia="Times New Roman"/>
+          <w:sz w:val="24"/>
+          <w:szCs w:val="24"/>
+        </w:rPr>
+        <w:t xml:space="preserve">Todo: </w:t>
+      </w:r>
+      <w:r>
+        <w:rPr>
+          <w:rFonts w:eastAsia="Times New Roman"/>
+          <w:sz w:val="24"/>
+          <w:szCs w:val="24"/>
+        </w:rPr>
+        <w:t>poging maken van de laatst voorgestelde oefening.</w:t>
+      </w:r>
+    </w:p>
+    <w:p>
+      <w:pPr>
+        <w:rPr>
+          <w:rFonts w:eastAsia="Times New Roman"/>
+          <w:sz w:val="24"/>
+          <w:szCs w:val="24"/>
+        </w:rPr>
+      </w:pPr>
+    </w:p>
+    <w:p>
+      <w:pPr>
+        <w:rPr>
+          <w:rFonts w:eastAsia="Times New Roman"/>
+          <w:sz w:val="24"/>
+          <w:szCs w:val="24"/>
+        </w:rPr>
+      </w:pPr>
+    </w:p>
+    <w:p>
+      <w:pPr>
+        <w:rPr>
+          <w:rFonts w:eastAsia="Times New Roman"/>
+          <w:sz w:val="24"/>
+          <w:szCs w:val="24"/>
+        </w:rPr>
+      </w:pPr>
+    </w:p>
+    <w:p>
+      <w:pPr>
+        <w:pStyle w:val="Header2"/>
+      </w:pPr>
+      <w:r>
+        <w:t>2.5  26/10/2021 – 01/11/2021 (  uur totaal)</w:t>
+      </w:r>
+    </w:p>
+    <w:p>
+      <w:pPr>
+        <w:rPr>
+          <w:rFonts w:eastAsia="Times New Roman"/>
+          <w:sz w:val="24"/>
+          <w:szCs w:val="24"/>
+        </w:rPr>
+      </w:pPr>
+    </w:p>
+    <w:p>
+      <w:pPr>
+        <w:rPr>
+          <w:rFonts w:eastAsia="Times New Roman"/>
+          <w:sz w:val="24"/>
+          <w:szCs w:val="24"/>
+        </w:rPr>
+      </w:pPr>
+    </w:p>
     <w:sectPr>
-      <w:footerReference w:type="even" r:id="rId38"/>
-      <w:footerReference w:type="default" r:id="rId39"/>
+      <w:footerReference w:type="even" r:id="rId40"/>
+      <w:footerReference w:type="default" r:id="rId41"/>
       <w:pgSz w:w="12240" w:h="15840"/>
       <w:pgMar w:top="720" w:right="720" w:bottom="720" w:left="720" w:header="720" w:footer="720" w:gutter="0"/>
       <w:cols w:space="720"/>

</xml_diff>

<commit_message>
Log - XUnit Testen met Moq - advanced concepts + Opdracht 6 van E-cursus
Online cursus verder gevolgd - XUnit Testen met Moq
opdracht 6 E-cursus gemaakt en oplossing vergeleken.
</commit_message>
<xml_diff>
--- a/Logboek  - Miels Jimmy.docx
+++ b/Logboek  - Miels Jimmy.docx
@@ -1569,6 +1569,7 @@
               <w:iCs w:val="0"/>
               <w:sz w:val="22"/>
               <w:szCs w:val="22"/>
+              <w:lang w:val="en-BE" w:eastAsia="en-BE"/>
             </w:rPr>
           </w:pPr>
           <w:r>
@@ -1586,7 +1587,7 @@
             </w:rPr>
             <w:fldChar w:fldCharType="separate"/>
           </w:r>
-          <w:hyperlink w:anchor="_Toc85642562" w:history="1">
+          <w:hyperlink w:anchor="_Toc86838487" w:history="1">
             <w:r>
               <w:rPr>
                 <w:rStyle w:val="Hyperlink"/>
@@ -1601,6 +1602,7 @@
                 <w:iCs w:val="0"/>
                 <w:sz w:val="22"/>
                 <w:szCs w:val="22"/>
+                <w:lang w:val="en-BE" w:eastAsia="en-BE"/>
               </w:rPr>
               <w:tab/>
             </w:r>
@@ -1626,7 +1628,7 @@
               <w:rPr>
                 <w:webHidden/>
               </w:rPr>
-              <w:instrText xml:space="preserve"> PAGEREF _Toc85642562 \h </w:instrText>
+              <w:instrText xml:space="preserve"> PAGEREF _Toc86838487 \h </w:instrText>
             </w:r>
             <w:r>
               <w:rPr>
@@ -1664,9 +1666,10 @@
               <w:b w:val="0"/>
               <w:bCs w:val="0"/>
               <w:noProof/>
+              <w:lang w:val="en-BE" w:eastAsia="en-BE"/>
             </w:rPr>
           </w:pPr>
-          <w:hyperlink w:anchor="_Toc85642563" w:history="1">
+          <w:hyperlink w:anchor="_Toc86838488" w:history="1">
             <w:r>
               <w:rPr>
                 <w:rStyle w:val="Hyperlink"/>
@@ -1693,7 +1696,7 @@
                 <w:noProof/>
                 <w:webHidden/>
               </w:rPr>
-              <w:instrText xml:space="preserve"> PAGEREF _Toc85642563 \h </w:instrText>
+              <w:instrText xml:space="preserve"> PAGEREF _Toc86838488 \h </w:instrText>
             </w:r>
             <w:r>
               <w:rPr>
@@ -1735,9 +1738,10 @@
               <w:b w:val="0"/>
               <w:bCs w:val="0"/>
               <w:noProof/>
+              <w:lang w:val="en-BE" w:eastAsia="en-BE"/>
             </w:rPr>
           </w:pPr>
-          <w:hyperlink w:anchor="_Toc85642564" w:history="1">
+          <w:hyperlink w:anchor="_Toc86838489" w:history="1">
             <w:r>
               <w:rPr>
                 <w:rStyle w:val="Hyperlink"/>
@@ -1764,7 +1768,7 @@
                 <w:noProof/>
                 <w:webHidden/>
               </w:rPr>
-              <w:instrText xml:space="preserve"> PAGEREF _Toc85642564 \h </w:instrText>
+              <w:instrText xml:space="preserve"> PAGEREF _Toc86838489 \h </w:instrText>
             </w:r>
             <w:r>
               <w:rPr>
@@ -1805,9 +1809,10 @@
               <w:iCs w:val="0"/>
               <w:sz w:val="22"/>
               <w:szCs w:val="22"/>
+              <w:lang w:val="en-BE" w:eastAsia="en-BE"/>
             </w:rPr>
           </w:pPr>
-          <w:hyperlink w:anchor="_Toc85642565" w:history="1">
+          <w:hyperlink w:anchor="_Toc86838490" w:history="1">
             <w:r>
               <w:rPr>
                 <w:rStyle w:val="Hyperlink"/>
@@ -1822,6 +1827,7 @@
                 <w:iCs w:val="0"/>
                 <w:sz w:val="22"/>
                 <w:szCs w:val="22"/>
+                <w:lang w:val="en-BE" w:eastAsia="en-BE"/>
               </w:rPr>
               <w:tab/>
             </w:r>
@@ -1847,7 +1853,7 @@
               <w:rPr>
                 <w:webHidden/>
               </w:rPr>
-              <w:instrText xml:space="preserve"> PAGEREF _Toc85642565 \h </w:instrText>
+              <w:instrText xml:space="preserve"> PAGEREF _Toc86838490 \h </w:instrText>
             </w:r>
             <w:r>
               <w:rPr>
@@ -1885,9 +1891,10 @@
               <w:b w:val="0"/>
               <w:bCs w:val="0"/>
               <w:noProof/>
+              <w:lang w:val="en-BE" w:eastAsia="en-BE"/>
             </w:rPr>
           </w:pPr>
-          <w:hyperlink w:anchor="_Toc85642566" w:history="1">
+          <w:hyperlink w:anchor="_Toc86838491" w:history="1">
             <w:r>
               <w:rPr>
                 <w:rStyle w:val="Hyperlink"/>
@@ -1914,7 +1921,7 @@
                 <w:noProof/>
                 <w:webHidden/>
               </w:rPr>
-              <w:instrText xml:space="preserve"> PAGEREF _Toc85642566 \h </w:instrText>
+              <w:instrText xml:space="preserve"> PAGEREF _Toc86838491 \h </w:instrText>
             </w:r>
             <w:r>
               <w:rPr>
@@ -1956,9 +1963,10 @@
               <w:b w:val="0"/>
               <w:bCs w:val="0"/>
               <w:noProof/>
+              <w:lang w:val="en-BE" w:eastAsia="en-BE"/>
             </w:rPr>
           </w:pPr>
-          <w:hyperlink w:anchor="_Toc85642567" w:history="1">
+          <w:hyperlink w:anchor="_Toc86838492" w:history="1">
             <w:r>
               <w:rPr>
                 <w:rStyle w:val="Hyperlink"/>
@@ -1985,7 +1993,7 @@
                 <w:noProof/>
                 <w:webHidden/>
               </w:rPr>
-              <w:instrText xml:space="preserve"> PAGEREF _Toc85642567 \h </w:instrText>
+              <w:instrText xml:space="preserve"> PAGEREF _Toc86838492 \h </w:instrText>
             </w:r>
             <w:r>
               <w:rPr>
@@ -2027,9 +2035,10 @@
               <w:b w:val="0"/>
               <w:bCs w:val="0"/>
               <w:noProof/>
+              <w:lang w:val="en-BE" w:eastAsia="en-BE"/>
             </w:rPr>
           </w:pPr>
-          <w:hyperlink w:anchor="_Toc85642568" w:history="1">
+          <w:hyperlink w:anchor="_Toc86838493" w:history="1">
             <w:r>
               <w:rPr>
                 <w:rStyle w:val="Hyperlink"/>
@@ -2056,7 +2065,7 @@
                 <w:noProof/>
                 <w:webHidden/>
               </w:rPr>
-              <w:instrText xml:space="preserve"> PAGEREF _Toc85642568 \h </w:instrText>
+              <w:instrText xml:space="preserve"> PAGEREF _Toc86838493 \h </w:instrText>
             </w:r>
             <w:r>
               <w:rPr>
@@ -2098,9 +2107,10 @@
               <w:b w:val="0"/>
               <w:bCs w:val="0"/>
               <w:noProof/>
+              <w:lang w:val="en-BE" w:eastAsia="en-BE"/>
             </w:rPr>
           </w:pPr>
-          <w:hyperlink w:anchor="_Toc85642569" w:history="1">
+          <w:hyperlink w:anchor="_Toc86838494" w:history="1">
             <w:r>
               <w:rPr>
                 <w:rStyle w:val="Hyperlink"/>
@@ -2127,7 +2137,7 @@
                 <w:noProof/>
                 <w:webHidden/>
               </w:rPr>
-              <w:instrText xml:space="preserve"> PAGEREF _Toc85642569 \h </w:instrText>
+              <w:instrText xml:space="preserve"> PAGEREF _Toc86838494 \h </w:instrText>
             </w:r>
             <w:r>
               <w:rPr>
@@ -2169,15 +2179,16 @@
               <w:b w:val="0"/>
               <w:bCs w:val="0"/>
               <w:noProof/>
+              <w:lang w:val="en-BE" w:eastAsia="en-BE"/>
             </w:rPr>
           </w:pPr>
-          <w:hyperlink w:anchor="_Toc85642570" w:history="1">
+          <w:hyperlink w:anchor="_Toc86838495" w:history="1">
             <w:r>
               <w:rPr>
                 <w:rStyle w:val="Hyperlink"/>
                 <w:noProof/>
               </w:rPr>
-              <w:t>2.4  19/10/2021 – 26/10/2021 (  uur totaal)</w:t>
+              <w:t>2.4  19/10/2021 – 25/10/2021 ( 5.30 uur totaal)</w:t>
             </w:r>
             <w:r>
               <w:rPr>
@@ -2198,7 +2209,7 @@
                 <w:noProof/>
                 <w:webHidden/>
               </w:rPr>
-              <w:instrText xml:space="preserve"> PAGEREF _Toc85642570 \h </w:instrText>
+              <w:instrText xml:space="preserve"> PAGEREF _Toc86838495 \h </w:instrText>
             </w:r>
             <w:r>
               <w:rPr>
@@ -2230,6 +2241,178 @@
           </w:hyperlink>
         </w:p>
         <w:p>
+          <w:pPr>
+            <w:pStyle w:val="TOC2"/>
+            <w:tabs>
+              <w:tab w:val="right" w:leader="dot" w:pos="10790"/>
+            </w:tabs>
+            <w:rPr>
+              <w:rFonts w:asciiTheme="minorHAnsi" w:eastAsiaTheme="minorEastAsia" w:hAnsiTheme="minorHAnsi" w:cstheme="minorBidi"/>
+              <w:b w:val="0"/>
+              <w:bCs w:val="0"/>
+              <w:noProof/>
+              <w:lang w:val="en-BE" w:eastAsia="en-BE"/>
+            </w:rPr>
+          </w:pPr>
+          <w:hyperlink w:anchor="_Toc86838496" w:history="1">
+            <w:r>
+              <w:rPr>
+                <w:rStyle w:val="Hyperlink"/>
+                <w:noProof/>
+              </w:rPr>
+              <w:t>2.5  26/10/2021 – 01/11/2021 ( 0 uur totaal)</w:t>
+            </w:r>
+            <w:r>
+              <w:rPr>
+                <w:noProof/>
+                <w:webHidden/>
+              </w:rPr>
+              <w:tab/>
+            </w:r>
+            <w:r>
+              <w:rPr>
+                <w:noProof/>
+                <w:webHidden/>
+              </w:rPr>
+              <w:fldChar w:fldCharType="begin"/>
+            </w:r>
+            <w:r>
+              <w:rPr>
+                <w:noProof/>
+                <w:webHidden/>
+              </w:rPr>
+              <w:instrText xml:space="preserve"> PAGEREF _Toc86838496 \h </w:instrText>
+            </w:r>
+            <w:r>
+              <w:rPr>
+                <w:noProof/>
+                <w:webHidden/>
+              </w:rPr>
+            </w:r>
+            <w:r>
+              <w:rPr>
+                <w:noProof/>
+                <w:webHidden/>
+              </w:rPr>
+              <w:fldChar w:fldCharType="separate"/>
+            </w:r>
+            <w:r>
+              <w:rPr>
+                <w:noProof/>
+                <w:webHidden/>
+              </w:rPr>
+              <w:t>15</w:t>
+            </w:r>
+            <w:r>
+              <w:rPr>
+                <w:noProof/>
+                <w:webHidden/>
+              </w:rPr>
+              <w:fldChar w:fldCharType="end"/>
+            </w:r>
+          </w:hyperlink>
+        </w:p>
+        <w:p>
+          <w:pPr>
+            <w:pStyle w:val="TOC2"/>
+            <w:tabs>
+              <w:tab w:val="right" w:leader="dot" w:pos="10790"/>
+            </w:tabs>
+            <w:rPr>
+              <w:rFonts w:asciiTheme="minorHAnsi" w:eastAsiaTheme="minorEastAsia" w:hAnsiTheme="minorHAnsi" w:cstheme="minorBidi"/>
+              <w:b w:val="0"/>
+              <w:bCs w:val="0"/>
+              <w:noProof/>
+              <w:lang w:val="en-BE" w:eastAsia="en-BE"/>
+            </w:rPr>
+          </w:pPr>
+          <w:hyperlink w:anchor="_Toc86838497" w:history="1">
+            <w:r>
+              <w:rPr>
+                <w:rStyle w:val="Hyperlink"/>
+                <w:noProof/>
+              </w:rPr>
+              <w:t xml:space="preserve">2.5  27/10/2021 – 09/11/2021 (  </w:t>
+            </w:r>
+            <w:r>
+              <w:rPr>
+                <w:rStyle w:val="Hyperlink"/>
+                <w:noProof/>
+              </w:rPr>
+              <w:t>uur</w:t>
+            </w:r>
+            <w:r>
+              <w:rPr>
+                <w:rStyle w:val="Hyperlink"/>
+                <w:noProof/>
+              </w:rPr>
+              <w:t xml:space="preserve"> </w:t>
+            </w:r>
+            <w:r>
+              <w:rPr>
+                <w:rStyle w:val="Hyperlink"/>
+                <w:noProof/>
+              </w:rPr>
+              <w:t>totaal</w:t>
+            </w:r>
+            <w:r>
+              <w:rPr>
+                <w:rStyle w:val="Hyperlink"/>
+                <w:noProof/>
+              </w:rPr>
+              <w:t>)</w:t>
+            </w:r>
+            <w:r>
+              <w:rPr>
+                <w:noProof/>
+                <w:webHidden/>
+              </w:rPr>
+              <w:tab/>
+            </w:r>
+            <w:r>
+              <w:rPr>
+                <w:noProof/>
+                <w:webHidden/>
+              </w:rPr>
+              <w:fldChar w:fldCharType="begin"/>
+            </w:r>
+            <w:r>
+              <w:rPr>
+                <w:noProof/>
+                <w:webHidden/>
+              </w:rPr>
+              <w:instrText xml:space="preserve"> PAGEREF _Toc86838497 \h </w:instrText>
+            </w:r>
+            <w:r>
+              <w:rPr>
+                <w:noProof/>
+                <w:webHidden/>
+              </w:rPr>
+            </w:r>
+            <w:r>
+              <w:rPr>
+                <w:noProof/>
+                <w:webHidden/>
+              </w:rPr>
+              <w:fldChar w:fldCharType="separate"/>
+            </w:r>
+            <w:r>
+              <w:rPr>
+                <w:noProof/>
+                <w:webHidden/>
+              </w:rPr>
+              <w:t>15</w:t>
+            </w:r>
+            <w:r>
+              <w:rPr>
+                <w:noProof/>
+                <w:webHidden/>
+              </w:rPr>
+              <w:fldChar w:fldCharType="end"/>
+            </w:r>
+          </w:hyperlink>
+        </w:p>
+        <w:p>
           <w:r>
             <w:rPr>
               <w:b/>
@@ -2580,7 +2763,7 @@
           <w:numId w:val="7"/>
         </w:numPr>
       </w:pPr>
-      <w:bookmarkStart w:id="0" w:name="_Toc85642562"/>
+      <w:bookmarkStart w:id="0" w:name="_Toc86838487"/>
       <w:r>
         <w:t>Cursus + bijkomende bronnen</w:t>
       </w:r>
@@ -2592,7 +2775,7 @@
       <w:pPr>
         <w:pStyle w:val="Header2"/>
       </w:pPr>
-      <w:bookmarkStart w:id="1" w:name="_Toc85642563"/>
+      <w:bookmarkStart w:id="1" w:name="_Toc86838488"/>
       <w:r>
         <w:t>1.1 Udemy cursus</w:t>
       </w:r>
@@ -2618,7 +2801,7 @@
       <w:pPr>
         <w:pStyle w:val="Header2"/>
       </w:pPr>
-      <w:bookmarkStart w:id="2" w:name="_Toc85642564"/>
+      <w:bookmarkStart w:id="2" w:name="_Toc86838489"/>
       <w:r>
         <w:t xml:space="preserve">1.2 </w:t>
       </w:r>
@@ -2667,6 +2850,7 @@
           <w:rFonts w:ascii="Times New Roman" w:eastAsia="Times New Roman" w:hAnsi="Times New Roman"/>
           <w:sz w:val="24"/>
           <w:szCs w:val="24"/>
+          <w:lang w:val="en-US"/>
         </w:rPr>
       </w:pPr>
       <w:r>
@@ -2674,6 +2858,7 @@
           <w:rFonts w:ascii="Times New Roman" w:eastAsia="Times New Roman" w:hAnsi="Times New Roman"/>
           <w:sz w:val="24"/>
           <w:szCs w:val="24"/>
+          <w:lang w:val="en-US"/>
         </w:rPr>
         <w:t xml:space="preserve">Lock, A. (2018). </w:t>
       </w:r>
@@ -2684,6 +2869,7 @@
           <w:iCs/>
           <w:sz w:val="24"/>
           <w:szCs w:val="24"/>
+          <w:lang w:val="en-US"/>
         </w:rPr>
         <w:t>Asp.net Core in Action</w:t>
       </w:r>
@@ -2692,6 +2878,7 @@
           <w:rFonts w:ascii="Times New Roman" w:eastAsia="Times New Roman" w:hAnsi="Times New Roman"/>
           <w:sz w:val="24"/>
           <w:szCs w:val="24"/>
+          <w:lang w:val="en-US"/>
         </w:rPr>
         <w:t>. Manning.</w:t>
       </w:r>
@@ -2704,6 +2891,7 @@
           <w:rFonts w:ascii="Times New Roman" w:eastAsia="Times New Roman" w:hAnsi="Times New Roman"/>
           <w:sz w:val="24"/>
           <w:szCs w:val="24"/>
+          <w:lang w:val="en-US"/>
         </w:rPr>
       </w:pPr>
     </w:p>
@@ -2715,6 +2903,7 @@
           <w:rFonts w:ascii="Times New Roman" w:eastAsia="Times New Roman" w:hAnsi="Times New Roman"/>
           <w:sz w:val="24"/>
           <w:szCs w:val="24"/>
+          <w:lang w:val="en-US"/>
         </w:rPr>
       </w:pPr>
       <w:r>
@@ -2722,6 +2911,7 @@
           <w:rFonts w:ascii="Times New Roman" w:eastAsia="Times New Roman" w:hAnsi="Times New Roman"/>
           <w:sz w:val="24"/>
           <w:szCs w:val="24"/>
+          <w:lang w:val="en-US"/>
         </w:rPr>
         <w:t xml:space="preserve">Price, M. J. (2019). </w:t>
       </w:r>
@@ -2732,6 +2922,7 @@
           <w:iCs/>
           <w:sz w:val="24"/>
           <w:szCs w:val="24"/>
+          <w:lang w:val="en-US"/>
         </w:rPr>
         <w:t>C# 8.0 and .NET Core 3.0 - Modern Cross-Platform Development</w:t>
       </w:r>
@@ -2740,8 +2931,29 @@
           <w:rFonts w:ascii="Times New Roman" w:eastAsia="Times New Roman" w:hAnsi="Times New Roman"/>
           <w:sz w:val="24"/>
           <w:szCs w:val="24"/>
-        </w:rPr>
-        <w:t xml:space="preserve"> (4de ed.). Van Haren Publishing.</w:t>
+          <w:lang w:val="en-US"/>
+        </w:rPr>
+        <w:t xml:space="preserve"> (4de ed.). Van </w:t>
+      </w:r>
+      <w:proofErr w:type="spellStart"/>
+      <w:r>
+        <w:rPr>
+          <w:rFonts w:ascii="Times New Roman" w:eastAsia="Times New Roman" w:hAnsi="Times New Roman"/>
+          <w:sz w:val="24"/>
+          <w:szCs w:val="24"/>
+          <w:lang w:val="en-US"/>
+        </w:rPr>
+        <w:t>Haren</w:t>
+      </w:r>
+      <w:proofErr w:type="spellEnd"/>
+      <w:r>
+        <w:rPr>
+          <w:rFonts w:ascii="Times New Roman" w:eastAsia="Times New Roman" w:hAnsi="Times New Roman"/>
+          <w:sz w:val="24"/>
+          <w:szCs w:val="24"/>
+          <w:lang w:val="en-US"/>
+        </w:rPr>
+        <w:t xml:space="preserve"> Publishing.</w:t>
       </w:r>
     </w:p>
     <w:p>
@@ -2752,6 +2964,7 @@
           <w:rFonts w:ascii="Times New Roman" w:eastAsia="Times New Roman" w:hAnsi="Times New Roman"/>
           <w:sz w:val="24"/>
           <w:szCs w:val="24"/>
+          <w:lang w:val="en-US"/>
         </w:rPr>
       </w:pPr>
       <w:r>
@@ -2761,6 +2974,7 @@
           <w:iCs/>
           <w:sz w:val="24"/>
           <w:szCs w:val="24"/>
+          <w:lang w:val="en-US"/>
         </w:rPr>
         <w:t>Comparing xUnit.net to other frameworks</w:t>
       </w:r>
@@ -2769,8 +2983,69 @@
           <w:rFonts w:ascii="Times New Roman" w:eastAsia="Times New Roman" w:hAnsi="Times New Roman"/>
           <w:sz w:val="24"/>
           <w:szCs w:val="24"/>
-        </w:rPr>
-        <w:t xml:space="preserve">. (z.d.). XUnit.Net. Geraadpleegd op 20 oktober 2021, van </w:t>
+          <w:lang w:val="en-US"/>
+        </w:rPr>
+        <w:t>. (</w:t>
+      </w:r>
+      <w:proofErr w:type="spellStart"/>
+      <w:r>
+        <w:rPr>
+          <w:rFonts w:ascii="Times New Roman" w:eastAsia="Times New Roman" w:hAnsi="Times New Roman"/>
+          <w:sz w:val="24"/>
+          <w:szCs w:val="24"/>
+          <w:lang w:val="en-US"/>
+        </w:rPr>
+        <w:t>z.d</w:t>
+      </w:r>
+      <w:proofErr w:type="spellEnd"/>
+      <w:r>
+        <w:rPr>
+          <w:rFonts w:ascii="Times New Roman" w:eastAsia="Times New Roman" w:hAnsi="Times New Roman"/>
+          <w:sz w:val="24"/>
+          <w:szCs w:val="24"/>
+          <w:lang w:val="en-US"/>
+        </w:rPr>
+        <w:t xml:space="preserve">.). XUnit.Net. </w:t>
+      </w:r>
+      <w:proofErr w:type="spellStart"/>
+      <w:r>
+        <w:rPr>
+          <w:rFonts w:ascii="Times New Roman" w:eastAsia="Times New Roman" w:hAnsi="Times New Roman"/>
+          <w:sz w:val="24"/>
+          <w:szCs w:val="24"/>
+          <w:lang w:val="en-US"/>
+        </w:rPr>
+        <w:t>Geraadpleegd</w:t>
+      </w:r>
+      <w:proofErr w:type="spellEnd"/>
+      <w:r>
+        <w:rPr>
+          <w:rFonts w:ascii="Times New Roman" w:eastAsia="Times New Roman" w:hAnsi="Times New Roman"/>
+          <w:sz w:val="24"/>
+          <w:szCs w:val="24"/>
+          <w:lang w:val="en-US"/>
+        </w:rPr>
+        <w:t xml:space="preserve"> op 20 </w:t>
+      </w:r>
+      <w:proofErr w:type="spellStart"/>
+      <w:r>
+        <w:rPr>
+          <w:rFonts w:ascii="Times New Roman" w:eastAsia="Times New Roman" w:hAnsi="Times New Roman"/>
+          <w:sz w:val="24"/>
+          <w:szCs w:val="24"/>
+          <w:lang w:val="en-US"/>
+        </w:rPr>
+        <w:t>oktober</w:t>
+      </w:r>
+      <w:proofErr w:type="spellEnd"/>
+      <w:r>
+        <w:rPr>
+          <w:rFonts w:ascii="Times New Roman" w:eastAsia="Times New Roman" w:hAnsi="Times New Roman"/>
+          <w:sz w:val="24"/>
+          <w:szCs w:val="24"/>
+          <w:lang w:val="en-US"/>
+        </w:rPr>
+        <w:t xml:space="preserve"> 2021, van </w:t>
       </w:r>
       <w:hyperlink r:id="rId15" w:history="1">
         <w:r>
@@ -2779,6 +3054,7 @@
             <w:rFonts w:ascii="Times New Roman" w:eastAsia="Times New Roman" w:hAnsi="Times New Roman"/>
             <w:sz w:val="24"/>
             <w:szCs w:val="24"/>
+            <w:lang w:val="en-US"/>
           </w:rPr>
           <w:t>https://xunit.net/docs/comparisons</w:t>
         </w:r>
@@ -2792,6 +3068,7 @@
           <w:rFonts w:ascii="Times New Roman" w:eastAsia="Times New Roman" w:hAnsi="Times New Roman"/>
           <w:sz w:val="24"/>
           <w:szCs w:val="24"/>
+          <w:lang w:val="en-US"/>
         </w:rPr>
       </w:pPr>
     </w:p>
@@ -2810,8 +3087,29 @@
           <w:rFonts w:ascii="Times New Roman" w:eastAsia="Times New Roman" w:hAnsi="Times New Roman"/>
           <w:sz w:val="24"/>
           <w:szCs w:val="24"/>
-        </w:rPr>
-        <w:t xml:space="preserve">Mathurin, C. (2019, 30 maart). </w:t>
+          <w:lang w:val="en-US"/>
+        </w:rPr>
+        <w:t xml:space="preserve">Mathurin, C. (2019, 30 </w:t>
+      </w:r>
+      <w:proofErr w:type="spellStart"/>
+      <w:r>
+        <w:rPr>
+          <w:rFonts w:ascii="Times New Roman" w:eastAsia="Times New Roman" w:hAnsi="Times New Roman"/>
+          <w:sz w:val="24"/>
+          <w:szCs w:val="24"/>
+          <w:lang w:val="en-US"/>
+        </w:rPr>
+        <w:t>maart</w:t>
+      </w:r>
+      <w:proofErr w:type="spellEnd"/>
+      <w:r>
+        <w:rPr>
+          <w:rFonts w:ascii="Times New Roman" w:eastAsia="Times New Roman" w:hAnsi="Times New Roman"/>
+          <w:sz w:val="24"/>
+          <w:szCs w:val="24"/>
+          <w:lang w:val="en-US"/>
+        </w:rPr>
+        <w:t xml:space="preserve">). </w:t>
       </w:r>
       <w:r>
         <w:rPr>
@@ -2820,28 +3118,115 @@
           <w:iCs/>
           <w:sz w:val="24"/>
           <w:szCs w:val="24"/>
-        </w:rPr>
-        <w:t>NET Core 2: Why xUnit and not NUnit or MSTest</w:t>
-      </w:r>
+          <w:lang w:val="en-US"/>
+        </w:rPr>
+        <w:t xml:space="preserve">NET Core 2: Why </w:t>
+      </w:r>
+      <w:proofErr w:type="spellStart"/>
       <w:r>
         <w:rPr>
           <w:rFonts w:ascii="Times New Roman" w:eastAsia="Times New Roman" w:hAnsi="Times New Roman"/>
-          <w:sz w:val="24"/>
-          <w:szCs w:val="24"/>
-        </w:rPr>
-        <w:t xml:space="preserve">. DEV Community. Geraadpleegd op 20 oktober 2021, van </w:t>
-      </w:r>
-      <w:hyperlink r:id="rId16" w:history="1">
-        <w:r>
-          <w:rPr>
-            <w:rStyle w:val="Hyperlink"/>
-            <w:rFonts w:ascii="Times New Roman" w:eastAsia="Times New Roman" w:hAnsi="Times New Roman"/>
-            <w:sz w:val="24"/>
-            <w:szCs w:val="24"/>
-          </w:rPr>
-          <w:t>https://dev.to/hatsrumandcode/net-core-2-why-xunit-and-not-nunit-or-mstest--aei</w:t>
-        </w:r>
-      </w:hyperlink>
+          <w:i/>
+          <w:iCs/>
+          <w:sz w:val="24"/>
+          <w:szCs w:val="24"/>
+          <w:lang w:val="en-US"/>
+        </w:rPr>
+        <w:t>xUnit</w:t>
+      </w:r>
+      <w:proofErr w:type="spellEnd"/>
+      <w:r>
+        <w:rPr>
+          <w:rFonts w:ascii="Times New Roman" w:eastAsia="Times New Roman" w:hAnsi="Times New Roman"/>
+          <w:i/>
+          <w:iCs/>
+          <w:sz w:val="24"/>
+          <w:szCs w:val="24"/>
+          <w:lang w:val="en-US"/>
+        </w:rPr>
+        <w:t xml:space="preserve"> and not </w:t>
+      </w:r>
+      <w:proofErr w:type="spellStart"/>
+      <w:r>
+        <w:rPr>
+          <w:rFonts w:ascii="Times New Roman" w:eastAsia="Times New Roman" w:hAnsi="Times New Roman"/>
+          <w:i/>
+          <w:iCs/>
+          <w:sz w:val="24"/>
+          <w:szCs w:val="24"/>
+          <w:lang w:val="en-US"/>
+        </w:rPr>
+        <w:t>NUnit</w:t>
+      </w:r>
+      <w:proofErr w:type="spellEnd"/>
+      <w:r>
+        <w:rPr>
+          <w:rFonts w:ascii="Times New Roman" w:eastAsia="Times New Roman" w:hAnsi="Times New Roman"/>
+          <w:i/>
+          <w:iCs/>
+          <w:sz w:val="24"/>
+          <w:szCs w:val="24"/>
+          <w:lang w:val="en-US"/>
+        </w:rPr>
+        <w:t xml:space="preserve"> or </w:t>
+      </w:r>
+      <w:proofErr w:type="spellStart"/>
+      <w:r>
+        <w:rPr>
+          <w:rFonts w:ascii="Times New Roman" w:eastAsia="Times New Roman" w:hAnsi="Times New Roman"/>
+          <w:i/>
+          <w:iCs/>
+          <w:sz w:val="24"/>
+          <w:szCs w:val="24"/>
+          <w:lang w:val="en-US"/>
+        </w:rPr>
+        <w:t>MSTest</w:t>
+      </w:r>
+      <w:proofErr w:type="spellEnd"/>
+      <w:r>
+        <w:rPr>
+          <w:rFonts w:ascii="Times New Roman" w:eastAsia="Times New Roman" w:hAnsi="Times New Roman"/>
+          <w:sz w:val="24"/>
+          <w:szCs w:val="24"/>
+          <w:lang w:val="en-US"/>
+        </w:rPr>
+        <w:t xml:space="preserve">. </w:t>
+      </w:r>
+      <w:r>
+        <w:rPr>
+          <w:rFonts w:ascii="Times New Roman" w:eastAsia="Times New Roman" w:hAnsi="Times New Roman"/>
+          <w:sz w:val="24"/>
+          <w:szCs w:val="24"/>
+        </w:rPr>
+        <w:t xml:space="preserve">DEV Community. Geraadpleegd op 20 oktober 2021, van </w:t>
+      </w:r>
+      <w:r>
+        <w:fldChar w:fldCharType="begin"/>
+      </w:r>
+      <w:r>
+        <w:instrText xml:space="preserve"> HYPERLINK "https://dev.to/hatsrumandcode/net-core-2-why-xunit-and-not-nunit-or-mstest--aei" </w:instrText>
+      </w:r>
+      <w:r>
+        <w:fldChar w:fldCharType="separate"/>
+      </w:r>
+      <w:r>
+        <w:rPr>
+          <w:rStyle w:val="Hyperlink"/>
+          <w:rFonts w:ascii="Times New Roman" w:eastAsia="Times New Roman" w:hAnsi="Times New Roman"/>
+          <w:sz w:val="24"/>
+          <w:szCs w:val="24"/>
+        </w:rPr>
+        <w:t>https://dev.to/hatsrumandcode/net-core-2-why-xunit-and-not-nunit-or-mstest--aei</w:t>
+      </w:r>
+      <w:r>
+        <w:rPr>
+          <w:rStyle w:val="Hyperlink"/>
+          <w:rFonts w:ascii="Times New Roman" w:eastAsia="Times New Roman" w:hAnsi="Times New Roman"/>
+          <w:sz w:val="24"/>
+          <w:szCs w:val="24"/>
+        </w:rPr>
+        <w:fldChar w:fldCharType="end"/>
+      </w:r>
     </w:p>
     <w:p/>
     <w:p/>
@@ -2869,9 +3254,8 @@
           <w:numId w:val="7"/>
         </w:numPr>
       </w:pPr>
-      <w:bookmarkStart w:id="3" w:name="_Toc85642565"/>
-      <w:r>
-        <w:lastRenderedPageBreak/>
+      <w:bookmarkStart w:id="3" w:name="_Toc86838490"/>
+      <w:r>
         <w:t>Lo</w:t>
       </w:r>
       <w:r>
@@ -2885,7 +3269,7 @@
       <w:pPr>
         <w:pStyle w:val="Header2"/>
       </w:pPr>
-      <w:bookmarkStart w:id="4" w:name="_Toc85642566"/>
+      <w:bookmarkStart w:id="4" w:name="_Toc86838491"/>
       <w:r>
         <w:t xml:space="preserve">2.1 </w:t>
       </w:r>
@@ -3150,7 +3534,7 @@
                     <pic:cNvPicPr/>
                   </pic:nvPicPr>
                   <pic:blipFill>
-                    <a:blip r:embed="rId17"/>
+                    <a:blip r:embed="rId16"/>
                     <a:stretch>
                       <a:fillRect/>
                     </a:stretch>
@@ -3292,9 +3676,8 @@
       <w:pPr>
         <w:pStyle w:val="Header2"/>
       </w:pPr>
-      <w:bookmarkStart w:id="5" w:name="_Toc85642567"/>
-      <w:r>
-        <w:lastRenderedPageBreak/>
+      <w:bookmarkStart w:id="5" w:name="_Toc86838492"/>
+      <w:r>
         <w:t>2.</w:t>
       </w:r>
       <w:r>
@@ -3443,7 +3826,7 @@
           <w:szCs w:val="24"/>
         </w:rPr>
       </w:pPr>
-      <w:hyperlink r:id="rId18" w:history="1">
+      <w:hyperlink r:id="rId17" w:history="1">
         <w:r>
           <w:rPr>
             <w:rStyle w:val="Hyperlink"/>
@@ -3504,7 +3887,7 @@
                     <pic:cNvPicPr/>
                   </pic:nvPicPr>
                   <pic:blipFill>
-                    <a:blip r:embed="rId19"/>
+                    <a:blip r:embed="rId18"/>
                     <a:stretch>
                       <a:fillRect/>
                     </a:stretch>
@@ -3609,7 +3992,7 @@
                     <pic:cNvPicPr/>
                   </pic:nvPicPr>
                   <pic:blipFill>
-                    <a:blip r:embed="rId20"/>
+                    <a:blip r:embed="rId19"/>
                     <a:stretch>
                       <a:fillRect/>
                     </a:stretch>
@@ -3681,7 +4064,7 @@
                     <pic:cNvPicPr/>
                   </pic:nvPicPr>
                   <pic:blipFill>
-                    <a:blip r:embed="rId21"/>
+                    <a:blip r:embed="rId20"/>
                     <a:stretch>
                       <a:fillRect/>
                     </a:stretch>
@@ -3755,7 +4138,7 @@
       <w:pPr>
         <w:pStyle w:val="Header2"/>
       </w:pPr>
-      <w:bookmarkStart w:id="6" w:name="_Toc85642568"/>
+      <w:bookmarkStart w:id="6" w:name="_Toc86838493"/>
       <w:r>
         <w:lastRenderedPageBreak/>
         <w:t>2.</w:t>
@@ -3936,7 +4319,7 @@
           <w:szCs w:val="24"/>
         </w:rPr>
       </w:pPr>
-      <w:hyperlink r:id="rId22" w:history="1">
+      <w:hyperlink r:id="rId21" w:history="1">
         <w:r>
           <w:rPr>
             <w:rStyle w:val="Hyperlink"/>
@@ -3980,7 +4363,7 @@
                     <pic:cNvPicPr/>
                   </pic:nvPicPr>
                   <pic:blipFill>
-                    <a:blip r:embed="rId23"/>
+                    <a:blip r:embed="rId22"/>
                     <a:stretch>
                       <a:fillRect/>
                     </a:stretch>
@@ -4162,7 +4545,7 @@
                     <pic:cNvPicPr/>
                   </pic:nvPicPr>
                   <pic:blipFill>
-                    <a:blip r:embed="rId24"/>
+                    <a:blip r:embed="rId23"/>
                     <a:stretch>
                       <a:fillRect/>
                     </a:stretch>
@@ -4309,7 +4692,7 @@
       <w:pPr>
         <w:pStyle w:val="Header2"/>
       </w:pPr>
-      <w:bookmarkStart w:id="7" w:name="_Toc85642569"/>
+      <w:bookmarkStart w:id="7" w:name="_Toc86838494"/>
       <w:r>
         <w:lastRenderedPageBreak/>
         <w:t>2.3  12/10/2021 – 18/10/2021 (</w:t>
@@ -4598,7 +4981,7 @@
                     <pic:cNvPicPr/>
                   </pic:nvPicPr>
                   <pic:blipFill>
-                    <a:blip r:embed="rId25"/>
+                    <a:blip r:embed="rId24"/>
                     <a:stretch>
                       <a:fillRect/>
                     </a:stretch>
@@ -4771,7 +5154,7 @@
                     <pic:cNvPicPr/>
                   </pic:nvPicPr>
                   <pic:blipFill>
-                    <a:blip r:embed="rId26">
+                    <a:blip r:embed="rId25">
                       <a:extLst>
                         <a:ext uri="{28A0092B-C50C-407E-A947-70E740481C1C}">
                           <a14:useLocalDpi xmlns:a14="http://schemas.microsoft.com/office/drawing/2010/main" val="0"/>
@@ -4933,7 +5316,7 @@
                     <pic:cNvPicPr/>
                   </pic:nvPicPr>
                   <pic:blipFill>
-                    <a:blip r:embed="rId27"/>
+                    <a:blip r:embed="rId26"/>
                     <a:stretch>
                       <a:fillRect/>
                     </a:stretch>
@@ -5084,7 +5467,7 @@
                     <pic:cNvPicPr/>
                   </pic:nvPicPr>
                   <pic:blipFill>
-                    <a:blip r:embed="rId28"/>
+                    <a:blip r:embed="rId27"/>
                     <a:stretch>
                       <a:fillRect/>
                     </a:stretch>
@@ -5341,7 +5724,7 @@
                     <pic:cNvPicPr/>
                   </pic:nvPicPr>
                   <pic:blipFill>
-                    <a:blip r:embed="rId29"/>
+                    <a:blip r:embed="rId28"/>
                     <a:stretch>
                       <a:fillRect/>
                     </a:stretch>
@@ -5398,7 +5781,7 @@
                     <pic:cNvPicPr/>
                   </pic:nvPicPr>
                   <pic:blipFill>
-                    <a:blip r:embed="rId30"/>
+                    <a:blip r:embed="rId29"/>
                     <a:stretch>
                       <a:fillRect/>
                     </a:stretch>
@@ -5462,7 +5845,7 @@
                     <pic:cNvPicPr/>
                   </pic:nvPicPr>
                   <pic:blipFill>
-                    <a:blip r:embed="rId31"/>
+                    <a:blip r:embed="rId30"/>
                     <a:stretch>
                       <a:fillRect/>
                     </a:stretch>
@@ -5648,7 +6031,7 @@
                     <pic:cNvPicPr/>
                   </pic:nvPicPr>
                   <pic:blipFill>
-                    <a:blip r:embed="rId32"/>
+                    <a:blip r:embed="rId31"/>
                     <a:stretch>
                       <a:fillRect/>
                     </a:stretch>
@@ -5709,7 +6092,7 @@
                     <pic:cNvPicPr/>
                   </pic:nvPicPr>
                   <pic:blipFill>
-                    <a:blip r:embed="rId33"/>
+                    <a:blip r:embed="rId32"/>
                     <a:stretch>
                       <a:fillRect/>
                     </a:stretch>
@@ -5925,7 +6308,7 @@
       <w:pPr>
         <w:pStyle w:val="Header2"/>
       </w:pPr>
-      <w:bookmarkStart w:id="8" w:name="_Toc85642570"/>
+      <w:bookmarkStart w:id="8" w:name="_Toc86838495"/>
       <w:r>
         <w:t>2.4  19/10/2021 – 2</w:t>
       </w:r>
@@ -6206,7 +6589,6 @@
       <w:r>
         <w:rPr>
           <w:rFonts w:eastAsia="Times New Roman"/>
-          <w:noProof/>
           <w:sz w:val="24"/>
           <w:szCs w:val="24"/>
         </w:rPr>
@@ -6226,7 +6608,7 @@
                     <pic:cNvPicPr/>
                   </pic:nvPicPr>
                   <pic:blipFill>
-                    <a:blip r:embed="rId34"/>
+                    <a:blip r:embed="rId33"/>
                     <a:stretch>
                       <a:fillRect/>
                     </a:stretch>
@@ -6267,7 +6649,6 @@
       <w:r>
         <w:rPr>
           <w:rFonts w:eastAsia="Times New Roman"/>
-          <w:noProof/>
           <w:sz w:val="24"/>
           <w:szCs w:val="24"/>
         </w:rPr>
@@ -6288,7 +6669,7 @@
                     <pic:cNvPicPr/>
                   </pic:nvPicPr>
                   <pic:blipFill>
-                    <a:blip r:embed="rId35"/>
+                    <a:blip r:embed="rId34"/>
                     <a:stretch>
                       <a:fillRect/>
                     </a:stretch>
@@ -6575,7 +6956,7 @@
                     <pic:cNvPicPr/>
                   </pic:nvPicPr>
                   <pic:blipFill>
-                    <a:blip r:embed="rId36"/>
+                    <a:blip r:embed="rId35"/>
                     <a:stretch>
                       <a:fillRect/>
                     </a:stretch>
@@ -6636,7 +7017,7 @@
                     <pic:cNvPicPr/>
                   </pic:nvPicPr>
                   <pic:blipFill>
-                    <a:blip r:embed="rId37"/>
+                    <a:blip r:embed="rId36"/>
                     <a:stretch>
                       <a:fillRect/>
                     </a:stretch>
@@ -6697,23 +7078,7 @@
           <w:sz w:val="24"/>
           <w:szCs w:val="24"/>
         </w:rPr>
-        <w:t xml:space="preserve"> </w:t>
-      </w:r>
-      <w:r>
-        <w:rPr>
-          <w:rFonts w:eastAsia="Times New Roman"/>
-          <w:sz w:val="24"/>
-          <w:szCs w:val="24"/>
-        </w:rPr>
-        <w:t>5</w:t>
-      </w:r>
-      <w:r>
-        <w:rPr>
-          <w:rFonts w:eastAsia="Times New Roman"/>
-          <w:sz w:val="24"/>
-          <w:szCs w:val="24"/>
-        </w:rPr>
-        <w:t xml:space="preserve"> van de E-cursus</w:t>
+        <w:t xml:space="preserve"> 5 van de E-cursus</w:t>
       </w:r>
       <w:r>
         <w:rPr>
@@ -6761,6 +7126,7 @@
       <w:r>
         <w:rPr>
           <w:rFonts w:eastAsia="Times New Roman"/>
+          <w:noProof/>
           <w:sz w:val="24"/>
           <w:szCs w:val="24"/>
         </w:rPr>
@@ -6780,7 +7146,7 @@
                     <pic:cNvPicPr/>
                   </pic:nvPicPr>
                   <pic:blipFill>
-                    <a:blip r:embed="rId38"/>
+                    <a:blip r:embed="rId37"/>
                     <a:stretch>
                       <a:fillRect/>
                     </a:stretch>
@@ -6821,6 +7187,7 @@
       <w:r>
         <w:rPr>
           <w:rFonts w:eastAsia="Times New Roman"/>
+          <w:noProof/>
           <w:sz w:val="24"/>
           <w:szCs w:val="24"/>
         </w:rPr>
@@ -6841,7 +7208,7 @@
                     <pic:cNvPicPr/>
                   </pic:nvPicPr>
                   <pic:blipFill>
-                    <a:blip r:embed="rId39"/>
+                    <a:blip r:embed="rId38"/>
                     <a:stretch>
                       <a:fillRect/>
                     </a:stretch>
@@ -6898,9 +7265,163 @@
           <w:sz w:val="24"/>
           <w:szCs w:val="24"/>
         </w:rPr>
-        <w:t xml:space="preserve">Gastcollege : </w:t>
-      </w:r>
-      <w:r>
+        <w:t>Gastcollege : Cypress ( Dieter Eyckmans van B ignited)</w:t>
+      </w:r>
+    </w:p>
+    <w:p>
+      <w:pPr>
+        <w:spacing w:line="480" w:lineRule="auto"/>
+        <w:rPr>
+          <w:rFonts w:eastAsia="Times New Roman"/>
+          <w:sz w:val="24"/>
+          <w:szCs w:val="24"/>
+        </w:rPr>
+      </w:pPr>
+    </w:p>
+    <w:p>
+      <w:pPr>
+        <w:spacing w:line="480" w:lineRule="auto"/>
+        <w:rPr>
+          <w:rFonts w:eastAsia="Times New Roman"/>
+          <w:sz w:val="24"/>
+          <w:szCs w:val="24"/>
+        </w:rPr>
+      </w:pPr>
+      <w:r>
+        <w:rPr>
+          <w:rFonts w:eastAsia="Times New Roman"/>
+          <w:sz w:val="24"/>
+          <w:szCs w:val="24"/>
+        </w:rPr>
+        <w:t>Gastcollege gevolgd (14:00 – 16:10).</w:t>
+      </w:r>
+    </w:p>
+    <w:p>
+      <w:pPr>
+        <w:spacing w:line="480" w:lineRule="auto"/>
+        <w:rPr>
+          <w:rFonts w:eastAsia="Times New Roman"/>
+          <w:sz w:val="24"/>
+          <w:szCs w:val="24"/>
+        </w:rPr>
+      </w:pPr>
+      <w:r>
+        <w:rPr>
+          <w:rFonts w:eastAsia="Times New Roman"/>
+          <w:sz w:val="24"/>
+          <w:szCs w:val="24"/>
+        </w:rPr>
+        <w:t>Todo: poging maken van de laatst voorgestelde oefening.</w:t>
+      </w:r>
+    </w:p>
+    <w:p>
+      <w:pPr>
+        <w:rPr>
+          <w:rFonts w:eastAsia="Times New Roman"/>
+          <w:sz w:val="24"/>
+          <w:szCs w:val="24"/>
+        </w:rPr>
+      </w:pPr>
+    </w:p>
+    <w:p>
+      <w:pPr>
+        <w:rPr>
+          <w:rFonts w:eastAsia="Times New Roman"/>
+          <w:sz w:val="24"/>
+          <w:szCs w:val="24"/>
+        </w:rPr>
+      </w:pPr>
+    </w:p>
+    <w:p>
+      <w:pPr>
+        <w:rPr>
+          <w:rFonts w:eastAsia="Times New Roman"/>
+          <w:sz w:val="24"/>
+          <w:szCs w:val="24"/>
+        </w:rPr>
+      </w:pPr>
+    </w:p>
+    <w:p>
+      <w:pPr>
+        <w:pStyle w:val="Header2"/>
+      </w:pPr>
+      <w:bookmarkStart w:id="9" w:name="_Toc86838496"/>
+      <w:r>
+        <w:t xml:space="preserve">2.5  26/10/2021 – 01/11/2021 ( </w:t>
+      </w:r>
+      <w:r>
+        <w:t>0</w:t>
+      </w:r>
+      <w:r>
+        <w:t xml:space="preserve"> uur totaal)</w:t>
+      </w:r>
+      <w:bookmarkEnd w:id="9"/>
+    </w:p>
+    <w:p>
+      <w:pPr>
+        <w:rPr>
+          <w:rFonts w:eastAsia="Times New Roman"/>
+          <w:sz w:val="24"/>
+          <w:szCs w:val="24"/>
+        </w:rPr>
+      </w:pPr>
+    </w:p>
+    <w:p>
+      <w:pPr>
+        <w:rPr>
+          <w:rFonts w:eastAsia="Times New Roman"/>
+          <w:sz w:val="24"/>
+          <w:szCs w:val="24"/>
+        </w:rPr>
+      </w:pPr>
+      <w:r>
+        <w:rPr>
+          <w:rFonts w:eastAsia="Times New Roman"/>
+          <w:sz w:val="24"/>
+          <w:szCs w:val="24"/>
+        </w:rPr>
+        <w:t>Geen vooruitgang voor deze week. Focus gelegd op de andere hoofdvakken + service management.</w:t>
+      </w:r>
+    </w:p>
+    <w:p>
+      <w:pPr>
+        <w:rPr>
+          <w:rFonts w:eastAsia="Times New Roman"/>
+          <w:sz w:val="24"/>
+          <w:szCs w:val="24"/>
+        </w:rPr>
+      </w:pPr>
+    </w:p>
+    <w:p>
+      <w:pPr>
+        <w:pStyle w:val="Header2"/>
+      </w:pPr>
+      <w:bookmarkStart w:id="10" w:name="_Toc86838497"/>
+      <w:r>
+        <w:t>2.5  2</w:t>
+      </w:r>
+      <w:r>
+        <w:t>7</w:t>
+      </w:r>
+      <w:r>
+        <w:t>/10/2021 – 0</w:t>
+      </w:r>
+      <w:r>
+        <w:t>9</w:t>
+      </w:r>
+      <w:r>
+        <w:t>/11/2021 (  UUR TOTAAL)</w:t>
+      </w:r>
+      <w:bookmarkEnd w:id="10"/>
+    </w:p>
+    <w:p>
+      <w:pPr>
+        <w:pStyle w:val="Header2"/>
+      </w:pPr>
+    </w:p>
+    <w:p>
+      <w:pPr>
+        <w:spacing w:line="480" w:lineRule="auto"/>
         <w:rPr>
           <w:rFonts w:cstheme="majorHAnsi"/>
           <w:b/>
@@ -6908,8 +7429,7 @@
           <w:sz w:val="24"/>
           <w:szCs w:val="24"/>
         </w:rPr>
-        <w:t xml:space="preserve">Cypress </w:t>
-      </w:r>
+      </w:pPr>
       <w:r>
         <w:rPr>
           <w:rFonts w:cstheme="majorHAnsi"/>
@@ -6918,7 +7438,7 @@
           <w:sz w:val="24"/>
           <w:szCs w:val="24"/>
         </w:rPr>
-        <w:t>(</w:t>
+        <w:t xml:space="preserve">Zesde </w:t>
       </w:r>
       <w:r>
         <w:rPr>
@@ -6928,7 +7448,7 @@
           <w:sz w:val="24"/>
           <w:szCs w:val="24"/>
         </w:rPr>
-        <w:t xml:space="preserve"> Dieter Eyckmans</w:t>
+        <w:t xml:space="preserve">deel van de cursus gedaan ( Section </w:t>
       </w:r>
       <w:r>
         <w:rPr>
@@ -6938,7 +7458,7 @@
           <w:sz w:val="24"/>
           <w:szCs w:val="24"/>
         </w:rPr>
-        <w:t xml:space="preserve"> van </w:t>
+        <w:t>6</w:t>
       </w:r>
       <w:r>
         <w:rPr>
@@ -6948,7 +7468,7 @@
           <w:sz w:val="24"/>
           <w:szCs w:val="24"/>
         </w:rPr>
-        <w:t>B ignited</w:t>
+        <w:t xml:space="preserve">: </w:t>
       </w:r>
       <w:r>
         <w:rPr>
@@ -6958,6 +7478,16 @@
           <w:sz w:val="24"/>
           <w:szCs w:val="24"/>
         </w:rPr>
+        <w:t>XUnit</w:t>
+      </w:r>
+      <w:r>
+        <w:rPr>
+          <w:rFonts w:cstheme="majorHAnsi"/>
+          <w:b/>
+          <w:bCs/>
+          <w:sz w:val="24"/>
+          <w:szCs w:val="24"/>
+        </w:rPr>
         <w:t>)</w:t>
       </w:r>
     </w:p>
@@ -6970,6 +7500,14 @@
           <w:szCs w:val="24"/>
         </w:rPr>
       </w:pPr>
+      <w:r>
+        <w:rPr>
+          <w:rFonts w:eastAsia="Times New Roman"/>
+          <w:sz w:val="24"/>
+          <w:szCs w:val="24"/>
+        </w:rPr>
+        <w:t>XUnit + Moq gebruikt alsook verdere functionaliteiten zitten gebruiken.</w:t>
+      </w:r>
     </w:p>
     <w:p>
       <w:pPr>
@@ -6986,23 +7524,55 @@
           <w:sz w:val="24"/>
           <w:szCs w:val="24"/>
         </w:rPr>
-        <w:t>Gastcollege gevolgd (14:00 – 16:1</w:t>
-      </w:r>
-      <w:r>
-        <w:rPr>
-          <w:rFonts w:eastAsia="Times New Roman"/>
-          <w:sz w:val="24"/>
-          <w:szCs w:val="24"/>
-        </w:rPr>
-        <w:t>0</w:t>
-      </w:r>
-      <w:r>
-        <w:rPr>
-          <w:rFonts w:eastAsia="Times New Roman"/>
-          <w:sz w:val="24"/>
-          <w:szCs w:val="24"/>
-        </w:rPr>
-        <w:t>).</w:t>
+        <w:t>Op</w:t>
+      </w:r>
+      <w:r>
+        <w:rPr>
+          <w:rFonts w:eastAsia="Times New Roman"/>
+          <w:sz w:val="24"/>
+          <w:szCs w:val="24"/>
+        </w:rPr>
+        <w:t>dracht</w:t>
+      </w:r>
+      <w:r>
+        <w:rPr>
+          <w:rFonts w:eastAsia="Times New Roman"/>
+          <w:sz w:val="24"/>
+          <w:szCs w:val="24"/>
+        </w:rPr>
+        <w:t xml:space="preserve"> </w:t>
+      </w:r>
+      <w:r>
+        <w:rPr>
+          <w:rFonts w:eastAsia="Times New Roman"/>
+          <w:sz w:val="24"/>
+          <w:szCs w:val="24"/>
+        </w:rPr>
+        <w:t>6</w:t>
+      </w:r>
+      <w:r>
+        <w:rPr>
+          <w:rFonts w:eastAsia="Times New Roman"/>
+          <w:sz w:val="24"/>
+          <w:szCs w:val="24"/>
+        </w:rPr>
+        <w:t xml:space="preserve"> van de E-cursus</w:t>
+      </w:r>
+      <w:r>
+        <w:rPr>
+          <w:rFonts w:eastAsia="Times New Roman"/>
+          <w:sz w:val="24"/>
+          <w:szCs w:val="24"/>
+        </w:rPr>
+        <w:t xml:space="preserve"> volbracht en oplossing vergeleken</w:t>
+      </w:r>
+      <w:r>
+        <w:rPr>
+          <w:rFonts w:eastAsia="Times New Roman"/>
+          <w:sz w:val="24"/>
+          <w:szCs w:val="24"/>
+        </w:rPr>
+        <w:t>.</w:t>
       </w:r>
     </w:p>
     <w:p>
@@ -7020,73 +7590,460 @@
           <w:sz w:val="24"/>
           <w:szCs w:val="24"/>
         </w:rPr>
-        <w:t xml:space="preserve">Todo: </w:t>
-      </w:r>
-      <w:r>
-        <w:rPr>
-          <w:rFonts w:eastAsia="Times New Roman"/>
-          <w:sz w:val="24"/>
-          <w:szCs w:val="24"/>
-        </w:rPr>
-        <w:t>poging maken van de laatst voorgestelde oefening.</w:t>
-      </w:r>
-    </w:p>
-    <w:p>
-      <w:pPr>
-        <w:rPr>
-          <w:rFonts w:eastAsia="Times New Roman"/>
-          <w:sz w:val="24"/>
-          <w:szCs w:val="24"/>
-        </w:rPr>
-      </w:pPr>
-    </w:p>
-    <w:p>
-      <w:pPr>
-        <w:rPr>
-          <w:rFonts w:eastAsia="Times New Roman"/>
-          <w:sz w:val="24"/>
-          <w:szCs w:val="24"/>
-        </w:rPr>
-      </w:pPr>
-    </w:p>
-    <w:p>
-      <w:pPr>
-        <w:rPr>
-          <w:rFonts w:eastAsia="Times New Roman"/>
-          <w:sz w:val="24"/>
-          <w:szCs w:val="24"/>
-        </w:rPr>
-      </w:pPr>
+        <w:drawing>
+          <wp:inline distT="0" distB="0" distL="0" distR="0" wp14:anchorId="0EB58A13" wp14:editId="657EA4B6">
+            <wp:extent cx="4143953" cy="1152686"/>
+            <wp:effectExtent l="0" t="0" r="0" b="9525"/>
+            <wp:docPr id="25" name="Picture 25" descr="Graphical user interface&#10;&#10;Description automatically generated with low confidence"/>
+            <wp:cNvGraphicFramePr>
+              <a:graphicFrameLocks xmlns:a="http://schemas.openxmlformats.org/drawingml/2006/main" noChangeAspect="1"/>
+            </wp:cNvGraphicFramePr>
+            <a:graphic xmlns:a="http://schemas.openxmlformats.org/drawingml/2006/main">
+              <a:graphicData uri="http://schemas.openxmlformats.org/drawingml/2006/picture">
+                <pic:pic xmlns:pic="http://schemas.openxmlformats.org/drawingml/2006/picture">
+                  <pic:nvPicPr>
+                    <pic:cNvPr id="25" name="Picture 25" descr="Graphical user interface&#10;&#10;Description automatically generated with low confidence"/>
+                    <pic:cNvPicPr/>
+                  </pic:nvPicPr>
+                  <pic:blipFill>
+                    <a:blip r:embed="rId39"/>
+                    <a:stretch>
+                      <a:fillRect/>
+                    </a:stretch>
+                  </pic:blipFill>
+                  <pic:spPr>
+                    <a:xfrm>
+                      <a:off x="0" y="0"/>
+                      <a:ext cx="4143953" cy="1152686"/>
+                    </a:xfrm>
+                    <a:prstGeom prst="rect">
+                      <a:avLst/>
+                    </a:prstGeom>
+                  </pic:spPr>
+                </pic:pic>
+              </a:graphicData>
+            </a:graphic>
+          </wp:inline>
+        </w:drawing>
+      </w:r>
+    </w:p>
+    <w:p>
+      <w:pPr>
+        <w:spacing w:line="480" w:lineRule="auto"/>
+        <w:rPr>
+          <w:rFonts w:cstheme="majorHAnsi"/>
+          <w:b/>
+          <w:bCs/>
+          <w:sz w:val="24"/>
+          <w:szCs w:val="24"/>
+        </w:rPr>
+      </w:pPr>
+      <w:r>
+        <w:rPr>
+          <w:rFonts w:cstheme="majorHAnsi"/>
+          <w:b/>
+          <w:bCs/>
+          <w:sz w:val="24"/>
+          <w:szCs w:val="24"/>
+        </w:rPr>
+        <w:lastRenderedPageBreak/>
+        <w:drawing>
+          <wp:inline distT="0" distB="0" distL="0" distR="0" wp14:anchorId="17C2AEF6" wp14:editId="22BEDB00">
+            <wp:extent cx="2676899" cy="1933845"/>
+            <wp:effectExtent l="0" t="0" r="9525" b="9525"/>
+            <wp:docPr id="24" name="Picture 24" descr="Text&#10;&#10;Description automatically generated"/>
+            <wp:cNvGraphicFramePr>
+              <a:graphicFrameLocks xmlns:a="http://schemas.openxmlformats.org/drawingml/2006/main" noChangeAspect="1"/>
+            </wp:cNvGraphicFramePr>
+            <a:graphic xmlns:a="http://schemas.openxmlformats.org/drawingml/2006/main">
+              <a:graphicData uri="http://schemas.openxmlformats.org/drawingml/2006/picture">
+                <pic:pic xmlns:pic="http://schemas.openxmlformats.org/drawingml/2006/picture">
+                  <pic:nvPicPr>
+                    <pic:cNvPr id="24" name="Picture 24" descr="Text&#10;&#10;Description automatically generated"/>
+                    <pic:cNvPicPr/>
+                  </pic:nvPicPr>
+                  <pic:blipFill>
+                    <a:blip r:embed="rId40"/>
+                    <a:stretch>
+                      <a:fillRect/>
+                    </a:stretch>
+                  </pic:blipFill>
+                  <pic:spPr>
+                    <a:xfrm>
+                      <a:off x="0" y="0"/>
+                      <a:ext cx="2676899" cy="1933845"/>
+                    </a:xfrm>
+                    <a:prstGeom prst="rect">
+                      <a:avLst/>
+                    </a:prstGeom>
+                  </pic:spPr>
+                </pic:pic>
+              </a:graphicData>
+            </a:graphic>
+          </wp:inline>
+        </w:drawing>
+      </w:r>
     </w:p>
     <w:p>
       <w:pPr>
         <w:pStyle w:val="Header2"/>
       </w:pPr>
-      <w:r>
-        <w:t>2.5  26/10/2021 – 01/11/2021 (  uur totaal)</w:t>
-      </w:r>
-    </w:p>
-    <w:p>
-      <w:pPr>
-        <w:rPr>
-          <w:rFonts w:eastAsia="Times New Roman"/>
-          <w:sz w:val="24"/>
-          <w:szCs w:val="24"/>
-        </w:rPr>
-      </w:pPr>
-    </w:p>
-    <w:p>
-      <w:pPr>
-        <w:rPr>
-          <w:rFonts w:eastAsia="Times New Roman"/>
-          <w:sz w:val="24"/>
-          <w:szCs w:val="24"/>
-        </w:rPr>
+    </w:p>
+    <w:p>
+      <w:pPr>
+        <w:pStyle w:val="Header2"/>
+      </w:pPr>
+    </w:p>
+    <w:p>
+      <w:pPr>
+        <w:spacing w:line="480" w:lineRule="auto"/>
+        <w:rPr>
+          <w:rFonts w:cstheme="majorHAnsi"/>
+          <w:b/>
+          <w:bCs/>
+          <w:sz w:val="24"/>
+          <w:szCs w:val="24"/>
+        </w:rPr>
+      </w:pPr>
+      <w:r>
+        <w:rPr>
+          <w:rFonts w:cstheme="majorHAnsi"/>
+          <w:b/>
+          <w:bCs/>
+          <w:sz w:val="24"/>
+          <w:szCs w:val="24"/>
+        </w:rPr>
+        <w:t>Zesde deel gans afgewerkt</w:t>
+      </w:r>
+      <w:r>
+        <w:rPr>
+          <w:rFonts w:cstheme="majorHAnsi"/>
+          <w:b/>
+          <w:bCs/>
+          <w:sz w:val="24"/>
+          <w:szCs w:val="24"/>
+        </w:rPr>
+        <w:t xml:space="preserve"> , totaal aantal Unit testen in XUnit - 53</w:t>
+      </w:r>
+    </w:p>
+    <w:p>
+      <w:pPr>
+        <w:pStyle w:val="Date"/>
+      </w:pPr>
+      <w:r>
+        <w:drawing>
+          <wp:inline distT="0" distB="0" distL="0" distR="0" wp14:anchorId="5FD63F63" wp14:editId="723A07F6">
+            <wp:extent cx="3411731" cy="3906982"/>
+            <wp:effectExtent l="0" t="0" r="0" b="0"/>
+            <wp:docPr id="26" name="Picture 26" descr="Graphical user interface, application&#10;&#10;Description automatically generated"/>
+            <wp:cNvGraphicFramePr>
+              <a:graphicFrameLocks xmlns:a="http://schemas.openxmlformats.org/drawingml/2006/main" noChangeAspect="1"/>
+            </wp:cNvGraphicFramePr>
+            <a:graphic xmlns:a="http://schemas.openxmlformats.org/drawingml/2006/main">
+              <a:graphicData uri="http://schemas.openxmlformats.org/drawingml/2006/picture">
+                <pic:pic xmlns:pic="http://schemas.openxmlformats.org/drawingml/2006/picture">
+                  <pic:nvPicPr>
+                    <pic:cNvPr id="26" name="Picture 26" descr="Graphical user interface, application&#10;&#10;Description automatically generated"/>
+                    <pic:cNvPicPr/>
+                  </pic:nvPicPr>
+                  <pic:blipFill>
+                    <a:blip r:embed="rId41"/>
+                    <a:stretch>
+                      <a:fillRect/>
+                    </a:stretch>
+                  </pic:blipFill>
+                  <pic:spPr>
+                    <a:xfrm>
+                      <a:off x="0" y="0"/>
+                      <a:ext cx="3415756" cy="3911591"/>
+                    </a:xfrm>
+                    <a:prstGeom prst="rect">
+                      <a:avLst/>
+                    </a:prstGeom>
+                  </pic:spPr>
+                </pic:pic>
+              </a:graphicData>
+            </a:graphic>
+          </wp:inline>
+        </w:drawing>
+      </w:r>
+      <w:r>
+        <w:drawing>
+          <wp:inline distT="0" distB="0" distL="0" distR="0" wp14:anchorId="4D67401F" wp14:editId="7E873CD4">
+            <wp:extent cx="2333951" cy="1552792"/>
+            <wp:effectExtent l="0" t="0" r="9525" b="9525"/>
+            <wp:docPr id="23" name="Picture 23" descr="Text&#10;&#10;Description automatically generated"/>
+            <wp:cNvGraphicFramePr>
+              <a:graphicFrameLocks xmlns:a="http://schemas.openxmlformats.org/drawingml/2006/main" noChangeAspect="1"/>
+            </wp:cNvGraphicFramePr>
+            <a:graphic xmlns:a="http://schemas.openxmlformats.org/drawingml/2006/main">
+              <a:graphicData uri="http://schemas.openxmlformats.org/drawingml/2006/picture">
+                <pic:pic xmlns:pic="http://schemas.openxmlformats.org/drawingml/2006/picture">
+                  <pic:nvPicPr>
+                    <pic:cNvPr id="23" name="Picture 23" descr="Text&#10;&#10;Description automatically generated"/>
+                    <pic:cNvPicPr/>
+                  </pic:nvPicPr>
+                  <pic:blipFill>
+                    <a:blip r:embed="rId42"/>
+                    <a:stretch>
+                      <a:fillRect/>
+                    </a:stretch>
+                  </pic:blipFill>
+                  <pic:spPr>
+                    <a:xfrm>
+                      <a:off x="0" y="0"/>
+                      <a:ext cx="2333951" cy="1552792"/>
+                    </a:xfrm>
+                    <a:prstGeom prst="rect">
+                      <a:avLst/>
+                    </a:prstGeom>
+                  </pic:spPr>
+                </pic:pic>
+              </a:graphicData>
+            </a:graphic>
+          </wp:inline>
+        </w:drawing>
+      </w:r>
+    </w:p>
+    <w:p>
+      <w:pPr>
+        <w:pStyle w:val="Date"/>
+      </w:pPr>
+    </w:p>
+    <w:p>
+      <w:pPr>
+        <w:pStyle w:val="Date"/>
+      </w:pPr>
+    </w:p>
+    <w:p>
+      <w:pPr>
+        <w:pStyle w:val="Date"/>
+      </w:pPr>
+    </w:p>
+    <w:p>
+      <w:pPr>
+        <w:pStyle w:val="Date"/>
+      </w:pPr>
+    </w:p>
+    <w:p>
+      <w:pPr>
+        <w:pStyle w:val="Date"/>
+      </w:pPr>
+    </w:p>
+    <w:p>
+      <w:pPr>
+        <w:pStyle w:val="Header2"/>
+      </w:pPr>
+    </w:p>
+    <w:p>
+      <w:pPr>
+        <w:pStyle w:val="Header2"/>
+      </w:pPr>
+    </w:p>
+    <w:p>
+      <w:pPr>
+        <w:pStyle w:val="Header2"/>
+      </w:pPr>
+    </w:p>
+    <w:p>
+      <w:pPr>
+        <w:pStyle w:val="Header2"/>
+      </w:pPr>
+    </w:p>
+    <w:p>
+      <w:pPr>
+        <w:pStyle w:val="Header2"/>
+      </w:pPr>
+    </w:p>
+    <w:p>
+      <w:pPr>
+        <w:pStyle w:val="Header2"/>
+      </w:pPr>
+    </w:p>
+    <w:p>
+      <w:pPr>
+        <w:pStyle w:val="Header2"/>
+      </w:pPr>
+    </w:p>
+    <w:p>
+      <w:pPr>
+        <w:spacing w:line="480" w:lineRule="auto"/>
+        <w:rPr>
+          <w:rFonts w:cstheme="majorHAnsi"/>
+          <w:b/>
+          <w:bCs/>
+          <w:sz w:val="24"/>
+          <w:szCs w:val="24"/>
+        </w:rPr>
+      </w:pPr>
+      <w:r>
+        <w:rPr>
+          <w:rFonts w:cstheme="majorHAnsi"/>
+          <w:b/>
+          <w:bCs/>
+          <w:sz w:val="24"/>
+          <w:szCs w:val="24"/>
+        </w:rPr>
+        <w:lastRenderedPageBreak/>
+        <w:t>Zevende en laatste</w:t>
+      </w:r>
+      <w:r>
+        <w:rPr>
+          <w:rFonts w:cstheme="majorHAnsi"/>
+          <w:b/>
+          <w:bCs/>
+          <w:sz w:val="24"/>
+          <w:szCs w:val="24"/>
+        </w:rPr>
+        <w:t xml:space="preserve"> </w:t>
+      </w:r>
+      <w:r>
+        <w:rPr>
+          <w:rFonts w:cstheme="majorHAnsi"/>
+          <w:b/>
+          <w:bCs/>
+          <w:sz w:val="24"/>
+          <w:szCs w:val="24"/>
+        </w:rPr>
+        <w:t xml:space="preserve">deel van de cursus </w:t>
+      </w:r>
+      <w:r>
+        <w:rPr>
+          <w:rFonts w:cstheme="majorHAnsi"/>
+          <w:b/>
+          <w:bCs/>
+          <w:sz w:val="24"/>
+          <w:szCs w:val="24"/>
+        </w:rPr>
+        <w:t xml:space="preserve">begonnen </w:t>
+      </w:r>
+      <w:r>
+        <w:rPr>
+          <w:rFonts w:cstheme="majorHAnsi"/>
+          <w:b/>
+          <w:bCs/>
+          <w:sz w:val="24"/>
+          <w:szCs w:val="24"/>
+        </w:rPr>
+        <w:t xml:space="preserve">( </w:t>
+      </w:r>
+      <w:r>
+        <w:rPr>
+          <w:rFonts w:cstheme="majorHAnsi"/>
+          <w:b/>
+          <w:bCs/>
+          <w:sz w:val="24"/>
+          <w:szCs w:val="24"/>
+        </w:rPr>
+        <w:t>Section 7: Real world example - NUnit</w:t>
+      </w:r>
+      <w:r>
+        <w:rPr>
+          <w:rFonts w:cstheme="majorHAnsi"/>
+          <w:b/>
+          <w:bCs/>
+          <w:sz w:val="24"/>
+          <w:szCs w:val="24"/>
+        </w:rPr>
+        <w:t>)</w:t>
+      </w:r>
+    </w:p>
+    <w:p>
+      <w:pPr>
+        <w:spacing w:line="480" w:lineRule="auto"/>
+        <w:rPr>
+          <w:rFonts w:eastAsia="Times New Roman"/>
+          <w:sz w:val="24"/>
+          <w:szCs w:val="24"/>
+        </w:rPr>
+      </w:pPr>
+      <w:r>
+        <w:rPr>
+          <w:rFonts w:eastAsia="Times New Roman"/>
+          <w:sz w:val="24"/>
+          <w:szCs w:val="24"/>
+        </w:rPr>
+        <w:t>Setup files van het project binnengehaald en configuratie gedaan. Databank (MSSQL) aangemaakt en uitgetest alsook de web applicatie zelf.</w:t>
+      </w:r>
+    </w:p>
+    <w:p>
+      <w:pPr>
+        <w:spacing w:line="480" w:lineRule="auto"/>
+        <w:rPr>
+          <w:rFonts w:eastAsia="Times New Roman"/>
+          <w:sz w:val="24"/>
+          <w:szCs w:val="24"/>
+        </w:rPr>
+      </w:pPr>
+      <w:r>
+        <w:rPr>
+          <w:rFonts w:eastAsia="Times New Roman"/>
+          <w:sz w:val="24"/>
+          <w:szCs w:val="24"/>
+        </w:rPr>
+        <w:t>Structuur van het project bekijken maar niets nieuw sinds ik al voorkennis heb van N-tier web applicatie’s in .net Core Framework</w:t>
+      </w:r>
+    </w:p>
+    <w:p>
+      <w:pPr>
+        <w:pStyle w:val="Date"/>
+      </w:pPr>
+      <w:r>
+        <w:drawing>
+          <wp:inline distT="0" distB="0" distL="0" distR="0" wp14:anchorId="3B0DB69C" wp14:editId="182344E2">
+            <wp:extent cx="4258269" cy="847843"/>
+            <wp:effectExtent l="0" t="0" r="9525" b="9525"/>
+            <wp:docPr id="27" name="Picture 27" descr="A picture containing shape&#10;&#10;Description automatically generated"/>
+            <wp:cNvGraphicFramePr>
+              <a:graphicFrameLocks xmlns:a="http://schemas.openxmlformats.org/drawingml/2006/main" noChangeAspect="1"/>
+            </wp:cNvGraphicFramePr>
+            <a:graphic xmlns:a="http://schemas.openxmlformats.org/drawingml/2006/main">
+              <a:graphicData uri="http://schemas.openxmlformats.org/drawingml/2006/picture">
+                <pic:pic xmlns:pic="http://schemas.openxmlformats.org/drawingml/2006/picture">
+                  <pic:nvPicPr>
+                    <pic:cNvPr id="27" name="Picture 27" descr="A picture containing shape&#10;&#10;Description automatically generated"/>
+                    <pic:cNvPicPr/>
+                  </pic:nvPicPr>
+                  <pic:blipFill>
+                    <a:blip r:embed="rId43"/>
+                    <a:stretch>
+                      <a:fillRect/>
+                    </a:stretch>
+                  </pic:blipFill>
+                  <pic:spPr>
+                    <a:xfrm>
+                      <a:off x="0" y="0"/>
+                      <a:ext cx="4258269" cy="847843"/>
+                    </a:xfrm>
+                    <a:prstGeom prst="rect">
+                      <a:avLst/>
+                    </a:prstGeom>
+                  </pic:spPr>
+                </pic:pic>
+              </a:graphicData>
+            </a:graphic>
+          </wp:inline>
+        </w:drawing>
+      </w:r>
+    </w:p>
+    <w:p>
+      <w:pPr>
+        <w:pStyle w:val="Date"/>
+      </w:pPr>
+    </w:p>
+    <w:p>
+      <w:pPr>
+        <w:pStyle w:val="Header2"/>
+      </w:pPr>
+    </w:p>
+    <w:p>
+      <w:pPr>
+        <w:pStyle w:val="Header2"/>
       </w:pPr>
     </w:p>
     <w:sectPr>
-      <w:footerReference w:type="even" r:id="rId40"/>
-      <w:footerReference w:type="default" r:id="rId41"/>
+      <w:footerReference w:type="even" r:id="rId44"/>
+      <w:footerReference w:type="default" r:id="rId45"/>
       <w:pgSz w:w="12240" w:h="15840"/>
       <w:pgMar w:top="720" w:right="720" w:bottom="720" w:left="720" w:header="720" w:footer="720" w:gutter="0"/>
       <w:cols w:space="720"/>
@@ -11340,12 +12297,9 @@
 </file>
 
 <file path=customXml/item2.xml><?xml version="1.0" encoding="utf-8"?>
-<?mso-contentType ?>
-<FormTemplates xmlns="http://schemas.microsoft.com/sharepoint/v3/contenttype/forms">
-  <Display>DocumentLibraryForm</Display>
-  <Edit>DocumentLibraryForm</Edit>
-  <New>DocumentLibraryForm</New>
-</FormTemplates>
+<p:properties xmlns:p="http://schemas.microsoft.com/office/2006/metadata/properties" xmlns:xsi="http://www.w3.org/2001/XMLSchema-instance" xmlns:pc="http://schemas.microsoft.com/office/infopath/2007/PartnerControls">
+  <documentManagement/>
+</p:properties>
 </file>
 
 <file path=customXml/item3.xml><?xml version="1.0" encoding="utf-8"?>
@@ -11520,9 +12474,12 @@
 </file>
 
 <file path=customXml/item4.xml><?xml version="1.0" encoding="utf-8"?>
-<p:properties xmlns:p="http://schemas.microsoft.com/office/2006/metadata/properties" xmlns:xsi="http://www.w3.org/2001/XMLSchema-instance" xmlns:pc="http://schemas.microsoft.com/office/infopath/2007/PartnerControls">
-  <documentManagement/>
-</p:properties>
+<?mso-contentType ?>
+<FormTemplates xmlns="http://schemas.microsoft.com/sharepoint/v3/contenttype/forms">
+  <Display>DocumentLibraryForm</Display>
+  <Edit>DocumentLibraryForm</Edit>
+  <New>DocumentLibraryForm</New>
+</FormTemplates>
 </file>
 
 <file path=customXml/itemProps1.xml><?xml version="1.0" encoding="utf-8"?>
@@ -11534,9 +12491,10 @@
 </file>
 
 <file path=customXml/itemProps2.xml><?xml version="1.0" encoding="utf-8"?>
-<ds:datastoreItem xmlns:ds="http://schemas.openxmlformats.org/officeDocument/2006/customXml" ds:itemID="{7FDA5B8B-D5E5-480D-951A-04605EBDF60F}">
+<ds:datastoreItem xmlns:ds="http://schemas.openxmlformats.org/officeDocument/2006/customXml" ds:itemID="{CBD348DC-98DA-4004-8F63-30B02DAA0E87}">
   <ds:schemaRefs>
-    <ds:schemaRef ds:uri="http://schemas.microsoft.com/sharepoint/v3/contenttype/forms"/>
+    <ds:schemaRef ds:uri="http://schemas.microsoft.com/office/2006/metadata/properties"/>
+    <ds:schemaRef ds:uri="http://schemas.microsoft.com/office/infopath/2007/PartnerControls"/>
   </ds:schemaRefs>
 </ds:datastoreItem>
 </file>
@@ -11561,10 +12519,9 @@
 </file>
 
 <file path=customXml/itemProps4.xml><?xml version="1.0" encoding="utf-8"?>
-<ds:datastoreItem xmlns:ds="http://schemas.openxmlformats.org/officeDocument/2006/customXml" ds:itemID="{CBD348DC-98DA-4004-8F63-30B02DAA0E87}">
+<ds:datastoreItem xmlns:ds="http://schemas.openxmlformats.org/officeDocument/2006/customXml" ds:itemID="{7FDA5B8B-D5E5-480D-951A-04605EBDF60F}">
   <ds:schemaRefs>
-    <ds:schemaRef ds:uri="http://schemas.microsoft.com/office/2006/metadata/properties"/>
-    <ds:schemaRef ds:uri="http://schemas.microsoft.com/office/infopath/2007/PartnerControls"/>
+    <ds:schemaRef ds:uri="http://schemas.microsoft.com/sharepoint/v3/contenttype/forms"/>
   </ds:schemaRefs>
 </ds:datastoreItem>
 </file>
</xml_diff>

<commit_message>
Log - Gastcollege Postman
Gastcollege van Postman gevolgd en oefeningen van gast college tijdens de les gemaakt.
</commit_message>
<xml_diff>
--- a/Logboek  - Miels Jimmy.docx
+++ b/Logboek  - Miels Jimmy.docx
@@ -1569,7 +1569,6 @@
               <w:iCs w:val="0"/>
               <w:sz w:val="22"/>
               <w:szCs w:val="22"/>
-              <w:lang w:val="en-BE" w:eastAsia="en-BE"/>
             </w:rPr>
           </w:pPr>
           <w:r>
@@ -1602,7 +1601,6 @@
                 <w:iCs w:val="0"/>
                 <w:sz w:val="22"/>
                 <w:szCs w:val="22"/>
-                <w:lang w:val="en-BE" w:eastAsia="en-BE"/>
               </w:rPr>
               <w:tab/>
             </w:r>
@@ -1666,7 +1664,6 @@
               <w:b w:val="0"/>
               <w:bCs w:val="0"/>
               <w:noProof/>
-              <w:lang w:val="en-BE" w:eastAsia="en-BE"/>
             </w:rPr>
           </w:pPr>
           <w:hyperlink w:anchor="_Toc86838488" w:history="1">
@@ -1738,7 +1735,6 @@
               <w:b w:val="0"/>
               <w:bCs w:val="0"/>
               <w:noProof/>
-              <w:lang w:val="en-BE" w:eastAsia="en-BE"/>
             </w:rPr>
           </w:pPr>
           <w:hyperlink w:anchor="_Toc86838489" w:history="1">
@@ -1809,7 +1805,6 @@
               <w:iCs w:val="0"/>
               <w:sz w:val="22"/>
               <w:szCs w:val="22"/>
-              <w:lang w:val="en-BE" w:eastAsia="en-BE"/>
             </w:rPr>
           </w:pPr>
           <w:hyperlink w:anchor="_Toc86838490" w:history="1">
@@ -1827,7 +1822,6 @@
                 <w:iCs w:val="0"/>
                 <w:sz w:val="22"/>
                 <w:szCs w:val="22"/>
-                <w:lang w:val="en-BE" w:eastAsia="en-BE"/>
               </w:rPr>
               <w:tab/>
             </w:r>
@@ -1891,7 +1885,6 @@
               <w:b w:val="0"/>
               <w:bCs w:val="0"/>
               <w:noProof/>
-              <w:lang w:val="en-BE" w:eastAsia="en-BE"/>
             </w:rPr>
           </w:pPr>
           <w:hyperlink w:anchor="_Toc86838491" w:history="1">
@@ -1963,7 +1956,6 @@
               <w:b w:val="0"/>
               <w:bCs w:val="0"/>
               <w:noProof/>
-              <w:lang w:val="en-BE" w:eastAsia="en-BE"/>
             </w:rPr>
           </w:pPr>
           <w:hyperlink w:anchor="_Toc86838492" w:history="1">
@@ -2035,7 +2027,6 @@
               <w:b w:val="0"/>
               <w:bCs w:val="0"/>
               <w:noProof/>
-              <w:lang w:val="en-BE" w:eastAsia="en-BE"/>
             </w:rPr>
           </w:pPr>
           <w:hyperlink w:anchor="_Toc86838493" w:history="1">
@@ -2107,7 +2098,6 @@
               <w:b w:val="0"/>
               <w:bCs w:val="0"/>
               <w:noProof/>
-              <w:lang w:val="en-BE" w:eastAsia="en-BE"/>
             </w:rPr>
           </w:pPr>
           <w:hyperlink w:anchor="_Toc86838494" w:history="1">
@@ -2179,7 +2169,6 @@
               <w:b w:val="0"/>
               <w:bCs w:val="0"/>
               <w:noProof/>
-              <w:lang w:val="en-BE" w:eastAsia="en-BE"/>
             </w:rPr>
           </w:pPr>
           <w:hyperlink w:anchor="_Toc86838495" w:history="1">
@@ -2251,7 +2240,6 @@
               <w:b w:val="0"/>
               <w:bCs w:val="0"/>
               <w:noProof/>
-              <w:lang w:val="en-BE" w:eastAsia="en-BE"/>
             </w:rPr>
           </w:pPr>
           <w:hyperlink w:anchor="_Toc86838496" w:history="1">
@@ -2323,7 +2311,6 @@
               <w:b w:val="0"/>
               <w:bCs w:val="0"/>
               <w:noProof/>
-              <w:lang w:val="en-BE" w:eastAsia="en-BE"/>
             </w:rPr>
           </w:pPr>
           <w:hyperlink w:anchor="_Toc86838497" w:history="1">
@@ -6589,6 +6576,7 @@
       <w:r>
         <w:rPr>
           <w:rFonts w:eastAsia="Times New Roman"/>
+          <w:noProof/>
           <w:sz w:val="24"/>
           <w:szCs w:val="24"/>
         </w:rPr>
@@ -6649,6 +6637,7 @@
       <w:r>
         <w:rPr>
           <w:rFonts w:eastAsia="Times New Roman"/>
+          <w:noProof/>
           <w:sz w:val="24"/>
           <w:szCs w:val="24"/>
         </w:rPr>
@@ -7410,7 +7399,13 @@
         <w:t>9</w:t>
       </w:r>
       <w:r>
-        <w:t>/11/2021 (  UUR TOTAAL)</w:t>
+        <w:t xml:space="preserve">/11/2021 ( </w:t>
+      </w:r>
+      <w:r>
+        <w:t>4</w:t>
+      </w:r>
+      <w:r>
+        <w:t xml:space="preserve"> UUR TOTAAL)</w:t>
       </w:r>
       <w:bookmarkEnd w:id="10"/>
     </w:p>
@@ -7540,23 +7535,7 @@
           <w:sz w:val="24"/>
           <w:szCs w:val="24"/>
         </w:rPr>
-        <w:t xml:space="preserve"> </w:t>
-      </w:r>
-      <w:r>
-        <w:rPr>
-          <w:rFonts w:eastAsia="Times New Roman"/>
-          <w:sz w:val="24"/>
-          <w:szCs w:val="24"/>
-        </w:rPr>
-        <w:t>6</w:t>
-      </w:r>
-      <w:r>
-        <w:rPr>
-          <w:rFonts w:eastAsia="Times New Roman"/>
-          <w:sz w:val="24"/>
-          <w:szCs w:val="24"/>
-        </w:rPr>
-        <w:t xml:space="preserve"> van de E-cursus</w:t>
+        <w:t xml:space="preserve"> 6 van de E-cursus</w:t>
       </w:r>
       <w:r>
         <w:rPr>
@@ -7587,6 +7566,7 @@
       <w:r>
         <w:rPr>
           <w:rFonts w:eastAsia="Times New Roman"/>
+          <w:noProof/>
           <w:sz w:val="24"/>
           <w:szCs w:val="24"/>
         </w:rPr>
@@ -7643,6 +7623,7 @@
           <w:rFonts w:cstheme="majorHAnsi"/>
           <w:b/>
           <w:bCs/>
+          <w:noProof/>
           <w:sz w:val="24"/>
           <w:szCs w:val="24"/>
         </w:rPr>
@@ -7731,6 +7712,9 @@
         <w:pStyle w:val="Date"/>
       </w:pPr>
       <w:r>
+        <w:rPr>
+          <w:noProof/>
+        </w:rPr>
         <w:drawing>
           <wp:inline distT="0" distB="0" distL="0" distR="0" wp14:anchorId="5FD63F63" wp14:editId="723A07F6">
             <wp:extent cx="3411731" cy="3906982"/>
@@ -7768,6 +7752,9 @@
         </w:drawing>
       </w:r>
       <w:r>
+        <w:rPr>
+          <w:noProof/>
+        </w:rPr>
         <w:drawing>
           <wp:inline distT="0" distB="0" distL="0" distR="0" wp14:anchorId="4D67401F" wp14:editId="7E873CD4">
             <wp:extent cx="2333951" cy="1552792"/>
@@ -7885,7 +7872,7 @@
           <w:szCs w:val="24"/>
         </w:rPr>
         <w:lastRenderedPageBreak/>
-        <w:t>Zevende en laatste</w:t>
+        <w:t xml:space="preserve">Zevende en laatste </w:t>
       </w:r>
       <w:r>
         <w:rPr>
@@ -7895,7 +7882,7 @@
           <w:sz w:val="24"/>
           <w:szCs w:val="24"/>
         </w:rPr>
-        <w:t xml:space="preserve"> </w:t>
+        <w:t xml:space="preserve">deel van de cursus </w:t>
       </w:r>
       <w:r>
         <w:rPr>
@@ -7905,7 +7892,7 @@
           <w:sz w:val="24"/>
           <w:szCs w:val="24"/>
         </w:rPr>
-        <w:t xml:space="preserve">deel van de cursus </w:t>
+        <w:t xml:space="preserve">begonnen </w:t>
       </w:r>
       <w:r>
         <w:rPr>
@@ -7915,7 +7902,7 @@
           <w:sz w:val="24"/>
           <w:szCs w:val="24"/>
         </w:rPr>
-        <w:t xml:space="preserve">begonnen </w:t>
+        <w:t xml:space="preserve">( </w:t>
       </w:r>
       <w:r>
         <w:rPr>
@@ -7925,7 +7912,7 @@
           <w:sz w:val="24"/>
           <w:szCs w:val="24"/>
         </w:rPr>
-        <w:t xml:space="preserve">( </w:t>
+        <w:t>Section 7: Real world example - NUnit</w:t>
       </w:r>
       <w:r>
         <w:rPr>
@@ -7935,16 +7922,6 @@
           <w:sz w:val="24"/>
           <w:szCs w:val="24"/>
         </w:rPr>
-        <w:t>Section 7: Real world example - NUnit</w:t>
-      </w:r>
-      <w:r>
-        <w:rPr>
-          <w:rFonts w:cstheme="majorHAnsi"/>
-          <w:b/>
-          <w:bCs/>
-          <w:sz w:val="24"/>
-          <w:szCs w:val="24"/>
-        </w:rPr>
         <w:t>)</w:t>
       </w:r>
     </w:p>
@@ -7989,6 +7966,9 @@
         <w:pStyle w:val="Date"/>
       </w:pPr>
       <w:r>
+        <w:rPr>
+          <w:noProof/>
+        </w:rPr>
         <w:drawing>
           <wp:inline distT="0" distB="0" distL="0" distR="0" wp14:anchorId="3B0DB69C" wp14:editId="182344E2">
             <wp:extent cx="4258269" cy="847843"/>
@@ -8041,9 +8021,435 @@
         <w:pStyle w:val="Header2"/>
       </w:pPr>
     </w:p>
+    <w:p>
+      <w:pPr>
+        <w:pStyle w:val="Header2"/>
+      </w:pPr>
+    </w:p>
+    <w:p>
+      <w:pPr>
+        <w:pStyle w:val="Header2"/>
+      </w:pPr>
+      <w:r>
+        <w:t xml:space="preserve">2.5  </w:t>
+      </w:r>
+      <w:r>
+        <w:t>09</w:t>
+      </w:r>
+      <w:r>
+        <w:t>/1</w:t>
+      </w:r>
+      <w:r>
+        <w:t>1</w:t>
+      </w:r>
+      <w:r>
+        <w:t xml:space="preserve">/2021 – </w:t>
+      </w:r>
+      <w:r>
+        <w:t>16</w:t>
+      </w:r>
+      <w:r>
+        <w:t>/11/2021 (  UUR TOTAAL)</w:t>
+      </w:r>
+    </w:p>
+    <w:p>
+      <w:pPr>
+        <w:pStyle w:val="Header2"/>
+      </w:pPr>
+    </w:p>
+    <w:p>
+      <w:pPr>
+        <w:rPr>
+          <w:rFonts w:eastAsia="Times New Roman"/>
+          <w:sz w:val="24"/>
+          <w:szCs w:val="24"/>
+        </w:rPr>
+      </w:pPr>
+    </w:p>
+    <w:p>
+      <w:pPr>
+        <w:rPr>
+          <w:rFonts w:cstheme="majorHAnsi"/>
+          <w:b/>
+          <w:bCs/>
+          <w:sz w:val="24"/>
+          <w:szCs w:val="24"/>
+        </w:rPr>
+      </w:pPr>
+      <w:r>
+        <w:rPr>
+          <w:rFonts w:cstheme="majorHAnsi"/>
+          <w:b/>
+          <w:bCs/>
+          <w:sz w:val="24"/>
+          <w:szCs w:val="24"/>
+        </w:rPr>
+        <w:t>Gastcollege : POSTMA ( Koen Van Belle B ignited)</w:t>
+      </w:r>
+    </w:p>
+    <w:p>
+      <w:pPr>
+        <w:spacing w:line="480" w:lineRule="auto"/>
+        <w:rPr>
+          <w:rFonts w:eastAsia="Times New Roman"/>
+          <w:sz w:val="24"/>
+          <w:szCs w:val="24"/>
+        </w:rPr>
+      </w:pPr>
+    </w:p>
+    <w:p>
+      <w:pPr>
+        <w:spacing w:line="480" w:lineRule="auto"/>
+        <w:rPr>
+          <w:rFonts w:eastAsia="Times New Roman"/>
+          <w:sz w:val="24"/>
+          <w:szCs w:val="24"/>
+        </w:rPr>
+      </w:pPr>
+      <w:r>
+        <w:rPr>
+          <w:rFonts w:eastAsia="Times New Roman"/>
+          <w:sz w:val="24"/>
+          <w:szCs w:val="24"/>
+        </w:rPr>
+        <w:t>Gastcollege gevolgd (14:00 –</w:t>
+      </w:r>
+      <w:r>
+        <w:rPr>
+          <w:rFonts w:eastAsia="Times New Roman"/>
+          <w:sz w:val="24"/>
+          <w:szCs w:val="24"/>
+        </w:rPr>
+        <w:t xml:space="preserve"> 16.00</w:t>
+      </w:r>
+      <w:r>
+        <w:rPr>
+          <w:rFonts w:eastAsia="Times New Roman"/>
+          <w:sz w:val="24"/>
+          <w:szCs w:val="24"/>
+        </w:rPr>
+        <w:t xml:space="preserve"> ).</w:t>
+      </w:r>
+    </w:p>
+    <w:p>
+      <w:pPr>
+        <w:spacing w:line="480" w:lineRule="auto"/>
+        <w:rPr>
+          <w:rFonts w:eastAsia="Times New Roman"/>
+          <w:sz w:val="24"/>
+          <w:szCs w:val="24"/>
+        </w:rPr>
+      </w:pPr>
+      <w:r>
+        <w:rPr>
+          <w:rFonts w:eastAsia="Times New Roman"/>
+          <w:sz w:val="24"/>
+          <w:szCs w:val="24"/>
+        </w:rPr>
+        <w:t>Oefening tijdens de les , testen op Get request via postman</w:t>
+      </w:r>
+    </w:p>
+    <w:p>
+      <w:pPr>
+        <w:spacing w:line="480" w:lineRule="auto"/>
+        <w:rPr>
+          <w:rFonts w:eastAsia="Times New Roman"/>
+          <w:sz w:val="24"/>
+          <w:szCs w:val="24"/>
+        </w:rPr>
+      </w:pPr>
+      <w:r>
+        <w:rPr>
+          <w:rFonts w:eastAsia="Times New Roman"/>
+          <w:sz w:val="24"/>
+          <w:szCs w:val="24"/>
+        </w:rPr>
+        <w:drawing>
+          <wp:inline distT="0" distB="0" distL="0" distR="0" wp14:anchorId="5E039501" wp14:editId="30A60425">
+            <wp:extent cx="6858000" cy="3582670"/>
+            <wp:effectExtent l="0" t="0" r="0" b="0"/>
+            <wp:docPr id="29" name="Picture 29" descr="Graphical user interface, text, application, email&#10;&#10;Description automatically generated"/>
+            <wp:cNvGraphicFramePr>
+              <a:graphicFrameLocks xmlns:a="http://schemas.openxmlformats.org/drawingml/2006/main" noChangeAspect="1"/>
+            </wp:cNvGraphicFramePr>
+            <a:graphic xmlns:a="http://schemas.openxmlformats.org/drawingml/2006/main">
+              <a:graphicData uri="http://schemas.openxmlformats.org/drawingml/2006/picture">
+                <pic:pic xmlns:pic="http://schemas.openxmlformats.org/drawingml/2006/picture">
+                  <pic:nvPicPr>
+                    <pic:cNvPr id="29" name="Picture 29" descr="Graphical user interface, text, application, email&#10;&#10;Description automatically generated"/>
+                    <pic:cNvPicPr/>
+                  </pic:nvPicPr>
+                  <pic:blipFill>
+                    <a:blip r:embed="rId44"/>
+                    <a:stretch>
+                      <a:fillRect/>
+                    </a:stretch>
+                  </pic:blipFill>
+                  <pic:spPr>
+                    <a:xfrm>
+                      <a:off x="0" y="0"/>
+                      <a:ext cx="6858000" cy="3582670"/>
+                    </a:xfrm>
+                    <a:prstGeom prst="rect">
+                      <a:avLst/>
+                    </a:prstGeom>
+                  </pic:spPr>
+                </pic:pic>
+              </a:graphicData>
+            </a:graphic>
+          </wp:inline>
+        </w:drawing>
+      </w:r>
+    </w:p>
+    <w:p>
+      <w:pPr>
+        <w:spacing w:line="480" w:lineRule="auto"/>
+        <w:rPr>
+          <w:rFonts w:eastAsia="Times New Roman"/>
+          <w:sz w:val="24"/>
+          <w:szCs w:val="24"/>
+        </w:rPr>
+      </w:pPr>
+    </w:p>
+    <w:p>
+      <w:pPr>
+        <w:spacing w:line="480" w:lineRule="auto"/>
+        <w:rPr>
+          <w:rFonts w:eastAsia="Times New Roman"/>
+          <w:sz w:val="24"/>
+          <w:szCs w:val="24"/>
+        </w:rPr>
+      </w:pPr>
+      <w:r>
+        <w:rPr>
+          <w:rFonts w:eastAsia="Times New Roman"/>
+          <w:sz w:val="24"/>
+          <w:szCs w:val="24"/>
+        </w:rPr>
+        <w:t xml:space="preserve">Oefening tijdens de les , testen op </w:t>
+      </w:r>
+      <w:r>
+        <w:rPr>
+          <w:rFonts w:eastAsia="Times New Roman"/>
+          <w:sz w:val="24"/>
+          <w:szCs w:val="24"/>
+        </w:rPr>
+        <w:t>Post</w:t>
+      </w:r>
+      <w:r>
+        <w:rPr>
+          <w:rFonts w:eastAsia="Times New Roman"/>
+          <w:sz w:val="24"/>
+          <w:szCs w:val="24"/>
+        </w:rPr>
+        <w:t xml:space="preserve"> request via postman</w:t>
+      </w:r>
+    </w:p>
+    <w:p>
+      <w:pPr>
+        <w:spacing w:line="480" w:lineRule="auto"/>
+        <w:rPr>
+          <w:rFonts w:eastAsia="Times New Roman"/>
+          <w:sz w:val="24"/>
+          <w:szCs w:val="24"/>
+        </w:rPr>
+      </w:pPr>
+    </w:p>
+    <w:p>
+      <w:pPr>
+        <w:spacing w:line="480" w:lineRule="auto"/>
+        <w:rPr>
+          <w:rFonts w:eastAsia="Times New Roman"/>
+          <w:sz w:val="24"/>
+          <w:szCs w:val="24"/>
+        </w:rPr>
+      </w:pPr>
+      <w:r>
+        <w:rPr>
+          <w:rFonts w:eastAsia="Times New Roman"/>
+          <w:sz w:val="24"/>
+          <w:szCs w:val="24"/>
+        </w:rPr>
+        <w:drawing>
+          <wp:inline distT="0" distB="0" distL="0" distR="0" wp14:anchorId="06E3F4B5" wp14:editId="581881F7">
+            <wp:extent cx="6858000" cy="3168650"/>
+            <wp:effectExtent l="0" t="0" r="0" b="0"/>
+            <wp:docPr id="28" name="Picture 28" descr="Graphical user interface, text, application, email&#10;&#10;Description automatically generated"/>
+            <wp:cNvGraphicFramePr>
+              <a:graphicFrameLocks xmlns:a="http://schemas.openxmlformats.org/drawingml/2006/main" noChangeAspect="1"/>
+            </wp:cNvGraphicFramePr>
+            <a:graphic xmlns:a="http://schemas.openxmlformats.org/drawingml/2006/main">
+              <a:graphicData uri="http://schemas.openxmlformats.org/drawingml/2006/picture">
+                <pic:pic xmlns:pic="http://schemas.openxmlformats.org/drawingml/2006/picture">
+                  <pic:nvPicPr>
+                    <pic:cNvPr id="28" name="Picture 28" descr="Graphical user interface, text, application, email&#10;&#10;Description automatically generated"/>
+                    <pic:cNvPicPr/>
+                  </pic:nvPicPr>
+                  <pic:blipFill>
+                    <a:blip r:embed="rId45"/>
+                    <a:stretch>
+                      <a:fillRect/>
+                    </a:stretch>
+                  </pic:blipFill>
+                  <pic:spPr>
+                    <a:xfrm>
+                      <a:off x="0" y="0"/>
+                      <a:ext cx="6858000" cy="3168650"/>
+                    </a:xfrm>
+                    <a:prstGeom prst="rect">
+                      <a:avLst/>
+                    </a:prstGeom>
+                  </pic:spPr>
+                </pic:pic>
+              </a:graphicData>
+            </a:graphic>
+          </wp:inline>
+        </w:drawing>
+      </w:r>
+    </w:p>
+    <w:p>
+      <w:pPr>
+        <w:pStyle w:val="Header2"/>
+      </w:pPr>
+    </w:p>
+    <w:p>
+      <w:pPr>
+        <w:pStyle w:val="Header2"/>
+      </w:pPr>
+      <w:r>
+        <w:t>OEFENING GEBRUIK VAN VERSCHILLENDE OMGEVINGEN EN GLOBALE VARIABELEN</w:t>
+      </w:r>
+    </w:p>
+    <w:p>
+      <w:pPr>
+        <w:pStyle w:val="Header2"/>
+      </w:pPr>
+    </w:p>
+    <w:p>
+      <w:pPr>
+        <w:pStyle w:val="Header2"/>
+      </w:pPr>
+      <w:r>
+        <w:drawing>
+          <wp:inline distT="0" distB="0" distL="0" distR="0" wp14:anchorId="7B37D8EC" wp14:editId="7E989DB8">
+            <wp:extent cx="6858000" cy="3762375"/>
+            <wp:effectExtent l="0" t="0" r="0" b="9525"/>
+            <wp:docPr id="30" name="Picture 30" descr="Graphical user interface, text, application&#10;&#10;Description automatically generated"/>
+            <wp:cNvGraphicFramePr>
+              <a:graphicFrameLocks xmlns:a="http://schemas.openxmlformats.org/drawingml/2006/main" noChangeAspect="1"/>
+            </wp:cNvGraphicFramePr>
+            <a:graphic xmlns:a="http://schemas.openxmlformats.org/drawingml/2006/main">
+              <a:graphicData uri="http://schemas.openxmlformats.org/drawingml/2006/picture">
+                <pic:pic xmlns:pic="http://schemas.openxmlformats.org/drawingml/2006/picture">
+                  <pic:nvPicPr>
+                    <pic:cNvPr id="30" name="Picture 30" descr="Graphical user interface, text, application&#10;&#10;Description automatically generated"/>
+                    <pic:cNvPicPr/>
+                  </pic:nvPicPr>
+                  <pic:blipFill>
+                    <a:blip r:embed="rId46"/>
+                    <a:stretch>
+                      <a:fillRect/>
+                    </a:stretch>
+                  </pic:blipFill>
+                  <pic:spPr>
+                    <a:xfrm>
+                      <a:off x="0" y="0"/>
+                      <a:ext cx="6858000" cy="3762375"/>
+                    </a:xfrm>
+                    <a:prstGeom prst="rect">
+                      <a:avLst/>
+                    </a:prstGeom>
+                  </pic:spPr>
+                </pic:pic>
+              </a:graphicData>
+            </a:graphic>
+          </wp:inline>
+        </w:drawing>
+      </w:r>
+    </w:p>
+    <w:p>
+      <w:pPr>
+        <w:pStyle w:val="Header2"/>
+      </w:pPr>
+    </w:p>
+    <w:p>
+      <w:pPr>
+        <w:spacing w:line="480" w:lineRule="auto"/>
+        <w:rPr>
+          <w:rFonts w:eastAsia="Times New Roman"/>
+          <w:sz w:val="24"/>
+          <w:szCs w:val="24"/>
+        </w:rPr>
+      </w:pPr>
+    </w:p>
+    <w:p>
+      <w:pPr>
+        <w:spacing w:line="480" w:lineRule="auto"/>
+        <w:rPr>
+          <w:rFonts w:eastAsia="Times New Roman"/>
+          <w:sz w:val="24"/>
+          <w:szCs w:val="24"/>
+        </w:rPr>
+      </w:pPr>
+      <w:r>
+        <w:rPr>
+          <w:rFonts w:eastAsia="Times New Roman"/>
+          <w:sz w:val="24"/>
+          <w:szCs w:val="24"/>
+        </w:rPr>
+        <w:t>gebruik van scripts in Postman</w:t>
+      </w:r>
+    </w:p>
+    <w:p>
+      <w:pPr>
+        <w:pStyle w:val="Header2"/>
+      </w:pPr>
+    </w:p>
+    <w:p>
+      <w:pPr>
+        <w:pStyle w:val="Header2"/>
+      </w:pPr>
+      <w:r>
+        <w:drawing>
+          <wp:inline distT="0" distB="0" distL="0" distR="0" wp14:anchorId="222D80BB" wp14:editId="45F4638E">
+            <wp:extent cx="6858000" cy="3182620"/>
+            <wp:effectExtent l="0" t="0" r="0" b="0"/>
+            <wp:docPr id="31" name="Picture 31" descr="Graphical user interface, text, application, email&#10;&#10;Description automatically generated"/>
+            <wp:cNvGraphicFramePr>
+              <a:graphicFrameLocks xmlns:a="http://schemas.openxmlformats.org/drawingml/2006/main" noChangeAspect="1"/>
+            </wp:cNvGraphicFramePr>
+            <a:graphic xmlns:a="http://schemas.openxmlformats.org/drawingml/2006/main">
+              <a:graphicData uri="http://schemas.openxmlformats.org/drawingml/2006/picture">
+                <pic:pic xmlns:pic="http://schemas.openxmlformats.org/drawingml/2006/picture">
+                  <pic:nvPicPr>
+                    <pic:cNvPr id="31" name="Picture 31" descr="Graphical user interface, text, application, email&#10;&#10;Description automatically generated"/>
+                    <pic:cNvPicPr/>
+                  </pic:nvPicPr>
+                  <pic:blipFill>
+                    <a:blip r:embed="rId47"/>
+                    <a:stretch>
+                      <a:fillRect/>
+                    </a:stretch>
+                  </pic:blipFill>
+                  <pic:spPr>
+                    <a:xfrm>
+                      <a:off x="0" y="0"/>
+                      <a:ext cx="6858000" cy="3182620"/>
+                    </a:xfrm>
+                    <a:prstGeom prst="rect">
+                      <a:avLst/>
+                    </a:prstGeom>
+                  </pic:spPr>
+                </pic:pic>
+              </a:graphicData>
+            </a:graphic>
+          </wp:inline>
+        </w:drawing>
+      </w:r>
+    </w:p>
     <w:sectPr>
-      <w:footerReference w:type="even" r:id="rId44"/>
-      <w:footerReference w:type="default" r:id="rId45"/>
+      <w:footerReference w:type="even" r:id="rId48"/>
+      <w:footerReference w:type="default" r:id="rId49"/>
       <w:pgSz w:w="12240" w:h="15840"/>
       <w:pgMar w:top="720" w:right="720" w:bottom="720" w:left="720" w:header="720" w:footer="720" w:gutter="0"/>
       <w:cols w:space="720"/>

</xml_diff>

<commit_message>
Log - Bongo project Models + Data Access NUnit Testen
Online cursus verder gevolgd - NUnit testen van Models + DAL van Bongo project
</commit_message>
<xml_diff>
--- a/Logboek  - Miels Jimmy.docx
+++ b/Logboek  - Miels Jimmy.docx
@@ -6589,6 +6589,7 @@
       <w:r>
         <w:rPr>
           <w:rFonts w:eastAsia="Times New Roman"/>
+          <w:noProof/>
           <w:sz w:val="24"/>
           <w:szCs w:val="24"/>
         </w:rPr>
@@ -6649,6 +6650,7 @@
       <w:r>
         <w:rPr>
           <w:rFonts w:eastAsia="Times New Roman"/>
+          <w:noProof/>
           <w:sz w:val="24"/>
           <w:szCs w:val="24"/>
         </w:rPr>
@@ -7410,7 +7412,13 @@
         <w:t>9</w:t>
       </w:r>
       <w:r>
-        <w:t>/11/2021 (  UUR TOTAAL)</w:t>
+        <w:t xml:space="preserve">/11/2021 (  </w:t>
+      </w:r>
+      <w:r>
+        <w:t xml:space="preserve">4 </w:t>
+      </w:r>
+      <w:r>
+        <w:t>UUR TOTAAL)</w:t>
       </w:r>
       <w:bookmarkEnd w:id="10"/>
     </w:p>
@@ -7540,23 +7548,7 @@
           <w:sz w:val="24"/>
           <w:szCs w:val="24"/>
         </w:rPr>
-        <w:t xml:space="preserve"> </w:t>
-      </w:r>
-      <w:r>
-        <w:rPr>
-          <w:rFonts w:eastAsia="Times New Roman"/>
-          <w:sz w:val="24"/>
-          <w:szCs w:val="24"/>
-        </w:rPr>
-        <w:t>6</w:t>
-      </w:r>
-      <w:r>
-        <w:rPr>
-          <w:rFonts w:eastAsia="Times New Roman"/>
-          <w:sz w:val="24"/>
-          <w:szCs w:val="24"/>
-        </w:rPr>
-        <w:t xml:space="preserve"> van de E-cursus</w:t>
+        <w:t xml:space="preserve"> 6 van de E-cursus</w:t>
       </w:r>
       <w:r>
         <w:rPr>
@@ -7587,6 +7579,7 @@
       <w:r>
         <w:rPr>
           <w:rFonts w:eastAsia="Times New Roman"/>
+          <w:noProof/>
           <w:sz w:val="24"/>
           <w:szCs w:val="24"/>
         </w:rPr>
@@ -7643,6 +7636,7 @@
           <w:rFonts w:cstheme="majorHAnsi"/>
           <w:b/>
           <w:bCs/>
+          <w:noProof/>
           <w:sz w:val="24"/>
           <w:szCs w:val="24"/>
         </w:rPr>
@@ -7731,6 +7725,9 @@
         <w:pStyle w:val="Date"/>
       </w:pPr>
       <w:r>
+        <w:rPr>
+          <w:noProof/>
+        </w:rPr>
         <w:drawing>
           <wp:inline distT="0" distB="0" distL="0" distR="0" wp14:anchorId="5FD63F63" wp14:editId="723A07F6">
             <wp:extent cx="3411731" cy="3906982"/>
@@ -7768,6 +7765,9 @@
         </w:drawing>
       </w:r>
       <w:r>
+        <w:rPr>
+          <w:noProof/>
+        </w:rPr>
         <w:drawing>
           <wp:inline distT="0" distB="0" distL="0" distR="0" wp14:anchorId="4D67401F" wp14:editId="7E873CD4">
             <wp:extent cx="2333951" cy="1552792"/>
@@ -7885,7 +7885,7 @@
           <w:szCs w:val="24"/>
         </w:rPr>
         <w:lastRenderedPageBreak/>
-        <w:t>Zevende en laatste</w:t>
+        <w:t xml:space="preserve">Zevende en laatste </w:t>
       </w:r>
       <w:r>
         <w:rPr>
@@ -7895,7 +7895,7 @@
           <w:sz w:val="24"/>
           <w:szCs w:val="24"/>
         </w:rPr>
-        <w:t xml:space="preserve"> </w:t>
+        <w:t xml:space="preserve">deel van de cursus </w:t>
       </w:r>
       <w:r>
         <w:rPr>
@@ -7905,7 +7905,7 @@
           <w:sz w:val="24"/>
           <w:szCs w:val="24"/>
         </w:rPr>
-        <w:t xml:space="preserve">deel van de cursus </w:t>
+        <w:t xml:space="preserve">begonnen </w:t>
       </w:r>
       <w:r>
         <w:rPr>
@@ -7915,7 +7915,7 @@
           <w:sz w:val="24"/>
           <w:szCs w:val="24"/>
         </w:rPr>
-        <w:t xml:space="preserve">begonnen </w:t>
+        <w:t xml:space="preserve">( </w:t>
       </w:r>
       <w:r>
         <w:rPr>
@@ -7925,7 +7925,7 @@
           <w:sz w:val="24"/>
           <w:szCs w:val="24"/>
         </w:rPr>
-        <w:t xml:space="preserve">( </w:t>
+        <w:t>Section 7: Real world example - NUnit</w:t>
       </w:r>
       <w:r>
         <w:rPr>
@@ -7935,16 +7935,6 @@
           <w:sz w:val="24"/>
           <w:szCs w:val="24"/>
         </w:rPr>
-        <w:t>Section 7: Real world example - NUnit</w:t>
-      </w:r>
-      <w:r>
-        <w:rPr>
-          <w:rFonts w:cstheme="majorHAnsi"/>
-          <w:b/>
-          <w:bCs/>
-          <w:sz w:val="24"/>
-          <w:szCs w:val="24"/>
-        </w:rPr>
         <w:t>)</w:t>
       </w:r>
     </w:p>
@@ -7989,6 +7979,9 @@
         <w:pStyle w:val="Date"/>
       </w:pPr>
       <w:r>
+        <w:rPr>
+          <w:noProof/>
+        </w:rPr>
         <w:drawing>
           <wp:inline distT="0" distB="0" distL="0" distR="0" wp14:anchorId="3B0DB69C" wp14:editId="182344E2">
             <wp:extent cx="4258269" cy="847843"/>
@@ -8040,10 +8033,504 @@
       <w:pPr>
         <w:pStyle w:val="Header2"/>
       </w:pPr>
+      <w:r>
+        <w:t>2.</w:t>
+      </w:r>
+      <w:r>
+        <w:t>6</w:t>
+      </w:r>
+      <w:r>
+        <w:t xml:space="preserve">  </w:t>
+      </w:r>
+      <w:r>
+        <w:t>10</w:t>
+      </w:r>
+      <w:r>
+        <w:t>/1</w:t>
+      </w:r>
+      <w:r>
+        <w:t>1</w:t>
+      </w:r>
+      <w:r>
+        <w:t xml:space="preserve">/2021 – </w:t>
+      </w:r>
+      <w:r>
+        <w:t>17</w:t>
+      </w:r>
+      <w:r>
+        <w:t>/11/2021 (  UUR TOTAAL)</w:t>
+      </w:r>
+    </w:p>
+    <w:p>
+      <w:pPr>
+        <w:pStyle w:val="Header2"/>
+      </w:pPr>
+    </w:p>
+    <w:p>
+      <w:pPr>
+        <w:pStyle w:val="Header2"/>
+      </w:pPr>
+    </w:p>
+    <w:p>
+      <w:pPr>
+        <w:spacing w:line="480" w:lineRule="auto"/>
+        <w:rPr>
+          <w:rFonts w:cstheme="majorHAnsi"/>
+          <w:b/>
+          <w:bCs/>
+          <w:sz w:val="24"/>
+          <w:szCs w:val="24"/>
+        </w:rPr>
+      </w:pPr>
+      <w:r>
+        <w:rPr>
+          <w:rFonts w:cstheme="majorHAnsi"/>
+          <w:b/>
+          <w:bCs/>
+          <w:sz w:val="24"/>
+          <w:szCs w:val="24"/>
+        </w:rPr>
+        <w:t xml:space="preserve">Zevende en laatste deel van de cursus </w:t>
+      </w:r>
+      <w:r>
+        <w:rPr>
+          <w:rFonts w:cstheme="majorHAnsi"/>
+          <w:b/>
+          <w:bCs/>
+          <w:sz w:val="24"/>
+          <w:szCs w:val="24"/>
+        </w:rPr>
+        <w:t>verder gezet</w:t>
+      </w:r>
+      <w:r>
+        <w:rPr>
+          <w:rFonts w:cstheme="majorHAnsi"/>
+          <w:b/>
+          <w:bCs/>
+          <w:sz w:val="24"/>
+          <w:szCs w:val="24"/>
+        </w:rPr>
+        <w:t xml:space="preserve"> ( Section 7: Real world example - NUnit)</w:t>
+      </w:r>
+    </w:p>
+    <w:p>
+      <w:pPr>
+        <w:spacing w:line="480" w:lineRule="auto"/>
+        <w:rPr>
+          <w:rFonts w:eastAsia="Times New Roman"/>
+          <w:sz w:val="24"/>
+          <w:szCs w:val="24"/>
+        </w:rPr>
+      </w:pPr>
+      <w:r>
+        <w:rPr>
+          <w:rFonts w:eastAsia="Times New Roman"/>
+          <w:sz w:val="24"/>
+          <w:szCs w:val="24"/>
+        </w:rPr>
+        <w:t>Model en database ( Data access) getest met N</w:t>
+      </w:r>
+      <w:r>
+        <w:rPr>
+          <w:rFonts w:eastAsia="Times New Roman"/>
+          <w:sz w:val="24"/>
+          <w:szCs w:val="24"/>
+        </w:rPr>
+        <w:t>Unit.</w:t>
+      </w:r>
+    </w:p>
+    <w:p>
+      <w:pPr>
+        <w:spacing w:line="480" w:lineRule="auto"/>
+        <w:rPr>
+          <w:rFonts w:eastAsia="Times New Roman"/>
+          <w:sz w:val="24"/>
+          <w:szCs w:val="24"/>
+        </w:rPr>
+      </w:pPr>
+      <w:r>
+        <w:rPr>
+          <w:rFonts w:eastAsia="Times New Roman"/>
+          <w:sz w:val="24"/>
+          <w:szCs w:val="24"/>
+        </w:rPr>
+        <w:t>Eerst voor beide projecten de test setup opgezet met de noodzakelijke Nuget packages.</w:t>
+      </w:r>
+    </w:p>
+    <w:p>
+      <w:pPr>
+        <w:spacing w:line="480" w:lineRule="auto"/>
+        <w:rPr>
+          <w:rFonts w:eastAsia="Times New Roman"/>
+          <w:sz w:val="24"/>
+          <w:szCs w:val="24"/>
+        </w:rPr>
+      </w:pPr>
+      <w:r>
+        <w:rPr>
+          <w:rFonts w:eastAsia="Times New Roman"/>
+          <w:sz w:val="24"/>
+          <w:szCs w:val="24"/>
+        </w:rPr>
+        <w:t>Hierna verschillende NUnit gemaakt om custom date validator uit te testen alsook bijhorende foutmelding indien een datum die in het verleden was wordt ingegeven.</w:t>
+      </w:r>
+    </w:p>
+    <w:p>
+      <w:pPr>
+        <w:spacing w:line="480" w:lineRule="auto"/>
+        <w:rPr>
+          <w:rFonts w:eastAsia="Times New Roman"/>
+          <w:sz w:val="24"/>
+          <w:szCs w:val="24"/>
+        </w:rPr>
+      </w:pPr>
+      <w:r>
+        <w:rPr>
+          <w:rFonts w:eastAsia="Times New Roman"/>
+          <w:sz w:val="24"/>
+          <w:szCs w:val="24"/>
+        </w:rPr>
+        <w:drawing>
+          <wp:inline distT="0" distB="0" distL="0" distR="0" wp14:anchorId="2785F1BA" wp14:editId="5897219E">
+            <wp:extent cx="3839111" cy="1514686"/>
+            <wp:effectExtent l="0" t="0" r="9525" b="9525"/>
+            <wp:docPr id="28" name="Picture 28" descr="Text&#10;&#10;Description automatically generated"/>
+            <wp:cNvGraphicFramePr>
+              <a:graphicFrameLocks xmlns:a="http://schemas.openxmlformats.org/drawingml/2006/main" noChangeAspect="1"/>
+            </wp:cNvGraphicFramePr>
+            <a:graphic xmlns:a="http://schemas.openxmlformats.org/drawingml/2006/main">
+              <a:graphicData uri="http://schemas.openxmlformats.org/drawingml/2006/picture">
+                <pic:pic xmlns:pic="http://schemas.openxmlformats.org/drawingml/2006/picture">
+                  <pic:nvPicPr>
+                    <pic:cNvPr id="28" name="Picture 28" descr="Text&#10;&#10;Description automatically generated"/>
+                    <pic:cNvPicPr/>
+                  </pic:nvPicPr>
+                  <pic:blipFill>
+                    <a:blip r:embed="rId44"/>
+                    <a:stretch>
+                      <a:fillRect/>
+                    </a:stretch>
+                  </pic:blipFill>
+                  <pic:spPr>
+                    <a:xfrm>
+                      <a:off x="0" y="0"/>
+                      <a:ext cx="3839111" cy="1514686"/>
+                    </a:xfrm>
+                    <a:prstGeom prst="rect">
+                      <a:avLst/>
+                    </a:prstGeom>
+                  </pic:spPr>
+                </pic:pic>
+              </a:graphicData>
+            </a:graphic>
+          </wp:inline>
+        </w:drawing>
+      </w:r>
+    </w:p>
+    <w:p>
+      <w:pPr>
+        <w:spacing w:line="480" w:lineRule="auto"/>
+        <w:rPr>
+          <w:rFonts w:eastAsia="Times New Roman"/>
+          <w:sz w:val="24"/>
+          <w:szCs w:val="24"/>
+        </w:rPr>
+      </w:pPr>
+      <w:r>
+        <w:rPr>
+          <w:rFonts w:eastAsia="Times New Roman"/>
+          <w:sz w:val="24"/>
+          <w:szCs w:val="24"/>
+        </w:rPr>
+        <w:drawing>
+          <wp:inline distT="0" distB="0" distL="0" distR="0" wp14:anchorId="4FC8C9C5" wp14:editId="64F1756A">
+            <wp:extent cx="3972479" cy="714475"/>
+            <wp:effectExtent l="0" t="0" r="0" b="9525"/>
+            <wp:docPr id="29" name="Picture 29" descr="Text&#10;&#10;Description automatically generated with medium confidence"/>
+            <wp:cNvGraphicFramePr>
+              <a:graphicFrameLocks xmlns:a="http://schemas.openxmlformats.org/drawingml/2006/main" noChangeAspect="1"/>
+            </wp:cNvGraphicFramePr>
+            <a:graphic xmlns:a="http://schemas.openxmlformats.org/drawingml/2006/main">
+              <a:graphicData uri="http://schemas.openxmlformats.org/drawingml/2006/picture">
+                <pic:pic xmlns:pic="http://schemas.openxmlformats.org/drawingml/2006/picture">
+                  <pic:nvPicPr>
+                    <pic:cNvPr id="29" name="Picture 29" descr="Text&#10;&#10;Description automatically generated with medium confidence"/>
+                    <pic:cNvPicPr/>
+                  </pic:nvPicPr>
+                  <pic:blipFill>
+                    <a:blip r:embed="rId45"/>
+                    <a:stretch>
+                      <a:fillRect/>
+                    </a:stretch>
+                  </pic:blipFill>
+                  <pic:spPr>
+                    <a:xfrm>
+                      <a:off x="0" y="0"/>
+                      <a:ext cx="3972479" cy="714475"/>
+                    </a:xfrm>
+                    <a:prstGeom prst="rect">
+                      <a:avLst/>
+                    </a:prstGeom>
+                  </pic:spPr>
+                </pic:pic>
+              </a:graphicData>
+            </a:graphic>
+          </wp:inline>
+        </w:drawing>
+      </w:r>
+    </w:p>
+    <w:p>
+      <w:pPr>
+        <w:spacing w:line="480" w:lineRule="auto"/>
+        <w:rPr>
+          <w:rFonts w:eastAsia="Times New Roman"/>
+          <w:sz w:val="24"/>
+          <w:szCs w:val="24"/>
+        </w:rPr>
+      </w:pPr>
+    </w:p>
+    <w:p>
+      <w:pPr>
+        <w:spacing w:line="480" w:lineRule="auto"/>
+        <w:rPr>
+          <w:rFonts w:eastAsia="Times New Roman"/>
+          <w:sz w:val="24"/>
+          <w:szCs w:val="24"/>
+        </w:rPr>
+      </w:pPr>
+      <w:r>
+        <w:rPr>
+          <w:rFonts w:eastAsia="Times New Roman"/>
+          <w:sz w:val="24"/>
+          <w:szCs w:val="24"/>
+        </w:rPr>
+        <w:lastRenderedPageBreak/>
+        <w:t>Database getest met verschillend NUnit testen. Eerst Create operation uitgetest en verzekerd dat de ingegeven instances van de reservaties degelijk werden aangemaakt.</w:t>
+      </w:r>
+    </w:p>
+    <w:p>
+      <w:pPr>
+        <w:spacing w:line="480" w:lineRule="auto"/>
+        <w:rPr>
+          <w:rFonts w:eastAsia="Times New Roman"/>
+          <w:sz w:val="24"/>
+          <w:szCs w:val="24"/>
+        </w:rPr>
+      </w:pPr>
+      <w:r>
+        <w:rPr>
+          <w:rFonts w:eastAsia="Times New Roman"/>
+          <w:sz w:val="24"/>
+          <w:szCs w:val="24"/>
+        </w:rPr>
+        <w:t>Nadien de bewaarde instances van reservatie opgehaald en vergelijken met de reservaties die werden aangemaakt. Hiervoor hebben wij een custom comparer van objecten moeten definïeren.</w:t>
+      </w:r>
+    </w:p>
+    <w:p>
+      <w:pPr>
+        <w:spacing w:line="480" w:lineRule="auto"/>
+        <w:rPr>
+          <w:rFonts w:eastAsia="Times New Roman"/>
+          <w:sz w:val="24"/>
+          <w:szCs w:val="24"/>
+        </w:rPr>
+      </w:pPr>
+      <w:r>
+        <w:rPr>
+          <w:rFonts w:eastAsia="Times New Roman"/>
+          <w:sz w:val="24"/>
+          <w:szCs w:val="24"/>
+        </w:rPr>
+        <w:t>Custom comparer op basis van de</w:t>
+      </w:r>
+      <w:r>
+        <w:rPr>
+          <w:rFonts w:eastAsia="Times New Roman"/>
+          <w:sz w:val="24"/>
+          <w:szCs w:val="24"/>
+        </w:rPr>
+        <w:t xml:space="preserve"> reservatie Id.</w:t>
+      </w:r>
+    </w:p>
+    <w:p>
+      <w:pPr>
+        <w:spacing w:line="480" w:lineRule="auto"/>
+        <w:rPr>
+          <w:rFonts w:eastAsia="Times New Roman"/>
+          <w:sz w:val="24"/>
+          <w:szCs w:val="24"/>
+        </w:rPr>
+      </w:pPr>
+      <w:r>
+        <w:rPr>
+          <w:rFonts w:eastAsia="Times New Roman"/>
+          <w:sz w:val="24"/>
+          <w:szCs w:val="24"/>
+        </w:rPr>
+        <w:drawing>
+          <wp:inline distT="0" distB="0" distL="0" distR="0" wp14:anchorId="3B31696F" wp14:editId="71A693C0">
+            <wp:extent cx="5020376" cy="2600688"/>
+            <wp:effectExtent l="0" t="0" r="8890" b="9525"/>
+            <wp:docPr id="30" name="Picture 30" descr="Text&#10;&#10;Description automatically generated"/>
+            <wp:cNvGraphicFramePr>
+              <a:graphicFrameLocks xmlns:a="http://schemas.openxmlformats.org/drawingml/2006/main" noChangeAspect="1"/>
+            </wp:cNvGraphicFramePr>
+            <a:graphic xmlns:a="http://schemas.openxmlformats.org/drawingml/2006/main">
+              <a:graphicData uri="http://schemas.openxmlformats.org/drawingml/2006/picture">
+                <pic:pic xmlns:pic="http://schemas.openxmlformats.org/drawingml/2006/picture">
+                  <pic:nvPicPr>
+                    <pic:cNvPr id="30" name="Picture 30" descr="Text&#10;&#10;Description automatically generated"/>
+                    <pic:cNvPicPr/>
+                  </pic:nvPicPr>
+                  <pic:blipFill>
+                    <a:blip r:embed="rId46"/>
+                    <a:stretch>
+                      <a:fillRect/>
+                    </a:stretch>
+                  </pic:blipFill>
+                  <pic:spPr>
+                    <a:xfrm>
+                      <a:off x="0" y="0"/>
+                      <a:ext cx="5020376" cy="2600688"/>
+                    </a:xfrm>
+                    <a:prstGeom prst="rect">
+                      <a:avLst/>
+                    </a:prstGeom>
+                  </pic:spPr>
+                </pic:pic>
+              </a:graphicData>
+            </a:graphic>
+          </wp:inline>
+        </w:drawing>
+      </w:r>
+    </w:p>
+    <w:p>
+      <w:pPr>
+        <w:spacing w:line="480" w:lineRule="auto"/>
+        <w:rPr>
+          <w:rFonts w:eastAsia="Times New Roman"/>
+          <w:sz w:val="24"/>
+          <w:szCs w:val="24"/>
+        </w:rPr>
+      </w:pPr>
+    </w:p>
+    <w:p>
+      <w:pPr>
+        <w:spacing w:line="480" w:lineRule="auto"/>
+        <w:rPr>
+          <w:rFonts w:eastAsia="Times New Roman"/>
+          <w:sz w:val="24"/>
+          <w:szCs w:val="24"/>
+        </w:rPr>
+      </w:pPr>
+      <w:r>
+        <w:rPr>
+          <w:rFonts w:eastAsia="Times New Roman"/>
+          <w:sz w:val="24"/>
+          <w:szCs w:val="24"/>
+        </w:rPr>
+        <w:drawing>
+          <wp:inline distT="0" distB="0" distL="0" distR="0" wp14:anchorId="491F1B87" wp14:editId="496FEC80">
+            <wp:extent cx="3572374" cy="981212"/>
+            <wp:effectExtent l="0" t="0" r="9525" b="9525"/>
+            <wp:docPr id="31" name="Picture 31" descr="Text&#10;&#10;Description automatically generated"/>
+            <wp:cNvGraphicFramePr>
+              <a:graphicFrameLocks xmlns:a="http://schemas.openxmlformats.org/drawingml/2006/main" noChangeAspect="1"/>
+            </wp:cNvGraphicFramePr>
+            <a:graphic xmlns:a="http://schemas.openxmlformats.org/drawingml/2006/main">
+              <a:graphicData uri="http://schemas.openxmlformats.org/drawingml/2006/picture">
+                <pic:pic xmlns:pic="http://schemas.openxmlformats.org/drawingml/2006/picture">
+                  <pic:nvPicPr>
+                    <pic:cNvPr id="31" name="Picture 31" descr="Text&#10;&#10;Description automatically generated"/>
+                    <pic:cNvPicPr/>
+                  </pic:nvPicPr>
+                  <pic:blipFill>
+                    <a:blip r:embed="rId47"/>
+                    <a:stretch>
+                      <a:fillRect/>
+                    </a:stretch>
+                  </pic:blipFill>
+                  <pic:spPr>
+                    <a:xfrm>
+                      <a:off x="0" y="0"/>
+                      <a:ext cx="3572374" cy="981212"/>
+                    </a:xfrm>
+                    <a:prstGeom prst="rect">
+                      <a:avLst/>
+                    </a:prstGeom>
+                  </pic:spPr>
+                </pic:pic>
+              </a:graphicData>
+            </a:graphic>
+          </wp:inline>
+        </w:drawing>
+      </w:r>
+    </w:p>
+    <w:p>
+      <w:pPr>
+        <w:spacing w:line="480" w:lineRule="auto"/>
+        <w:rPr>
+          <w:rFonts w:eastAsia="Times New Roman"/>
+          <w:sz w:val="24"/>
+          <w:szCs w:val="24"/>
+        </w:rPr>
+      </w:pPr>
+    </w:p>
+    <w:p>
+      <w:pPr>
+        <w:spacing w:line="480" w:lineRule="auto"/>
+        <w:rPr>
+          <w:rFonts w:eastAsia="Times New Roman"/>
+          <w:sz w:val="24"/>
+          <w:szCs w:val="24"/>
+        </w:rPr>
+      </w:pPr>
+      <w:r>
+        <w:rPr>
+          <w:rFonts w:eastAsia="Times New Roman"/>
+          <w:sz w:val="24"/>
+          <w:szCs w:val="24"/>
+        </w:rPr>
+        <w:drawing>
+          <wp:inline distT="0" distB="0" distL="0" distR="0" wp14:anchorId="21E184F4" wp14:editId="63B64706">
+            <wp:extent cx="4429743" cy="1476581"/>
+            <wp:effectExtent l="0" t="0" r="9525" b="9525"/>
+            <wp:docPr id="32" name="Picture 32" descr="Graphical user interface, text, application&#10;&#10;Description automatically generated"/>
+            <wp:cNvGraphicFramePr>
+              <a:graphicFrameLocks xmlns:a="http://schemas.openxmlformats.org/drawingml/2006/main" noChangeAspect="1"/>
+            </wp:cNvGraphicFramePr>
+            <a:graphic xmlns:a="http://schemas.openxmlformats.org/drawingml/2006/main">
+              <a:graphicData uri="http://schemas.openxmlformats.org/drawingml/2006/picture">
+                <pic:pic xmlns:pic="http://schemas.openxmlformats.org/drawingml/2006/picture">
+                  <pic:nvPicPr>
+                    <pic:cNvPr id="32" name="Picture 32" descr="Graphical user interface, text, application&#10;&#10;Description automatically generated"/>
+                    <pic:cNvPicPr/>
+                  </pic:nvPicPr>
+                  <pic:blipFill>
+                    <a:blip r:embed="rId48"/>
+                    <a:stretch>
+                      <a:fillRect/>
+                    </a:stretch>
+                  </pic:blipFill>
+                  <pic:spPr>
+                    <a:xfrm>
+                      <a:off x="0" y="0"/>
+                      <a:ext cx="4429743" cy="1476581"/>
+                    </a:xfrm>
+                    <a:prstGeom prst="rect">
+                      <a:avLst/>
+                    </a:prstGeom>
+                  </pic:spPr>
+                </pic:pic>
+              </a:graphicData>
+            </a:graphic>
+          </wp:inline>
+        </w:drawing>
+      </w:r>
     </w:p>
     <w:sectPr>
-      <w:footerReference w:type="even" r:id="rId44"/>
-      <w:footerReference w:type="default" r:id="rId45"/>
+      <w:footerReference w:type="even" r:id="rId49"/>
+      <w:footerReference w:type="default" r:id="rId50"/>
       <w:pgSz w:w="12240" w:h="15840"/>
       <w:pgMar w:top="720" w:right="720" w:bottom="720" w:left="720" w:header="720" w:footer="720" w:gutter="0"/>
       <w:cols w:space="720"/>
@@ -12297,9 +12784,12 @@
 </file>
 
 <file path=customXml/item2.xml><?xml version="1.0" encoding="utf-8"?>
-<p:properties xmlns:p="http://schemas.microsoft.com/office/2006/metadata/properties" xmlns:xsi="http://www.w3.org/2001/XMLSchema-instance" xmlns:pc="http://schemas.microsoft.com/office/infopath/2007/PartnerControls">
-  <documentManagement/>
-</p:properties>
+<?mso-contentType ?>
+<FormTemplates xmlns="http://schemas.microsoft.com/sharepoint/v3/contenttype/forms">
+  <Display>DocumentLibraryForm</Display>
+  <Edit>DocumentLibraryForm</Edit>
+  <New>DocumentLibraryForm</New>
+</FormTemplates>
 </file>
 
 <file path=customXml/item3.xml><?xml version="1.0" encoding="utf-8"?>
@@ -12474,12 +12964,9 @@
 </file>
 
 <file path=customXml/item4.xml><?xml version="1.0" encoding="utf-8"?>
-<?mso-contentType ?>
-<FormTemplates xmlns="http://schemas.microsoft.com/sharepoint/v3/contenttype/forms">
-  <Display>DocumentLibraryForm</Display>
-  <Edit>DocumentLibraryForm</Edit>
-  <New>DocumentLibraryForm</New>
-</FormTemplates>
+<p:properties xmlns:p="http://schemas.microsoft.com/office/2006/metadata/properties" xmlns:xsi="http://www.w3.org/2001/XMLSchema-instance" xmlns:pc="http://schemas.microsoft.com/office/infopath/2007/PartnerControls">
+  <documentManagement/>
+</p:properties>
 </file>
 
 <file path=customXml/itemProps1.xml><?xml version="1.0" encoding="utf-8"?>
@@ -12491,10 +12978,9 @@
 </file>
 
 <file path=customXml/itemProps2.xml><?xml version="1.0" encoding="utf-8"?>
-<ds:datastoreItem xmlns:ds="http://schemas.openxmlformats.org/officeDocument/2006/customXml" ds:itemID="{CBD348DC-98DA-4004-8F63-30B02DAA0E87}">
+<ds:datastoreItem xmlns:ds="http://schemas.openxmlformats.org/officeDocument/2006/customXml" ds:itemID="{7FDA5B8B-D5E5-480D-951A-04605EBDF60F}">
   <ds:schemaRefs>
-    <ds:schemaRef ds:uri="http://schemas.microsoft.com/office/2006/metadata/properties"/>
-    <ds:schemaRef ds:uri="http://schemas.microsoft.com/office/infopath/2007/PartnerControls"/>
+    <ds:schemaRef ds:uri="http://schemas.microsoft.com/sharepoint/v3/contenttype/forms"/>
   </ds:schemaRefs>
 </ds:datastoreItem>
 </file>
@@ -12519,9 +13005,10 @@
 </file>
 
 <file path=customXml/itemProps4.xml><?xml version="1.0" encoding="utf-8"?>
-<ds:datastoreItem xmlns:ds="http://schemas.openxmlformats.org/officeDocument/2006/customXml" ds:itemID="{7FDA5B8B-D5E5-480D-951A-04605EBDF60F}">
+<ds:datastoreItem xmlns:ds="http://schemas.openxmlformats.org/officeDocument/2006/customXml" ds:itemID="{CBD348DC-98DA-4004-8F63-30B02DAA0E87}">
   <ds:schemaRefs>
-    <ds:schemaRef ds:uri="http://schemas.microsoft.com/sharepoint/v3/contenttype/forms"/>
+    <ds:schemaRef ds:uri="http://schemas.microsoft.com/office/2006/metadata/properties"/>
+    <ds:schemaRef ds:uri="http://schemas.microsoft.com/office/infopath/2007/PartnerControls"/>
   </ds:schemaRefs>
 </ds:datastoreItem>
 </file>
</xml_diff>

<commit_message>
Log - Bongo Project Service NUnit Testen
Online cursus verder gevolgd - NUnit testen van Services van Bongo project
</commit_message>
<xml_diff>
--- a/Logboek  - Miels Jimmy.docx
+++ b/Logboek  - Miels Jimmy.docx
@@ -1587,7 +1587,7 @@
             </w:rPr>
             <w:fldChar w:fldCharType="separate"/>
           </w:r>
-          <w:hyperlink w:anchor="_Toc86838487" w:history="1">
+          <w:hyperlink w:anchor="_Toc88506866" w:history="1">
             <w:r>
               <w:rPr>
                 <w:rStyle w:val="Hyperlink"/>
@@ -1628,7 +1628,7 @@
               <w:rPr>
                 <w:webHidden/>
               </w:rPr>
-              <w:instrText xml:space="preserve"> PAGEREF _Toc86838487 \h </w:instrText>
+              <w:instrText xml:space="preserve"> PAGEREF _Toc88506866 \h </w:instrText>
             </w:r>
             <w:r>
               <w:rPr>
@@ -1669,7 +1669,7 @@
               <w:lang w:val="en-BE" w:eastAsia="en-BE"/>
             </w:rPr>
           </w:pPr>
-          <w:hyperlink w:anchor="_Toc86838488" w:history="1">
+          <w:hyperlink w:anchor="_Toc88506867" w:history="1">
             <w:r>
               <w:rPr>
                 <w:rStyle w:val="Hyperlink"/>
@@ -1696,7 +1696,7 @@
                 <w:noProof/>
                 <w:webHidden/>
               </w:rPr>
-              <w:instrText xml:space="preserve"> PAGEREF _Toc86838488 \h </w:instrText>
+              <w:instrText xml:space="preserve"> PAGEREF _Toc88506867 \h </w:instrText>
             </w:r>
             <w:r>
               <w:rPr>
@@ -1741,7 +1741,7 @@
               <w:lang w:val="en-BE" w:eastAsia="en-BE"/>
             </w:rPr>
           </w:pPr>
-          <w:hyperlink w:anchor="_Toc86838489" w:history="1">
+          <w:hyperlink w:anchor="_Toc88506868" w:history="1">
             <w:r>
               <w:rPr>
                 <w:rStyle w:val="Hyperlink"/>
@@ -1768,7 +1768,7 @@
                 <w:noProof/>
                 <w:webHidden/>
               </w:rPr>
-              <w:instrText xml:space="preserve"> PAGEREF _Toc86838489 \h </w:instrText>
+              <w:instrText xml:space="preserve"> PAGEREF _Toc88506868 \h </w:instrText>
             </w:r>
             <w:r>
               <w:rPr>
@@ -1812,7 +1812,7 @@
               <w:lang w:val="en-BE" w:eastAsia="en-BE"/>
             </w:rPr>
           </w:pPr>
-          <w:hyperlink w:anchor="_Toc86838490" w:history="1">
+          <w:hyperlink w:anchor="_Toc88506869" w:history="1">
             <w:r>
               <w:rPr>
                 <w:rStyle w:val="Hyperlink"/>
@@ -1853,7 +1853,7 @@
               <w:rPr>
                 <w:webHidden/>
               </w:rPr>
-              <w:instrText xml:space="preserve"> PAGEREF _Toc86838490 \h </w:instrText>
+              <w:instrText xml:space="preserve"> PAGEREF _Toc88506869 \h </w:instrText>
             </w:r>
             <w:r>
               <w:rPr>
@@ -1894,7 +1894,7 @@
               <w:lang w:val="en-BE" w:eastAsia="en-BE"/>
             </w:rPr>
           </w:pPr>
-          <w:hyperlink w:anchor="_Toc86838491" w:history="1">
+          <w:hyperlink w:anchor="_Toc88506870" w:history="1">
             <w:r>
               <w:rPr>
                 <w:rStyle w:val="Hyperlink"/>
@@ -1921,7 +1921,7 @@
                 <w:noProof/>
                 <w:webHidden/>
               </w:rPr>
-              <w:instrText xml:space="preserve"> PAGEREF _Toc86838491 \h </w:instrText>
+              <w:instrText xml:space="preserve"> PAGEREF _Toc88506870 \h </w:instrText>
             </w:r>
             <w:r>
               <w:rPr>
@@ -1966,7 +1966,7 @@
               <w:lang w:val="en-BE" w:eastAsia="en-BE"/>
             </w:rPr>
           </w:pPr>
-          <w:hyperlink w:anchor="_Toc86838492" w:history="1">
+          <w:hyperlink w:anchor="_Toc88506871" w:history="1">
             <w:r>
               <w:rPr>
                 <w:rStyle w:val="Hyperlink"/>
@@ -1993,7 +1993,7 @@
                 <w:noProof/>
                 <w:webHidden/>
               </w:rPr>
-              <w:instrText xml:space="preserve"> PAGEREF _Toc86838492 \h </w:instrText>
+              <w:instrText xml:space="preserve"> PAGEREF _Toc88506871 \h </w:instrText>
             </w:r>
             <w:r>
               <w:rPr>
@@ -2038,7 +2038,7 @@
               <w:lang w:val="en-BE" w:eastAsia="en-BE"/>
             </w:rPr>
           </w:pPr>
-          <w:hyperlink w:anchor="_Toc86838493" w:history="1">
+          <w:hyperlink w:anchor="_Toc88506872" w:history="1">
             <w:r>
               <w:rPr>
                 <w:rStyle w:val="Hyperlink"/>
@@ -2065,7 +2065,7 @@
                 <w:noProof/>
                 <w:webHidden/>
               </w:rPr>
-              <w:instrText xml:space="preserve"> PAGEREF _Toc86838493 \h </w:instrText>
+              <w:instrText xml:space="preserve"> PAGEREF _Toc88506872 \h </w:instrText>
             </w:r>
             <w:r>
               <w:rPr>
@@ -2110,7 +2110,7 @@
               <w:lang w:val="en-BE" w:eastAsia="en-BE"/>
             </w:rPr>
           </w:pPr>
-          <w:hyperlink w:anchor="_Toc86838494" w:history="1">
+          <w:hyperlink w:anchor="_Toc88506873" w:history="1">
             <w:r>
               <w:rPr>
                 <w:rStyle w:val="Hyperlink"/>
@@ -2137,7 +2137,7 @@
                 <w:noProof/>
                 <w:webHidden/>
               </w:rPr>
-              <w:instrText xml:space="preserve"> PAGEREF _Toc86838494 \h </w:instrText>
+              <w:instrText xml:space="preserve"> PAGEREF _Toc88506873 \h </w:instrText>
             </w:r>
             <w:r>
               <w:rPr>
@@ -2182,7 +2182,7 @@
               <w:lang w:val="en-BE" w:eastAsia="en-BE"/>
             </w:rPr>
           </w:pPr>
-          <w:hyperlink w:anchor="_Toc86838495" w:history="1">
+          <w:hyperlink w:anchor="_Toc88506874" w:history="1">
             <w:r>
               <w:rPr>
                 <w:rStyle w:val="Hyperlink"/>
@@ -2209,7 +2209,7 @@
                 <w:noProof/>
                 <w:webHidden/>
               </w:rPr>
-              <w:instrText xml:space="preserve"> PAGEREF _Toc86838495 \h </w:instrText>
+              <w:instrText xml:space="preserve"> PAGEREF _Toc88506874 \h </w:instrText>
             </w:r>
             <w:r>
               <w:rPr>
@@ -2254,7 +2254,7 @@
               <w:lang w:val="en-BE" w:eastAsia="en-BE"/>
             </w:rPr>
           </w:pPr>
-          <w:hyperlink w:anchor="_Toc86838496" w:history="1">
+          <w:hyperlink w:anchor="_Toc88506875" w:history="1">
             <w:r>
               <w:rPr>
                 <w:rStyle w:val="Hyperlink"/>
@@ -2281,7 +2281,7 @@
                 <w:noProof/>
                 <w:webHidden/>
               </w:rPr>
-              <w:instrText xml:space="preserve"> PAGEREF _Toc86838496 \h </w:instrText>
+              <w:instrText xml:space="preserve"> PAGEREF _Toc88506875 \h </w:instrText>
             </w:r>
             <w:r>
               <w:rPr>
@@ -2326,41 +2326,13 @@
               <w:lang w:val="en-BE" w:eastAsia="en-BE"/>
             </w:rPr>
           </w:pPr>
-          <w:hyperlink w:anchor="_Toc86838497" w:history="1">
+          <w:hyperlink w:anchor="_Toc88506876" w:history="1">
             <w:r>
               <w:rPr>
                 <w:rStyle w:val="Hyperlink"/>
                 <w:noProof/>
               </w:rPr>
-              <w:t xml:space="preserve">2.5  27/10/2021 – 09/11/2021 (  </w:t>
-            </w:r>
-            <w:r>
-              <w:rPr>
-                <w:rStyle w:val="Hyperlink"/>
-                <w:noProof/>
-              </w:rPr>
-              <w:t>uur</w:t>
-            </w:r>
-            <w:r>
-              <w:rPr>
-                <w:rStyle w:val="Hyperlink"/>
-                <w:noProof/>
-              </w:rPr>
-              <w:t xml:space="preserve"> </w:t>
-            </w:r>
-            <w:r>
-              <w:rPr>
-                <w:rStyle w:val="Hyperlink"/>
-                <w:noProof/>
-              </w:rPr>
-              <w:t>totaal</w:t>
-            </w:r>
-            <w:r>
-              <w:rPr>
-                <w:rStyle w:val="Hyperlink"/>
-                <w:noProof/>
-              </w:rPr>
-              <w:t>)</w:t>
+              <w:t>2.5  27/10/2021 – 09/11/2021 (  4 UUR totaal)</w:t>
             </w:r>
             <w:r>
               <w:rPr>
@@ -2381,7 +2353,7 @@
                 <w:noProof/>
                 <w:webHidden/>
               </w:rPr>
-              <w:instrText xml:space="preserve"> PAGEREF _Toc86838497 \h </w:instrText>
+              <w:instrText xml:space="preserve"> PAGEREF _Toc88506876 \h </w:instrText>
             </w:r>
             <w:r>
               <w:rPr>
@@ -2413,6 +2385,78 @@
           </w:hyperlink>
         </w:p>
         <w:p>
+          <w:pPr>
+            <w:pStyle w:val="TOC2"/>
+            <w:tabs>
+              <w:tab w:val="right" w:leader="dot" w:pos="10790"/>
+            </w:tabs>
+            <w:rPr>
+              <w:rFonts w:asciiTheme="minorHAnsi" w:eastAsiaTheme="minorEastAsia" w:hAnsiTheme="minorHAnsi" w:cstheme="minorBidi"/>
+              <w:b w:val="0"/>
+              <w:bCs w:val="0"/>
+              <w:noProof/>
+              <w:lang w:val="en-BE" w:eastAsia="en-BE"/>
+            </w:rPr>
+          </w:pPr>
+          <w:hyperlink w:anchor="_Toc88506877" w:history="1">
+            <w:r>
+              <w:rPr>
+                <w:rStyle w:val="Hyperlink"/>
+                <w:noProof/>
+              </w:rPr>
+              <w:t>2.6  10/11/2021 – 22/11/2021 ( 8 UUR totaal)</w:t>
+            </w:r>
+            <w:r>
+              <w:rPr>
+                <w:noProof/>
+                <w:webHidden/>
+              </w:rPr>
+              <w:tab/>
+            </w:r>
+            <w:r>
+              <w:rPr>
+                <w:noProof/>
+                <w:webHidden/>
+              </w:rPr>
+              <w:fldChar w:fldCharType="begin"/>
+            </w:r>
+            <w:r>
+              <w:rPr>
+                <w:noProof/>
+                <w:webHidden/>
+              </w:rPr>
+              <w:instrText xml:space="preserve"> PAGEREF _Toc88506877 \h </w:instrText>
+            </w:r>
+            <w:r>
+              <w:rPr>
+                <w:noProof/>
+                <w:webHidden/>
+              </w:rPr>
+            </w:r>
+            <w:r>
+              <w:rPr>
+                <w:noProof/>
+                <w:webHidden/>
+              </w:rPr>
+              <w:fldChar w:fldCharType="separate"/>
+            </w:r>
+            <w:r>
+              <w:rPr>
+                <w:noProof/>
+                <w:webHidden/>
+              </w:rPr>
+              <w:t>17</w:t>
+            </w:r>
+            <w:r>
+              <w:rPr>
+                <w:noProof/>
+                <w:webHidden/>
+              </w:rPr>
+              <w:fldChar w:fldCharType="end"/>
+            </w:r>
+          </w:hyperlink>
+        </w:p>
+        <w:p>
           <w:r>
             <w:rPr>
               <w:b/>
@@ -2763,7 +2807,7 @@
           <w:numId w:val="7"/>
         </w:numPr>
       </w:pPr>
-      <w:bookmarkStart w:id="0" w:name="_Toc86838487"/>
+      <w:bookmarkStart w:id="0" w:name="_Toc88506866"/>
       <w:r>
         <w:t>Cursus + bijkomende bronnen</w:t>
       </w:r>
@@ -2775,7 +2819,7 @@
       <w:pPr>
         <w:pStyle w:val="Header2"/>
       </w:pPr>
-      <w:bookmarkStart w:id="1" w:name="_Toc86838488"/>
+      <w:bookmarkStart w:id="1" w:name="_Toc88506867"/>
       <w:r>
         <w:t>1.1 Udemy cursus</w:t>
       </w:r>
@@ -2801,7 +2845,7 @@
       <w:pPr>
         <w:pStyle w:val="Header2"/>
       </w:pPr>
-      <w:bookmarkStart w:id="2" w:name="_Toc86838489"/>
+      <w:bookmarkStart w:id="2" w:name="_Toc88506868"/>
       <w:r>
         <w:t xml:space="preserve">1.2 </w:t>
       </w:r>
@@ -3254,7 +3298,7 @@
           <w:numId w:val="7"/>
         </w:numPr>
       </w:pPr>
-      <w:bookmarkStart w:id="3" w:name="_Toc86838490"/>
+      <w:bookmarkStart w:id="3" w:name="_Toc88506869"/>
       <w:r>
         <w:t>Lo</w:t>
       </w:r>
@@ -3269,7 +3313,7 @@
       <w:pPr>
         <w:pStyle w:val="Header2"/>
       </w:pPr>
-      <w:bookmarkStart w:id="4" w:name="_Toc86838491"/>
+      <w:bookmarkStart w:id="4" w:name="_Toc88506870"/>
       <w:r>
         <w:t xml:space="preserve">2.1 </w:t>
       </w:r>
@@ -3676,7 +3720,7 @@
       <w:pPr>
         <w:pStyle w:val="Header2"/>
       </w:pPr>
-      <w:bookmarkStart w:id="5" w:name="_Toc86838492"/>
+      <w:bookmarkStart w:id="5" w:name="_Toc88506871"/>
       <w:r>
         <w:t>2.</w:t>
       </w:r>
@@ -4138,7 +4182,7 @@
       <w:pPr>
         <w:pStyle w:val="Header2"/>
       </w:pPr>
-      <w:bookmarkStart w:id="6" w:name="_Toc86838493"/>
+      <w:bookmarkStart w:id="6" w:name="_Toc88506872"/>
       <w:r>
         <w:lastRenderedPageBreak/>
         <w:t>2.</w:t>
@@ -4692,7 +4736,7 @@
       <w:pPr>
         <w:pStyle w:val="Header2"/>
       </w:pPr>
-      <w:bookmarkStart w:id="7" w:name="_Toc86838494"/>
+      <w:bookmarkStart w:id="7" w:name="_Toc88506873"/>
       <w:r>
         <w:lastRenderedPageBreak/>
         <w:t>2.3  12/10/2021 – 18/10/2021 (</w:t>
@@ -6308,7 +6352,7 @@
       <w:pPr>
         <w:pStyle w:val="Header2"/>
       </w:pPr>
-      <w:bookmarkStart w:id="8" w:name="_Toc86838495"/>
+      <w:bookmarkStart w:id="8" w:name="_Toc88506874"/>
       <w:r>
         <w:t>2.4  19/10/2021 – 2</w:t>
       </w:r>
@@ -6322,7 +6366,13 @@
         <w:t>5.30</w:t>
       </w:r>
       <w:r>
-        <w:t xml:space="preserve"> uur totaal)</w:t>
+        <w:t xml:space="preserve"> uur </w:t>
+      </w:r>
+      <w:r>
+        <w:t>totaal</w:t>
+      </w:r>
+      <w:r>
+        <w:t>)</w:t>
       </w:r>
       <w:bookmarkEnd w:id="8"/>
     </w:p>
@@ -7347,7 +7397,7 @@
       <w:pPr>
         <w:pStyle w:val="Header2"/>
       </w:pPr>
-      <w:bookmarkStart w:id="9" w:name="_Toc86838496"/>
+      <w:bookmarkStart w:id="9" w:name="_Toc88506875"/>
       <w:r>
         <w:t xml:space="preserve">2.5  26/10/2021 – 01/11/2021 ( </w:t>
       </w:r>
@@ -7355,7 +7405,13 @@
         <w:t>0</w:t>
       </w:r>
       <w:r>
-        <w:t xml:space="preserve"> uur totaal)</w:t>
+        <w:t xml:space="preserve"> uur </w:t>
+      </w:r>
+      <w:r>
+        <w:t>totaal</w:t>
+      </w:r>
+      <w:r>
+        <w:t>)</w:t>
       </w:r>
       <w:bookmarkEnd w:id="9"/>
     </w:p>
@@ -7398,7 +7454,7 @@
       <w:pPr>
         <w:pStyle w:val="Header2"/>
       </w:pPr>
-      <w:bookmarkStart w:id="10" w:name="_Toc86838497"/>
+      <w:bookmarkStart w:id="10" w:name="_Toc88506876"/>
       <w:r>
         <w:t>2.5  2</w:t>
       </w:r>
@@ -7418,7 +7474,13 @@
         <w:t xml:space="preserve">4 </w:t>
       </w:r>
       <w:r>
-        <w:t>UUR TOTAAL)</w:t>
+        <w:t xml:space="preserve">UUR </w:t>
+      </w:r>
+      <w:r>
+        <w:t>totaal</w:t>
+      </w:r>
+      <w:r>
+        <w:t>)</w:t>
       </w:r>
       <w:bookmarkEnd w:id="10"/>
     </w:p>
@@ -8033,6 +8095,7 @@
       <w:pPr>
         <w:pStyle w:val="Header2"/>
       </w:pPr>
+      <w:bookmarkStart w:id="11" w:name="_Toc88506877"/>
       <w:r>
         <w:t>2.</w:t>
       </w:r>
@@ -8055,11 +8118,24 @@
         <w:t xml:space="preserve">/2021 – </w:t>
       </w:r>
       <w:r>
-        <w:t>17</w:t>
-      </w:r>
-      <w:r>
-        <w:t>/11/2021 (  UUR TOTAAL)</w:t>
-      </w:r>
+        <w:t>22</w:t>
+      </w:r>
+      <w:r>
+        <w:t>/11/2021 (</w:t>
+      </w:r>
+      <w:r>
+        <w:t xml:space="preserve"> 8</w:t>
+      </w:r>
+      <w:r>
+        <w:t xml:space="preserve"> UUR </w:t>
+      </w:r>
+      <w:r>
+        <w:t>totaal</w:t>
+      </w:r>
+      <w:r>
+        <w:t>)</w:t>
+      </w:r>
+      <w:bookmarkEnd w:id="11"/>
     </w:p>
     <w:p>
       <w:pPr>
@@ -8187,6 +8263,7 @@
       <w:r>
         <w:rPr>
           <w:rFonts w:eastAsia="Times New Roman"/>
+          <w:noProof/>
           <w:sz w:val="24"/>
           <w:szCs w:val="24"/>
         </w:rPr>
@@ -8239,6 +8316,7 @@
       <w:r>
         <w:rPr>
           <w:rFonts w:eastAsia="Times New Roman"/>
+          <w:noProof/>
           <w:sz w:val="24"/>
           <w:szCs w:val="24"/>
         </w:rPr>
@@ -8364,6 +8442,7 @@
       <w:r>
         <w:rPr>
           <w:rFonts w:eastAsia="Times New Roman"/>
+          <w:noProof/>
           <w:sz w:val="24"/>
           <w:szCs w:val="24"/>
         </w:rPr>
@@ -8426,6 +8505,7 @@
       <w:r>
         <w:rPr>
           <w:rFonts w:eastAsia="Times New Roman"/>
+          <w:noProof/>
           <w:sz w:val="24"/>
           <w:szCs w:val="24"/>
         </w:rPr>
@@ -8488,6 +8568,7 @@
       <w:r>
         <w:rPr>
           <w:rFonts w:eastAsia="Times New Roman"/>
+          <w:noProof/>
           <w:sz w:val="24"/>
           <w:szCs w:val="24"/>
         </w:rPr>
@@ -8528,9 +8609,509 @@
         </w:drawing>
       </w:r>
     </w:p>
+    <w:p>
+      <w:pPr>
+        <w:spacing w:line="480" w:lineRule="auto"/>
+        <w:rPr>
+          <w:rFonts w:eastAsia="Times New Roman"/>
+          <w:sz w:val="24"/>
+          <w:szCs w:val="24"/>
+        </w:rPr>
+      </w:pPr>
+    </w:p>
+    <w:p>
+      <w:pPr>
+        <w:spacing w:line="480" w:lineRule="auto"/>
+        <w:rPr>
+          <w:rFonts w:cstheme="majorHAnsi"/>
+          <w:b/>
+          <w:bCs/>
+          <w:sz w:val="24"/>
+          <w:szCs w:val="24"/>
+        </w:rPr>
+      </w:pPr>
+    </w:p>
+    <w:p>
+      <w:pPr>
+        <w:spacing w:line="480" w:lineRule="auto"/>
+        <w:rPr>
+          <w:rFonts w:cstheme="majorHAnsi"/>
+          <w:b/>
+          <w:bCs/>
+          <w:sz w:val="24"/>
+          <w:szCs w:val="24"/>
+          <w:lang w:val="en-US"/>
+        </w:rPr>
+      </w:pPr>
+      <w:proofErr w:type="spellStart"/>
+      <w:r>
+        <w:rPr>
+          <w:rFonts w:cstheme="majorHAnsi"/>
+          <w:b/>
+          <w:bCs/>
+          <w:sz w:val="24"/>
+          <w:szCs w:val="24"/>
+          <w:lang w:val="en-US"/>
+        </w:rPr>
+        <w:t>Zevende</w:t>
+      </w:r>
+      <w:proofErr w:type="spellEnd"/>
+      <w:r>
+        <w:rPr>
+          <w:rFonts w:cstheme="majorHAnsi"/>
+          <w:b/>
+          <w:bCs/>
+          <w:sz w:val="24"/>
+          <w:szCs w:val="24"/>
+          <w:lang w:val="en-US"/>
+        </w:rPr>
+        <w:t xml:space="preserve"> </w:t>
+      </w:r>
+      <w:proofErr w:type="spellStart"/>
+      <w:r>
+        <w:rPr>
+          <w:rFonts w:cstheme="majorHAnsi"/>
+          <w:b/>
+          <w:bCs/>
+          <w:sz w:val="24"/>
+          <w:szCs w:val="24"/>
+          <w:lang w:val="en-US"/>
+        </w:rPr>
+        <w:t>verder</w:t>
+      </w:r>
+      <w:proofErr w:type="spellEnd"/>
+      <w:r>
+        <w:rPr>
+          <w:rFonts w:cstheme="majorHAnsi"/>
+          <w:b/>
+          <w:bCs/>
+          <w:sz w:val="24"/>
+          <w:szCs w:val="24"/>
+          <w:lang w:val="en-US"/>
+        </w:rPr>
+        <w:t xml:space="preserve"> </w:t>
+      </w:r>
+      <w:proofErr w:type="spellStart"/>
+      <w:r>
+        <w:rPr>
+          <w:rFonts w:cstheme="majorHAnsi"/>
+          <w:b/>
+          <w:bCs/>
+          <w:sz w:val="24"/>
+          <w:szCs w:val="24"/>
+          <w:lang w:val="en-US"/>
+        </w:rPr>
+        <w:t>gezet</w:t>
+      </w:r>
+      <w:proofErr w:type="spellEnd"/>
+      <w:r>
+        <w:rPr>
+          <w:rFonts w:cstheme="majorHAnsi"/>
+          <w:b/>
+          <w:bCs/>
+          <w:sz w:val="24"/>
+          <w:szCs w:val="24"/>
+          <w:lang w:val="en-US"/>
+        </w:rPr>
+        <w:t xml:space="preserve"> </w:t>
+      </w:r>
+      <w:proofErr w:type="gramStart"/>
+      <w:r>
+        <w:rPr>
+          <w:rFonts w:cstheme="majorHAnsi"/>
+          <w:b/>
+          <w:bCs/>
+          <w:sz w:val="24"/>
+          <w:szCs w:val="24"/>
+          <w:lang w:val="en-US"/>
+        </w:rPr>
+        <w:t>( Section</w:t>
+      </w:r>
+      <w:proofErr w:type="gramEnd"/>
+      <w:r>
+        <w:rPr>
+          <w:rFonts w:cstheme="majorHAnsi"/>
+          <w:b/>
+          <w:bCs/>
+          <w:sz w:val="24"/>
+          <w:szCs w:val="24"/>
+          <w:lang w:val="en-US"/>
+        </w:rPr>
+        <w:t xml:space="preserve"> 7: Real world example - </w:t>
+      </w:r>
+      <w:proofErr w:type="spellStart"/>
+      <w:r>
+        <w:rPr>
+          <w:rFonts w:cstheme="majorHAnsi"/>
+          <w:b/>
+          <w:bCs/>
+          <w:sz w:val="24"/>
+          <w:szCs w:val="24"/>
+          <w:lang w:val="en-US"/>
+        </w:rPr>
+        <w:t>NUnit</w:t>
+      </w:r>
+      <w:proofErr w:type="spellEnd"/>
+      <w:r>
+        <w:rPr>
+          <w:rFonts w:cstheme="majorHAnsi"/>
+          <w:b/>
+          <w:bCs/>
+          <w:sz w:val="24"/>
+          <w:szCs w:val="24"/>
+          <w:lang w:val="en-US"/>
+        </w:rPr>
+        <w:t>)</w:t>
+      </w:r>
+    </w:p>
+    <w:p>
+      <w:pPr>
+        <w:spacing w:line="480" w:lineRule="auto"/>
+        <w:rPr>
+          <w:rFonts w:eastAsia="Times New Roman"/>
+          <w:sz w:val="24"/>
+          <w:szCs w:val="24"/>
+        </w:rPr>
+      </w:pPr>
+      <w:r>
+        <w:rPr>
+          <w:rFonts w:eastAsia="Times New Roman"/>
+          <w:sz w:val="24"/>
+          <w:szCs w:val="24"/>
+        </w:rPr>
+        <w:t>Services van het Bongo project zitten testen met NUnit.</w:t>
+      </w:r>
+    </w:p>
+    <w:p>
+      <w:pPr>
+        <w:spacing w:line="480" w:lineRule="auto"/>
+        <w:rPr>
+          <w:rFonts w:eastAsia="Times New Roman"/>
+          <w:sz w:val="24"/>
+          <w:szCs w:val="24"/>
+        </w:rPr>
+      </w:pPr>
+      <w:r>
+        <w:rPr>
+          <w:rFonts w:eastAsia="Times New Roman"/>
+          <w:sz w:val="24"/>
+          <w:szCs w:val="24"/>
+        </w:rPr>
+        <w:t>Voor het project (CORE) waar onze services staan hebben wij een nieuwe testproject opgezet. Hier werden niet alleen happy flows getest van onze verschillende methoden in de services maar ook exeception alsook verwachte gedrag indien handelingen zouden plaatsvinden die geen resultaat zouden moeten geven (! Verschillende van foutmeldingen)</w:t>
+      </w:r>
+      <w:r>
+        <w:rPr>
+          <w:rFonts w:eastAsia="Times New Roman"/>
+          <w:sz w:val="24"/>
+          <w:szCs w:val="24"/>
+        </w:rPr>
+        <w:t>.</w:t>
+      </w:r>
+    </w:p>
+    <w:p>
+      <w:pPr>
+        <w:spacing w:line="480" w:lineRule="auto"/>
+        <w:rPr>
+          <w:rFonts w:eastAsia="Times New Roman"/>
+          <w:sz w:val="24"/>
+          <w:szCs w:val="24"/>
+        </w:rPr>
+      </w:pPr>
+    </w:p>
+    <w:p>
+      <w:pPr>
+        <w:spacing w:line="480" w:lineRule="auto"/>
+        <w:rPr>
+          <w:rFonts w:eastAsia="Times New Roman"/>
+          <w:sz w:val="24"/>
+          <w:szCs w:val="24"/>
+        </w:rPr>
+      </w:pPr>
+      <w:r>
+        <w:rPr>
+          <w:rFonts w:eastAsia="Times New Roman"/>
+          <w:sz w:val="24"/>
+          <w:szCs w:val="24"/>
+        </w:rPr>
+        <w:drawing>
+          <wp:inline distT="0" distB="0" distL="0" distR="0" wp14:anchorId="4A720A09" wp14:editId="427A3B7D">
+            <wp:extent cx="6858000" cy="1932940"/>
+            <wp:effectExtent l="0" t="0" r="0" b="0"/>
+            <wp:docPr id="33" name="Picture 33" descr="Text&#10;&#10;Description automatically generated"/>
+            <wp:cNvGraphicFramePr>
+              <a:graphicFrameLocks xmlns:a="http://schemas.openxmlformats.org/drawingml/2006/main" noChangeAspect="1"/>
+            </wp:cNvGraphicFramePr>
+            <a:graphic xmlns:a="http://schemas.openxmlformats.org/drawingml/2006/main">
+              <a:graphicData uri="http://schemas.openxmlformats.org/drawingml/2006/picture">
+                <pic:pic xmlns:pic="http://schemas.openxmlformats.org/drawingml/2006/picture">
+                  <pic:nvPicPr>
+                    <pic:cNvPr id="33" name="Picture 33" descr="Text&#10;&#10;Description automatically generated"/>
+                    <pic:cNvPicPr/>
+                  </pic:nvPicPr>
+                  <pic:blipFill>
+                    <a:blip r:embed="rId49"/>
+                    <a:stretch>
+                      <a:fillRect/>
+                    </a:stretch>
+                  </pic:blipFill>
+                  <pic:spPr>
+                    <a:xfrm>
+                      <a:off x="0" y="0"/>
+                      <a:ext cx="6858000" cy="1932940"/>
+                    </a:xfrm>
+                    <a:prstGeom prst="rect">
+                      <a:avLst/>
+                    </a:prstGeom>
+                  </pic:spPr>
+                </pic:pic>
+              </a:graphicData>
+            </a:graphic>
+          </wp:inline>
+        </w:drawing>
+      </w:r>
+    </w:p>
+    <w:p>
+      <w:pPr>
+        <w:spacing w:line="480" w:lineRule="auto"/>
+        <w:rPr>
+          <w:rFonts w:eastAsia="Times New Roman"/>
+          <w:sz w:val="24"/>
+          <w:szCs w:val="24"/>
+        </w:rPr>
+      </w:pPr>
+    </w:p>
+    <w:p>
+      <w:pPr>
+        <w:spacing w:line="480" w:lineRule="auto"/>
+        <w:rPr>
+          <w:rFonts w:eastAsia="Times New Roman"/>
+          <w:sz w:val="24"/>
+          <w:szCs w:val="24"/>
+        </w:rPr>
+      </w:pPr>
+      <w:r>
+        <w:rPr>
+          <w:rFonts w:eastAsia="Times New Roman"/>
+          <w:sz w:val="24"/>
+          <w:szCs w:val="24"/>
+        </w:rPr>
+        <w:drawing>
+          <wp:inline distT="0" distB="0" distL="0" distR="0" wp14:anchorId="7B82D1AA" wp14:editId="64B272F2">
+            <wp:extent cx="4467849" cy="2772162"/>
+            <wp:effectExtent l="0" t="0" r="9525" b="9525"/>
+            <wp:docPr id="34" name="Picture 34" descr="Graphical user interface, text, application, email&#10;&#10;Description automatically generated"/>
+            <wp:cNvGraphicFramePr>
+              <a:graphicFrameLocks xmlns:a="http://schemas.openxmlformats.org/drawingml/2006/main" noChangeAspect="1"/>
+            </wp:cNvGraphicFramePr>
+            <a:graphic xmlns:a="http://schemas.openxmlformats.org/drawingml/2006/main">
+              <a:graphicData uri="http://schemas.openxmlformats.org/drawingml/2006/picture">
+                <pic:pic xmlns:pic="http://schemas.openxmlformats.org/drawingml/2006/picture">
+                  <pic:nvPicPr>
+                    <pic:cNvPr id="34" name="Picture 34" descr="Graphical user interface, text, application, email&#10;&#10;Description automatically generated"/>
+                    <pic:cNvPicPr/>
+                  </pic:nvPicPr>
+                  <pic:blipFill>
+                    <a:blip r:embed="rId50"/>
+                    <a:stretch>
+                      <a:fillRect/>
+                    </a:stretch>
+                  </pic:blipFill>
+                  <pic:spPr>
+                    <a:xfrm>
+                      <a:off x="0" y="0"/>
+                      <a:ext cx="4467849" cy="2772162"/>
+                    </a:xfrm>
+                    <a:prstGeom prst="rect">
+                      <a:avLst/>
+                    </a:prstGeom>
+                  </pic:spPr>
+                </pic:pic>
+              </a:graphicData>
+            </a:graphic>
+          </wp:inline>
+        </w:drawing>
+      </w:r>
+    </w:p>
+    <w:p>
+      <w:pPr>
+        <w:spacing w:line="480" w:lineRule="auto"/>
+        <w:rPr>
+          <w:rFonts w:eastAsia="Times New Roman"/>
+          <w:sz w:val="24"/>
+          <w:szCs w:val="24"/>
+        </w:rPr>
+      </w:pPr>
+    </w:p>
+    <w:p>
+      <w:pPr>
+        <w:spacing w:line="480" w:lineRule="auto"/>
+        <w:rPr>
+          <w:rFonts w:eastAsia="Times New Roman"/>
+          <w:sz w:val="24"/>
+          <w:szCs w:val="24"/>
+        </w:rPr>
+      </w:pPr>
+      <w:r>
+        <w:rPr>
+          <w:rFonts w:eastAsia="Times New Roman"/>
+          <w:sz w:val="24"/>
+          <w:szCs w:val="24"/>
+        </w:rPr>
+        <w:lastRenderedPageBreak/>
+        <w:t xml:space="preserve">Hierbij waren er interesante testen waarvan ik zelf niet meteen </w:t>
+      </w:r>
+      <w:r>
+        <w:rPr>
+          <w:rFonts w:eastAsia="Times New Roman"/>
+          <w:sz w:val="24"/>
+          <w:szCs w:val="24"/>
+        </w:rPr>
+        <w:t>erop was gekomen om sommige onderdelen van de geschreven code te testen.</w:t>
+      </w:r>
+    </w:p>
+    <w:p>
+      <w:pPr>
+        <w:spacing w:line="480" w:lineRule="auto"/>
+        <w:rPr>
+          <w:rFonts w:eastAsia="Times New Roman"/>
+          <w:sz w:val="24"/>
+          <w:szCs w:val="24"/>
+        </w:rPr>
+      </w:pPr>
+      <w:r>
+        <w:rPr>
+          <w:rFonts w:eastAsia="Times New Roman"/>
+          <w:sz w:val="24"/>
+          <w:szCs w:val="24"/>
+        </w:rPr>
+        <w:t>Nagaan bv. Of er effectief geen methode is opgeroepen wanneer men dit niet wenst.</w:t>
+      </w:r>
+    </w:p>
+    <w:p>
+      <w:pPr>
+        <w:spacing w:line="480" w:lineRule="auto"/>
+        <w:rPr>
+          <w:rFonts w:eastAsia="Times New Roman"/>
+          <w:sz w:val="24"/>
+          <w:szCs w:val="24"/>
+        </w:rPr>
+      </w:pPr>
+      <w:r>
+        <w:rPr>
+          <w:rFonts w:eastAsia="Times New Roman"/>
+          <w:sz w:val="24"/>
+          <w:szCs w:val="24"/>
+        </w:rPr>
+        <w:drawing>
+          <wp:inline distT="0" distB="0" distL="0" distR="0" wp14:anchorId="4C838EF6" wp14:editId="2E0D9B5A">
+            <wp:extent cx="6858000" cy="1350645"/>
+            <wp:effectExtent l="0" t="0" r="0" b="1905"/>
+            <wp:docPr id="38" name="Picture 38" descr="Text&#10;&#10;Description automatically generated"/>
+            <wp:cNvGraphicFramePr>
+              <a:graphicFrameLocks xmlns:a="http://schemas.openxmlformats.org/drawingml/2006/main" noChangeAspect="1"/>
+            </wp:cNvGraphicFramePr>
+            <a:graphic xmlns:a="http://schemas.openxmlformats.org/drawingml/2006/main">
+              <a:graphicData uri="http://schemas.openxmlformats.org/drawingml/2006/picture">
+                <pic:pic xmlns:pic="http://schemas.openxmlformats.org/drawingml/2006/picture">
+                  <pic:nvPicPr>
+                    <pic:cNvPr id="38" name="Picture 38" descr="Text&#10;&#10;Description automatically generated"/>
+                    <pic:cNvPicPr/>
+                  </pic:nvPicPr>
+                  <pic:blipFill>
+                    <a:blip r:embed="rId51"/>
+                    <a:stretch>
+                      <a:fillRect/>
+                    </a:stretch>
+                  </pic:blipFill>
+                  <pic:spPr>
+                    <a:xfrm>
+                      <a:off x="0" y="0"/>
+                      <a:ext cx="6858000" cy="1350645"/>
+                    </a:xfrm>
+                    <a:prstGeom prst="rect">
+                      <a:avLst/>
+                    </a:prstGeom>
+                  </pic:spPr>
+                </pic:pic>
+              </a:graphicData>
+            </a:graphic>
+          </wp:inline>
+        </w:drawing>
+      </w:r>
+    </w:p>
+    <w:p>
+      <w:pPr>
+        <w:spacing w:line="480" w:lineRule="auto"/>
+        <w:rPr>
+          <w:rFonts w:eastAsia="Times New Roman"/>
+          <w:sz w:val="24"/>
+          <w:szCs w:val="24"/>
+        </w:rPr>
+      </w:pPr>
+      <w:r>
+        <w:rPr>
+          <w:rFonts w:eastAsia="Times New Roman"/>
+          <w:sz w:val="24"/>
+          <w:szCs w:val="24"/>
+        </w:rPr>
+        <w:t>Of nog een andere , nagaan of de correcte requestCode ( waarde die zelf wordt toegekend via een enum ) wordt teruggeven bij het nagaan of een kamer beschikbaar is of niet.</w:t>
+      </w:r>
+    </w:p>
+    <w:p>
+      <w:pPr>
+        <w:spacing w:line="480" w:lineRule="auto"/>
+        <w:rPr>
+          <w:rFonts w:eastAsia="Times New Roman"/>
+          <w:sz w:val="24"/>
+          <w:szCs w:val="24"/>
+        </w:rPr>
+      </w:pPr>
+      <w:r>
+        <w:rPr>
+          <w:rFonts w:eastAsia="Times New Roman"/>
+          <w:sz w:val="24"/>
+          <w:szCs w:val="24"/>
+        </w:rPr>
+        <w:drawing>
+          <wp:inline distT="0" distB="0" distL="0" distR="0" wp14:anchorId="47254B99" wp14:editId="33A8C08F">
+            <wp:extent cx="6858000" cy="1685925"/>
+            <wp:effectExtent l="0" t="0" r="0" b="9525"/>
+            <wp:docPr id="37" name="Picture 37" descr="Text&#10;&#10;Description automatically generated"/>
+            <wp:cNvGraphicFramePr>
+              <a:graphicFrameLocks xmlns:a="http://schemas.openxmlformats.org/drawingml/2006/main" noChangeAspect="1"/>
+            </wp:cNvGraphicFramePr>
+            <a:graphic xmlns:a="http://schemas.openxmlformats.org/drawingml/2006/main">
+              <a:graphicData uri="http://schemas.openxmlformats.org/drawingml/2006/picture">
+                <pic:pic xmlns:pic="http://schemas.openxmlformats.org/drawingml/2006/picture">
+                  <pic:nvPicPr>
+                    <pic:cNvPr id="37" name="Picture 37" descr="Text&#10;&#10;Description automatically generated"/>
+                    <pic:cNvPicPr/>
+                  </pic:nvPicPr>
+                  <pic:blipFill>
+                    <a:blip r:embed="rId52"/>
+                    <a:stretch>
+                      <a:fillRect/>
+                    </a:stretch>
+                  </pic:blipFill>
+                  <pic:spPr>
+                    <a:xfrm>
+                      <a:off x="0" y="0"/>
+                      <a:ext cx="6858000" cy="1685925"/>
+                    </a:xfrm>
+                    <a:prstGeom prst="rect">
+                      <a:avLst/>
+                    </a:prstGeom>
+                  </pic:spPr>
+                </pic:pic>
+              </a:graphicData>
+            </a:graphic>
+          </wp:inline>
+        </w:drawing>
+      </w:r>
+    </w:p>
     <w:sectPr>
-      <w:footerReference w:type="even" r:id="rId49"/>
-      <w:footerReference w:type="default" r:id="rId50"/>
+      <w:footerReference w:type="even" r:id="rId53"/>
+      <w:footerReference w:type="default" r:id="rId54"/>
       <w:pgSz w:w="12240" w:h="15840"/>
       <w:pgMar w:top="720" w:right="720" w:bottom="720" w:left="720" w:header="720" w:footer="720" w:gutter="0"/>
       <w:cols w:space="720"/>
@@ -12780,16 +13361,18 @@
 </file>
 
 <file path=customXml/item1.xml><?xml version="1.0" encoding="utf-8"?>
-<b:Sources xmlns:b="http://schemas.openxmlformats.org/officeDocument/2006/bibliography" xmlns="http://schemas.openxmlformats.org/officeDocument/2006/bibliography" SelectedStyle="/APASixthEditionOfficeOnline.xsl" StyleName="APA" Version="6"/>
-</file>
-
-<file path=customXml/item2.xml><?xml version="1.0" encoding="utf-8"?>
 <?mso-contentType ?>
 <FormTemplates xmlns="http://schemas.microsoft.com/sharepoint/v3/contenttype/forms">
   <Display>DocumentLibraryForm</Display>
   <Edit>DocumentLibraryForm</Edit>
   <New>DocumentLibraryForm</New>
 </FormTemplates>
+</file>
+
+<file path=customXml/item2.xml><?xml version="1.0" encoding="utf-8"?>
+<p:properties xmlns:p="http://schemas.microsoft.com/office/2006/metadata/properties" xmlns:xsi="http://www.w3.org/2001/XMLSchema-instance" xmlns:pc="http://schemas.microsoft.com/office/infopath/2007/PartnerControls">
+  <documentManagement/>
+</p:properties>
 </file>
 
 <file path=customXml/item3.xml><?xml version="1.0" encoding="utf-8"?>
@@ -12964,23 +13547,22 @@
 </file>
 
 <file path=customXml/item4.xml><?xml version="1.0" encoding="utf-8"?>
-<p:properties xmlns:p="http://schemas.microsoft.com/office/2006/metadata/properties" xmlns:xsi="http://www.w3.org/2001/XMLSchema-instance" xmlns:pc="http://schemas.microsoft.com/office/infopath/2007/PartnerControls">
-  <documentManagement/>
-</p:properties>
+<b:Sources xmlns:b="http://schemas.openxmlformats.org/officeDocument/2006/bibliography" xmlns="http://schemas.openxmlformats.org/officeDocument/2006/bibliography" SelectedStyle="/APASixthEditionOfficeOnline.xsl" StyleName="APA" Version="6"/>
 </file>
 
 <file path=customXml/itemProps1.xml><?xml version="1.0" encoding="utf-8"?>
-<ds:datastoreItem xmlns:ds="http://schemas.openxmlformats.org/officeDocument/2006/customXml" ds:itemID="{421EEE29-5941-475C-B09D-742716721A69}">
+<ds:datastoreItem xmlns:ds="http://schemas.openxmlformats.org/officeDocument/2006/customXml" ds:itemID="{7FDA5B8B-D5E5-480D-951A-04605EBDF60F}">
   <ds:schemaRefs>
-    <ds:schemaRef ds:uri="http://schemas.openxmlformats.org/officeDocument/2006/bibliography"/>
+    <ds:schemaRef ds:uri="http://schemas.microsoft.com/sharepoint/v3/contenttype/forms"/>
   </ds:schemaRefs>
 </ds:datastoreItem>
 </file>
 
 <file path=customXml/itemProps2.xml><?xml version="1.0" encoding="utf-8"?>
-<ds:datastoreItem xmlns:ds="http://schemas.openxmlformats.org/officeDocument/2006/customXml" ds:itemID="{7FDA5B8B-D5E5-480D-951A-04605EBDF60F}">
+<ds:datastoreItem xmlns:ds="http://schemas.openxmlformats.org/officeDocument/2006/customXml" ds:itemID="{CBD348DC-98DA-4004-8F63-30B02DAA0E87}">
   <ds:schemaRefs>
-    <ds:schemaRef ds:uri="http://schemas.microsoft.com/sharepoint/v3/contenttype/forms"/>
+    <ds:schemaRef ds:uri="http://schemas.microsoft.com/office/2006/metadata/properties"/>
+    <ds:schemaRef ds:uri="http://schemas.microsoft.com/office/infopath/2007/PartnerControls"/>
   </ds:schemaRefs>
 </ds:datastoreItem>
 </file>
@@ -13005,10 +13587,9 @@
 </file>
 
 <file path=customXml/itemProps4.xml><?xml version="1.0" encoding="utf-8"?>
-<ds:datastoreItem xmlns:ds="http://schemas.openxmlformats.org/officeDocument/2006/customXml" ds:itemID="{CBD348DC-98DA-4004-8F63-30B02DAA0E87}">
+<ds:datastoreItem xmlns:ds="http://schemas.openxmlformats.org/officeDocument/2006/customXml" ds:itemID="{421EEE29-5941-475C-B09D-742716721A69}">
   <ds:schemaRefs>
-    <ds:schemaRef ds:uri="http://schemas.microsoft.com/office/2006/metadata/properties"/>
-    <ds:schemaRef ds:uri="http://schemas.microsoft.com/office/infopath/2007/PartnerControls"/>
+    <ds:schemaRef ds:uri="http://schemas.openxmlformats.org/officeDocument/2006/bibliography"/>
   </ds:schemaRefs>
 </ds:datastoreItem>
 </file>
</xml_diff>

<commit_message>
Log - E-cursus volledig afgewerkt + persoonlijke feedback over E-cursus
- Certificaat behaald voor de E-cursus
- Eigen feedback over E-cursus
</commit_message>
<xml_diff>
--- a/Logboek  - Miels Jimmy.docx
+++ b/Logboek  - Miels Jimmy.docx
@@ -8124,7 +8124,10 @@
         <w:t>/11/2021 (</w:t>
       </w:r>
       <w:r>
-        <w:t xml:space="preserve"> 8</w:t>
+        <w:t xml:space="preserve"> </w:t>
+      </w:r>
+      <w:r>
+        <w:t>9.30</w:t>
       </w:r>
       <w:r>
         <w:t xml:space="preserve"> UUR </w:t>
@@ -8830,6 +8833,7 @@
       <w:r>
         <w:rPr>
           <w:rFonts w:eastAsia="Times New Roman"/>
+          <w:noProof/>
           <w:sz w:val="24"/>
           <w:szCs w:val="24"/>
         </w:rPr>
@@ -8892,6 +8896,7 @@
       <w:r>
         <w:rPr>
           <w:rFonts w:eastAsia="Times New Roman"/>
+          <w:noProof/>
           <w:sz w:val="24"/>
           <w:szCs w:val="24"/>
         </w:rPr>
@@ -8999,6 +9004,7 @@
       <w:r>
         <w:rPr>
           <w:rFonts w:eastAsia="Times New Roman"/>
+          <w:noProof/>
           <w:sz w:val="24"/>
           <w:szCs w:val="24"/>
         </w:rPr>
@@ -9069,6 +9075,7 @@
       <w:r>
         <w:rPr>
           <w:rFonts w:eastAsia="Times New Roman"/>
+          <w:noProof/>
           <w:sz w:val="24"/>
           <w:szCs w:val="24"/>
         </w:rPr>
@@ -9109,9 +9116,524 @@
         </w:drawing>
       </w:r>
     </w:p>
+    <w:p>
+      <w:pPr>
+        <w:spacing w:line="480" w:lineRule="auto"/>
+        <w:rPr>
+          <w:rFonts w:eastAsia="Times New Roman"/>
+          <w:sz w:val="24"/>
+          <w:szCs w:val="24"/>
+        </w:rPr>
+      </w:pPr>
+    </w:p>
+    <w:p>
+      <w:pPr>
+        <w:spacing w:line="480" w:lineRule="auto"/>
+        <w:rPr>
+          <w:rFonts w:cstheme="majorHAnsi"/>
+          <w:b/>
+          <w:bCs/>
+          <w:sz w:val="24"/>
+          <w:szCs w:val="24"/>
+          <w:lang w:val="en-US"/>
+        </w:rPr>
+      </w:pPr>
+      <w:proofErr w:type="spellStart"/>
+      <w:r>
+        <w:rPr>
+          <w:rFonts w:cstheme="majorHAnsi"/>
+          <w:b/>
+          <w:bCs/>
+          <w:sz w:val="24"/>
+          <w:szCs w:val="24"/>
+          <w:lang w:val="en-US"/>
+        </w:rPr>
+        <w:t>Zevende</w:t>
+      </w:r>
+      <w:proofErr w:type="spellEnd"/>
+      <w:r>
+        <w:rPr>
+          <w:rFonts w:cstheme="majorHAnsi"/>
+          <w:b/>
+          <w:bCs/>
+          <w:sz w:val="24"/>
+          <w:szCs w:val="24"/>
+          <w:lang w:val="en-US"/>
+        </w:rPr>
+        <w:t xml:space="preserve"> </w:t>
+      </w:r>
+      <w:proofErr w:type="spellStart"/>
+      <w:r>
+        <w:rPr>
+          <w:rFonts w:cstheme="majorHAnsi"/>
+          <w:b/>
+          <w:bCs/>
+          <w:sz w:val="24"/>
+          <w:szCs w:val="24"/>
+          <w:lang w:val="en-US"/>
+        </w:rPr>
+        <w:t>afgewerkt</w:t>
+      </w:r>
+      <w:proofErr w:type="spellEnd"/>
+      <w:r>
+        <w:rPr>
+          <w:rFonts w:cstheme="majorHAnsi"/>
+          <w:b/>
+          <w:bCs/>
+          <w:sz w:val="24"/>
+          <w:szCs w:val="24"/>
+          <w:lang w:val="en-US"/>
+        </w:rPr>
+        <w:t xml:space="preserve"> </w:t>
+      </w:r>
+      <w:proofErr w:type="gramStart"/>
+      <w:r>
+        <w:rPr>
+          <w:rFonts w:cstheme="majorHAnsi"/>
+          <w:b/>
+          <w:bCs/>
+          <w:sz w:val="24"/>
+          <w:szCs w:val="24"/>
+          <w:lang w:val="en-US"/>
+        </w:rPr>
+        <w:t>( Section</w:t>
+      </w:r>
+      <w:proofErr w:type="gramEnd"/>
+      <w:r>
+        <w:rPr>
+          <w:rFonts w:cstheme="majorHAnsi"/>
+          <w:b/>
+          <w:bCs/>
+          <w:sz w:val="24"/>
+          <w:szCs w:val="24"/>
+          <w:lang w:val="en-US"/>
+        </w:rPr>
+        <w:t xml:space="preserve"> 7: Real world example - </w:t>
+      </w:r>
+      <w:proofErr w:type="spellStart"/>
+      <w:r>
+        <w:rPr>
+          <w:rFonts w:cstheme="majorHAnsi"/>
+          <w:b/>
+          <w:bCs/>
+          <w:sz w:val="24"/>
+          <w:szCs w:val="24"/>
+          <w:lang w:val="en-US"/>
+        </w:rPr>
+        <w:t>NUnit</w:t>
+      </w:r>
+      <w:proofErr w:type="spellEnd"/>
+      <w:r>
+        <w:rPr>
+          <w:rFonts w:cstheme="majorHAnsi"/>
+          <w:b/>
+          <w:bCs/>
+          <w:sz w:val="24"/>
+          <w:szCs w:val="24"/>
+          <w:lang w:val="en-US"/>
+        </w:rPr>
+        <w:t>)</w:t>
+      </w:r>
+    </w:p>
+    <w:p>
+      <w:pPr>
+        <w:spacing w:line="480" w:lineRule="auto"/>
+        <w:rPr>
+          <w:rFonts w:eastAsia="Times New Roman"/>
+          <w:sz w:val="24"/>
+          <w:szCs w:val="24"/>
+        </w:rPr>
+      </w:pPr>
+      <w:r>
+        <w:rPr>
+          <w:rFonts w:eastAsia="Times New Roman"/>
+          <w:sz w:val="24"/>
+          <w:szCs w:val="24"/>
+        </w:rPr>
+        <w:t>Laatste deel van de c</w:t>
+      </w:r>
+      <w:r>
+        <w:rPr>
+          <w:rFonts w:eastAsia="Times New Roman"/>
+          <w:sz w:val="24"/>
+          <w:szCs w:val="24"/>
+        </w:rPr>
+        <w:t>ursus afgewerkt. Opzetten van de packages in de controller project ( web gedeelte) en NUnit testen uitgevoerd i.v.m. de geschreven methoden uitvoering tijdens het aanmaken van view en gebruiksmanipulatie in de views pagina.</w:t>
+      </w:r>
+    </w:p>
+    <w:p>
+      <w:pPr>
+        <w:spacing w:line="480" w:lineRule="auto"/>
+        <w:rPr>
+          <w:rFonts w:eastAsia="Times New Roman"/>
+          <w:sz w:val="24"/>
+          <w:szCs w:val="24"/>
+        </w:rPr>
+      </w:pPr>
+    </w:p>
+    <w:p>
+      <w:pPr>
+        <w:spacing w:line="480" w:lineRule="auto"/>
+        <w:rPr>
+          <w:rFonts w:eastAsia="Times New Roman"/>
+          <w:sz w:val="24"/>
+          <w:szCs w:val="24"/>
+        </w:rPr>
+      </w:pPr>
+      <w:r>
+        <w:rPr>
+          <w:rFonts w:eastAsia="Times New Roman"/>
+          <w:sz w:val="24"/>
+          <w:szCs w:val="24"/>
+        </w:rPr>
+        <w:lastRenderedPageBreak/>
+        <w:drawing>
+          <wp:inline distT="0" distB="0" distL="0" distR="0" wp14:anchorId="0D34F9C7" wp14:editId="445F0A47">
+            <wp:extent cx="5591955" cy="1209844"/>
+            <wp:effectExtent l="0" t="0" r="0" b="9525"/>
+            <wp:docPr id="36" name="Picture 36" descr="Text&#10;&#10;Description automatically generated"/>
+            <wp:cNvGraphicFramePr>
+              <a:graphicFrameLocks xmlns:a="http://schemas.openxmlformats.org/drawingml/2006/main" noChangeAspect="1"/>
+            </wp:cNvGraphicFramePr>
+            <a:graphic xmlns:a="http://schemas.openxmlformats.org/drawingml/2006/main">
+              <a:graphicData uri="http://schemas.openxmlformats.org/drawingml/2006/picture">
+                <pic:pic xmlns:pic="http://schemas.openxmlformats.org/drawingml/2006/picture">
+                  <pic:nvPicPr>
+                    <pic:cNvPr id="36" name="Picture 36" descr="Text&#10;&#10;Description automatically generated"/>
+                    <pic:cNvPicPr/>
+                  </pic:nvPicPr>
+                  <pic:blipFill>
+                    <a:blip r:embed="rId53"/>
+                    <a:stretch>
+                      <a:fillRect/>
+                    </a:stretch>
+                  </pic:blipFill>
+                  <pic:spPr>
+                    <a:xfrm>
+                      <a:off x="0" y="0"/>
+                      <a:ext cx="5591955" cy="1209844"/>
+                    </a:xfrm>
+                    <a:prstGeom prst="rect">
+                      <a:avLst/>
+                    </a:prstGeom>
+                  </pic:spPr>
+                </pic:pic>
+              </a:graphicData>
+            </a:graphic>
+          </wp:inline>
+        </w:drawing>
+      </w:r>
+    </w:p>
+    <w:p>
+      <w:pPr>
+        <w:spacing w:line="480" w:lineRule="auto"/>
+        <w:rPr>
+          <w:rFonts w:eastAsia="Times New Roman"/>
+          <w:sz w:val="24"/>
+          <w:szCs w:val="24"/>
+        </w:rPr>
+      </w:pPr>
+    </w:p>
+    <w:p>
+      <w:pPr>
+        <w:spacing w:line="480" w:lineRule="auto"/>
+        <w:rPr>
+          <w:rFonts w:eastAsia="Times New Roman"/>
+          <w:sz w:val="24"/>
+          <w:szCs w:val="24"/>
+        </w:rPr>
+      </w:pPr>
+    </w:p>
+    <w:p>
+      <w:pPr>
+        <w:spacing w:line="480" w:lineRule="auto"/>
+        <w:rPr>
+          <w:rFonts w:eastAsia="Times New Roman"/>
+          <w:sz w:val="24"/>
+          <w:szCs w:val="24"/>
+        </w:rPr>
+      </w:pPr>
+    </w:p>
+    <w:p>
+      <w:pPr>
+        <w:spacing w:line="480" w:lineRule="auto"/>
+        <w:rPr>
+          <w:rFonts w:eastAsia="Times New Roman"/>
+          <w:sz w:val="24"/>
+          <w:szCs w:val="24"/>
+        </w:rPr>
+      </w:pPr>
+    </w:p>
+    <w:p>
+      <w:pPr>
+        <w:spacing w:line="480" w:lineRule="auto"/>
+        <w:rPr>
+          <w:rFonts w:eastAsia="Times New Roman"/>
+          <w:sz w:val="24"/>
+          <w:szCs w:val="24"/>
+        </w:rPr>
+      </w:pPr>
+    </w:p>
+    <w:p>
+      <w:pPr>
+        <w:spacing w:line="480" w:lineRule="auto"/>
+        <w:rPr>
+          <w:rFonts w:eastAsia="Times New Roman"/>
+          <w:sz w:val="24"/>
+          <w:szCs w:val="24"/>
+          <w:lang w:val="en-US"/>
+        </w:rPr>
+      </w:pPr>
+      <w:r>
+        <w:rPr>
+          <w:rFonts w:eastAsia="Times New Roman"/>
+          <w:sz w:val="24"/>
+          <w:szCs w:val="24"/>
+          <w:lang w:val="en-US"/>
+        </w:rPr>
+        <w:lastRenderedPageBreak/>
+        <w:drawing>
+          <wp:inline distT="0" distB="0" distL="0" distR="0" wp14:anchorId="4F265D0A" wp14:editId="0DCC2566">
+            <wp:extent cx="4639322" cy="8659433"/>
+            <wp:effectExtent l="0" t="0" r="8890" b="8890"/>
+            <wp:docPr id="35" name="Picture 35" descr="Graphical user interface, application&#10;&#10;Description automatically generated"/>
+            <wp:cNvGraphicFramePr>
+              <a:graphicFrameLocks xmlns:a="http://schemas.openxmlformats.org/drawingml/2006/main" noChangeAspect="1"/>
+            </wp:cNvGraphicFramePr>
+            <a:graphic xmlns:a="http://schemas.openxmlformats.org/drawingml/2006/main">
+              <a:graphicData uri="http://schemas.openxmlformats.org/drawingml/2006/picture">
+                <pic:pic xmlns:pic="http://schemas.openxmlformats.org/drawingml/2006/picture">
+                  <pic:nvPicPr>
+                    <pic:cNvPr id="35" name="Picture 35" descr="Graphical user interface, application&#10;&#10;Description automatically generated"/>
+                    <pic:cNvPicPr/>
+                  </pic:nvPicPr>
+                  <pic:blipFill>
+                    <a:blip r:embed="rId54"/>
+                    <a:stretch>
+                      <a:fillRect/>
+                    </a:stretch>
+                  </pic:blipFill>
+                  <pic:spPr>
+                    <a:xfrm>
+                      <a:off x="0" y="0"/>
+                      <a:ext cx="4639322" cy="8659433"/>
+                    </a:xfrm>
+                    <a:prstGeom prst="rect">
+                      <a:avLst/>
+                    </a:prstGeom>
+                  </pic:spPr>
+                </pic:pic>
+              </a:graphicData>
+            </a:graphic>
+          </wp:inline>
+        </w:drawing>
+      </w:r>
+    </w:p>
+    <w:p>
+      <w:pPr>
+        <w:spacing w:line="480" w:lineRule="auto"/>
+        <w:rPr>
+          <w:rFonts w:cstheme="majorHAnsi"/>
+          <w:b/>
+          <w:bCs/>
+          <w:sz w:val="24"/>
+          <w:szCs w:val="24"/>
+        </w:rPr>
+      </w:pPr>
+      <w:r>
+        <w:rPr>
+          <w:rFonts w:cstheme="majorHAnsi"/>
+          <w:b/>
+          <w:bCs/>
+          <w:sz w:val="24"/>
+          <w:szCs w:val="24"/>
+        </w:rPr>
+        <w:lastRenderedPageBreak/>
+        <w:t>Certificaat + eigen mening over de c</w:t>
+      </w:r>
+      <w:r>
+        <w:rPr>
+          <w:rFonts w:cstheme="majorHAnsi"/>
+          <w:b/>
+          <w:bCs/>
+          <w:sz w:val="24"/>
+          <w:szCs w:val="24"/>
+        </w:rPr>
+        <w:t>ursus :</w:t>
+      </w:r>
+    </w:p>
+    <w:p>
+      <w:pPr>
+        <w:spacing w:line="480" w:lineRule="auto"/>
+        <w:rPr>
+          <w:rFonts w:eastAsia="Times New Roman"/>
+          <w:sz w:val="24"/>
+          <w:szCs w:val="24"/>
+        </w:rPr>
+      </w:pPr>
+      <w:r>
+        <w:rPr>
+          <w:rFonts w:eastAsia="Times New Roman"/>
+          <w:sz w:val="24"/>
+          <w:szCs w:val="24"/>
+        </w:rPr>
+        <w:drawing>
+          <wp:inline distT="0" distB="0" distL="0" distR="0" wp14:anchorId="34FF4BD3" wp14:editId="5875734F">
+            <wp:extent cx="6858000" cy="4872990"/>
+            <wp:effectExtent l="0" t="0" r="0" b="3810"/>
+            <wp:docPr id="39" name="Picture 39" descr="Graphical user interface, text, application, email&#10;&#10;Description automatically generated"/>
+            <wp:cNvGraphicFramePr>
+              <a:graphicFrameLocks xmlns:a="http://schemas.openxmlformats.org/drawingml/2006/main" noChangeAspect="1"/>
+            </wp:cNvGraphicFramePr>
+            <a:graphic xmlns:a="http://schemas.openxmlformats.org/drawingml/2006/main">
+              <a:graphicData uri="http://schemas.openxmlformats.org/drawingml/2006/picture">
+                <pic:pic xmlns:pic="http://schemas.openxmlformats.org/drawingml/2006/picture">
+                  <pic:nvPicPr>
+                    <pic:cNvPr id="39" name="Picture 39" descr="Graphical user interface, text, application, email&#10;&#10;Description automatically generated"/>
+                    <pic:cNvPicPr/>
+                  </pic:nvPicPr>
+                  <pic:blipFill>
+                    <a:blip r:embed="rId55"/>
+                    <a:stretch>
+                      <a:fillRect/>
+                    </a:stretch>
+                  </pic:blipFill>
+                  <pic:spPr>
+                    <a:xfrm>
+                      <a:off x="0" y="0"/>
+                      <a:ext cx="6858000" cy="4872990"/>
+                    </a:xfrm>
+                    <a:prstGeom prst="rect">
+                      <a:avLst/>
+                    </a:prstGeom>
+                  </pic:spPr>
+                </pic:pic>
+              </a:graphicData>
+            </a:graphic>
+          </wp:inline>
+        </w:drawing>
+      </w:r>
+    </w:p>
+    <w:p>
+      <w:pPr>
+        <w:spacing w:line="480" w:lineRule="auto"/>
+        <w:rPr>
+          <w:rFonts w:eastAsia="Times New Roman"/>
+          <w:sz w:val="24"/>
+          <w:szCs w:val="24"/>
+        </w:rPr>
+      </w:pPr>
+      <w:r>
+        <w:rPr>
+          <w:rFonts w:eastAsia="Times New Roman"/>
+          <w:sz w:val="24"/>
+          <w:szCs w:val="24"/>
+        </w:rPr>
+        <w:t xml:space="preserve">Ik vond deze cursus een heel goede introductie tot Unit testing in C# ( en bij exstensie .NET CORE framework). De inleiding in de cursus gaf een heel goede overzicht van wat exact Unit Testen zijn en waarvoor zij dienen. Dit gecombineerd met het cursus materiaal van het vak zorgde voor een heel goede basis kennis voor dat men effectief de uitvoering en de syntax van de verschillende Test frameworks </w:t>
+      </w:r>
+      <w:r>
+        <w:rPr>
+          <w:rFonts w:eastAsia="Times New Roman"/>
+          <w:sz w:val="24"/>
+          <w:szCs w:val="24"/>
+        </w:rPr>
+        <w:t xml:space="preserve">bekeek. Ik vond het tevens leuk dat deze cursus zich niet beperkte tot één testing framework, de 3 bekendeste kwamen aan bod , weliswaar werden de verschillen maar beperkt aangekaart in de cursus en was de keuze om met NUnit verder te werken in de cursus voornamelijk gebaseerd op de voorkeur van de auteur. </w:t>
+      </w:r>
+    </w:p>
+    <w:p>
+      <w:pPr>
+        <w:spacing w:line="480" w:lineRule="auto"/>
+        <w:rPr>
+          <w:rFonts w:eastAsia="Times New Roman"/>
+          <w:sz w:val="24"/>
+          <w:szCs w:val="24"/>
+        </w:rPr>
+      </w:pPr>
+    </w:p>
+    <w:p>
+      <w:pPr>
+        <w:spacing w:line="480" w:lineRule="auto"/>
+        <w:rPr>
+          <w:rFonts w:eastAsia="Times New Roman"/>
+          <w:sz w:val="24"/>
+          <w:szCs w:val="24"/>
+        </w:rPr>
+      </w:pPr>
+    </w:p>
+    <w:p>
+      <w:pPr>
+        <w:spacing w:line="480" w:lineRule="auto"/>
+        <w:rPr>
+          <w:rFonts w:eastAsia="Times New Roman"/>
+          <w:sz w:val="24"/>
+          <w:szCs w:val="24"/>
+        </w:rPr>
+      </w:pPr>
+      <w:r>
+        <w:rPr>
+          <w:rFonts w:eastAsia="Times New Roman"/>
+          <w:sz w:val="24"/>
+          <w:szCs w:val="24"/>
+        </w:rPr>
+        <w:lastRenderedPageBreak/>
+        <w:t xml:space="preserve">Verder kwamen er genoeg verschillende soorten Unit Testen ( m.a.w. wat men allemaal kan testen – error fouten, happy flows , return types etc...) aan bod om een goed beeld te krijgen wat men allemaal zou moeten/kunnen testen. De kleinen testen die werden meegeven waar verschillend genoeg van de gezien leerstof dat ik effectief ook het gevoel kreeg dat ik de leerstof op voldoende wijze beheerste. </w:t>
+      </w:r>
+    </w:p>
+    <w:p>
+      <w:pPr>
+        <w:spacing w:line="480" w:lineRule="auto"/>
+        <w:rPr>
+          <w:rFonts w:eastAsia="Times New Roman"/>
+          <w:sz w:val="24"/>
+          <w:szCs w:val="24"/>
+        </w:rPr>
+      </w:pPr>
+      <w:r>
+        <w:rPr>
+          <w:rFonts w:eastAsia="Times New Roman"/>
+          <w:sz w:val="24"/>
+          <w:szCs w:val="24"/>
+        </w:rPr>
+        <w:t xml:space="preserve">Het finale project ( deel 7 ) was voor mij het leukste </w:t>
+      </w:r>
+      <w:r>
+        <w:rPr>
+          <w:rFonts w:eastAsia="Times New Roman"/>
+          <w:sz w:val="24"/>
+          <w:szCs w:val="24"/>
+        </w:rPr>
+        <w:t xml:space="preserve">gedeelte , </w:t>
+      </w:r>
+      <w:r>
+        <w:rPr>
+          <w:rFonts w:eastAsia="Times New Roman"/>
+          <w:sz w:val="24"/>
+          <w:szCs w:val="24"/>
+        </w:rPr>
+        <w:t xml:space="preserve">want in deze sectie werd er NUnit toegepast in een project met een N-tier structuur ( </w:t>
+      </w:r>
+      <w:r>
+        <w:rPr>
+          <w:rFonts w:eastAsia="Times New Roman"/>
+          <w:sz w:val="24"/>
+          <w:szCs w:val="24"/>
+        </w:rPr>
+        <w:t>waar ik al grondig voorkennis van had) waardoor alles samenkwam en een volledige overzicht kreeg dat men effectief in alle gedeeltes van een applicatie unit testen kan uitvoeren.</w:t>
+      </w:r>
+    </w:p>
+    <w:p>
+      <w:pPr>
+        <w:spacing w:line="480" w:lineRule="auto"/>
+        <w:rPr>
+          <w:rFonts w:eastAsia="Times New Roman"/>
+          <w:sz w:val="24"/>
+          <w:szCs w:val="24"/>
+        </w:rPr>
+      </w:pPr>
+    </w:p>
     <w:sectPr>
-      <w:footerReference w:type="even" r:id="rId53"/>
-      <w:footerReference w:type="default" r:id="rId54"/>
+      <w:footerReference w:type="even" r:id="rId56"/>
+      <w:footerReference w:type="default" r:id="rId57"/>
       <w:pgSz w:w="12240" w:h="15840"/>
       <w:pgMar w:top="720" w:right="720" w:bottom="720" w:left="720" w:header="720" w:footer="720" w:gutter="0"/>
       <w:cols w:space="720"/>
@@ -13361,18 +13883,13 @@
 </file>
 
 <file path=customXml/item1.xml><?xml version="1.0" encoding="utf-8"?>
-<?mso-contentType ?>
-<FormTemplates xmlns="http://schemas.microsoft.com/sharepoint/v3/contenttype/forms">
-  <Display>DocumentLibraryForm</Display>
-  <Edit>DocumentLibraryForm</Edit>
-  <New>DocumentLibraryForm</New>
-</FormTemplates>
+<p:properties xmlns:p="http://schemas.microsoft.com/office/2006/metadata/properties" xmlns:xsi="http://www.w3.org/2001/XMLSchema-instance" xmlns:pc="http://schemas.microsoft.com/office/infopath/2007/PartnerControls">
+  <documentManagement/>
+</p:properties>
 </file>
 
 <file path=customXml/item2.xml><?xml version="1.0" encoding="utf-8"?>
-<p:properties xmlns:p="http://schemas.microsoft.com/office/2006/metadata/properties" xmlns:xsi="http://www.w3.org/2001/XMLSchema-instance" xmlns:pc="http://schemas.microsoft.com/office/infopath/2007/PartnerControls">
-  <documentManagement/>
-</p:properties>
+<b:Sources xmlns:b="http://schemas.openxmlformats.org/officeDocument/2006/bibliography" xmlns="http://schemas.openxmlformats.org/officeDocument/2006/bibliography" SelectedStyle="/APASixthEditionOfficeOnline.xsl" StyleName="APA" Version="6"/>
 </file>
 
 <file path=customXml/item3.xml><?xml version="1.0" encoding="utf-8"?>
@@ -13547,22 +14064,27 @@
 </file>
 
 <file path=customXml/item4.xml><?xml version="1.0" encoding="utf-8"?>
-<b:Sources xmlns:b="http://schemas.openxmlformats.org/officeDocument/2006/bibliography" xmlns="http://schemas.openxmlformats.org/officeDocument/2006/bibliography" SelectedStyle="/APASixthEditionOfficeOnline.xsl" StyleName="APA" Version="6"/>
+<?mso-contentType ?>
+<FormTemplates xmlns="http://schemas.microsoft.com/sharepoint/v3/contenttype/forms">
+  <Display>DocumentLibraryForm</Display>
+  <Edit>DocumentLibraryForm</Edit>
+  <New>DocumentLibraryForm</New>
+</FormTemplates>
 </file>
 
 <file path=customXml/itemProps1.xml><?xml version="1.0" encoding="utf-8"?>
-<ds:datastoreItem xmlns:ds="http://schemas.openxmlformats.org/officeDocument/2006/customXml" ds:itemID="{7FDA5B8B-D5E5-480D-951A-04605EBDF60F}">
+<ds:datastoreItem xmlns:ds="http://schemas.openxmlformats.org/officeDocument/2006/customXml" ds:itemID="{CBD348DC-98DA-4004-8F63-30B02DAA0E87}">
   <ds:schemaRefs>
-    <ds:schemaRef ds:uri="http://schemas.microsoft.com/sharepoint/v3/contenttype/forms"/>
+    <ds:schemaRef ds:uri="http://schemas.microsoft.com/office/2006/metadata/properties"/>
+    <ds:schemaRef ds:uri="http://schemas.microsoft.com/office/infopath/2007/PartnerControls"/>
   </ds:schemaRefs>
 </ds:datastoreItem>
 </file>
 
 <file path=customXml/itemProps2.xml><?xml version="1.0" encoding="utf-8"?>
-<ds:datastoreItem xmlns:ds="http://schemas.openxmlformats.org/officeDocument/2006/customXml" ds:itemID="{CBD348DC-98DA-4004-8F63-30B02DAA0E87}">
+<ds:datastoreItem xmlns:ds="http://schemas.openxmlformats.org/officeDocument/2006/customXml" ds:itemID="{421EEE29-5941-475C-B09D-742716721A69}">
   <ds:schemaRefs>
-    <ds:schemaRef ds:uri="http://schemas.microsoft.com/office/2006/metadata/properties"/>
-    <ds:schemaRef ds:uri="http://schemas.microsoft.com/office/infopath/2007/PartnerControls"/>
+    <ds:schemaRef ds:uri="http://schemas.openxmlformats.org/officeDocument/2006/bibliography"/>
   </ds:schemaRefs>
 </ds:datastoreItem>
 </file>
@@ -13587,9 +14109,9 @@
 </file>
 
 <file path=customXml/itemProps4.xml><?xml version="1.0" encoding="utf-8"?>
-<ds:datastoreItem xmlns:ds="http://schemas.openxmlformats.org/officeDocument/2006/customXml" ds:itemID="{421EEE29-5941-475C-B09D-742716721A69}">
+<ds:datastoreItem xmlns:ds="http://schemas.openxmlformats.org/officeDocument/2006/customXml" ds:itemID="{7FDA5B8B-D5E5-480D-951A-04605EBDF60F}">
   <ds:schemaRefs>
-    <ds:schemaRef ds:uri="http://schemas.openxmlformats.org/officeDocument/2006/bibliography"/>
+    <ds:schemaRef ds:uri="http://schemas.microsoft.com/sharepoint/v3/contenttype/forms"/>
   </ds:schemaRefs>
 </ds:datastoreItem>
 </file>
</xml_diff>

<commit_message>
Log - E-Cursus Angular Testing met Karma / Jasmin
E-cursus gevolgd i.v.m. Angular Unit Testing
Setup van Angular testing omgeving
Eerste Unit test uitgevoerd
</commit_message>
<xml_diff>
--- a/Logboek  - Miels Jimmy.docx
+++ b/Logboek  - Miels Jimmy.docx
@@ -1587,7 +1587,7 @@
             </w:rPr>
             <w:fldChar w:fldCharType="separate"/>
           </w:r>
-          <w:hyperlink w:anchor="_Toc88506866" w:history="1">
+          <w:hyperlink w:anchor="_Toc89897797" w:history="1">
             <w:r>
               <w:rPr>
                 <w:rStyle w:val="Hyperlink"/>
@@ -1628,7 +1628,7 @@
               <w:rPr>
                 <w:webHidden/>
               </w:rPr>
-              <w:instrText xml:space="preserve"> PAGEREF _Toc88506866 \h </w:instrText>
+              <w:instrText xml:space="preserve"> PAGEREF _Toc89897797 \h </w:instrText>
             </w:r>
             <w:r>
               <w:rPr>
@@ -1669,7 +1669,7 @@
               <w:lang w:val="en-BE" w:eastAsia="en-BE"/>
             </w:rPr>
           </w:pPr>
-          <w:hyperlink w:anchor="_Toc88506867" w:history="1">
+          <w:hyperlink w:anchor="_Toc89897798" w:history="1">
             <w:r>
               <w:rPr>
                 <w:rStyle w:val="Hyperlink"/>
@@ -1696,7 +1696,7 @@
                 <w:noProof/>
                 <w:webHidden/>
               </w:rPr>
-              <w:instrText xml:space="preserve"> PAGEREF _Toc88506867 \h </w:instrText>
+              <w:instrText xml:space="preserve"> PAGEREF _Toc89897798 \h </w:instrText>
             </w:r>
             <w:r>
               <w:rPr>
@@ -1741,7 +1741,7 @@
               <w:lang w:val="en-BE" w:eastAsia="en-BE"/>
             </w:rPr>
           </w:pPr>
-          <w:hyperlink w:anchor="_Toc88506868" w:history="1">
+          <w:hyperlink w:anchor="_Toc89897799" w:history="1">
             <w:r>
               <w:rPr>
                 <w:rStyle w:val="Hyperlink"/>
@@ -1768,7 +1768,7 @@
                 <w:noProof/>
                 <w:webHidden/>
               </w:rPr>
-              <w:instrText xml:space="preserve"> PAGEREF _Toc88506868 \h </w:instrText>
+              <w:instrText xml:space="preserve"> PAGEREF _Toc89897799 \h </w:instrText>
             </w:r>
             <w:r>
               <w:rPr>
@@ -1812,7 +1812,7 @@
               <w:lang w:val="en-BE" w:eastAsia="en-BE"/>
             </w:rPr>
           </w:pPr>
-          <w:hyperlink w:anchor="_Toc88506869" w:history="1">
+          <w:hyperlink w:anchor="_Toc89897800" w:history="1">
             <w:r>
               <w:rPr>
                 <w:rStyle w:val="Hyperlink"/>
@@ -1853,7 +1853,7 @@
               <w:rPr>
                 <w:webHidden/>
               </w:rPr>
-              <w:instrText xml:space="preserve"> PAGEREF _Toc88506869 \h </w:instrText>
+              <w:instrText xml:space="preserve"> PAGEREF _Toc89897800 \h </w:instrText>
             </w:r>
             <w:r>
               <w:rPr>
@@ -1894,7 +1894,7 @@
               <w:lang w:val="en-BE" w:eastAsia="en-BE"/>
             </w:rPr>
           </w:pPr>
-          <w:hyperlink w:anchor="_Toc88506870" w:history="1">
+          <w:hyperlink w:anchor="_Toc89897801" w:history="1">
             <w:r>
               <w:rPr>
                 <w:rStyle w:val="Hyperlink"/>
@@ -1921,7 +1921,7 @@
                 <w:noProof/>
                 <w:webHidden/>
               </w:rPr>
-              <w:instrText xml:space="preserve"> PAGEREF _Toc88506870 \h </w:instrText>
+              <w:instrText xml:space="preserve"> PAGEREF _Toc89897801 \h </w:instrText>
             </w:r>
             <w:r>
               <w:rPr>
@@ -1966,7 +1966,7 @@
               <w:lang w:val="en-BE" w:eastAsia="en-BE"/>
             </w:rPr>
           </w:pPr>
-          <w:hyperlink w:anchor="_Toc88506871" w:history="1">
+          <w:hyperlink w:anchor="_Toc89897802" w:history="1">
             <w:r>
               <w:rPr>
                 <w:rStyle w:val="Hyperlink"/>
@@ -1993,7 +1993,7 @@
                 <w:noProof/>
                 <w:webHidden/>
               </w:rPr>
-              <w:instrText xml:space="preserve"> PAGEREF _Toc88506871 \h </w:instrText>
+              <w:instrText xml:space="preserve"> PAGEREF _Toc89897802 \h </w:instrText>
             </w:r>
             <w:r>
               <w:rPr>
@@ -2038,7 +2038,7 @@
               <w:lang w:val="en-BE" w:eastAsia="en-BE"/>
             </w:rPr>
           </w:pPr>
-          <w:hyperlink w:anchor="_Toc88506872" w:history="1">
+          <w:hyperlink w:anchor="_Toc89897803" w:history="1">
             <w:r>
               <w:rPr>
                 <w:rStyle w:val="Hyperlink"/>
@@ -2065,7 +2065,7 @@
                 <w:noProof/>
                 <w:webHidden/>
               </w:rPr>
-              <w:instrText xml:space="preserve"> PAGEREF _Toc88506872 \h </w:instrText>
+              <w:instrText xml:space="preserve"> PAGEREF _Toc89897803 \h </w:instrText>
             </w:r>
             <w:r>
               <w:rPr>
@@ -2110,7 +2110,7 @@
               <w:lang w:val="en-BE" w:eastAsia="en-BE"/>
             </w:rPr>
           </w:pPr>
-          <w:hyperlink w:anchor="_Toc88506873" w:history="1">
+          <w:hyperlink w:anchor="_Toc89897804" w:history="1">
             <w:r>
               <w:rPr>
                 <w:rStyle w:val="Hyperlink"/>
@@ -2137,7 +2137,7 @@
                 <w:noProof/>
                 <w:webHidden/>
               </w:rPr>
-              <w:instrText xml:space="preserve"> PAGEREF _Toc88506873 \h </w:instrText>
+              <w:instrText xml:space="preserve"> PAGEREF _Toc89897804 \h </w:instrText>
             </w:r>
             <w:r>
               <w:rPr>
@@ -2182,7 +2182,7 @@
               <w:lang w:val="en-BE" w:eastAsia="en-BE"/>
             </w:rPr>
           </w:pPr>
-          <w:hyperlink w:anchor="_Toc88506874" w:history="1">
+          <w:hyperlink w:anchor="_Toc89897805" w:history="1">
             <w:r>
               <w:rPr>
                 <w:rStyle w:val="Hyperlink"/>
@@ -2209,7 +2209,7 @@
                 <w:noProof/>
                 <w:webHidden/>
               </w:rPr>
-              <w:instrText xml:space="preserve"> PAGEREF _Toc88506874 \h </w:instrText>
+              <w:instrText xml:space="preserve"> PAGEREF _Toc89897805 \h </w:instrText>
             </w:r>
             <w:r>
               <w:rPr>
@@ -2254,7 +2254,7 @@
               <w:lang w:val="en-BE" w:eastAsia="en-BE"/>
             </w:rPr>
           </w:pPr>
-          <w:hyperlink w:anchor="_Toc88506875" w:history="1">
+          <w:hyperlink w:anchor="_Toc89897806" w:history="1">
             <w:r>
               <w:rPr>
                 <w:rStyle w:val="Hyperlink"/>
@@ -2281,7 +2281,7 @@
                 <w:noProof/>
                 <w:webHidden/>
               </w:rPr>
-              <w:instrText xml:space="preserve"> PAGEREF _Toc88506875 \h </w:instrText>
+              <w:instrText xml:space="preserve"> PAGEREF _Toc89897806 \h </w:instrText>
             </w:r>
             <w:r>
               <w:rPr>
@@ -2326,13 +2326,13 @@
               <w:lang w:val="en-BE" w:eastAsia="en-BE"/>
             </w:rPr>
           </w:pPr>
-          <w:hyperlink w:anchor="_Toc88506876" w:history="1">
+          <w:hyperlink w:anchor="_Toc89897807" w:history="1">
             <w:r>
               <w:rPr>
                 <w:rStyle w:val="Hyperlink"/>
                 <w:noProof/>
               </w:rPr>
-              <w:t>2.5  27/10/2021 – 09/11/2021 (  4 UUR totaal)</w:t>
+              <w:t>2.5  27/10/2021 – 09/11/2021 ( 4 uur totaal)</w:t>
             </w:r>
             <w:r>
               <w:rPr>
@@ -2353,7 +2353,7 @@
                 <w:noProof/>
                 <w:webHidden/>
               </w:rPr>
-              <w:instrText xml:space="preserve"> PAGEREF _Toc88506876 \h </w:instrText>
+              <w:instrText xml:space="preserve"> PAGEREF _Toc89897807 \h </w:instrText>
             </w:r>
             <w:r>
               <w:rPr>
@@ -2398,13 +2398,13 @@
               <w:lang w:val="en-BE" w:eastAsia="en-BE"/>
             </w:rPr>
           </w:pPr>
-          <w:hyperlink w:anchor="_Toc88506877" w:history="1">
+          <w:hyperlink w:anchor="_Toc89897808" w:history="1">
             <w:r>
               <w:rPr>
                 <w:rStyle w:val="Hyperlink"/>
                 <w:noProof/>
               </w:rPr>
-              <w:t>2.6  10/11/2021 – 22/11/2021 ( 8 UUR totaal)</w:t>
+              <w:t>2.6  10/11/2021 – 22/11/2021 ( 9.30 uur totaal)</w:t>
             </w:r>
             <w:r>
               <w:rPr>
@@ -2425,7 +2425,7 @@
                 <w:noProof/>
                 <w:webHidden/>
               </w:rPr>
-              <w:instrText xml:space="preserve"> PAGEREF _Toc88506877 \h </w:instrText>
+              <w:instrText xml:space="preserve"> PAGEREF _Toc89897808 \h </w:instrText>
             </w:r>
             <w:r>
               <w:rPr>
@@ -2457,6 +2457,78 @@
           </w:hyperlink>
         </w:p>
         <w:p>
+          <w:pPr>
+            <w:pStyle w:val="TOC2"/>
+            <w:tabs>
+              <w:tab w:val="right" w:leader="dot" w:pos="10790"/>
+            </w:tabs>
+            <w:rPr>
+              <w:rFonts w:asciiTheme="minorHAnsi" w:eastAsiaTheme="minorEastAsia" w:hAnsiTheme="minorHAnsi" w:cstheme="minorBidi"/>
+              <w:b w:val="0"/>
+              <w:bCs w:val="0"/>
+              <w:noProof/>
+              <w:lang w:val="en-BE" w:eastAsia="en-BE"/>
+            </w:rPr>
+          </w:pPr>
+          <w:hyperlink w:anchor="_Toc89897809" w:history="1">
+            <w:r>
+              <w:rPr>
+                <w:rStyle w:val="Hyperlink"/>
+                <w:noProof/>
+              </w:rPr>
+              <w:t>2.7 01/12/2021 – 09/12/2021 ( 5 uur totaal)</w:t>
+            </w:r>
+            <w:r>
+              <w:rPr>
+                <w:noProof/>
+                <w:webHidden/>
+              </w:rPr>
+              <w:tab/>
+            </w:r>
+            <w:r>
+              <w:rPr>
+                <w:noProof/>
+                <w:webHidden/>
+              </w:rPr>
+              <w:fldChar w:fldCharType="begin"/>
+            </w:r>
+            <w:r>
+              <w:rPr>
+                <w:noProof/>
+                <w:webHidden/>
+              </w:rPr>
+              <w:instrText xml:space="preserve"> PAGEREF _Toc89897809 \h </w:instrText>
+            </w:r>
+            <w:r>
+              <w:rPr>
+                <w:noProof/>
+                <w:webHidden/>
+              </w:rPr>
+            </w:r>
+            <w:r>
+              <w:rPr>
+                <w:noProof/>
+                <w:webHidden/>
+              </w:rPr>
+              <w:fldChar w:fldCharType="separate"/>
+            </w:r>
+            <w:r>
+              <w:rPr>
+                <w:noProof/>
+                <w:webHidden/>
+              </w:rPr>
+              <w:t>25</w:t>
+            </w:r>
+            <w:r>
+              <w:rPr>
+                <w:noProof/>
+                <w:webHidden/>
+              </w:rPr>
+              <w:fldChar w:fldCharType="end"/>
+            </w:r>
+          </w:hyperlink>
+        </w:p>
+        <w:p>
           <w:r>
             <w:rPr>
               <w:b/>
@@ -2807,7 +2879,7 @@
           <w:numId w:val="7"/>
         </w:numPr>
       </w:pPr>
-      <w:bookmarkStart w:id="0" w:name="_Toc88506866"/>
+      <w:bookmarkStart w:id="0" w:name="_Toc89897797"/>
       <w:r>
         <w:t>Cursus + bijkomende bronnen</w:t>
       </w:r>
@@ -2819,7 +2891,7 @@
       <w:pPr>
         <w:pStyle w:val="Header2"/>
       </w:pPr>
-      <w:bookmarkStart w:id="1" w:name="_Toc88506867"/>
+      <w:bookmarkStart w:id="1" w:name="_Toc89897798"/>
       <w:r>
         <w:t>1.1 Udemy cursus</w:t>
       </w:r>
@@ -2845,7 +2917,7 @@
       <w:pPr>
         <w:pStyle w:val="Header2"/>
       </w:pPr>
-      <w:bookmarkStart w:id="2" w:name="_Toc88506868"/>
+      <w:bookmarkStart w:id="2" w:name="_Toc89897799"/>
       <w:r>
         <w:t xml:space="preserve">1.2 </w:t>
       </w:r>
@@ -3298,7 +3370,7 @@
           <w:numId w:val="7"/>
         </w:numPr>
       </w:pPr>
-      <w:bookmarkStart w:id="3" w:name="_Toc88506869"/>
+      <w:bookmarkStart w:id="3" w:name="_Toc89897800"/>
       <w:r>
         <w:t>Lo</w:t>
       </w:r>
@@ -3313,7 +3385,7 @@
       <w:pPr>
         <w:pStyle w:val="Header2"/>
       </w:pPr>
-      <w:bookmarkStart w:id="4" w:name="_Toc88506870"/>
+      <w:bookmarkStart w:id="4" w:name="_Toc89897801"/>
       <w:r>
         <w:t xml:space="preserve">2.1 </w:t>
       </w:r>
@@ -3720,7 +3792,7 @@
       <w:pPr>
         <w:pStyle w:val="Header2"/>
       </w:pPr>
-      <w:bookmarkStart w:id="5" w:name="_Toc88506871"/>
+      <w:bookmarkStart w:id="5" w:name="_Toc89897802"/>
       <w:r>
         <w:t>2.</w:t>
       </w:r>
@@ -4182,7 +4254,7 @@
       <w:pPr>
         <w:pStyle w:val="Header2"/>
       </w:pPr>
-      <w:bookmarkStart w:id="6" w:name="_Toc88506872"/>
+      <w:bookmarkStart w:id="6" w:name="_Toc89897803"/>
       <w:r>
         <w:lastRenderedPageBreak/>
         <w:t>2.</w:t>
@@ -4736,7 +4808,7 @@
       <w:pPr>
         <w:pStyle w:val="Header2"/>
       </w:pPr>
-      <w:bookmarkStart w:id="7" w:name="_Toc88506873"/>
+      <w:bookmarkStart w:id="7" w:name="_Toc89897804"/>
       <w:r>
         <w:lastRenderedPageBreak/>
         <w:t>2.3  12/10/2021 – 18/10/2021 (</w:t>
@@ -6352,7 +6424,7 @@
       <w:pPr>
         <w:pStyle w:val="Header2"/>
       </w:pPr>
-      <w:bookmarkStart w:id="8" w:name="_Toc88506874"/>
+      <w:bookmarkStart w:id="8" w:name="_Toc89897805"/>
       <w:r>
         <w:t>2.4  19/10/2021 – 2</w:t>
       </w:r>
@@ -7397,7 +7469,7 @@
       <w:pPr>
         <w:pStyle w:val="Header2"/>
       </w:pPr>
-      <w:bookmarkStart w:id="9" w:name="_Toc88506875"/>
+      <w:bookmarkStart w:id="9" w:name="_Toc89897806"/>
       <w:r>
         <w:t xml:space="preserve">2.5  26/10/2021 – 01/11/2021 ( </w:t>
       </w:r>
@@ -7454,7 +7526,7 @@
       <w:pPr>
         <w:pStyle w:val="Header2"/>
       </w:pPr>
-      <w:bookmarkStart w:id="10" w:name="_Toc88506876"/>
+      <w:bookmarkStart w:id="10" w:name="_Toc89897807"/>
       <w:r>
         <w:t>2.5  2</w:t>
       </w:r>
@@ -7474,7 +7546,10 @@
         <w:t xml:space="preserve">4 </w:t>
       </w:r>
       <w:r>
-        <w:t xml:space="preserve">UUR </w:t>
+        <w:t>uur</w:t>
+      </w:r>
+      <w:r>
+        <w:t xml:space="preserve"> </w:t>
       </w:r>
       <w:r>
         <w:t>totaal</w:t>
@@ -7483,11 +7558,6 @@
         <w:t>)</w:t>
       </w:r>
       <w:bookmarkEnd w:id="10"/>
-    </w:p>
-    <w:p>
-      <w:pPr>
-        <w:pStyle w:val="Header2"/>
-      </w:pPr>
     </w:p>
     <w:p>
       <w:pPr>
@@ -7742,16 +7812,6 @@
     </w:p>
     <w:p>
       <w:pPr>
-        <w:pStyle w:val="Header2"/>
-      </w:pPr>
-    </w:p>
-    <w:p>
-      <w:pPr>
-        <w:pStyle w:val="Header2"/>
-      </w:pPr>
-    </w:p>
-    <w:p>
-      <w:pPr>
         <w:spacing w:line="480" w:lineRule="auto"/>
         <w:rPr>
           <w:rFonts w:cstheme="majorHAnsi"/>
@@ -7879,52 +7939,74 @@
     </w:p>
     <w:p>
       <w:pPr>
-        <w:pStyle w:val="Date"/>
-      </w:pPr>
-    </w:p>
-    <w:p>
-      <w:pPr>
-        <w:pStyle w:val="Date"/>
-      </w:pPr>
-    </w:p>
-    <w:p>
-      <w:pPr>
-        <w:pStyle w:val="Date"/>
-      </w:pPr>
-    </w:p>
-    <w:p>
-      <w:pPr>
-        <w:pStyle w:val="Header2"/>
-      </w:pPr>
-    </w:p>
-    <w:p>
-      <w:pPr>
-        <w:pStyle w:val="Header2"/>
-      </w:pPr>
-    </w:p>
-    <w:p>
-      <w:pPr>
-        <w:pStyle w:val="Header2"/>
-      </w:pPr>
-    </w:p>
-    <w:p>
-      <w:pPr>
-        <w:pStyle w:val="Header2"/>
-      </w:pPr>
-    </w:p>
-    <w:p>
-      <w:pPr>
-        <w:pStyle w:val="Header2"/>
-      </w:pPr>
-    </w:p>
-    <w:p>
-      <w:pPr>
-        <w:pStyle w:val="Header2"/>
-      </w:pPr>
-    </w:p>
-    <w:p>
-      <w:pPr>
-        <w:pStyle w:val="Header2"/>
+        <w:spacing w:line="480" w:lineRule="auto"/>
+        <w:rPr>
+          <w:rFonts w:cstheme="majorHAnsi"/>
+          <w:b/>
+          <w:bCs/>
+          <w:sz w:val="24"/>
+          <w:szCs w:val="24"/>
+        </w:rPr>
+      </w:pPr>
+    </w:p>
+    <w:p>
+      <w:pPr>
+        <w:spacing w:line="480" w:lineRule="auto"/>
+        <w:rPr>
+          <w:rFonts w:cstheme="majorHAnsi"/>
+          <w:b/>
+          <w:bCs/>
+          <w:sz w:val="24"/>
+          <w:szCs w:val="24"/>
+        </w:rPr>
+      </w:pPr>
+    </w:p>
+    <w:p>
+      <w:pPr>
+        <w:spacing w:line="480" w:lineRule="auto"/>
+        <w:rPr>
+          <w:rFonts w:cstheme="majorHAnsi"/>
+          <w:b/>
+          <w:bCs/>
+          <w:sz w:val="24"/>
+          <w:szCs w:val="24"/>
+        </w:rPr>
+      </w:pPr>
+    </w:p>
+    <w:p>
+      <w:pPr>
+        <w:spacing w:line="480" w:lineRule="auto"/>
+        <w:rPr>
+          <w:rFonts w:cstheme="majorHAnsi"/>
+          <w:b/>
+          <w:bCs/>
+          <w:sz w:val="24"/>
+          <w:szCs w:val="24"/>
+        </w:rPr>
+      </w:pPr>
+    </w:p>
+    <w:p>
+      <w:pPr>
+        <w:spacing w:line="480" w:lineRule="auto"/>
+        <w:rPr>
+          <w:rFonts w:cstheme="majorHAnsi"/>
+          <w:b/>
+          <w:bCs/>
+          <w:sz w:val="24"/>
+          <w:szCs w:val="24"/>
+        </w:rPr>
+      </w:pPr>
+    </w:p>
+    <w:p>
+      <w:pPr>
+        <w:spacing w:line="480" w:lineRule="auto"/>
+        <w:rPr>
+          <w:rFonts w:cstheme="majorHAnsi"/>
+          <w:b/>
+          <w:bCs/>
+          <w:sz w:val="24"/>
+          <w:szCs w:val="24"/>
+        </w:rPr>
       </w:pPr>
     </w:p>
     <w:p>
@@ -8090,12 +8172,7 @@
       <w:pPr>
         <w:pStyle w:val="Header2"/>
       </w:pPr>
-    </w:p>
-    <w:p>
-      <w:pPr>
-        <w:pStyle w:val="Header2"/>
-      </w:pPr>
-      <w:bookmarkStart w:id="11" w:name="_Toc88506877"/>
+      <w:bookmarkStart w:id="11" w:name="_Toc89897808"/>
       <w:r>
         <w:t>2.</w:t>
       </w:r>
@@ -8130,7 +8207,13 @@
         <w:t>9.30</w:t>
       </w:r>
       <w:r>
-        <w:t xml:space="preserve"> UUR </w:t>
+        <w:t xml:space="preserve"> </w:t>
+      </w:r>
+      <w:r>
+        <w:t>uur</w:t>
+      </w:r>
+      <w:r>
+        <w:t xml:space="preserve"> </w:t>
       </w:r>
       <w:r>
         <w:t>totaal</w:t>
@@ -8139,16 +8222,6 @@
         <w:t>)</w:t>
       </w:r>
       <w:bookmarkEnd w:id="11"/>
-    </w:p>
-    <w:p>
-      <w:pPr>
-        <w:pStyle w:val="Header2"/>
-      </w:pPr>
-    </w:p>
-    <w:p>
-      <w:pPr>
-        <w:pStyle w:val="Header2"/>
-      </w:pPr>
     </w:p>
     <w:p>
       <w:pPr>
@@ -8385,25 +8458,25 @@
           <w:sz w:val="24"/>
           <w:szCs w:val="24"/>
         </w:rPr>
+        <w:t>Database getest met verschillend NUnit testen. Eerst Create operation uitgetest en verzekerd dat de ingegeven instances van de reservaties degelijk werden aangemaakt.</w:t>
+      </w:r>
+    </w:p>
+    <w:p>
+      <w:pPr>
+        <w:spacing w:line="480" w:lineRule="auto"/>
+        <w:rPr>
+          <w:rFonts w:eastAsia="Times New Roman"/>
+          <w:sz w:val="24"/>
+          <w:szCs w:val="24"/>
+        </w:rPr>
+      </w:pPr>
+      <w:r>
+        <w:rPr>
+          <w:rFonts w:eastAsia="Times New Roman"/>
+          <w:sz w:val="24"/>
+          <w:szCs w:val="24"/>
+        </w:rPr>
         <w:lastRenderedPageBreak/>
-        <w:t>Database getest met verschillend NUnit testen. Eerst Create operation uitgetest en verzekerd dat de ingegeven instances van de reservaties degelijk werden aangemaakt.</w:t>
-      </w:r>
-    </w:p>
-    <w:p>
-      <w:pPr>
-        <w:spacing w:line="480" w:lineRule="auto"/>
-        <w:rPr>
-          <w:rFonts w:eastAsia="Times New Roman"/>
-          <w:sz w:val="24"/>
-          <w:szCs w:val="24"/>
-        </w:rPr>
-      </w:pPr>
-      <w:r>
-        <w:rPr>
-          <w:rFonts w:eastAsia="Times New Roman"/>
-          <w:sz w:val="24"/>
-          <w:szCs w:val="24"/>
-        </w:rPr>
         <w:t>Nadien de bewaarde instances van reservatie opgehaald en vergelijken met de reservaties die werden aangemaakt. Hiervoor hebben wij een custom comparer van objecten moeten definïeren.</w:t>
       </w:r>
     </w:p>
@@ -8782,6 +8855,7 @@
           <w:sz w:val="24"/>
           <w:szCs w:val="24"/>
         </w:rPr>
+        <w:lastRenderedPageBreak/>
         <w:t>Services van het Bongo project zitten testen met NUnit.</w:t>
       </w:r>
     </w:p>
@@ -8962,33 +9036,33 @@
           <w:sz w:val="24"/>
           <w:szCs w:val="24"/>
         </w:rPr>
+        <w:t xml:space="preserve">Hierbij waren er interesante testen waarvan ik zelf niet meteen </w:t>
+      </w:r>
+      <w:r>
+        <w:rPr>
+          <w:rFonts w:eastAsia="Times New Roman"/>
+          <w:sz w:val="24"/>
+          <w:szCs w:val="24"/>
+        </w:rPr>
+        <w:t>erop was gekomen om sommige onderdelen van de geschreven code te testen.</w:t>
+      </w:r>
+    </w:p>
+    <w:p>
+      <w:pPr>
+        <w:spacing w:line="480" w:lineRule="auto"/>
+        <w:rPr>
+          <w:rFonts w:eastAsia="Times New Roman"/>
+          <w:sz w:val="24"/>
+          <w:szCs w:val="24"/>
+        </w:rPr>
+      </w:pPr>
+      <w:r>
+        <w:rPr>
+          <w:rFonts w:eastAsia="Times New Roman"/>
+          <w:sz w:val="24"/>
+          <w:szCs w:val="24"/>
+        </w:rPr>
         <w:lastRenderedPageBreak/>
-        <w:t xml:space="preserve">Hierbij waren er interesante testen waarvan ik zelf niet meteen </w:t>
-      </w:r>
-      <w:r>
-        <w:rPr>
-          <w:rFonts w:eastAsia="Times New Roman"/>
-          <w:sz w:val="24"/>
-          <w:szCs w:val="24"/>
-        </w:rPr>
-        <w:t>erop was gekomen om sommige onderdelen van de geschreven code te testen.</w:t>
-      </w:r>
-    </w:p>
-    <w:p>
-      <w:pPr>
-        <w:spacing w:line="480" w:lineRule="auto"/>
-        <w:rPr>
-          <w:rFonts w:eastAsia="Times New Roman"/>
-          <w:sz w:val="24"/>
-          <w:szCs w:val="24"/>
-        </w:rPr>
-      </w:pPr>
-      <w:r>
-        <w:rPr>
-          <w:rFonts w:eastAsia="Times New Roman"/>
-          <w:sz w:val="24"/>
-          <w:szCs w:val="24"/>
-        </w:rPr>
         <w:t>Nagaan bv. Of er effectief geen methode is opgeroepen wanneer men dit niet wenst.</w:t>
       </w:r>
     </w:p>
@@ -9283,10 +9357,10 @@
       <w:r>
         <w:rPr>
           <w:rFonts w:eastAsia="Times New Roman"/>
-          <w:sz w:val="24"/>
-          <w:szCs w:val="24"/>
-        </w:rPr>
-        <w:lastRenderedPageBreak/>
+          <w:noProof/>
+          <w:sz w:val="24"/>
+          <w:szCs w:val="24"/>
+        </w:rPr>
         <w:drawing>
           <wp:inline distT="0" distB="0" distL="0" distR="0" wp14:anchorId="0D34F9C7" wp14:editId="445F0A47">
             <wp:extent cx="5591955" cy="1209844"/>
@@ -9387,6 +9461,7 @@
       <w:r>
         <w:rPr>
           <w:rFonts w:eastAsia="Times New Roman"/>
+          <w:noProof/>
           <w:sz w:val="24"/>
           <w:szCs w:val="24"/>
           <w:lang w:val="en-US"/>
@@ -9474,6 +9549,7 @@
       <w:r>
         <w:rPr>
           <w:rFonts w:eastAsia="Times New Roman"/>
+          <w:noProof/>
           <w:sz w:val="24"/>
           <w:szCs w:val="24"/>
         </w:rPr>
@@ -9618,7 +9694,39 @@
           <w:sz w:val="24"/>
           <w:szCs w:val="24"/>
         </w:rPr>
-        <w:t>waar ik al grondig voorkennis van had) waardoor alles samenkwam en een volledige overzicht kreeg dat men effectief in alle gedeeltes van een applicatie unit testen kan uitvoeren.</w:t>
+        <w:t xml:space="preserve">waar ik al grondig voorkennis van had) waardoor alles samenkwam en een volledige overzicht kreeg dat men effectief in alle gedeeltes van een </w:t>
+      </w:r>
+      <w:r>
+        <w:rPr>
+          <w:rFonts w:eastAsia="Times New Roman"/>
+          <w:sz w:val="24"/>
+          <w:szCs w:val="24"/>
+        </w:rPr>
+        <w:t xml:space="preserve">web </w:t>
+      </w:r>
+      <w:r>
+        <w:rPr>
+          <w:rFonts w:eastAsia="Times New Roman"/>
+          <w:sz w:val="24"/>
+          <w:szCs w:val="24"/>
+        </w:rPr>
+        <w:t xml:space="preserve">applicatie </w:t>
+      </w:r>
+      <w:r>
+        <w:rPr>
+          <w:rFonts w:eastAsia="Times New Roman"/>
+          <w:sz w:val="24"/>
+          <w:szCs w:val="24"/>
+        </w:rPr>
+        <w:t xml:space="preserve">in .net core </w:t>
+      </w:r>
+      <w:r>
+        <w:rPr>
+          <w:rFonts w:eastAsia="Times New Roman"/>
+          <w:sz w:val="24"/>
+          <w:szCs w:val="24"/>
+        </w:rPr>
+        <w:t>unit testen kan uitvoeren.</w:t>
       </w:r>
     </w:p>
     <w:p>
@@ -9631,9 +9739,685 @@
         </w:rPr>
       </w:pPr>
     </w:p>
+    <w:p>
+      <w:pPr>
+        <w:spacing w:line="480" w:lineRule="auto"/>
+        <w:rPr>
+          <w:rFonts w:eastAsia="Times New Roman"/>
+          <w:sz w:val="24"/>
+          <w:szCs w:val="24"/>
+        </w:rPr>
+      </w:pPr>
+    </w:p>
+    <w:p>
+      <w:pPr>
+        <w:spacing w:line="480" w:lineRule="auto"/>
+        <w:rPr>
+          <w:rFonts w:eastAsia="Times New Roman"/>
+          <w:sz w:val="24"/>
+          <w:szCs w:val="24"/>
+        </w:rPr>
+      </w:pPr>
+    </w:p>
+    <w:p>
+      <w:pPr>
+        <w:spacing w:line="480" w:lineRule="auto"/>
+        <w:rPr>
+          <w:rFonts w:eastAsia="Times New Roman"/>
+          <w:sz w:val="24"/>
+          <w:szCs w:val="24"/>
+        </w:rPr>
+      </w:pPr>
+    </w:p>
+    <w:p>
+      <w:pPr>
+        <w:spacing w:line="480" w:lineRule="auto"/>
+        <w:rPr>
+          <w:rFonts w:eastAsia="Times New Roman"/>
+          <w:sz w:val="24"/>
+          <w:szCs w:val="24"/>
+        </w:rPr>
+      </w:pPr>
+    </w:p>
+    <w:p>
+      <w:pPr>
+        <w:spacing w:line="480" w:lineRule="auto"/>
+        <w:rPr>
+          <w:rFonts w:eastAsia="Times New Roman"/>
+          <w:sz w:val="24"/>
+          <w:szCs w:val="24"/>
+        </w:rPr>
+      </w:pPr>
+    </w:p>
+    <w:p>
+      <w:pPr>
+        <w:spacing w:line="480" w:lineRule="auto"/>
+        <w:rPr>
+          <w:rFonts w:eastAsia="Times New Roman"/>
+          <w:sz w:val="24"/>
+          <w:szCs w:val="24"/>
+        </w:rPr>
+      </w:pPr>
+    </w:p>
+    <w:p>
+      <w:pPr>
+        <w:spacing w:line="480" w:lineRule="auto"/>
+        <w:rPr>
+          <w:rFonts w:eastAsia="Times New Roman"/>
+          <w:sz w:val="24"/>
+          <w:szCs w:val="24"/>
+        </w:rPr>
+      </w:pPr>
+    </w:p>
+    <w:p>
+      <w:pPr>
+        <w:spacing w:line="480" w:lineRule="auto"/>
+        <w:rPr>
+          <w:rFonts w:eastAsia="Times New Roman"/>
+          <w:sz w:val="24"/>
+          <w:szCs w:val="24"/>
+        </w:rPr>
+      </w:pPr>
+    </w:p>
+    <w:p>
+      <w:pPr>
+        <w:spacing w:line="480" w:lineRule="auto"/>
+        <w:rPr>
+          <w:rFonts w:eastAsia="Times New Roman"/>
+          <w:sz w:val="24"/>
+          <w:szCs w:val="24"/>
+        </w:rPr>
+      </w:pPr>
+    </w:p>
+    <w:p>
+      <w:pPr>
+        <w:spacing w:line="480" w:lineRule="auto"/>
+        <w:rPr>
+          <w:rFonts w:eastAsia="Times New Roman"/>
+          <w:sz w:val="24"/>
+          <w:szCs w:val="24"/>
+        </w:rPr>
+      </w:pPr>
+    </w:p>
+    <w:p>
+      <w:pPr>
+        <w:spacing w:line="480" w:lineRule="auto"/>
+        <w:rPr>
+          <w:rFonts w:eastAsia="Times New Roman"/>
+          <w:sz w:val="24"/>
+          <w:szCs w:val="24"/>
+        </w:rPr>
+      </w:pPr>
+    </w:p>
+    <w:p>
+      <w:pPr>
+        <w:spacing w:line="480" w:lineRule="auto"/>
+        <w:rPr>
+          <w:rFonts w:eastAsia="Times New Roman"/>
+          <w:sz w:val="24"/>
+          <w:szCs w:val="24"/>
+        </w:rPr>
+      </w:pPr>
+    </w:p>
+    <w:p>
+      <w:pPr>
+        <w:spacing w:line="480" w:lineRule="auto"/>
+        <w:rPr>
+          <w:rFonts w:eastAsia="Times New Roman"/>
+          <w:sz w:val="24"/>
+          <w:szCs w:val="24"/>
+        </w:rPr>
+      </w:pPr>
+    </w:p>
+    <w:p>
+      <w:pPr>
+        <w:spacing w:line="480" w:lineRule="auto"/>
+        <w:rPr>
+          <w:rFonts w:eastAsia="Times New Roman"/>
+          <w:sz w:val="24"/>
+          <w:szCs w:val="24"/>
+        </w:rPr>
+      </w:pPr>
+    </w:p>
+    <w:p>
+      <w:pPr>
+        <w:pStyle w:val="Header2"/>
+      </w:pPr>
+      <w:bookmarkStart w:id="12" w:name="_Toc89897809"/>
+      <w:r>
+        <w:lastRenderedPageBreak/>
+        <w:t xml:space="preserve">2.7 </w:t>
+      </w:r>
+      <w:r>
+        <w:t>01/12/2021 – 09/12/2021 ( 5 uur totaal)</w:t>
+      </w:r>
+      <w:bookmarkEnd w:id="12"/>
+    </w:p>
+    <w:p>
+      <w:pPr>
+        <w:spacing w:line="480" w:lineRule="auto"/>
+        <w:rPr>
+          <w:rFonts w:eastAsia="Times New Roman"/>
+          <w:sz w:val="24"/>
+          <w:szCs w:val="24"/>
+        </w:rPr>
+      </w:pPr>
+    </w:p>
+    <w:p>
+      <w:pPr>
+        <w:spacing w:line="480" w:lineRule="auto"/>
+        <w:rPr>
+          <w:rFonts w:cstheme="majorHAnsi"/>
+          <w:b/>
+          <w:bCs/>
+          <w:sz w:val="24"/>
+          <w:szCs w:val="24"/>
+          <w:lang w:val="en-US"/>
+        </w:rPr>
+      </w:pPr>
+      <w:r>
+        <w:rPr>
+          <w:rFonts w:eastAsia="Times New Roman"/>
+          <w:sz w:val="24"/>
+          <w:szCs w:val="24"/>
+          <w:lang w:val="en-US"/>
+        </w:rPr>
+        <w:t xml:space="preserve"> </w:t>
+      </w:r>
+      <w:r>
+        <w:rPr>
+          <w:rFonts w:cstheme="majorHAnsi"/>
+          <w:b/>
+          <w:bCs/>
+          <w:sz w:val="24"/>
+          <w:szCs w:val="24"/>
+          <w:lang w:val="en-US"/>
+        </w:rPr>
+        <w:t xml:space="preserve">KARMA / JASMIN TESTING </w:t>
+      </w:r>
+      <w:r>
+        <w:rPr>
+          <w:rFonts w:cstheme="majorHAnsi"/>
+          <w:b/>
+          <w:bCs/>
+          <w:sz w:val="24"/>
+          <w:szCs w:val="24"/>
+          <w:lang w:val="en-US"/>
+        </w:rPr>
+        <w:t xml:space="preserve">IN </w:t>
+      </w:r>
+      <w:proofErr w:type="gramStart"/>
+      <w:r>
+        <w:rPr>
+          <w:rFonts w:cstheme="majorHAnsi"/>
+          <w:b/>
+          <w:bCs/>
+          <w:sz w:val="24"/>
+          <w:szCs w:val="24"/>
+          <w:lang w:val="en-US"/>
+        </w:rPr>
+        <w:t>ANGULAR</w:t>
+      </w:r>
+      <w:r>
+        <w:rPr>
+          <w:rFonts w:cstheme="majorHAnsi"/>
+          <w:b/>
+          <w:bCs/>
+          <w:sz w:val="24"/>
+          <w:szCs w:val="24"/>
+          <w:lang w:val="en-US"/>
+        </w:rPr>
+        <w:t xml:space="preserve"> </w:t>
+      </w:r>
+      <w:r>
+        <w:rPr>
+          <w:rFonts w:cstheme="majorHAnsi"/>
+          <w:b/>
+          <w:bCs/>
+          <w:sz w:val="24"/>
+          <w:szCs w:val="24"/>
+          <w:lang w:val="en-US"/>
+        </w:rPr>
+        <w:t xml:space="preserve"> -</w:t>
+      </w:r>
+      <w:proofErr w:type="gramEnd"/>
+      <w:r>
+        <w:rPr>
+          <w:rFonts w:cstheme="majorHAnsi"/>
+          <w:b/>
+          <w:bCs/>
+          <w:sz w:val="24"/>
+          <w:szCs w:val="24"/>
+          <w:lang w:val="en-US"/>
+        </w:rPr>
+        <w:t xml:space="preserve"> </w:t>
+      </w:r>
+      <w:r>
+        <w:rPr>
+          <w:rFonts w:cstheme="majorHAnsi"/>
+          <w:b/>
+          <w:bCs/>
+          <w:sz w:val="24"/>
+          <w:szCs w:val="24"/>
+          <w:lang w:val="en-US"/>
+        </w:rPr>
+        <w:t>Angular - The Complete Guide (2022 Edition)</w:t>
+      </w:r>
+    </w:p>
+    <w:p>
+      <w:pPr>
+        <w:spacing w:line="480" w:lineRule="auto"/>
+        <w:rPr>
+          <w:rFonts w:cstheme="majorHAnsi"/>
+          <w:sz w:val="24"/>
+          <w:szCs w:val="24"/>
+        </w:rPr>
+      </w:pPr>
+      <w:r>
+        <w:rPr>
+          <w:rFonts w:cstheme="majorHAnsi"/>
+          <w:sz w:val="24"/>
+          <w:szCs w:val="24"/>
+        </w:rPr>
+        <w:t>In het kader van S</w:t>
+      </w:r>
+      <w:r>
+        <w:rPr>
+          <w:rFonts w:cstheme="majorHAnsi"/>
+          <w:sz w:val="24"/>
+          <w:szCs w:val="24"/>
+        </w:rPr>
+        <w:t>oftware Testing gecomineerd met Smartapps moeten wij , een naar eigen keuze, type testing uitvoeren op ons PWA project in ons gekozen JS framework.</w:t>
+      </w:r>
+    </w:p>
+    <w:p>
+      <w:pPr>
+        <w:spacing w:line="480" w:lineRule="auto"/>
+        <w:rPr>
+          <w:rFonts w:cstheme="majorHAnsi"/>
+          <w:sz w:val="24"/>
+          <w:szCs w:val="24"/>
+        </w:rPr>
+      </w:pPr>
+      <w:r>
+        <w:rPr>
+          <w:rFonts w:cstheme="majorHAnsi"/>
+          <w:sz w:val="24"/>
+          <w:szCs w:val="24"/>
+        </w:rPr>
+        <w:t>Het leek mij verstandig om UNIT testen uit te voeren sinds ik gebruik kon maken van de ervaring en kennis die ik heb opgedaan in het eerste deel van deze cursus.</w:t>
+      </w:r>
+    </w:p>
+    <w:p>
+      <w:pPr>
+        <w:spacing w:line="480" w:lineRule="auto"/>
+        <w:rPr>
+          <w:rFonts w:cstheme="majorHAnsi"/>
+          <w:sz w:val="24"/>
+          <w:szCs w:val="24"/>
+        </w:rPr>
+      </w:pPr>
+    </w:p>
+    <w:p>
+      <w:pPr>
+        <w:spacing w:line="480" w:lineRule="auto"/>
+        <w:rPr>
+          <w:rFonts w:cstheme="majorHAnsi"/>
+          <w:sz w:val="24"/>
+          <w:szCs w:val="24"/>
+        </w:rPr>
+      </w:pPr>
+      <w:r>
+        <w:rPr>
+          <w:rFonts w:cstheme="majorHAnsi"/>
+          <w:sz w:val="24"/>
+          <w:szCs w:val="24"/>
+        </w:rPr>
+        <w:t>Sinds ik al een Angular E- cursus had heb ik de korte hoofdstuk i.v.m. testing doorgelopen.</w:t>
+      </w:r>
+    </w:p>
+    <w:p>
+      <w:pPr>
+        <w:spacing w:line="480" w:lineRule="auto"/>
+        <w:rPr>
+          <w:rFonts w:cstheme="majorHAnsi"/>
+          <w:sz w:val="24"/>
+          <w:szCs w:val="24"/>
+        </w:rPr>
+      </w:pPr>
+      <w:r>
+        <w:rPr>
+          <w:rFonts w:cstheme="majorHAnsi"/>
+          <w:sz w:val="24"/>
+          <w:szCs w:val="24"/>
+        </w:rPr>
+        <w:t>Jammer genoeg blijkt de inhoud hiervan wat verouderd op vlak van syntax. Samen met de E-cursus en officiele documentatie van Angalur is het mij gelukt om alles in orde te brengen om mijn eerste testen uit te voeren.</w:t>
+      </w:r>
+    </w:p>
+    <w:p>
+      <w:pPr>
+        <w:spacing w:line="480" w:lineRule="auto"/>
+        <w:rPr>
+          <w:rFonts w:cstheme="majorHAnsi"/>
+          <w:b/>
+          <w:bCs/>
+          <w:sz w:val="24"/>
+          <w:szCs w:val="24"/>
+          <w:lang w:val="en-US"/>
+        </w:rPr>
+      </w:pPr>
+      <w:r>
+        <w:rPr>
+          <w:rFonts w:cstheme="majorHAnsi"/>
+          <w:b/>
+          <w:bCs/>
+          <w:sz w:val="24"/>
+          <w:szCs w:val="24"/>
+          <w:lang w:val="en-US"/>
+        </w:rPr>
+        <w:drawing>
+          <wp:inline distT="0" distB="0" distL="0" distR="0" wp14:anchorId="6BCC4D27" wp14:editId="17B8D412">
+            <wp:extent cx="4229690" cy="4486901"/>
+            <wp:effectExtent l="0" t="0" r="0" b="9525"/>
+            <wp:docPr id="40" name="Picture 40" descr="Graphical user interface, text, application&#10;&#10;Description automatically generated"/>
+            <wp:cNvGraphicFramePr>
+              <a:graphicFrameLocks xmlns:a="http://schemas.openxmlformats.org/drawingml/2006/main" noChangeAspect="1"/>
+            </wp:cNvGraphicFramePr>
+            <a:graphic xmlns:a="http://schemas.openxmlformats.org/drawingml/2006/main">
+              <a:graphicData uri="http://schemas.openxmlformats.org/drawingml/2006/picture">
+                <pic:pic xmlns:pic="http://schemas.openxmlformats.org/drawingml/2006/picture">
+                  <pic:nvPicPr>
+                    <pic:cNvPr id="40" name="Picture 40" descr="Graphical user interface, text, application&#10;&#10;Description automatically generated"/>
+                    <pic:cNvPicPr/>
+                  </pic:nvPicPr>
+                  <pic:blipFill>
+                    <a:blip r:embed="rId56"/>
+                    <a:stretch>
+                      <a:fillRect/>
+                    </a:stretch>
+                  </pic:blipFill>
+                  <pic:spPr>
+                    <a:xfrm>
+                      <a:off x="0" y="0"/>
+                      <a:ext cx="4229690" cy="4486901"/>
+                    </a:xfrm>
+                    <a:prstGeom prst="rect">
+                      <a:avLst/>
+                    </a:prstGeom>
+                  </pic:spPr>
+                </pic:pic>
+              </a:graphicData>
+            </a:graphic>
+          </wp:inline>
+        </w:drawing>
+      </w:r>
+    </w:p>
+    <w:p>
+      <w:pPr>
+        <w:spacing w:line="480" w:lineRule="auto"/>
+        <w:rPr>
+          <w:rFonts w:cstheme="majorHAnsi"/>
+          <w:b/>
+          <w:bCs/>
+          <w:sz w:val="24"/>
+          <w:szCs w:val="24"/>
+        </w:rPr>
+      </w:pPr>
+      <w:r>
+        <w:rPr>
+          <w:rFonts w:cstheme="majorHAnsi"/>
+          <w:b/>
+          <w:bCs/>
+          <w:sz w:val="24"/>
+          <w:szCs w:val="24"/>
+        </w:rPr>
+        <w:lastRenderedPageBreak/>
+        <w:t xml:space="preserve">KARMA / JASMIN TESTING IN ANGULAR  - </w:t>
+      </w:r>
+      <w:r>
+        <w:rPr>
+          <w:rFonts w:cstheme="majorHAnsi"/>
+          <w:b/>
+          <w:bCs/>
+          <w:sz w:val="24"/>
+          <w:szCs w:val="24"/>
+        </w:rPr>
+        <w:t>IN ELPANI PWA ( SETUP en E</w:t>
+      </w:r>
+      <w:r>
+        <w:rPr>
+          <w:rFonts w:cstheme="majorHAnsi"/>
+          <w:b/>
+          <w:bCs/>
+          <w:sz w:val="24"/>
+          <w:szCs w:val="24"/>
+        </w:rPr>
+        <w:t>ERSTE TESTEN)</w:t>
+      </w:r>
+    </w:p>
+    <w:p>
+      <w:pPr>
+        <w:spacing w:line="480" w:lineRule="auto"/>
+        <w:rPr>
+          <w:rFonts w:eastAsia="Times New Roman"/>
+          <w:sz w:val="24"/>
+          <w:szCs w:val="24"/>
+        </w:rPr>
+      </w:pPr>
+      <w:r>
+        <w:rPr>
+          <w:rFonts w:eastAsia="Times New Roman"/>
+          <w:sz w:val="24"/>
+          <w:szCs w:val="24"/>
+        </w:rPr>
+        <w:t xml:space="preserve">Ik heb heel veel tijd </w:t>
+      </w:r>
+      <w:r>
+        <w:rPr>
+          <w:rFonts w:eastAsia="Times New Roman"/>
+          <w:sz w:val="24"/>
+          <w:szCs w:val="24"/>
+        </w:rPr>
+        <w:t xml:space="preserve">moeten insteken om de setup van Karma correct te configuren in onze applicatie. Sinds wij nogal </w:t>
+      </w:r>
+      <w:r>
+        <w:rPr>
+          <w:rFonts w:eastAsia="Times New Roman"/>
+          <w:sz w:val="24"/>
+          <w:szCs w:val="24"/>
+        </w:rPr>
+        <w:t xml:space="preserve">ver staan in het project en meerdere libraries en modulen hebben toegevoegd , vereiste Karma dat wij deze ook in de verschillende test files de nodige componenten importeerde ( vb van 1 van de 18 componenten) : </w:t>
+      </w:r>
+    </w:p>
+    <w:p>
+      <w:pPr>
+        <w:spacing w:line="480" w:lineRule="auto"/>
+        <w:rPr>
+          <w:rFonts w:eastAsia="Times New Roman"/>
+          <w:sz w:val="24"/>
+          <w:szCs w:val="24"/>
+        </w:rPr>
+      </w:pPr>
+      <w:r>
+        <w:rPr>
+          <w:rFonts w:eastAsia="Times New Roman"/>
+          <w:sz w:val="24"/>
+          <w:szCs w:val="24"/>
+        </w:rPr>
+        <w:drawing>
+          <wp:inline distT="0" distB="0" distL="0" distR="0" wp14:anchorId="79F41B37" wp14:editId="24C50A7D">
+            <wp:extent cx="5953956" cy="2353003"/>
+            <wp:effectExtent l="0" t="0" r="8890" b="9525"/>
+            <wp:docPr id="41" name="Picture 41" descr="Text&#10;&#10;Description automatically generated"/>
+            <wp:cNvGraphicFramePr>
+              <a:graphicFrameLocks xmlns:a="http://schemas.openxmlformats.org/drawingml/2006/main" noChangeAspect="1"/>
+            </wp:cNvGraphicFramePr>
+            <a:graphic xmlns:a="http://schemas.openxmlformats.org/drawingml/2006/main">
+              <a:graphicData uri="http://schemas.openxmlformats.org/drawingml/2006/picture">
+                <pic:pic xmlns:pic="http://schemas.openxmlformats.org/drawingml/2006/picture">
+                  <pic:nvPicPr>
+                    <pic:cNvPr id="41" name="Picture 41" descr="Text&#10;&#10;Description automatically generated"/>
+                    <pic:cNvPicPr/>
+                  </pic:nvPicPr>
+                  <pic:blipFill>
+                    <a:blip r:embed="rId57"/>
+                    <a:stretch>
+                      <a:fillRect/>
+                    </a:stretch>
+                  </pic:blipFill>
+                  <pic:spPr>
+                    <a:xfrm>
+                      <a:off x="0" y="0"/>
+                      <a:ext cx="5953956" cy="2353003"/>
+                    </a:xfrm>
+                    <a:prstGeom prst="rect">
+                      <a:avLst/>
+                    </a:prstGeom>
+                  </pic:spPr>
+                </pic:pic>
+              </a:graphicData>
+            </a:graphic>
+          </wp:inline>
+        </w:drawing>
+      </w:r>
+    </w:p>
+    <w:p>
+      <w:pPr>
+        <w:spacing w:line="480" w:lineRule="auto"/>
+        <w:rPr>
+          <w:rFonts w:eastAsia="Times New Roman"/>
+          <w:sz w:val="24"/>
+          <w:szCs w:val="24"/>
+        </w:rPr>
+      </w:pPr>
+    </w:p>
+    <w:p>
+      <w:pPr>
+        <w:spacing w:line="480" w:lineRule="auto"/>
+        <w:rPr>
+          <w:rFonts w:eastAsia="Times New Roman"/>
+          <w:sz w:val="24"/>
+          <w:szCs w:val="24"/>
+        </w:rPr>
+      </w:pPr>
+      <w:r>
+        <w:rPr>
+          <w:rFonts w:eastAsia="Times New Roman"/>
+          <w:sz w:val="24"/>
+          <w:szCs w:val="24"/>
+        </w:rPr>
+        <w:lastRenderedPageBreak/>
+        <w:t>Als eerste eigen test heb ik een UNIT test geschreven die nagaat of de response object van onze login functie ook de correcte informatie terug geef.</w:t>
+      </w:r>
+      <w:r>
+        <w:rPr>
+          <w:rFonts w:eastAsia="Times New Roman"/>
+          <w:sz w:val="24"/>
+          <w:szCs w:val="24"/>
+        </w:rPr>
+        <w:drawing>
+          <wp:inline distT="0" distB="0" distL="0" distR="0" wp14:anchorId="08050FF6" wp14:editId="6DB02574">
+            <wp:extent cx="6858000" cy="6489700"/>
+            <wp:effectExtent l="0" t="0" r="0" b="6350"/>
+            <wp:docPr id="42" name="Picture 42" descr="Text&#10;&#10;Description automatically generated"/>
+            <wp:cNvGraphicFramePr>
+              <a:graphicFrameLocks xmlns:a="http://schemas.openxmlformats.org/drawingml/2006/main" noChangeAspect="1"/>
+            </wp:cNvGraphicFramePr>
+            <a:graphic xmlns:a="http://schemas.openxmlformats.org/drawingml/2006/main">
+              <a:graphicData uri="http://schemas.openxmlformats.org/drawingml/2006/picture">
+                <pic:pic xmlns:pic="http://schemas.openxmlformats.org/drawingml/2006/picture">
+                  <pic:nvPicPr>
+                    <pic:cNvPr id="42" name="Picture 42" descr="Text&#10;&#10;Description automatically generated"/>
+                    <pic:cNvPicPr/>
+                  </pic:nvPicPr>
+                  <pic:blipFill>
+                    <a:blip r:embed="rId58"/>
+                    <a:stretch>
+                      <a:fillRect/>
+                    </a:stretch>
+                  </pic:blipFill>
+                  <pic:spPr>
+                    <a:xfrm>
+                      <a:off x="0" y="0"/>
+                      <a:ext cx="6858000" cy="6489700"/>
+                    </a:xfrm>
+                    <a:prstGeom prst="rect">
+                      <a:avLst/>
+                    </a:prstGeom>
+                  </pic:spPr>
+                </pic:pic>
+              </a:graphicData>
+            </a:graphic>
+          </wp:inline>
+        </w:drawing>
+      </w:r>
+    </w:p>
+    <w:p>
+      <w:pPr>
+        <w:spacing w:line="480" w:lineRule="auto"/>
+        <w:rPr>
+          <w:rFonts w:eastAsia="Times New Roman"/>
+          <w:sz w:val="24"/>
+          <w:szCs w:val="24"/>
+        </w:rPr>
+      </w:pPr>
+    </w:p>
+    <w:p>
+      <w:pPr>
+        <w:spacing w:line="480" w:lineRule="auto"/>
+        <w:rPr>
+          <w:rFonts w:eastAsia="Times New Roman"/>
+          <w:sz w:val="24"/>
+          <w:szCs w:val="24"/>
+        </w:rPr>
+      </w:pPr>
+      <w:r>
+        <w:rPr>
+          <w:rFonts w:eastAsia="Times New Roman"/>
+          <w:sz w:val="24"/>
+          <w:szCs w:val="24"/>
+        </w:rPr>
+        <w:lastRenderedPageBreak/>
+        <w:drawing>
+          <wp:inline distT="0" distB="0" distL="0" distR="0" wp14:anchorId="27008079" wp14:editId="587DD1D8">
+            <wp:extent cx="6858000" cy="6268085"/>
+            <wp:effectExtent l="0" t="0" r="0" b="0"/>
+            <wp:docPr id="43" name="Picture 43" descr="Graphical user interface, text&#10;&#10;Description automatically generated"/>
+            <wp:cNvGraphicFramePr>
+              <a:graphicFrameLocks xmlns:a="http://schemas.openxmlformats.org/drawingml/2006/main" noChangeAspect="1"/>
+            </wp:cNvGraphicFramePr>
+            <a:graphic xmlns:a="http://schemas.openxmlformats.org/drawingml/2006/main">
+              <a:graphicData uri="http://schemas.openxmlformats.org/drawingml/2006/picture">
+                <pic:pic xmlns:pic="http://schemas.openxmlformats.org/drawingml/2006/picture">
+                  <pic:nvPicPr>
+                    <pic:cNvPr id="43" name="Picture 43" descr="Graphical user interface, text&#10;&#10;Description automatically generated"/>
+                    <pic:cNvPicPr/>
+                  </pic:nvPicPr>
+                  <pic:blipFill>
+                    <a:blip r:embed="rId59"/>
+                    <a:stretch>
+                      <a:fillRect/>
+                    </a:stretch>
+                  </pic:blipFill>
+                  <pic:spPr>
+                    <a:xfrm>
+                      <a:off x="0" y="0"/>
+                      <a:ext cx="6858000" cy="6268085"/>
+                    </a:xfrm>
+                    <a:prstGeom prst="rect">
+                      <a:avLst/>
+                    </a:prstGeom>
+                  </pic:spPr>
+                </pic:pic>
+              </a:graphicData>
+            </a:graphic>
+          </wp:inline>
+        </w:drawing>
+      </w:r>
+    </w:p>
     <w:sectPr>
-      <w:footerReference w:type="even" r:id="rId56"/>
-      <w:footerReference w:type="default" r:id="rId57"/>
+      <w:footerReference w:type="even" r:id="rId60"/>
+      <w:footerReference w:type="default" r:id="rId61"/>
       <w:pgSz w:w="12240" w:h="15840"/>
       <w:pgMar w:top="720" w:right="720" w:bottom="720" w:left="720" w:header="720" w:footer="720" w:gutter="0"/>
       <w:cols w:space="720"/>
@@ -13883,13 +14667,18 @@
 </file>
 
 <file path=customXml/item1.xml><?xml version="1.0" encoding="utf-8"?>
+<?mso-contentType ?>
+<FormTemplates xmlns="http://schemas.microsoft.com/sharepoint/v3/contenttype/forms">
+  <Display>DocumentLibraryForm</Display>
+  <Edit>DocumentLibraryForm</Edit>
+  <New>DocumentLibraryForm</New>
+</FormTemplates>
+</file>
+
+<file path=customXml/item2.xml><?xml version="1.0" encoding="utf-8"?>
 <p:properties xmlns:p="http://schemas.microsoft.com/office/2006/metadata/properties" xmlns:xsi="http://www.w3.org/2001/XMLSchema-instance" xmlns:pc="http://schemas.microsoft.com/office/infopath/2007/PartnerControls">
   <documentManagement/>
 </p:properties>
-</file>
-
-<file path=customXml/item2.xml><?xml version="1.0" encoding="utf-8"?>
-<b:Sources xmlns:b="http://schemas.openxmlformats.org/officeDocument/2006/bibliography" xmlns="http://schemas.openxmlformats.org/officeDocument/2006/bibliography" SelectedStyle="/APASixthEditionOfficeOnline.xsl" StyleName="APA" Version="6"/>
 </file>
 
 <file path=customXml/item3.xml><?xml version="1.0" encoding="utf-8"?>
@@ -14064,27 +14853,22 @@
 </file>
 
 <file path=customXml/item4.xml><?xml version="1.0" encoding="utf-8"?>
-<?mso-contentType ?>
-<FormTemplates xmlns="http://schemas.microsoft.com/sharepoint/v3/contenttype/forms">
-  <Display>DocumentLibraryForm</Display>
-  <Edit>DocumentLibraryForm</Edit>
-  <New>DocumentLibraryForm</New>
-</FormTemplates>
+<b:Sources xmlns:b="http://schemas.openxmlformats.org/officeDocument/2006/bibliography" xmlns="http://schemas.openxmlformats.org/officeDocument/2006/bibliography" SelectedStyle="/APASixthEditionOfficeOnline.xsl" StyleName="APA" Version="6"/>
 </file>
 
 <file path=customXml/itemProps1.xml><?xml version="1.0" encoding="utf-8"?>
-<ds:datastoreItem xmlns:ds="http://schemas.openxmlformats.org/officeDocument/2006/customXml" ds:itemID="{CBD348DC-98DA-4004-8F63-30B02DAA0E87}">
+<ds:datastoreItem xmlns:ds="http://schemas.openxmlformats.org/officeDocument/2006/customXml" ds:itemID="{7FDA5B8B-D5E5-480D-951A-04605EBDF60F}">
   <ds:schemaRefs>
-    <ds:schemaRef ds:uri="http://schemas.microsoft.com/office/2006/metadata/properties"/>
-    <ds:schemaRef ds:uri="http://schemas.microsoft.com/office/infopath/2007/PartnerControls"/>
+    <ds:schemaRef ds:uri="http://schemas.microsoft.com/sharepoint/v3/contenttype/forms"/>
   </ds:schemaRefs>
 </ds:datastoreItem>
 </file>
 
 <file path=customXml/itemProps2.xml><?xml version="1.0" encoding="utf-8"?>
-<ds:datastoreItem xmlns:ds="http://schemas.openxmlformats.org/officeDocument/2006/customXml" ds:itemID="{421EEE29-5941-475C-B09D-742716721A69}">
+<ds:datastoreItem xmlns:ds="http://schemas.openxmlformats.org/officeDocument/2006/customXml" ds:itemID="{CBD348DC-98DA-4004-8F63-30B02DAA0E87}">
   <ds:schemaRefs>
-    <ds:schemaRef ds:uri="http://schemas.openxmlformats.org/officeDocument/2006/bibliography"/>
+    <ds:schemaRef ds:uri="http://schemas.microsoft.com/office/2006/metadata/properties"/>
+    <ds:schemaRef ds:uri="http://schemas.microsoft.com/office/infopath/2007/PartnerControls"/>
   </ds:schemaRefs>
 </ds:datastoreItem>
 </file>
@@ -14109,9 +14893,9 @@
 </file>
 
 <file path=customXml/itemProps4.xml><?xml version="1.0" encoding="utf-8"?>
-<ds:datastoreItem xmlns:ds="http://schemas.openxmlformats.org/officeDocument/2006/customXml" ds:itemID="{7FDA5B8B-D5E5-480D-951A-04605EBDF60F}">
+<ds:datastoreItem xmlns:ds="http://schemas.openxmlformats.org/officeDocument/2006/customXml" ds:itemID="{421EEE29-5941-475C-B09D-742716721A69}">
   <ds:schemaRefs>
-    <ds:schemaRef ds:uri="http://schemas.microsoft.com/sharepoint/v3/contenttype/forms"/>
+    <ds:schemaRef ds:uri="http://schemas.openxmlformats.org/officeDocument/2006/bibliography"/>
   </ds:schemaRefs>
 </ds:datastoreItem>
 </file>
</xml_diff>